<commit_message>
Added Mental accounting and consumer choice
</commit_message>
<xml_diff>
--- a/Masterarbeit_neu.docx
+++ b/Masterarbeit_neu.docx
@@ -106,12 +106,53 @@
           <w:lang w:val="en-US"/>
         </w:rPr>
       </w:pPr>
-      <w:r>
-        <w:rPr>
-          <w:rFonts w:ascii="Arial" w:hAnsi="Arial" w:cs="Arial"/>
-          <w:lang w:val="en-US"/>
-        </w:rPr>
-        <w:t>Titel der Masterarbeit / Title of the Master‘s Thesis</w:t>
+      <w:proofErr w:type="spellStart"/>
+      <w:r>
+        <w:rPr>
+          <w:rFonts w:ascii="Arial" w:hAnsi="Arial" w:cs="Arial"/>
+          <w:lang w:val="en-US"/>
+        </w:rPr>
+        <w:t>Titel</w:t>
+      </w:r>
+      <w:proofErr w:type="spellEnd"/>
+      <w:r>
+        <w:rPr>
+          <w:rFonts w:ascii="Arial" w:hAnsi="Arial" w:cs="Arial"/>
+          <w:lang w:val="en-US"/>
+        </w:rPr>
+        <w:t xml:space="preserve"> der </w:t>
+      </w:r>
+      <w:proofErr w:type="spellStart"/>
+      <w:r>
+        <w:rPr>
+          <w:rFonts w:ascii="Arial" w:hAnsi="Arial" w:cs="Arial"/>
+          <w:lang w:val="en-US"/>
+        </w:rPr>
+        <w:t>Masterarbeit</w:t>
+      </w:r>
+      <w:proofErr w:type="spellEnd"/>
+      <w:r>
+        <w:rPr>
+          <w:rFonts w:ascii="Arial" w:hAnsi="Arial" w:cs="Arial"/>
+          <w:lang w:val="en-US"/>
+        </w:rPr>
+        <w:t xml:space="preserve"> / Title of the </w:t>
+      </w:r>
+      <w:proofErr w:type="gramStart"/>
+      <w:r>
+        <w:rPr>
+          <w:rFonts w:ascii="Arial" w:hAnsi="Arial" w:cs="Arial"/>
+          <w:lang w:val="en-US"/>
+        </w:rPr>
+        <w:t>Master‘</w:t>
+      </w:r>
+      <w:proofErr w:type="gramEnd"/>
+      <w:r>
+        <w:rPr>
+          <w:rFonts w:ascii="Arial" w:hAnsi="Arial" w:cs="Arial"/>
+          <w:lang w:val="en-US"/>
+        </w:rPr>
+        <w:t>s Thesis</w:t>
       </w:r>
     </w:p>
     <w:p>
@@ -132,8 +173,39 @@
           <w:szCs w:val="36"/>
           <w:lang w:val="en-US"/>
         </w:rPr>
-        <w:t>„Fungibilität von Geld versus Mental Accounting, Framing und Windfall Gains“</w:t>
-      </w:r>
+        <w:t>„</w:t>
+      </w:r>
+      <w:proofErr w:type="spellStart"/>
+      <w:r>
+        <w:rPr>
+          <w:rFonts w:ascii="Arial" w:hAnsi="Arial" w:cs="Arial"/>
+          <w:sz w:val="36"/>
+          <w:szCs w:val="36"/>
+          <w:lang w:val="en-US"/>
+        </w:rPr>
+        <w:t>Fungibilität</w:t>
+      </w:r>
+      <w:proofErr w:type="spellEnd"/>
+      <w:r>
+        <w:rPr>
+          <w:rFonts w:ascii="Arial" w:hAnsi="Arial" w:cs="Arial"/>
+          <w:sz w:val="36"/>
+          <w:szCs w:val="36"/>
+          <w:lang w:val="en-US"/>
+        </w:rPr>
+        <w:t xml:space="preserve"> von Geld versus Mental Accounting, Framing und Windfall </w:t>
+      </w:r>
+      <w:proofErr w:type="gramStart"/>
+      <w:r>
+        <w:rPr>
+          <w:rFonts w:ascii="Arial" w:hAnsi="Arial" w:cs="Arial"/>
+          <w:sz w:val="36"/>
+          <w:szCs w:val="36"/>
+          <w:lang w:val="en-US"/>
+        </w:rPr>
+        <w:t>Gains“</w:t>
+      </w:r>
+      <w:proofErr w:type="gramEnd"/>
     </w:p>
     <w:p>
       <w:pPr>
@@ -144,12 +216,21 @@
           <w:lang w:val="en-US"/>
         </w:rPr>
       </w:pPr>
-      <w:r>
-        <w:rPr>
-          <w:rFonts w:ascii="Arial" w:hAnsi="Arial" w:cs="Arial"/>
-          <w:lang w:val="en-US"/>
-        </w:rPr>
-        <w:t>verfasst von / submitted by</w:t>
+      <w:proofErr w:type="spellStart"/>
+      <w:r>
+        <w:rPr>
+          <w:rFonts w:ascii="Arial" w:hAnsi="Arial" w:cs="Arial"/>
+          <w:lang w:val="en-US"/>
+        </w:rPr>
+        <w:t>verfasst</w:t>
+      </w:r>
+      <w:proofErr w:type="spellEnd"/>
+      <w:r>
+        <w:rPr>
+          <w:rFonts w:ascii="Arial" w:hAnsi="Arial" w:cs="Arial"/>
+          <w:lang w:val="en-US"/>
+        </w:rPr>
+        <w:t xml:space="preserve"> von / submitted by</w:t>
       </w:r>
     </w:p>
     <w:p>
@@ -184,12 +265,37 @@
           <w:lang w:val="en-US"/>
         </w:rPr>
       </w:pPr>
-      <w:r>
-        <w:rPr>
-          <w:rFonts w:ascii="Arial" w:hAnsi="Arial" w:cs="Arial"/>
-          <w:lang w:val="en-US"/>
-        </w:rPr>
-        <w:t>angestrebter akademischer Grad / in partial fulfilment of the requirements for the degree of</w:t>
+      <w:proofErr w:type="spellStart"/>
+      <w:r>
+        <w:rPr>
+          <w:rFonts w:ascii="Arial" w:hAnsi="Arial" w:cs="Arial"/>
+          <w:lang w:val="en-US"/>
+        </w:rPr>
+        <w:t>angestrebter</w:t>
+      </w:r>
+      <w:proofErr w:type="spellEnd"/>
+      <w:r>
+        <w:rPr>
+          <w:rFonts w:ascii="Arial" w:hAnsi="Arial" w:cs="Arial"/>
+          <w:lang w:val="en-US"/>
+        </w:rPr>
+        <w:t xml:space="preserve"> </w:t>
+      </w:r>
+      <w:proofErr w:type="spellStart"/>
+      <w:r>
+        <w:rPr>
+          <w:rFonts w:ascii="Arial" w:hAnsi="Arial" w:cs="Arial"/>
+          <w:lang w:val="en-US"/>
+        </w:rPr>
+        <w:t>akademischer</w:t>
+      </w:r>
+      <w:proofErr w:type="spellEnd"/>
+      <w:r>
+        <w:rPr>
+          <w:rFonts w:ascii="Arial" w:hAnsi="Arial" w:cs="Arial"/>
+          <w:lang w:val="en-US"/>
+        </w:rPr>
+        <w:t xml:space="preserve"> Grad / in partial fulfilment of the requirements for the degree of</w:t>
       </w:r>
     </w:p>
     <w:p>
@@ -208,7 +314,43 @@
           <w:sz w:val="28"/>
           <w:szCs w:val="28"/>
         </w:rPr>
-        <w:t>Master of Science (MSc.)</w:t>
+        <w:t xml:space="preserve">Master </w:t>
+      </w:r>
+      <w:proofErr w:type="spellStart"/>
+      <w:r>
+        <w:rPr>
+          <w:rFonts w:ascii="Arial" w:hAnsi="Arial" w:cs="Arial"/>
+          <w:sz w:val="28"/>
+          <w:szCs w:val="28"/>
+        </w:rPr>
+        <w:t>of</w:t>
+      </w:r>
+      <w:proofErr w:type="spellEnd"/>
+      <w:r>
+        <w:rPr>
+          <w:rFonts w:ascii="Arial" w:hAnsi="Arial" w:cs="Arial"/>
+          <w:sz w:val="28"/>
+          <w:szCs w:val="28"/>
+        </w:rPr>
+        <w:t xml:space="preserve"> Science (</w:t>
+      </w:r>
+      <w:proofErr w:type="spellStart"/>
+      <w:r>
+        <w:rPr>
+          <w:rFonts w:ascii="Arial" w:hAnsi="Arial" w:cs="Arial"/>
+          <w:sz w:val="28"/>
+          <w:szCs w:val="28"/>
+        </w:rPr>
+        <w:t>MSc</w:t>
+      </w:r>
+      <w:proofErr w:type="spellEnd"/>
+      <w:r>
+        <w:rPr>
+          <w:rFonts w:ascii="Arial" w:hAnsi="Arial" w:cs="Arial"/>
+          <w:sz w:val="28"/>
+          <w:szCs w:val="28"/>
+        </w:rPr>
+        <w:t>.)</w:t>
       </w:r>
     </w:p>
     <w:tbl>
@@ -281,12 +423,37 @@
                 <w:lang w:val="en-US"/>
               </w:rPr>
             </w:pPr>
+            <w:proofErr w:type="spellStart"/>
             <w:r>
               <w:rPr>
                 <w:rFonts w:ascii="Arial" w:hAnsi="Arial" w:cs="Arial"/>
                 <w:lang w:val="en-US"/>
               </w:rPr>
-              <w:t>Studienkennzahl lt. Studienblatt /</w:t>
+              <w:t>Studienkennzahl</w:t>
+            </w:r>
+            <w:proofErr w:type="spellEnd"/>
+            <w:r>
+              <w:rPr>
+                <w:rFonts w:ascii="Arial" w:hAnsi="Arial" w:cs="Arial"/>
+                <w:lang w:val="en-US"/>
+              </w:rPr>
+              <w:t xml:space="preserve"> lt. </w:t>
+            </w:r>
+            <w:proofErr w:type="spellStart"/>
+            <w:r>
+              <w:rPr>
+                <w:rFonts w:ascii="Arial" w:hAnsi="Arial" w:cs="Arial"/>
+                <w:lang w:val="en-US"/>
+              </w:rPr>
+              <w:t>Studienblatt</w:t>
+            </w:r>
+            <w:proofErr w:type="spellEnd"/>
+            <w:r>
+              <w:rPr>
+                <w:rFonts w:ascii="Arial" w:hAnsi="Arial" w:cs="Arial"/>
+                <w:lang w:val="en-US"/>
+              </w:rPr>
+              <w:t xml:space="preserve"> /</w:t>
             </w:r>
             <w:r>
               <w:rPr>
@@ -294,7 +461,23 @@
                 <w:lang w:val="en-US"/>
               </w:rPr>
               <w:br/>
-              <w:t>degree programme code as it appears on</w:t>
+              <w:t xml:space="preserve">degree </w:t>
+            </w:r>
+            <w:proofErr w:type="spellStart"/>
+            <w:r>
+              <w:rPr>
+                <w:rFonts w:ascii="Arial" w:hAnsi="Arial" w:cs="Arial"/>
+                <w:lang w:val="en-US"/>
+              </w:rPr>
+              <w:t>programme</w:t>
+            </w:r>
+            <w:proofErr w:type="spellEnd"/>
+            <w:r>
+              <w:rPr>
+                <w:rFonts w:ascii="Arial" w:hAnsi="Arial" w:cs="Arial"/>
+                <w:lang w:val="en-US"/>
+              </w:rPr>
+              <w:t xml:space="preserve"> code as it appears on</w:t>
             </w:r>
             <w:r>
               <w:rPr>
@@ -346,12 +529,46 @@
                 <w:lang w:val="en-US"/>
               </w:rPr>
             </w:pPr>
+            <w:proofErr w:type="spellStart"/>
+            <w:proofErr w:type="gramStart"/>
             <w:r>
               <w:rPr>
                 <w:rFonts w:ascii="Arial" w:hAnsi="Arial" w:cs="Arial"/>
                 <w:lang w:val="en-US"/>
               </w:rPr>
-              <w:t>Studienrichtung  lt. Studienblatt /</w:t>
+              <w:t>Studienrichtung</w:t>
+            </w:r>
+            <w:proofErr w:type="spellEnd"/>
+            <w:r>
+              <w:rPr>
+                <w:rFonts w:ascii="Arial" w:hAnsi="Arial" w:cs="Arial"/>
+                <w:lang w:val="en-US"/>
+              </w:rPr>
+              <w:t xml:space="preserve">  lt.</w:t>
+            </w:r>
+            <w:proofErr w:type="gramEnd"/>
+            <w:r>
+              <w:rPr>
+                <w:rFonts w:ascii="Arial" w:hAnsi="Arial" w:cs="Arial"/>
+                <w:lang w:val="en-US"/>
+              </w:rPr>
+              <w:t xml:space="preserve"> </w:t>
+            </w:r>
+            <w:proofErr w:type="spellStart"/>
+            <w:r>
+              <w:rPr>
+                <w:rFonts w:ascii="Arial" w:hAnsi="Arial" w:cs="Arial"/>
+                <w:lang w:val="en-US"/>
+              </w:rPr>
+              <w:t>Studienblatt</w:t>
+            </w:r>
+            <w:proofErr w:type="spellEnd"/>
+            <w:r>
+              <w:rPr>
+                <w:rFonts w:ascii="Arial" w:hAnsi="Arial" w:cs="Arial"/>
+                <w:lang w:val="en-US"/>
+              </w:rPr>
+              <w:t xml:space="preserve"> /</w:t>
             </w:r>
             <w:r>
               <w:rPr>
@@ -359,7 +576,23 @@
                 <w:lang w:val="en-US"/>
               </w:rPr>
               <w:br/>
-              <w:t>degree programme as it appears on</w:t>
+              <w:t xml:space="preserve">degree </w:t>
+            </w:r>
+            <w:proofErr w:type="spellStart"/>
+            <w:r>
+              <w:rPr>
+                <w:rFonts w:ascii="Arial" w:hAnsi="Arial" w:cs="Arial"/>
+                <w:lang w:val="en-US"/>
+              </w:rPr>
+              <w:t>programme</w:t>
+            </w:r>
+            <w:proofErr w:type="spellEnd"/>
+            <w:r>
+              <w:rPr>
+                <w:rFonts w:ascii="Arial" w:hAnsi="Arial" w:cs="Arial"/>
+                <w:lang w:val="en-US"/>
+              </w:rPr>
+              <w:t xml:space="preserve"> as it appears on</w:t>
             </w:r>
             <w:r>
               <w:rPr>
@@ -389,8 +622,33 @@
                 <w:rFonts w:ascii="Arial" w:hAnsi="Arial" w:cs="Arial"/>
                 <w:lang w:val="en-US"/>
               </w:rPr>
-              <w:t xml:space="preserve">  Masterstudium Psychologie</w:t>
+              <w:t xml:space="preserve">  </w:t>
             </w:r>
+            <w:proofErr w:type="spellStart"/>
+            <w:r>
+              <w:rPr>
+                <w:rFonts w:ascii="Arial" w:hAnsi="Arial" w:cs="Arial"/>
+                <w:lang w:val="en-US"/>
+              </w:rPr>
+              <w:t>Masterstudium</w:t>
+            </w:r>
+            <w:proofErr w:type="spellEnd"/>
+            <w:r>
+              <w:rPr>
+                <w:rFonts w:ascii="Arial" w:hAnsi="Arial" w:cs="Arial"/>
+                <w:lang w:val="en-US"/>
+              </w:rPr>
+              <w:t xml:space="preserve"> </w:t>
+            </w:r>
+            <w:proofErr w:type="spellStart"/>
+            <w:r>
+              <w:rPr>
+                <w:rFonts w:ascii="Arial" w:hAnsi="Arial" w:cs="Arial"/>
+                <w:lang w:val="en-US"/>
+              </w:rPr>
+              <w:t>Psychologie</w:t>
+            </w:r>
+            <w:proofErr w:type="spellEnd"/>
           </w:p>
         </w:tc>
       </w:tr>
@@ -410,12 +668,21 @@
                 <w:rFonts w:ascii="Arial" w:hAnsi="Arial" w:cs="Arial"/>
               </w:rPr>
             </w:pPr>
+            <w:proofErr w:type="spellStart"/>
             <w:r>
               <w:rPr>
                 <w:rFonts w:ascii="Arial" w:hAnsi="Arial" w:cs="Arial"/>
                 <w:lang w:val="en-US"/>
               </w:rPr>
-              <w:t xml:space="preserve">Betreut von / </w:t>
+              <w:t>Betreut</w:t>
+            </w:r>
+            <w:proofErr w:type="spellEnd"/>
+            <w:r>
+              <w:rPr>
+                <w:rFonts w:ascii="Arial" w:hAnsi="Arial" w:cs="Arial"/>
+                <w:lang w:val="en-US"/>
+              </w:rPr>
+              <w:t xml:space="preserve"> von / </w:t>
             </w:r>
             <w:r>
               <w:rPr>
@@ -457,7 +724,21 @@
               <w:rPr>
                 <w:rFonts w:ascii="Arial" w:hAnsi="Arial" w:cs="Arial"/>
               </w:rPr>
-              <w:t xml:space="preserve">Univ.-Prof. Dr. Erich Kirchler </w:t>
+              <w:t xml:space="preserve">Univ.-Prof. Dr. Erich </w:t>
+            </w:r>
+            <w:proofErr w:type="spellStart"/>
+            <w:r>
+              <w:rPr>
+                <w:rFonts w:ascii="Arial" w:hAnsi="Arial" w:cs="Arial"/>
+              </w:rPr>
+              <w:t>Kirchler</w:t>
+            </w:r>
+            <w:proofErr w:type="spellEnd"/>
+            <w:r>
+              <w:rPr>
+                <w:rFonts w:ascii="Arial" w:hAnsi="Arial" w:cs="Arial"/>
+              </w:rPr>
+              <w:t xml:space="preserve"> </w:t>
             </w:r>
           </w:p>
           <w:p>
@@ -687,14 +968,25 @@
         </w:rPr>
         <w:t xml:space="preserve"> </w:t>
       </w:r>
-      <w:r>
-        <w:rPr>
-          <w:rFonts w:ascii="Arial" w:hAnsi="Arial" w:cs="Arial"/>
-          <w:sz w:val="24"/>
-          <w:szCs w:val="24"/>
-          <w:lang w:val="de-DE"/>
-        </w:rPr>
-        <w:t xml:space="preserve">Shefrin und Thaler (1988) schlugen drei Kategorien vor, aus denen Einkommen stammen kann. </w:t>
+      <w:proofErr w:type="spellStart"/>
+      <w:r>
+        <w:rPr>
+          <w:rFonts w:ascii="Arial" w:hAnsi="Arial" w:cs="Arial"/>
+          <w:sz w:val="24"/>
+          <w:szCs w:val="24"/>
+          <w:lang w:val="de-DE"/>
+        </w:rPr>
+        <w:t>Shefrin</w:t>
+      </w:r>
+      <w:proofErr w:type="spellEnd"/>
+      <w:r>
+        <w:rPr>
+          <w:rFonts w:ascii="Arial" w:hAnsi="Arial" w:cs="Arial"/>
+          <w:sz w:val="24"/>
+          <w:szCs w:val="24"/>
+          <w:lang w:val="de-DE"/>
+        </w:rPr>
+        <w:t xml:space="preserve"> und Thaler (1988) schlugen drei Kategorien vor, aus denen Einkommen stammen kann. </w:t>
       </w:r>
       <w:r>
         <w:rPr>
@@ -766,7 +1058,27 @@
           <w:szCs w:val="24"/>
           <w:lang w:val="de-DE"/>
         </w:rPr>
-        <w:t xml:space="preserve"> (z.B. Pensionsvorsorge) (Shefrin &amp; Thaler 1988)</w:t>
+        <w:t xml:space="preserve"> (z.B. Pensionsvorsorge) (</w:t>
+      </w:r>
+      <w:proofErr w:type="spellStart"/>
+      <w:r>
+        <w:rPr>
+          <w:rFonts w:ascii="Arial" w:hAnsi="Arial" w:cs="Arial"/>
+          <w:sz w:val="24"/>
+          <w:szCs w:val="24"/>
+          <w:lang w:val="de-DE"/>
+        </w:rPr>
+        <w:t>Shefrin</w:t>
+      </w:r>
+      <w:proofErr w:type="spellEnd"/>
+      <w:r>
+        <w:rPr>
+          <w:rFonts w:ascii="Arial" w:hAnsi="Arial" w:cs="Arial"/>
+          <w:sz w:val="24"/>
+          <w:szCs w:val="24"/>
+          <w:lang w:val="de-DE"/>
+        </w:rPr>
+        <w:t xml:space="preserve"> &amp; Thaler 1988)</w:t>
       </w:r>
       <w:r>
         <w:rPr>
@@ -784,7 +1096,27 @@
           <w:szCs w:val="24"/>
           <w:lang w:val="de-DE"/>
         </w:rPr>
-        <w:t xml:space="preserve"> Des weiteren konnten die Autoren feststellen, dass am ehesten Geld aus dem jetzigen Einkommen verwendet wird, um Ausgaben zu tätigen und am Unwahrscheinlichsten Geld aus dem zukünftigen Einkommen dazu verwendet wird (Shefrin &amp; Thaler 1988). </w:t>
+        <w:t xml:space="preserve"> Des weiteren konnten die Autoren feststellen, dass am ehesten Geld aus dem jetzigen Einkommen verwendet wird, um Ausgaben zu tätigen und am Unwahrscheinlichsten Geld aus dem zukünftigen Einkommen dazu verwendet wird (</w:t>
+      </w:r>
+      <w:proofErr w:type="spellStart"/>
+      <w:r>
+        <w:rPr>
+          <w:rFonts w:ascii="Arial" w:hAnsi="Arial" w:cs="Arial"/>
+          <w:sz w:val="24"/>
+          <w:szCs w:val="24"/>
+          <w:lang w:val="de-DE"/>
+        </w:rPr>
+        <w:t>Shefrin</w:t>
+      </w:r>
+      <w:proofErr w:type="spellEnd"/>
+      <w:r>
+        <w:rPr>
+          <w:rFonts w:ascii="Arial" w:hAnsi="Arial" w:cs="Arial"/>
+          <w:sz w:val="24"/>
+          <w:szCs w:val="24"/>
+          <w:lang w:val="de-DE"/>
+        </w:rPr>
+        <w:t xml:space="preserve"> &amp; Thaler 1988). </w:t>
       </w:r>
       <w:r>
         <w:rPr>
@@ -921,7 +1253,25 @@
           <w:sz w:val="24"/>
           <w:szCs w:val="24"/>
         </w:rPr>
-        <w:t xml:space="preserve"> um nachvollziehen zu können, wie Individuen Entscheidungen unter Unsicherheit treffen (Kahneman &amp; Tversky, 1979). Unsicherheit bedeutet, dass </w:t>
+        <w:t xml:space="preserve"> um nachvollziehen zu können, wie Individuen Entscheidungen unter Unsicherheit treffen (</w:t>
+      </w:r>
+      <w:proofErr w:type="spellStart"/>
+      <w:r>
+        <w:rPr>
+          <w:rFonts w:ascii="Arial" w:hAnsi="Arial" w:cs="Arial"/>
+          <w:sz w:val="24"/>
+          <w:szCs w:val="24"/>
+        </w:rPr>
+        <w:t>Kahneman</w:t>
+      </w:r>
+      <w:proofErr w:type="spellEnd"/>
+      <w:r>
+        <w:rPr>
+          <w:rFonts w:ascii="Arial" w:hAnsi="Arial" w:cs="Arial"/>
+          <w:sz w:val="24"/>
+          <w:szCs w:val="24"/>
+        </w:rPr>
+        <w:t xml:space="preserve"> &amp; Tversky, 1979). Unsicherheit bedeutet, dass </w:t>
       </w:r>
       <w:r>
         <w:rPr>
@@ -1003,13 +1353,23 @@
         </w:rPr>
         <w:t>Wahrscheinlichkeitsgewichtung auf (</w:t>
       </w:r>
-      <w:r>
-        <w:rPr>
-          <w:rFonts w:ascii="Arial" w:hAnsi="Arial" w:cs="Arial"/>
-          <w:sz w:val="24"/>
-          <w:szCs w:val="24"/>
-        </w:rPr>
-        <w:t>Kahneman &amp; Tversky, 1979</w:t>
+      <w:proofErr w:type="spellStart"/>
+      <w:r>
+        <w:rPr>
+          <w:rFonts w:ascii="Arial" w:hAnsi="Arial" w:cs="Arial"/>
+          <w:sz w:val="24"/>
+          <w:szCs w:val="24"/>
+        </w:rPr>
+        <w:t>Kahneman</w:t>
+      </w:r>
+      <w:proofErr w:type="spellEnd"/>
+      <w:r>
+        <w:rPr>
+          <w:rFonts w:ascii="Arial" w:hAnsi="Arial" w:cs="Arial"/>
+          <w:sz w:val="24"/>
+          <w:szCs w:val="24"/>
+        </w:rPr>
+        <w:t xml:space="preserve"> &amp; Tversky, 1979</w:t>
       </w:r>
       <w:r>
         <w:rPr>
@@ -1025,7 +1385,25 @@
           <w:sz w:val="24"/>
           <w:szCs w:val="24"/>
         </w:rPr>
-        <w:t>Gewinne und Verluste relativ zu einem Referenzpunkt gesehen werden, statt im Bezug zu dem gesamten Wohlhaben (Barberis, 2013). Abnehmende Empfindlichkeit bedeutet, dass</w:t>
+        <w:t>Gewinne und Verluste relativ zu einem Referenzpunkt gesehen werden, statt im Bezug zu dem gesamten Wohlhaben (</w:t>
+      </w:r>
+      <w:proofErr w:type="spellStart"/>
+      <w:r>
+        <w:rPr>
+          <w:rFonts w:ascii="Arial" w:hAnsi="Arial" w:cs="Arial"/>
+          <w:sz w:val="24"/>
+          <w:szCs w:val="24"/>
+        </w:rPr>
+        <w:t>Barberis</w:t>
+      </w:r>
+      <w:proofErr w:type="spellEnd"/>
+      <w:r>
+        <w:rPr>
+          <w:rFonts w:ascii="Arial" w:hAnsi="Arial" w:cs="Arial"/>
+          <w:sz w:val="24"/>
+          <w:szCs w:val="24"/>
+        </w:rPr>
+        <w:t>, 2013). Abnehmende Empfindlichkeit bedeutet, dass</w:t>
       </w:r>
       <w:r>
         <w:rPr>
@@ -1075,13 +1453,23 @@
         </w:rPr>
         <w:t xml:space="preserve"> (</w:t>
       </w:r>
-      <w:r>
-        <w:rPr>
-          <w:rFonts w:ascii="Arial" w:hAnsi="Arial" w:cs="Arial"/>
-          <w:sz w:val="24"/>
-          <w:szCs w:val="24"/>
-        </w:rPr>
-        <w:t>Kahneman &amp; Tversky, 1979)</w:t>
+      <w:proofErr w:type="spellStart"/>
+      <w:r>
+        <w:rPr>
+          <w:rFonts w:ascii="Arial" w:hAnsi="Arial" w:cs="Arial"/>
+          <w:sz w:val="24"/>
+          <w:szCs w:val="24"/>
+        </w:rPr>
+        <w:t>Kahneman</w:t>
+      </w:r>
+      <w:proofErr w:type="spellEnd"/>
+      <w:r>
+        <w:rPr>
+          <w:rFonts w:ascii="Arial" w:hAnsi="Arial" w:cs="Arial"/>
+          <w:sz w:val="24"/>
+          <w:szCs w:val="24"/>
+        </w:rPr>
+        <w:t xml:space="preserve"> &amp; Tversky, 1979)</w:t>
       </w:r>
       <w:r>
         <w:rPr>
@@ -1131,13 +1519,23 @@
         </w:rPr>
         <w:t>00€ gewonnen werden (</w:t>
       </w:r>
-      <w:r>
-        <w:rPr>
-          <w:rFonts w:ascii="Arial" w:hAnsi="Arial" w:cs="Arial"/>
-          <w:sz w:val="24"/>
-          <w:szCs w:val="24"/>
-        </w:rPr>
-        <w:t>Kahneman &amp; Tversky, 1979</w:t>
+      <w:proofErr w:type="spellStart"/>
+      <w:r>
+        <w:rPr>
+          <w:rFonts w:ascii="Arial" w:hAnsi="Arial" w:cs="Arial"/>
+          <w:sz w:val="24"/>
+          <w:szCs w:val="24"/>
+        </w:rPr>
+        <w:t>Kahneman</w:t>
+      </w:r>
+      <w:proofErr w:type="spellEnd"/>
+      <w:r>
+        <w:rPr>
+          <w:rFonts w:ascii="Arial" w:hAnsi="Arial" w:cs="Arial"/>
+          <w:sz w:val="24"/>
+          <w:szCs w:val="24"/>
+        </w:rPr>
+        <w:t xml:space="preserve"> &amp; Tversky, 1979</w:t>
       </w:r>
       <w:r>
         <w:rPr>
@@ -1147,13 +1545,23 @@
         </w:rPr>
         <w:t>). Abnehmende Empfindlichkeit gilt auch für Verluste und riskante Entscheidungen (</w:t>
       </w:r>
-      <w:r>
-        <w:rPr>
-          <w:rFonts w:ascii="Arial" w:hAnsi="Arial" w:cs="Arial"/>
-          <w:sz w:val="24"/>
-          <w:szCs w:val="24"/>
-        </w:rPr>
-        <w:t>Kahneman &amp; Tversky, 1979</w:t>
+      <w:proofErr w:type="spellStart"/>
+      <w:r>
+        <w:rPr>
+          <w:rFonts w:ascii="Arial" w:hAnsi="Arial" w:cs="Arial"/>
+          <w:sz w:val="24"/>
+          <w:szCs w:val="24"/>
+        </w:rPr>
+        <w:t>Kahneman</w:t>
+      </w:r>
+      <w:proofErr w:type="spellEnd"/>
+      <w:r>
+        <w:rPr>
+          <w:rFonts w:ascii="Arial" w:hAnsi="Arial" w:cs="Arial"/>
+          <w:sz w:val="24"/>
+          <w:szCs w:val="24"/>
+        </w:rPr>
+        <w:t xml:space="preserve"> &amp; Tversky, 1979</w:t>
       </w:r>
       <w:r>
         <w:rPr>
@@ -1179,13 +1587,23 @@
         </w:rPr>
         <w:t xml:space="preserve"> als Gewinne im gleichen Ausmaß (</w:t>
       </w:r>
-      <w:r>
-        <w:rPr>
-          <w:rFonts w:ascii="Arial" w:hAnsi="Arial" w:cs="Arial"/>
-          <w:sz w:val="24"/>
-          <w:szCs w:val="24"/>
-        </w:rPr>
-        <w:t>Kahneman &amp; Tversky, 1979</w:t>
+      <w:proofErr w:type="spellStart"/>
+      <w:r>
+        <w:rPr>
+          <w:rFonts w:ascii="Arial" w:hAnsi="Arial" w:cs="Arial"/>
+          <w:sz w:val="24"/>
+          <w:szCs w:val="24"/>
+        </w:rPr>
+        <w:t>Kahneman</w:t>
+      </w:r>
+      <w:proofErr w:type="spellEnd"/>
+      <w:r>
+        <w:rPr>
+          <w:rFonts w:ascii="Arial" w:hAnsi="Arial" w:cs="Arial"/>
+          <w:sz w:val="24"/>
+          <w:szCs w:val="24"/>
+        </w:rPr>
+        <w:t xml:space="preserve"> &amp; Tversky, 1979</w:t>
       </w:r>
       <w:r>
         <w:rPr>
@@ -1201,7 +1619,25 @@
           <w:sz w:val="24"/>
           <w:szCs w:val="24"/>
         </w:rPr>
-        <w:t xml:space="preserve"> Diese drei Faktoren bilden gemeinsam die Wertfunktion. Die Wertfunktion ist eine asymmetrische, S-förmige Funktion (Barberis, 2013). Die x-Achse stellt den Gewinn oder Verlust dar und die y-Achse den Wert, der von dem Gewinn oder Verlust wahrgenommen wird. Der Schnittpunkt ist stellt die Referenzabhängigkeit dar. Die abnehmende Empfindlichkeit wird dargestellt, indem die Wertfunktion konkav für Gewinne und konvex für Verluste ist. Verlustaversion bedeutet, dass die Wertfunktion für Verlust</w:t>
+        <w:t xml:space="preserve"> Diese drei Faktoren bilden gemeinsam die Wertfunktion. Die Wertfunktion ist eine asymmetrische, S-förmige Funktion (</w:t>
+      </w:r>
+      <w:proofErr w:type="spellStart"/>
+      <w:r>
+        <w:rPr>
+          <w:rFonts w:ascii="Arial" w:hAnsi="Arial" w:cs="Arial"/>
+          <w:sz w:val="24"/>
+          <w:szCs w:val="24"/>
+        </w:rPr>
+        <w:t>Barberis</w:t>
+      </w:r>
+      <w:proofErr w:type="spellEnd"/>
+      <w:r>
+        <w:rPr>
+          <w:rFonts w:ascii="Arial" w:hAnsi="Arial" w:cs="Arial"/>
+          <w:sz w:val="24"/>
+          <w:szCs w:val="24"/>
+        </w:rPr>
+        <w:t>, 2013). Die x-Achse stellt den Gewinn oder Verlust dar und die y-Achse den Wert, der von dem Gewinn oder Verlust wahrgenommen wird. Der Schnittpunkt ist stellt die Referenzabhängigkeit dar. Die abnehmende Empfindlichkeit wird dargestellt, indem die Wertfunktion konkav für Gewinne und konvex für Verluste ist. Verlustaversion bedeutet, dass die Wertfunktion für Verlust</w:t>
       </w:r>
       <w:r>
         <w:rPr>
@@ -1243,13 +1679,23 @@
         </w:rPr>
         <w:t xml:space="preserve"> Der vierte Faktor, die Wahrscheinlichkeitsgewichtung bedeutet, dass in der Prospect Theory weniger Wahrscheinlichkeiten, sondern die Gewichtung solcher nach Erwünschtheit (</w:t>
       </w:r>
-      <w:r>
-        <w:rPr>
-          <w:rFonts w:ascii="Arial" w:hAnsi="Arial" w:cs="Arial"/>
-          <w:sz w:val="24"/>
-          <w:szCs w:val="24"/>
-        </w:rPr>
-        <w:t>Kahneman &amp; Tversky, 1979</w:t>
+      <w:proofErr w:type="spellStart"/>
+      <w:r>
+        <w:rPr>
+          <w:rFonts w:ascii="Arial" w:hAnsi="Arial" w:cs="Arial"/>
+          <w:sz w:val="24"/>
+          <w:szCs w:val="24"/>
+        </w:rPr>
+        <w:t>Kahneman</w:t>
+      </w:r>
+      <w:proofErr w:type="spellEnd"/>
+      <w:r>
+        <w:rPr>
+          <w:rFonts w:ascii="Arial" w:hAnsi="Arial" w:cs="Arial"/>
+          <w:sz w:val="24"/>
+          <w:szCs w:val="24"/>
+        </w:rPr>
+        <w:t xml:space="preserve"> &amp; Tversky, 1979</w:t>
       </w:r>
       <w:r>
         <w:rPr>
@@ -1299,13 +1745,23 @@
         </w:rPr>
         <w:t>von z.B. 50% auf 55% (</w:t>
       </w:r>
-      <w:r>
-        <w:rPr>
-          <w:rFonts w:ascii="Arial" w:hAnsi="Arial" w:cs="Arial"/>
-          <w:sz w:val="24"/>
-          <w:szCs w:val="24"/>
-        </w:rPr>
-        <w:t>Kahneman &amp; Tversky, 1979</w:t>
+      <w:proofErr w:type="spellStart"/>
+      <w:r>
+        <w:rPr>
+          <w:rFonts w:ascii="Arial" w:hAnsi="Arial" w:cs="Arial"/>
+          <w:sz w:val="24"/>
+          <w:szCs w:val="24"/>
+        </w:rPr>
+        <w:t>Kahneman</w:t>
+      </w:r>
+      <w:proofErr w:type="spellEnd"/>
+      <w:r>
+        <w:rPr>
+          <w:rFonts w:ascii="Arial" w:hAnsi="Arial" w:cs="Arial"/>
+          <w:sz w:val="24"/>
+          <w:szCs w:val="24"/>
+        </w:rPr>
+        <w:t xml:space="preserve"> &amp; Tversky, 1979</w:t>
       </w:r>
       <w:r>
         <w:rPr>
@@ -1373,13 +1829,23 @@
         </w:rPr>
         <w:t>(</w:t>
       </w:r>
-      <w:r>
-        <w:rPr>
-          <w:rFonts w:ascii="Arial" w:hAnsi="Arial" w:cs="Arial"/>
-          <w:sz w:val="24"/>
-          <w:szCs w:val="24"/>
-        </w:rPr>
-        <w:t>Kahneman &amp; Tversky, 1979</w:t>
+      <w:proofErr w:type="spellStart"/>
+      <w:r>
+        <w:rPr>
+          <w:rFonts w:ascii="Arial" w:hAnsi="Arial" w:cs="Arial"/>
+          <w:sz w:val="24"/>
+          <w:szCs w:val="24"/>
+        </w:rPr>
+        <w:t>Kahneman</w:t>
+      </w:r>
+      <w:proofErr w:type="spellEnd"/>
+      <w:r>
+        <w:rPr>
+          <w:rFonts w:ascii="Arial" w:hAnsi="Arial" w:cs="Arial"/>
+          <w:sz w:val="24"/>
+          <w:szCs w:val="24"/>
+        </w:rPr>
+        <w:t xml:space="preserve"> &amp; Tversky, 1979</w:t>
       </w:r>
       <w:r>
         <w:rPr>
@@ -1453,24 +1919,239 @@
           <w:sz w:val="24"/>
           <w:szCs w:val="24"/>
         </w:rPr>
-        <w:t>Wenn ein Problem betrachtet wird, wird es oft isoliert betrachtet, ohne den Kontext zu berücksichtigen (Kahneman &amp; Lovallo, 1993). Dementsprechend werden einerseits zukünftige Ereignisse sehr optimistisch betrachtet, da nicht das Ergebnis von früheren ähnlichen Ereignissen betrachtet wird, sondern von Erfolg ausgegangen wird (Kahneman &amp; Lovallo, 1993). Andererseits werden einzelne riskante Optionen überbewertet, da sie nicht in Zusammenhang mit anderen Optionen, die eventuell das Risiko minimieren können, betrachtet werden (Kahneman &amp; Lovallo, 1993).</w:t>
-      </w:r>
-      <w:r>
-        <w:rPr>
-          <w:rFonts w:ascii="Arial" w:hAnsi="Arial" w:cs="Arial"/>
-          <w:sz w:val="24"/>
-          <w:szCs w:val="24"/>
-        </w:rPr>
-        <w:t xml:space="preserve"> Somit werden riskante Entscheidungen jeweils für sich allein getroffen und ohne die Relevanz von zukünftigen Möglichkeiten zu berücksichtigen (Kahneman &amp; Lovallo, 1993). </w:t>
-      </w:r>
-      <w:r>
-        <w:rPr>
-          <w:rFonts w:ascii="Arial" w:hAnsi="Arial" w:cs="Arial"/>
-          <w:sz w:val="24"/>
-          <w:szCs w:val="24"/>
-          <w:lang w:val="en-US"/>
-        </w:rPr>
-        <w:t xml:space="preserve">Dieses Phänomen wird „narrow framing“ genannt. </w:t>
+        <w:t>Wenn ein Problem betrachtet wird, wird es oft isoliert betrachtet, ohne den Kontext zu berücksichtigen (</w:t>
+      </w:r>
+      <w:proofErr w:type="spellStart"/>
+      <w:r>
+        <w:rPr>
+          <w:rFonts w:ascii="Arial" w:hAnsi="Arial" w:cs="Arial"/>
+          <w:sz w:val="24"/>
+          <w:szCs w:val="24"/>
+        </w:rPr>
+        <w:t>Kahneman</w:t>
+      </w:r>
+      <w:proofErr w:type="spellEnd"/>
+      <w:r>
+        <w:rPr>
+          <w:rFonts w:ascii="Arial" w:hAnsi="Arial" w:cs="Arial"/>
+          <w:sz w:val="24"/>
+          <w:szCs w:val="24"/>
+        </w:rPr>
+        <w:t xml:space="preserve"> &amp; </w:t>
+      </w:r>
+      <w:proofErr w:type="spellStart"/>
+      <w:r>
+        <w:rPr>
+          <w:rFonts w:ascii="Arial" w:hAnsi="Arial" w:cs="Arial"/>
+          <w:sz w:val="24"/>
+          <w:szCs w:val="24"/>
+        </w:rPr>
+        <w:t>Lovallo</w:t>
+      </w:r>
+      <w:proofErr w:type="spellEnd"/>
+      <w:r>
+        <w:rPr>
+          <w:rFonts w:ascii="Arial" w:hAnsi="Arial" w:cs="Arial"/>
+          <w:sz w:val="24"/>
+          <w:szCs w:val="24"/>
+        </w:rPr>
+        <w:t>, 1993). Dementsprechend werden einerseits zukünftige Ereignisse sehr optimistisch betrachtet, da nicht das Ergebnis von früheren ähnlichen Ereignissen betrachtet wird, sondern von Erfolg ausgegangen wird (</w:t>
+      </w:r>
+      <w:proofErr w:type="spellStart"/>
+      <w:r>
+        <w:rPr>
+          <w:rFonts w:ascii="Arial" w:hAnsi="Arial" w:cs="Arial"/>
+          <w:sz w:val="24"/>
+          <w:szCs w:val="24"/>
+        </w:rPr>
+        <w:t>Kahneman</w:t>
+      </w:r>
+      <w:proofErr w:type="spellEnd"/>
+      <w:r>
+        <w:rPr>
+          <w:rFonts w:ascii="Arial" w:hAnsi="Arial" w:cs="Arial"/>
+          <w:sz w:val="24"/>
+          <w:szCs w:val="24"/>
+        </w:rPr>
+        <w:t xml:space="preserve"> &amp; </w:t>
+      </w:r>
+      <w:proofErr w:type="spellStart"/>
+      <w:r>
+        <w:rPr>
+          <w:rFonts w:ascii="Arial" w:hAnsi="Arial" w:cs="Arial"/>
+          <w:sz w:val="24"/>
+          <w:szCs w:val="24"/>
+        </w:rPr>
+        <w:t>Lovallo</w:t>
+      </w:r>
+      <w:proofErr w:type="spellEnd"/>
+      <w:r>
+        <w:rPr>
+          <w:rFonts w:ascii="Arial" w:hAnsi="Arial" w:cs="Arial"/>
+          <w:sz w:val="24"/>
+          <w:szCs w:val="24"/>
+        </w:rPr>
+        <w:t>, 1993). Andererseits werden einzelne riskante Optionen überbewertet, da sie nicht in Zusammenhang mit anderen Optionen, die eventuell das Risiko minimieren können, betrachtet werden (</w:t>
+      </w:r>
+      <w:proofErr w:type="spellStart"/>
+      <w:r>
+        <w:rPr>
+          <w:rFonts w:ascii="Arial" w:hAnsi="Arial" w:cs="Arial"/>
+          <w:sz w:val="24"/>
+          <w:szCs w:val="24"/>
+        </w:rPr>
+        <w:t>Kahneman</w:t>
+      </w:r>
+      <w:proofErr w:type="spellEnd"/>
+      <w:r>
+        <w:rPr>
+          <w:rFonts w:ascii="Arial" w:hAnsi="Arial" w:cs="Arial"/>
+          <w:sz w:val="24"/>
+          <w:szCs w:val="24"/>
+        </w:rPr>
+        <w:t xml:space="preserve"> &amp; </w:t>
+      </w:r>
+      <w:proofErr w:type="spellStart"/>
+      <w:r>
+        <w:rPr>
+          <w:rFonts w:ascii="Arial" w:hAnsi="Arial" w:cs="Arial"/>
+          <w:sz w:val="24"/>
+          <w:szCs w:val="24"/>
+        </w:rPr>
+        <w:t>Lovallo</w:t>
+      </w:r>
+      <w:proofErr w:type="spellEnd"/>
+      <w:r>
+        <w:rPr>
+          <w:rFonts w:ascii="Arial" w:hAnsi="Arial" w:cs="Arial"/>
+          <w:sz w:val="24"/>
+          <w:szCs w:val="24"/>
+        </w:rPr>
+        <w:t>, 1993).</w:t>
+      </w:r>
+      <w:r>
+        <w:rPr>
+          <w:rFonts w:ascii="Arial" w:hAnsi="Arial" w:cs="Arial"/>
+          <w:sz w:val="24"/>
+          <w:szCs w:val="24"/>
+        </w:rPr>
+        <w:t xml:space="preserve"> Somit werden riskante Entscheidungen jeweils für sich allein getroffen und ohne die Relevanz von zukünftigen Möglichkeiten zu berücksichtigen (</w:t>
+      </w:r>
+      <w:proofErr w:type="spellStart"/>
+      <w:r>
+        <w:rPr>
+          <w:rFonts w:ascii="Arial" w:hAnsi="Arial" w:cs="Arial"/>
+          <w:sz w:val="24"/>
+          <w:szCs w:val="24"/>
+        </w:rPr>
+        <w:t>Kahneman</w:t>
+      </w:r>
+      <w:proofErr w:type="spellEnd"/>
+      <w:r>
+        <w:rPr>
+          <w:rFonts w:ascii="Arial" w:hAnsi="Arial" w:cs="Arial"/>
+          <w:sz w:val="24"/>
+          <w:szCs w:val="24"/>
+        </w:rPr>
+        <w:t xml:space="preserve"> &amp; </w:t>
+      </w:r>
+      <w:proofErr w:type="spellStart"/>
+      <w:r>
+        <w:rPr>
+          <w:rFonts w:ascii="Arial" w:hAnsi="Arial" w:cs="Arial"/>
+          <w:sz w:val="24"/>
+          <w:szCs w:val="24"/>
+        </w:rPr>
+        <w:t>Lovallo</w:t>
+      </w:r>
+      <w:proofErr w:type="spellEnd"/>
+      <w:r>
+        <w:rPr>
+          <w:rFonts w:ascii="Arial" w:hAnsi="Arial" w:cs="Arial"/>
+          <w:sz w:val="24"/>
+          <w:szCs w:val="24"/>
+        </w:rPr>
+        <w:t xml:space="preserve">, 1993). </w:t>
+      </w:r>
+      <w:r>
+        <w:rPr>
+          <w:rFonts w:ascii="Arial" w:hAnsi="Arial" w:cs="Arial"/>
+          <w:sz w:val="24"/>
+          <w:szCs w:val="24"/>
+          <w:lang w:val="en-US"/>
+        </w:rPr>
+        <w:t xml:space="preserve">Dieses </w:t>
+      </w:r>
+      <w:proofErr w:type="spellStart"/>
+      <w:r>
+        <w:rPr>
+          <w:rFonts w:ascii="Arial" w:hAnsi="Arial" w:cs="Arial"/>
+          <w:sz w:val="24"/>
+          <w:szCs w:val="24"/>
+          <w:lang w:val="en-US"/>
+        </w:rPr>
+        <w:t>Phänomen</w:t>
+      </w:r>
+      <w:proofErr w:type="spellEnd"/>
+      <w:r>
+        <w:rPr>
+          <w:rFonts w:ascii="Arial" w:hAnsi="Arial" w:cs="Arial"/>
+          <w:sz w:val="24"/>
+          <w:szCs w:val="24"/>
+          <w:lang w:val="en-US"/>
+        </w:rPr>
+        <w:t xml:space="preserve"> </w:t>
+      </w:r>
+      <w:proofErr w:type="spellStart"/>
+      <w:r>
+        <w:rPr>
+          <w:rFonts w:ascii="Arial" w:hAnsi="Arial" w:cs="Arial"/>
+          <w:sz w:val="24"/>
+          <w:szCs w:val="24"/>
+          <w:lang w:val="en-US"/>
+        </w:rPr>
+        <w:t>wird</w:t>
+      </w:r>
+      <w:proofErr w:type="spellEnd"/>
+      <w:r>
+        <w:rPr>
+          <w:rFonts w:ascii="Arial" w:hAnsi="Arial" w:cs="Arial"/>
+          <w:sz w:val="24"/>
+          <w:szCs w:val="24"/>
+          <w:lang w:val="en-US"/>
+        </w:rPr>
+        <w:t xml:space="preserve"> „narrow </w:t>
+      </w:r>
+      <w:proofErr w:type="gramStart"/>
+      <w:r>
+        <w:rPr>
+          <w:rFonts w:ascii="Arial" w:hAnsi="Arial" w:cs="Arial"/>
+          <w:sz w:val="24"/>
+          <w:szCs w:val="24"/>
+          <w:lang w:val="en-US"/>
+        </w:rPr>
+        <w:t xml:space="preserve">framing“ </w:t>
+      </w:r>
+      <w:proofErr w:type="spellStart"/>
+      <w:r>
+        <w:rPr>
+          <w:rFonts w:ascii="Arial" w:hAnsi="Arial" w:cs="Arial"/>
+          <w:sz w:val="24"/>
+          <w:szCs w:val="24"/>
+          <w:lang w:val="en-US"/>
+        </w:rPr>
+        <w:t>genannt</w:t>
+      </w:r>
+      <w:proofErr w:type="spellEnd"/>
+      <w:proofErr w:type="gramEnd"/>
+      <w:r>
+        <w:rPr>
+          <w:rFonts w:ascii="Arial" w:hAnsi="Arial" w:cs="Arial"/>
+          <w:sz w:val="24"/>
+          <w:szCs w:val="24"/>
+          <w:lang w:val="en-US"/>
+        </w:rPr>
+        <w:t xml:space="preserve">. </w:t>
       </w:r>
     </w:p>
     <w:p>
@@ -1517,7 +2198,25 @@
           <w:sz w:val="24"/>
           <w:szCs w:val="24"/>
         </w:rPr>
-        <w:t>Gutscheine werden andere Regeln was mental Accounting betrifft verwendet (Helion &amp; Gilovich, 2014).</w:t>
+        <w:t xml:space="preserve">Gutscheine werden andere Regeln was mental Accounting betrifft verwendet (Helion &amp; </w:t>
+      </w:r>
+      <w:proofErr w:type="spellStart"/>
+      <w:r>
+        <w:rPr>
+          <w:rFonts w:ascii="Arial" w:hAnsi="Arial" w:cs="Arial"/>
+          <w:sz w:val="24"/>
+          <w:szCs w:val="24"/>
+        </w:rPr>
+        <w:t>Gilovich</w:t>
+      </w:r>
+      <w:proofErr w:type="spellEnd"/>
+      <w:r>
+        <w:rPr>
+          <w:rFonts w:ascii="Arial" w:hAnsi="Arial" w:cs="Arial"/>
+          <w:sz w:val="24"/>
+          <w:szCs w:val="24"/>
+        </w:rPr>
+        <w:t>, 2014).</w:t>
       </w:r>
       <w:r>
         <w:rPr>
@@ -1581,15 +2280,69 @@
           <w:sz w:val="24"/>
           <w:szCs w:val="24"/>
         </w:rPr>
-        <w:t>(Helion &amp; Gilovich, 2014). Für Gutscheine wird ein mentaler Account geöffnet, der eher hedonistischen Gütern zugeschrieben wird und dementsprechend wird das Budget in diesem Account verwendet (Helion &amp; Gilovich, 2014).</w:t>
-      </w:r>
-      <w:r>
-        <w:rPr>
-          <w:rFonts w:ascii="Arial" w:hAnsi="Arial" w:cs="Arial"/>
-          <w:sz w:val="24"/>
-          <w:szCs w:val="24"/>
-        </w:rPr>
-        <w:t xml:space="preserve"> In ihrer Studie konnten die Autoren zusätzlich zeigen, dass TeilnehmerInnen, welche sowohl mit Kreditkarte als auch mit Gutscheinen zahlten, wesentlich mehr Geld für hedonistische Güter ausgaben, wenn sie mit dem Gutschein gezahlt haben (Helion &amp; Gilovich, 2014).</w:t>
+        <w:t xml:space="preserve">(Helion &amp; </w:t>
+      </w:r>
+      <w:proofErr w:type="spellStart"/>
+      <w:r>
+        <w:rPr>
+          <w:rFonts w:ascii="Arial" w:hAnsi="Arial" w:cs="Arial"/>
+          <w:sz w:val="24"/>
+          <w:szCs w:val="24"/>
+        </w:rPr>
+        <w:t>Gilovich</w:t>
+      </w:r>
+      <w:proofErr w:type="spellEnd"/>
+      <w:r>
+        <w:rPr>
+          <w:rFonts w:ascii="Arial" w:hAnsi="Arial" w:cs="Arial"/>
+          <w:sz w:val="24"/>
+          <w:szCs w:val="24"/>
+        </w:rPr>
+        <w:t xml:space="preserve">, 2014). Für Gutscheine wird ein mentaler Account geöffnet, der eher hedonistischen Gütern zugeschrieben wird und dementsprechend wird das Budget in diesem Account verwendet (Helion &amp; </w:t>
+      </w:r>
+      <w:proofErr w:type="spellStart"/>
+      <w:r>
+        <w:rPr>
+          <w:rFonts w:ascii="Arial" w:hAnsi="Arial" w:cs="Arial"/>
+          <w:sz w:val="24"/>
+          <w:szCs w:val="24"/>
+        </w:rPr>
+        <w:t>Gilovich</w:t>
+      </w:r>
+      <w:proofErr w:type="spellEnd"/>
+      <w:r>
+        <w:rPr>
+          <w:rFonts w:ascii="Arial" w:hAnsi="Arial" w:cs="Arial"/>
+          <w:sz w:val="24"/>
+          <w:szCs w:val="24"/>
+        </w:rPr>
+        <w:t>, 2014).</w:t>
+      </w:r>
+      <w:r>
+        <w:rPr>
+          <w:rFonts w:ascii="Arial" w:hAnsi="Arial" w:cs="Arial"/>
+          <w:sz w:val="24"/>
+          <w:szCs w:val="24"/>
+        </w:rPr>
+        <w:t xml:space="preserve"> In ihrer Studie konnten die Autoren zusätzlich zeigen, dass TeilnehmerInnen, welche sowohl mit Kreditkarte als auch mit Gutscheinen zahlten, wesentlich mehr Geld für hedonistische Güter ausgaben, wenn sie mit dem Gutschein gezahlt haben (Helion &amp; </w:t>
+      </w:r>
+      <w:proofErr w:type="spellStart"/>
+      <w:r>
+        <w:rPr>
+          <w:rFonts w:ascii="Arial" w:hAnsi="Arial" w:cs="Arial"/>
+          <w:sz w:val="24"/>
+          <w:szCs w:val="24"/>
+        </w:rPr>
+        <w:t>Gilovich</w:t>
+      </w:r>
+      <w:proofErr w:type="spellEnd"/>
+      <w:r>
+        <w:rPr>
+          <w:rFonts w:ascii="Arial" w:hAnsi="Arial" w:cs="Arial"/>
+          <w:sz w:val="24"/>
+          <w:szCs w:val="24"/>
+        </w:rPr>
+        <w:t>, 2014).</w:t>
       </w:r>
     </w:p>
     <w:p>
@@ -1623,7 +2376,43 @@
           <w:sz w:val="24"/>
           <w:szCs w:val="24"/>
         </w:rPr>
-        <w:t xml:space="preserve">In einigen Ländern gibt es finanzielle Unterstützung für Eltern, in Österreich Kinderbeihilfe genannt. Monatlich bekommen Eltern (oder Erziehungsberechtigte) Geld vom Staat, um Schulsachen oder Kleidung für ihr*e Kind*er zu kaufen. Dieses Geld wird viel eher für Gegenstände, die das Kind benötigt ausgegeben als Geld aus anderen Quellen (Kooreman 2000). Erklärt werden kann dieser Effekt einerseits dadurch, dass das Geld aus Kinderbeihilfe ein Etikett hat, welches einen Verwendungszweck impliziert. Andererseits kann die Summe als Orientierungswert hergenommen werden, wie viel Geld für Kinder ausgegeben werden soll (Kooreman 2000). </w:t>
+        <w:t>In einigen Ländern gibt es finanzielle Unterstützung für Eltern, in Österreich Kinderbeihilfe genannt. Monatlich bekommen Eltern (oder Erziehungsberechtigte) Geld vom Staat, um Schulsachen oder Kleidung für ihr*e Kind*er zu kaufen. Dieses Geld wird viel eher für Gegenstände, die das Kind benötigt ausgegeben als Geld aus anderen Quellen (</w:t>
+      </w:r>
+      <w:proofErr w:type="spellStart"/>
+      <w:r>
+        <w:rPr>
+          <w:rFonts w:ascii="Arial" w:hAnsi="Arial" w:cs="Arial"/>
+          <w:sz w:val="24"/>
+          <w:szCs w:val="24"/>
+        </w:rPr>
+        <w:t>Kooreman</w:t>
+      </w:r>
+      <w:proofErr w:type="spellEnd"/>
+      <w:r>
+        <w:rPr>
+          <w:rFonts w:ascii="Arial" w:hAnsi="Arial" w:cs="Arial"/>
+          <w:sz w:val="24"/>
+          <w:szCs w:val="24"/>
+        </w:rPr>
+        <w:t xml:space="preserve"> 2000). Erklärt werden kann dieser Effekt einerseits dadurch, dass das Geld aus Kinderbeihilfe ein Etikett hat, welches einen Verwendungszweck impliziert. Andererseits kann die Summe als Orientierungswert hergenommen werden, wie viel Geld für Kinder ausgegeben werden soll (</w:t>
+      </w:r>
+      <w:proofErr w:type="spellStart"/>
+      <w:r>
+        <w:rPr>
+          <w:rFonts w:ascii="Arial" w:hAnsi="Arial" w:cs="Arial"/>
+          <w:sz w:val="24"/>
+          <w:szCs w:val="24"/>
+        </w:rPr>
+        <w:t>Kooreman</w:t>
+      </w:r>
+      <w:proofErr w:type="spellEnd"/>
+      <w:r>
+        <w:rPr>
+          <w:rFonts w:ascii="Arial" w:hAnsi="Arial" w:cs="Arial"/>
+          <w:sz w:val="24"/>
+          <w:szCs w:val="24"/>
+        </w:rPr>
+        <w:t xml:space="preserve"> 2000). </w:t>
       </w:r>
     </w:p>
     <w:p>
@@ -1631,8 +2420,13 @@
         <w:pStyle w:val="berschrift1"/>
       </w:pPr>
       <w:r>
-        <w:t>Choice Bracketing</w:t>
-      </w:r>
+        <w:t xml:space="preserve">Choice </w:t>
+      </w:r>
+      <w:proofErr w:type="spellStart"/>
+      <w:r>
+        <w:t>Bracketing</w:t>
+      </w:r>
+      <w:proofErr w:type="spellEnd"/>
     </w:p>
     <w:p/>
     <w:p>
@@ -1651,7 +2445,43 @@
           <w:sz w:val="24"/>
           <w:szCs w:val="24"/>
         </w:rPr>
-        <w:t xml:space="preserve">Einen großen Einfluss auf die tägliche Entscheidungstreffung hat die Gruppierung der Entscheidungen, genannt „choice bracketing“ </w:t>
+        <w:t>Einen großen Einfluss auf die tägliche Entscheidungstreffung hat die Gruppierung der Entscheidungen, genannt „</w:t>
+      </w:r>
+      <w:proofErr w:type="spellStart"/>
+      <w:r>
+        <w:rPr>
+          <w:rFonts w:ascii="Arial" w:hAnsi="Arial" w:cs="Arial"/>
+          <w:sz w:val="24"/>
+          <w:szCs w:val="24"/>
+        </w:rPr>
+        <w:t>choice</w:t>
+      </w:r>
+      <w:proofErr w:type="spellEnd"/>
+      <w:r>
+        <w:rPr>
+          <w:rFonts w:ascii="Arial" w:hAnsi="Arial" w:cs="Arial"/>
+          <w:sz w:val="24"/>
+          <w:szCs w:val="24"/>
+        </w:rPr>
+        <w:t xml:space="preserve"> </w:t>
+      </w:r>
+      <w:proofErr w:type="spellStart"/>
+      <w:r>
+        <w:rPr>
+          <w:rFonts w:ascii="Arial" w:hAnsi="Arial" w:cs="Arial"/>
+          <w:sz w:val="24"/>
+          <w:szCs w:val="24"/>
+        </w:rPr>
+        <w:t>bracketing</w:t>
+      </w:r>
+      <w:proofErr w:type="spellEnd"/>
+      <w:r>
+        <w:rPr>
+          <w:rFonts w:ascii="Arial" w:hAnsi="Arial" w:cs="Arial"/>
+          <w:sz w:val="24"/>
+          <w:szCs w:val="24"/>
+        </w:rPr>
+        <w:t xml:space="preserve">“ </w:t>
       </w:r>
       <w:r>
         <w:rPr>
@@ -1772,15 +2602,231 @@
           <w:sz w:val="24"/>
           <w:szCs w:val="24"/>
         </w:rPr>
-        <w:t>Je nachdem ob viele oder wenige Entscheidungen zusammen betrachtet werden, spricht man von „broad bracketing“ oder „narrow bracketing“ (Read et al., 1999).</w:t>
-      </w:r>
-      <w:r>
-        <w:rPr>
-          <w:rFonts w:ascii="Arial" w:hAnsi="Arial" w:cs="Arial"/>
-          <w:sz w:val="24"/>
-          <w:szCs w:val="24"/>
-        </w:rPr>
-        <w:t xml:space="preserve"> Ein „bracketing effect“ tritt ein, wenn „broad bracketing“ zu einer anderen Entscheidung führt als „narrow bracketing“ (oder umgekehrt). Read et al (1999) unterscheiden zwischen vier „bracketing effects“</w:t>
+        <w:t>Je nachdem ob viele oder wenige Entscheidungen zusammen betrachtet werden, spricht man von „</w:t>
+      </w:r>
+      <w:proofErr w:type="spellStart"/>
+      <w:r>
+        <w:rPr>
+          <w:rFonts w:ascii="Arial" w:hAnsi="Arial" w:cs="Arial"/>
+          <w:sz w:val="24"/>
+          <w:szCs w:val="24"/>
+        </w:rPr>
+        <w:t>broad</w:t>
+      </w:r>
+      <w:proofErr w:type="spellEnd"/>
+      <w:r>
+        <w:rPr>
+          <w:rFonts w:ascii="Arial" w:hAnsi="Arial" w:cs="Arial"/>
+          <w:sz w:val="24"/>
+          <w:szCs w:val="24"/>
+        </w:rPr>
+        <w:t xml:space="preserve"> </w:t>
+      </w:r>
+      <w:proofErr w:type="spellStart"/>
+      <w:r>
+        <w:rPr>
+          <w:rFonts w:ascii="Arial" w:hAnsi="Arial" w:cs="Arial"/>
+          <w:sz w:val="24"/>
+          <w:szCs w:val="24"/>
+        </w:rPr>
+        <w:t>bracketing</w:t>
+      </w:r>
+      <w:proofErr w:type="spellEnd"/>
+      <w:r>
+        <w:rPr>
+          <w:rFonts w:ascii="Arial" w:hAnsi="Arial" w:cs="Arial"/>
+          <w:sz w:val="24"/>
+          <w:szCs w:val="24"/>
+        </w:rPr>
+        <w:t>“ oder „</w:t>
+      </w:r>
+      <w:proofErr w:type="spellStart"/>
+      <w:r>
+        <w:rPr>
+          <w:rFonts w:ascii="Arial" w:hAnsi="Arial" w:cs="Arial"/>
+          <w:sz w:val="24"/>
+          <w:szCs w:val="24"/>
+        </w:rPr>
+        <w:t>narrow</w:t>
+      </w:r>
+      <w:proofErr w:type="spellEnd"/>
+      <w:r>
+        <w:rPr>
+          <w:rFonts w:ascii="Arial" w:hAnsi="Arial" w:cs="Arial"/>
+          <w:sz w:val="24"/>
+          <w:szCs w:val="24"/>
+        </w:rPr>
+        <w:t xml:space="preserve"> </w:t>
+      </w:r>
+      <w:proofErr w:type="spellStart"/>
+      <w:r>
+        <w:rPr>
+          <w:rFonts w:ascii="Arial" w:hAnsi="Arial" w:cs="Arial"/>
+          <w:sz w:val="24"/>
+          <w:szCs w:val="24"/>
+        </w:rPr>
+        <w:t>bracketing</w:t>
+      </w:r>
+      <w:proofErr w:type="spellEnd"/>
+      <w:r>
+        <w:rPr>
+          <w:rFonts w:ascii="Arial" w:hAnsi="Arial" w:cs="Arial"/>
+          <w:sz w:val="24"/>
+          <w:szCs w:val="24"/>
+        </w:rPr>
+        <w:t>“ (Read et al., 1999).</w:t>
+      </w:r>
+      <w:r>
+        <w:rPr>
+          <w:rFonts w:ascii="Arial" w:hAnsi="Arial" w:cs="Arial"/>
+          <w:sz w:val="24"/>
+          <w:szCs w:val="24"/>
+        </w:rPr>
+        <w:t xml:space="preserve"> Ein „</w:t>
+      </w:r>
+      <w:proofErr w:type="spellStart"/>
+      <w:r>
+        <w:rPr>
+          <w:rFonts w:ascii="Arial" w:hAnsi="Arial" w:cs="Arial"/>
+          <w:sz w:val="24"/>
+          <w:szCs w:val="24"/>
+        </w:rPr>
+        <w:t>bracketing</w:t>
+      </w:r>
+      <w:proofErr w:type="spellEnd"/>
+      <w:r>
+        <w:rPr>
+          <w:rFonts w:ascii="Arial" w:hAnsi="Arial" w:cs="Arial"/>
+          <w:sz w:val="24"/>
+          <w:szCs w:val="24"/>
+        </w:rPr>
+        <w:t xml:space="preserve"> </w:t>
+      </w:r>
+      <w:proofErr w:type="spellStart"/>
+      <w:r>
+        <w:rPr>
+          <w:rFonts w:ascii="Arial" w:hAnsi="Arial" w:cs="Arial"/>
+          <w:sz w:val="24"/>
+          <w:szCs w:val="24"/>
+        </w:rPr>
+        <w:t>effect</w:t>
+      </w:r>
+      <w:proofErr w:type="spellEnd"/>
+      <w:r>
+        <w:rPr>
+          <w:rFonts w:ascii="Arial" w:hAnsi="Arial" w:cs="Arial"/>
+          <w:sz w:val="24"/>
+          <w:szCs w:val="24"/>
+        </w:rPr>
+        <w:t>“ tritt ein, wenn „</w:t>
+      </w:r>
+      <w:proofErr w:type="spellStart"/>
+      <w:r>
+        <w:rPr>
+          <w:rFonts w:ascii="Arial" w:hAnsi="Arial" w:cs="Arial"/>
+          <w:sz w:val="24"/>
+          <w:szCs w:val="24"/>
+        </w:rPr>
+        <w:t>broad</w:t>
+      </w:r>
+      <w:proofErr w:type="spellEnd"/>
+      <w:r>
+        <w:rPr>
+          <w:rFonts w:ascii="Arial" w:hAnsi="Arial" w:cs="Arial"/>
+          <w:sz w:val="24"/>
+          <w:szCs w:val="24"/>
+        </w:rPr>
+        <w:t xml:space="preserve"> </w:t>
+      </w:r>
+      <w:proofErr w:type="spellStart"/>
+      <w:r>
+        <w:rPr>
+          <w:rFonts w:ascii="Arial" w:hAnsi="Arial" w:cs="Arial"/>
+          <w:sz w:val="24"/>
+          <w:szCs w:val="24"/>
+        </w:rPr>
+        <w:t>bracketing</w:t>
+      </w:r>
+      <w:proofErr w:type="spellEnd"/>
+      <w:r>
+        <w:rPr>
+          <w:rFonts w:ascii="Arial" w:hAnsi="Arial" w:cs="Arial"/>
+          <w:sz w:val="24"/>
+          <w:szCs w:val="24"/>
+        </w:rPr>
+        <w:t>“ zu einer anderen Entscheidung führt als „</w:t>
+      </w:r>
+      <w:proofErr w:type="spellStart"/>
+      <w:r>
+        <w:rPr>
+          <w:rFonts w:ascii="Arial" w:hAnsi="Arial" w:cs="Arial"/>
+          <w:sz w:val="24"/>
+          <w:szCs w:val="24"/>
+        </w:rPr>
+        <w:t>narrow</w:t>
+      </w:r>
+      <w:proofErr w:type="spellEnd"/>
+      <w:r>
+        <w:rPr>
+          <w:rFonts w:ascii="Arial" w:hAnsi="Arial" w:cs="Arial"/>
+          <w:sz w:val="24"/>
+          <w:szCs w:val="24"/>
+        </w:rPr>
+        <w:t xml:space="preserve"> </w:t>
+      </w:r>
+      <w:proofErr w:type="spellStart"/>
+      <w:r>
+        <w:rPr>
+          <w:rFonts w:ascii="Arial" w:hAnsi="Arial" w:cs="Arial"/>
+          <w:sz w:val="24"/>
+          <w:szCs w:val="24"/>
+        </w:rPr>
+        <w:t>bracketing</w:t>
+      </w:r>
+      <w:proofErr w:type="spellEnd"/>
+      <w:r>
+        <w:rPr>
+          <w:rFonts w:ascii="Arial" w:hAnsi="Arial" w:cs="Arial"/>
+          <w:sz w:val="24"/>
+          <w:szCs w:val="24"/>
+        </w:rPr>
+        <w:t>“ (oder umgekehrt). Read et al (1999) unterscheiden zwischen vier „</w:t>
+      </w:r>
+      <w:proofErr w:type="spellStart"/>
+      <w:r>
+        <w:rPr>
+          <w:rFonts w:ascii="Arial" w:hAnsi="Arial" w:cs="Arial"/>
+          <w:sz w:val="24"/>
+          <w:szCs w:val="24"/>
+        </w:rPr>
+        <w:t>bracketing</w:t>
+      </w:r>
+      <w:proofErr w:type="spellEnd"/>
+      <w:r>
+        <w:rPr>
+          <w:rFonts w:ascii="Arial" w:hAnsi="Arial" w:cs="Arial"/>
+          <w:sz w:val="24"/>
+          <w:szCs w:val="24"/>
+        </w:rPr>
+        <w:t xml:space="preserve"> </w:t>
+      </w:r>
+      <w:proofErr w:type="spellStart"/>
+      <w:r>
+        <w:rPr>
+          <w:rFonts w:ascii="Arial" w:hAnsi="Arial" w:cs="Arial"/>
+          <w:sz w:val="24"/>
+          <w:szCs w:val="24"/>
+        </w:rPr>
+        <w:t>effects</w:t>
+      </w:r>
+      <w:proofErr w:type="spellEnd"/>
+      <w:r>
+        <w:rPr>
+          <w:rFonts w:ascii="Arial" w:hAnsi="Arial" w:cs="Arial"/>
+          <w:sz w:val="24"/>
+          <w:szCs w:val="24"/>
+        </w:rPr>
+        <w:t>“</w:t>
       </w:r>
       <w:r>
         <w:rPr>
@@ -1848,7 +2894,61 @@
           <w:sz w:val="24"/>
           <w:szCs w:val="24"/>
         </w:rPr>
-        <w:t xml:space="preserve">Unter welchen Umständen kommt es eher zu „broad/narrow bracketing“? Die Abhängigkeiten zwischen mehreren Entscheidungen zu berücksichtigen kann sehr </w:t>
+        <w:t>Unter welchen Umständen kommt es eher zu „</w:t>
+      </w:r>
+      <w:proofErr w:type="spellStart"/>
+      <w:r>
+        <w:rPr>
+          <w:rFonts w:ascii="Arial" w:hAnsi="Arial" w:cs="Arial"/>
+          <w:sz w:val="24"/>
+          <w:szCs w:val="24"/>
+        </w:rPr>
+        <w:t>broad</w:t>
+      </w:r>
+      <w:proofErr w:type="spellEnd"/>
+      <w:r>
+        <w:rPr>
+          <w:rFonts w:ascii="Arial" w:hAnsi="Arial" w:cs="Arial"/>
+          <w:sz w:val="24"/>
+          <w:szCs w:val="24"/>
+        </w:rPr>
+        <w:t>/</w:t>
+      </w:r>
+      <w:proofErr w:type="spellStart"/>
+      <w:r>
+        <w:rPr>
+          <w:rFonts w:ascii="Arial" w:hAnsi="Arial" w:cs="Arial"/>
+          <w:sz w:val="24"/>
+          <w:szCs w:val="24"/>
+        </w:rPr>
+        <w:t>narrow</w:t>
+      </w:r>
+      <w:proofErr w:type="spellEnd"/>
+      <w:r>
+        <w:rPr>
+          <w:rFonts w:ascii="Arial" w:hAnsi="Arial" w:cs="Arial"/>
+          <w:sz w:val="24"/>
+          <w:szCs w:val="24"/>
+        </w:rPr>
+        <w:t xml:space="preserve"> </w:t>
+      </w:r>
+      <w:proofErr w:type="spellStart"/>
+      <w:r>
+        <w:rPr>
+          <w:rFonts w:ascii="Arial" w:hAnsi="Arial" w:cs="Arial"/>
+          <w:sz w:val="24"/>
+          <w:szCs w:val="24"/>
+        </w:rPr>
+        <w:t>bracketing</w:t>
+      </w:r>
+      <w:proofErr w:type="spellEnd"/>
+      <w:r>
+        <w:rPr>
+          <w:rFonts w:ascii="Arial" w:hAnsi="Arial" w:cs="Arial"/>
+          <w:sz w:val="24"/>
+          <w:szCs w:val="24"/>
+        </w:rPr>
+        <w:t xml:space="preserve">“? Die Abhängigkeiten zwischen mehreren Entscheidungen zu berücksichtigen kann sehr </w:t>
       </w:r>
       <w:r>
         <w:rPr>
@@ -1857,7 +2957,43 @@
           <w:szCs w:val="24"/>
         </w:rPr>
         <w:lastRenderedPageBreak/>
-        <w:t xml:space="preserve">komplex werden. Die natürliche Limitation kognitiver Kapazitäten kann somit dazu führen, dass eher „narrow bracketing“ angewendet wird, wenn eine gesamtheitliche Betrachtung zu komplex ist </w:t>
+        <w:t>komplex werden. Die natürliche Limitation kognitiver Kapazitäten kann somit dazu führen, dass eher „</w:t>
+      </w:r>
+      <w:proofErr w:type="spellStart"/>
+      <w:r>
+        <w:rPr>
+          <w:rFonts w:ascii="Arial" w:hAnsi="Arial" w:cs="Arial"/>
+          <w:sz w:val="24"/>
+          <w:szCs w:val="24"/>
+        </w:rPr>
+        <w:t>narrow</w:t>
+      </w:r>
+      <w:proofErr w:type="spellEnd"/>
+      <w:r>
+        <w:rPr>
+          <w:rFonts w:ascii="Arial" w:hAnsi="Arial" w:cs="Arial"/>
+          <w:sz w:val="24"/>
+          <w:szCs w:val="24"/>
+        </w:rPr>
+        <w:t xml:space="preserve"> </w:t>
+      </w:r>
+      <w:proofErr w:type="spellStart"/>
+      <w:r>
+        <w:rPr>
+          <w:rFonts w:ascii="Arial" w:hAnsi="Arial" w:cs="Arial"/>
+          <w:sz w:val="24"/>
+          <w:szCs w:val="24"/>
+        </w:rPr>
+        <w:t>bracketing</w:t>
+      </w:r>
+      <w:proofErr w:type="spellEnd"/>
+      <w:r>
+        <w:rPr>
+          <w:rFonts w:ascii="Arial" w:hAnsi="Arial" w:cs="Arial"/>
+          <w:sz w:val="24"/>
+          <w:szCs w:val="24"/>
+        </w:rPr>
+        <w:t xml:space="preserve">“ angewendet wird, wenn eine gesamtheitliche Betrachtung zu komplex ist </w:t>
       </w:r>
       <w:r>
         <w:rPr>
@@ -1918,7 +3054,43 @@
           <w:sz w:val="24"/>
           <w:szCs w:val="24"/>
         </w:rPr>
-        <w:t xml:space="preserve"> Die Anwendung von Heuristiken oder Entscheidungsregeln, um die Komplexität zu reduzieren führt ebenfalls eher zu „narrow bracketing“ </w:t>
+        <w:t xml:space="preserve"> Die Anwendung von Heuristiken oder Entscheidungsregeln, um die Komplexität zu reduzieren führt ebenfalls eher zu „</w:t>
+      </w:r>
+      <w:proofErr w:type="spellStart"/>
+      <w:r>
+        <w:rPr>
+          <w:rFonts w:ascii="Arial" w:hAnsi="Arial" w:cs="Arial"/>
+          <w:sz w:val="24"/>
+          <w:szCs w:val="24"/>
+        </w:rPr>
+        <w:t>narrow</w:t>
+      </w:r>
+      <w:proofErr w:type="spellEnd"/>
+      <w:r>
+        <w:rPr>
+          <w:rFonts w:ascii="Arial" w:hAnsi="Arial" w:cs="Arial"/>
+          <w:sz w:val="24"/>
+          <w:szCs w:val="24"/>
+        </w:rPr>
+        <w:t xml:space="preserve"> </w:t>
+      </w:r>
+      <w:proofErr w:type="spellStart"/>
+      <w:r>
+        <w:rPr>
+          <w:rFonts w:ascii="Arial" w:hAnsi="Arial" w:cs="Arial"/>
+          <w:sz w:val="24"/>
+          <w:szCs w:val="24"/>
+        </w:rPr>
+        <w:t>bracketing</w:t>
+      </w:r>
+      <w:proofErr w:type="spellEnd"/>
+      <w:r>
+        <w:rPr>
+          <w:rFonts w:ascii="Arial" w:hAnsi="Arial" w:cs="Arial"/>
+          <w:sz w:val="24"/>
+          <w:szCs w:val="24"/>
+        </w:rPr>
+        <w:t xml:space="preserve">“ </w:t>
       </w:r>
       <w:r>
         <w:rPr>
@@ -1979,7 +3151,25 @@
           <w:sz w:val="24"/>
           <w:szCs w:val="24"/>
         </w:rPr>
-        <w:t xml:space="preserve">Der nächste Einflussfaktor auf die Art des „bracketings“ besteht aus der Präsentationsweise der Entscheidungen </w:t>
+        <w:t>Der nächste Einflussfaktor auf die Art des „</w:t>
+      </w:r>
+      <w:proofErr w:type="spellStart"/>
+      <w:r>
+        <w:rPr>
+          <w:rFonts w:ascii="Arial" w:hAnsi="Arial" w:cs="Arial"/>
+          <w:sz w:val="24"/>
+          <w:szCs w:val="24"/>
+        </w:rPr>
+        <w:t>bracketings</w:t>
+      </w:r>
+      <w:proofErr w:type="spellEnd"/>
+      <w:r>
+        <w:rPr>
+          <w:rFonts w:ascii="Arial" w:hAnsi="Arial" w:cs="Arial"/>
+          <w:sz w:val="24"/>
+          <w:szCs w:val="24"/>
+        </w:rPr>
+        <w:t xml:space="preserve">“ besteht aus der Präsentationsweise der Entscheidungen </w:t>
       </w:r>
       <w:r>
         <w:rPr>
@@ -2024,7 +3214,67 @@
           <w:szCs w:val="24"/>
           <w:lang w:val="de-DE"/>
         </w:rPr>
-        <w:t>). Wird eine Entscheidung nach der anderen präsentiert, so wird eher „narrow bracketing“ angewendet, als wenn alle Entscheidungen gemeinsam präsentiert werden. Letztlich kann bewusst eine Art von „bracketing“ gewählt werden, um das Erreichen von Zielen zu vereinfachen</w:t>
+        <w:t>). Wird eine Entscheidung nach der anderen präsentiert, so wird eher „</w:t>
+      </w:r>
+      <w:proofErr w:type="spellStart"/>
+      <w:r>
+        <w:rPr>
+          <w:rFonts w:ascii="Arial" w:hAnsi="Arial" w:cs="Arial"/>
+          <w:sz w:val="24"/>
+          <w:szCs w:val="24"/>
+          <w:lang w:val="de-DE"/>
+        </w:rPr>
+        <w:t>narrow</w:t>
+      </w:r>
+      <w:proofErr w:type="spellEnd"/>
+      <w:r>
+        <w:rPr>
+          <w:rFonts w:ascii="Arial" w:hAnsi="Arial" w:cs="Arial"/>
+          <w:sz w:val="24"/>
+          <w:szCs w:val="24"/>
+          <w:lang w:val="de-DE"/>
+        </w:rPr>
+        <w:t xml:space="preserve"> </w:t>
+      </w:r>
+      <w:proofErr w:type="spellStart"/>
+      <w:r>
+        <w:rPr>
+          <w:rFonts w:ascii="Arial" w:hAnsi="Arial" w:cs="Arial"/>
+          <w:sz w:val="24"/>
+          <w:szCs w:val="24"/>
+          <w:lang w:val="de-DE"/>
+        </w:rPr>
+        <w:t>bracketing</w:t>
+      </w:r>
+      <w:proofErr w:type="spellEnd"/>
+      <w:r>
+        <w:rPr>
+          <w:rFonts w:ascii="Arial" w:hAnsi="Arial" w:cs="Arial"/>
+          <w:sz w:val="24"/>
+          <w:szCs w:val="24"/>
+          <w:lang w:val="de-DE"/>
+        </w:rPr>
+        <w:t>“ angewendet, als wenn alle Entscheidungen gemeinsam präsentiert werden. Letztlich kann bewusst eine Art von „</w:t>
+      </w:r>
+      <w:proofErr w:type="spellStart"/>
+      <w:r>
+        <w:rPr>
+          <w:rFonts w:ascii="Arial" w:hAnsi="Arial" w:cs="Arial"/>
+          <w:sz w:val="24"/>
+          <w:szCs w:val="24"/>
+          <w:lang w:val="de-DE"/>
+        </w:rPr>
+        <w:t>bracketing</w:t>
+      </w:r>
+      <w:proofErr w:type="spellEnd"/>
+      <w:r>
+        <w:rPr>
+          <w:rFonts w:ascii="Arial" w:hAnsi="Arial" w:cs="Arial"/>
+          <w:sz w:val="24"/>
+          <w:szCs w:val="24"/>
+          <w:lang w:val="de-DE"/>
+        </w:rPr>
+        <w:t>“ gewählt werden, um das Erreichen von Zielen zu vereinfachen</w:t>
       </w:r>
       <w:r>
         <w:rPr>
@@ -2152,7 +3402,21 @@
         <w:rPr>
           <w:lang w:val="en-US"/>
         </w:rPr>
-        <w:t>Do sources of money matter in risk-taking behaviour?</w:t>
+        <w:t xml:space="preserve">Do sources of money matter in risk-taking </w:t>
+      </w:r>
+      <w:proofErr w:type="spellStart"/>
+      <w:r>
+        <w:rPr>
+          <w:lang w:val="en-US"/>
+        </w:rPr>
+        <w:t>behaviour</w:t>
+      </w:r>
+      <w:proofErr w:type="spellEnd"/>
+      <w:r>
+        <w:rPr>
+          <w:lang w:val="en-US"/>
+        </w:rPr>
+        <w:t>?</w:t>
       </w:r>
     </w:p>
     <w:p>
@@ -2193,6 +3457,7 @@
         </w:rPr>
         <w:t xml:space="preserve">influss auf generelle Einstellung zu riskanten (Finanz-) Verhalten? </w:t>
       </w:r>
+      <w:proofErr w:type="spellStart"/>
       <w:r>
         <w:rPr>
           <w:rFonts w:ascii="Arial" w:hAnsi="Arial" w:cs="Arial"/>
@@ -2201,6 +3466,7 @@
         </w:rPr>
         <w:t>Gajewski</w:t>
       </w:r>
+      <w:proofErr w:type="spellEnd"/>
       <w:r>
         <w:rPr>
           <w:rFonts w:ascii="Arial" w:hAnsi="Arial" w:cs="Arial"/>
@@ -2223,8 +3489,45 @@
           <w:sz w:val="24"/>
           <w:szCs w:val="24"/>
         </w:rPr>
-        <w:t>Temporäres Einkommen und Einkommen aus unerwarteten Quellen („windfall gains“) erhöhen die Risikobereitschaft im Vergleich zu regelmäßigem Einkommen signifikant. Dieser Effekt konnte unabhängig von Einkommenslevel nachgewiesen werden (</w:t>
-      </w:r>
+        <w:t>Temporäres Einkommen und Einkommen aus unerwarteten Quellen („</w:t>
+      </w:r>
+      <w:proofErr w:type="spellStart"/>
+      <w:r>
+        <w:rPr>
+          <w:rFonts w:ascii="Arial" w:hAnsi="Arial" w:cs="Arial"/>
+          <w:sz w:val="24"/>
+          <w:szCs w:val="24"/>
+        </w:rPr>
+        <w:t>windfall</w:t>
+      </w:r>
+      <w:proofErr w:type="spellEnd"/>
+      <w:r>
+        <w:rPr>
+          <w:rFonts w:ascii="Arial" w:hAnsi="Arial" w:cs="Arial"/>
+          <w:sz w:val="24"/>
+          <w:szCs w:val="24"/>
+        </w:rPr>
+        <w:t xml:space="preserve"> </w:t>
+      </w:r>
+      <w:proofErr w:type="spellStart"/>
+      <w:r>
+        <w:rPr>
+          <w:rFonts w:ascii="Arial" w:hAnsi="Arial" w:cs="Arial"/>
+          <w:sz w:val="24"/>
+          <w:szCs w:val="24"/>
+        </w:rPr>
+        <w:t>gains</w:t>
+      </w:r>
+      <w:proofErr w:type="spellEnd"/>
+      <w:r>
+        <w:rPr>
+          <w:rFonts w:ascii="Arial" w:hAnsi="Arial" w:cs="Arial"/>
+          <w:sz w:val="24"/>
+          <w:szCs w:val="24"/>
+        </w:rPr>
+        <w:t>“) erhöhen die Risikobereitschaft im Vergleich zu regelmäßigem Einkommen signifikant. Dieser Effekt konnte unabhängig von Einkommenslevel nachgewiesen werden (</w:t>
+      </w:r>
+      <w:proofErr w:type="spellStart"/>
       <w:r>
         <w:rPr>
           <w:rFonts w:ascii="Arial" w:hAnsi="Arial" w:cs="Arial"/>
@@ -2233,6 +3536,7 @@
         </w:rPr>
         <w:t>Gajewski</w:t>
       </w:r>
+      <w:proofErr w:type="spellEnd"/>
       <w:r>
         <w:rPr>
           <w:rFonts w:ascii="Arial" w:hAnsi="Arial" w:cs="Arial"/>
@@ -2247,8 +3551,18 @@
           <w:sz w:val="24"/>
           <w:szCs w:val="24"/>
         </w:rPr>
-        <w:t>Eine Ausnahme davon stellt vererbtes Geld dar, welches in keinem Zusammenhang mit erhöhter Risikobereitschaft steht (Gajewski</w:t>
-      </w:r>
+        <w:t>Eine Ausnahme davon stellt vererbtes Geld dar, welches in keinem Zusammenhang mit erhöhter Risikobereitschaft steht (</w:t>
+      </w:r>
+      <w:proofErr w:type="spellStart"/>
+      <w:r>
+        <w:rPr>
+          <w:rFonts w:ascii="Arial" w:hAnsi="Arial" w:cs="Arial"/>
+          <w:sz w:val="24"/>
+          <w:szCs w:val="24"/>
+        </w:rPr>
+        <w:t>Gajewski</w:t>
+      </w:r>
+      <w:proofErr w:type="spellEnd"/>
       <w:r>
         <w:rPr>
           <w:rFonts w:ascii="Arial" w:hAnsi="Arial" w:cs="Arial"/>
@@ -2262,9 +3576,19 @@
       <w:pPr>
         <w:pStyle w:val="berschrift1"/>
       </w:pPr>
-      <w:r>
-        <w:t>Fungibility, Labels, and Consumption</w:t>
-      </w:r>
+      <w:proofErr w:type="spellStart"/>
+      <w:r>
+        <w:t>Fungibility</w:t>
+      </w:r>
+      <w:proofErr w:type="spellEnd"/>
+      <w:r>
+        <w:t xml:space="preserve">, Labels, and </w:t>
+      </w:r>
+      <w:proofErr w:type="spellStart"/>
+      <w:r>
+        <w:t>Consumption</w:t>
+      </w:r>
+      <w:proofErr w:type="spellEnd"/>
     </w:p>
     <w:p>
       <w:pPr>
@@ -2291,7 +3615,43 @@
           <w:sz w:val="24"/>
           <w:szCs w:val="24"/>
         </w:rPr>
-        <w:t xml:space="preserve">Abeler und Marklein (2017) konnten in einer quasi-experimentellen Feldstudie und in einem Laborexperiment zeigen, dass Geld nicht als fungibel behandelt wird. Restaurantgäste die einen Gutschein für Getränke bekamen, gaben signifikant mehr Geld für Getränke aus als Gäste die keinen Gutschein, oder einen Gutschein, der für Essen oder Getränke eingelöst werden konnte (Abeler &amp; Marklein, 2017). Der Betrag des Getränke-Gutscheins lag </w:t>
+        <w:t xml:space="preserve">Abeler und </w:t>
+      </w:r>
+      <w:proofErr w:type="spellStart"/>
+      <w:r>
+        <w:rPr>
+          <w:rFonts w:ascii="Arial" w:hAnsi="Arial" w:cs="Arial"/>
+          <w:sz w:val="24"/>
+          <w:szCs w:val="24"/>
+        </w:rPr>
+        <w:t>Marklein</w:t>
+      </w:r>
+      <w:proofErr w:type="spellEnd"/>
+      <w:r>
+        <w:rPr>
+          <w:rFonts w:ascii="Arial" w:hAnsi="Arial" w:cs="Arial"/>
+          <w:sz w:val="24"/>
+          <w:szCs w:val="24"/>
+        </w:rPr>
+        <w:t xml:space="preserve"> (2017) konnten in einer quasi-experimentellen Feldstudie und in einem Laborexperiment zeigen, dass Geld nicht als fungibel behandelt wird. Restaurantgäste die einen Gutschein für Getränke bekamen, gaben signifikant mehr Geld für Getränke aus als Gäste die keinen Gutschein, oder einen Gutschein, der für Essen oder Getränke eingelöst werden konnte (Abeler &amp; </w:t>
+      </w:r>
+      <w:proofErr w:type="spellStart"/>
+      <w:r>
+        <w:rPr>
+          <w:rFonts w:ascii="Arial" w:hAnsi="Arial" w:cs="Arial"/>
+          <w:sz w:val="24"/>
+          <w:szCs w:val="24"/>
+        </w:rPr>
+        <w:t>Marklein</w:t>
+      </w:r>
+      <w:proofErr w:type="spellEnd"/>
+      <w:r>
+        <w:rPr>
+          <w:rFonts w:ascii="Arial" w:hAnsi="Arial" w:cs="Arial"/>
+          <w:sz w:val="24"/>
+          <w:szCs w:val="24"/>
+        </w:rPr>
+        <w:t xml:space="preserve">, 2017). Der Betrag des Getränke-Gutscheins lag </w:t>
       </w:r>
       <w:r>
         <w:rPr>
@@ -2308,15 +3668,123 @@
           <w:szCs w:val="24"/>
         </w:rPr>
         <w:lastRenderedPageBreak/>
-        <w:t xml:space="preserve">Vergleich zu dem Gutschein für Essen und Getränke. Die Etikettierung als Getränkegutschein führte zur Verletzung des Prinzips der Fungibilität. Die Autoren konnten ähnliche Effekte in einer Laborumgebung finden, wo ebenfalls mehr konsumiert wurde, wenn ein Gutschein ein Etikett hatte (Abeler &amp; Marklein, 2017). Im </w:t>
-      </w:r>
-      <w:r>
-        <w:rPr>
-          <w:rFonts w:ascii="Arial" w:hAnsi="Arial" w:cs="Arial"/>
-          <w:sz w:val="24"/>
-          <w:szCs w:val="24"/>
-        </w:rPr>
-        <w:t>Der Effekt konnte auf „narrow bracketing“ (siehe TODO) zurückgeführt werden und zeigte sich vor allem bei ProbandInnen mit niedrigeren kognitiven Fähigkeiten. Kognitive Limitationen ist einer der Faktoren der dazu führt, dass eher „narrow framing“ angewendet wird (</w:t>
+        <w:t xml:space="preserve">Vergleich zu dem Gutschein für Essen und Getränke. Die Etikettierung als Getränkegutschein führte zur Verletzung des Prinzips der Fungibilität. Die Autoren konnten ähnliche Effekte in einer Laborumgebung finden, wo ebenfalls mehr konsumiert wurde, wenn ein Gutschein ein Etikett hatte (Abeler &amp; </w:t>
+      </w:r>
+      <w:proofErr w:type="spellStart"/>
+      <w:r>
+        <w:rPr>
+          <w:rFonts w:ascii="Arial" w:hAnsi="Arial" w:cs="Arial"/>
+          <w:sz w:val="24"/>
+          <w:szCs w:val="24"/>
+        </w:rPr>
+        <w:t>Marklein</w:t>
+      </w:r>
+      <w:proofErr w:type="spellEnd"/>
+      <w:r>
+        <w:rPr>
+          <w:rFonts w:ascii="Arial" w:hAnsi="Arial" w:cs="Arial"/>
+          <w:sz w:val="24"/>
+          <w:szCs w:val="24"/>
+        </w:rPr>
+        <w:t xml:space="preserve">, 2017). Im </w:t>
+      </w:r>
+      <w:r>
+        <w:rPr>
+          <w:rFonts w:ascii="Arial" w:hAnsi="Arial" w:cs="Arial"/>
+          <w:sz w:val="24"/>
+          <w:szCs w:val="24"/>
+        </w:rPr>
+        <w:t>Der Effekt konnte auf „</w:t>
+      </w:r>
+      <w:proofErr w:type="spellStart"/>
+      <w:r>
+        <w:rPr>
+          <w:rFonts w:ascii="Arial" w:hAnsi="Arial" w:cs="Arial"/>
+          <w:sz w:val="24"/>
+          <w:szCs w:val="24"/>
+        </w:rPr>
+        <w:t>narrow</w:t>
+      </w:r>
+      <w:proofErr w:type="spellEnd"/>
+      <w:r>
+        <w:rPr>
+          <w:rFonts w:ascii="Arial" w:hAnsi="Arial" w:cs="Arial"/>
+          <w:sz w:val="24"/>
+          <w:szCs w:val="24"/>
+        </w:rPr>
+        <w:t xml:space="preserve"> </w:t>
+      </w:r>
+      <w:proofErr w:type="spellStart"/>
+      <w:r>
+        <w:rPr>
+          <w:rFonts w:ascii="Arial" w:hAnsi="Arial" w:cs="Arial"/>
+          <w:sz w:val="24"/>
+          <w:szCs w:val="24"/>
+        </w:rPr>
+        <w:t>bracketing</w:t>
+      </w:r>
+      <w:proofErr w:type="spellEnd"/>
+      <w:r>
+        <w:rPr>
+          <w:rFonts w:ascii="Arial" w:hAnsi="Arial" w:cs="Arial"/>
+          <w:sz w:val="24"/>
+          <w:szCs w:val="24"/>
+        </w:rPr>
+        <w:t xml:space="preserve">“ (siehe TODO) zurückgeführt werden und zeigte sich vor allem </w:t>
+      </w:r>
+      <w:proofErr w:type="gramStart"/>
+      <w:r>
+        <w:rPr>
+          <w:rFonts w:ascii="Arial" w:hAnsi="Arial" w:cs="Arial"/>
+          <w:sz w:val="24"/>
+          <w:szCs w:val="24"/>
+        </w:rPr>
+        <w:t>bei ProbandInnen</w:t>
+      </w:r>
+      <w:proofErr w:type="gramEnd"/>
+      <w:r>
+        <w:rPr>
+          <w:rFonts w:ascii="Arial" w:hAnsi="Arial" w:cs="Arial"/>
+          <w:sz w:val="24"/>
+          <w:szCs w:val="24"/>
+        </w:rPr>
+        <w:t xml:space="preserve"> mit niedrigeren kognitiven Fähigkeiten. Kognitive Limitationen ist einer der Faktoren der dazu führt, dass eher „</w:t>
+      </w:r>
+      <w:proofErr w:type="spellStart"/>
+      <w:r>
+        <w:rPr>
+          <w:rFonts w:ascii="Arial" w:hAnsi="Arial" w:cs="Arial"/>
+          <w:sz w:val="24"/>
+          <w:szCs w:val="24"/>
+        </w:rPr>
+        <w:t>narrow</w:t>
+      </w:r>
+      <w:proofErr w:type="spellEnd"/>
+      <w:r>
+        <w:rPr>
+          <w:rFonts w:ascii="Arial" w:hAnsi="Arial" w:cs="Arial"/>
+          <w:sz w:val="24"/>
+          <w:szCs w:val="24"/>
+        </w:rPr>
+        <w:t xml:space="preserve"> </w:t>
+      </w:r>
+      <w:proofErr w:type="spellStart"/>
+      <w:r>
+        <w:rPr>
+          <w:rFonts w:ascii="Arial" w:hAnsi="Arial" w:cs="Arial"/>
+          <w:sz w:val="24"/>
+          <w:szCs w:val="24"/>
+        </w:rPr>
+        <w:t>framing</w:t>
+      </w:r>
+      <w:proofErr w:type="spellEnd"/>
+      <w:r>
+        <w:rPr>
+          <w:rFonts w:ascii="Arial" w:hAnsi="Arial" w:cs="Arial"/>
+          <w:sz w:val="24"/>
+          <w:szCs w:val="24"/>
+        </w:rPr>
+        <w:t>“ angewendet wird (</w:t>
       </w:r>
       <w:r>
         <w:rPr>
@@ -2374,8 +3842,21 @@
         </w:rPr>
         <w:t xml:space="preserve">How Are SNAP Benefits Spent? </w:t>
       </w:r>
-      <w:r>
-        <w:t>Evidence from a Retail Panel</w:t>
+      <w:proofErr w:type="spellStart"/>
+      <w:r>
+        <w:t>Evidence</w:t>
+      </w:r>
+      <w:proofErr w:type="spellEnd"/>
+      <w:r>
+        <w:t xml:space="preserve"> </w:t>
+      </w:r>
+      <w:proofErr w:type="spellStart"/>
+      <w:r>
+        <w:t>from</w:t>
+      </w:r>
+      <w:proofErr w:type="spellEnd"/>
+      <w:r>
+        <w:t xml:space="preserve"> a Retail Panel</w:t>
       </w:r>
     </w:p>
     <w:p>
@@ -2459,6 +3940,7 @@
           <w:szCs w:val="24"/>
         </w:rPr>
       </w:pPr>
+      <w:proofErr w:type="spellStart"/>
       <w:r>
         <w:rPr>
           <w:rFonts w:ascii="Arial" w:hAnsi="Arial" w:cs="Arial"/>
@@ -2468,6 +3950,7 @@
         </w:rPr>
         <w:t>Findet</w:t>
       </w:r>
+      <w:proofErr w:type="spellEnd"/>
       <w:r>
         <w:rPr>
           <w:rFonts w:ascii="Arial" w:hAnsi="Arial" w:cs="Arial"/>
@@ -2493,24 +3976,162 @@
           <w:szCs w:val="24"/>
           <w:lang w:val="en-US"/>
         </w:rPr>
-        <w:t xml:space="preserve"> bracketing“ auch im finanziellen Kontext </w:t>
-      </w:r>
-      <w:r>
-        <w:rPr>
-          <w:rFonts w:ascii="Arial" w:hAnsi="Arial" w:cs="Arial"/>
-          <w:sz w:val="24"/>
-          <w:szCs w:val="24"/>
-          <w:lang w:val="en-US"/>
-        </w:rPr>
-        <w:t xml:space="preserve">statt? </w:t>
-      </w:r>
-      <w:r>
-        <w:rPr>
-          <w:rFonts w:ascii="Arial" w:hAnsi="Arial" w:cs="Arial"/>
-          <w:sz w:val="24"/>
-          <w:szCs w:val="24"/>
-        </w:rPr>
-        <w:t xml:space="preserve">Liu et al. (2010) konnten feststellen, dass „narrow bracketing“ vor allem von unerfahrenen Investoren angewendet wird, beim Handel mit Optionen. Mit Optionen kann vereinfacht dargestellt auf den zukünftigen Kurs einer Aktie gesetzt werden. Optionen ermöglichen verschieden </w:t>
+        <w:t xml:space="preserve"> </w:t>
+      </w:r>
+      <w:proofErr w:type="gramStart"/>
+      <w:r>
+        <w:rPr>
+          <w:rFonts w:ascii="Arial" w:hAnsi="Arial" w:cs="Arial"/>
+          <w:sz w:val="24"/>
+          <w:szCs w:val="24"/>
+          <w:lang w:val="en-US"/>
+        </w:rPr>
+        <w:t xml:space="preserve">bracketing“ </w:t>
+      </w:r>
+      <w:proofErr w:type="spellStart"/>
+      <w:r>
+        <w:rPr>
+          <w:rFonts w:ascii="Arial" w:hAnsi="Arial" w:cs="Arial"/>
+          <w:sz w:val="24"/>
+          <w:szCs w:val="24"/>
+          <w:lang w:val="en-US"/>
+        </w:rPr>
+        <w:t>auch</w:t>
+      </w:r>
+      <w:proofErr w:type="spellEnd"/>
+      <w:proofErr w:type="gramEnd"/>
+      <w:r>
+        <w:rPr>
+          <w:rFonts w:ascii="Arial" w:hAnsi="Arial" w:cs="Arial"/>
+          <w:sz w:val="24"/>
+          <w:szCs w:val="24"/>
+          <w:lang w:val="en-US"/>
+        </w:rPr>
+        <w:t xml:space="preserve"> </w:t>
+      </w:r>
+      <w:proofErr w:type="spellStart"/>
+      <w:r>
+        <w:rPr>
+          <w:rFonts w:ascii="Arial" w:hAnsi="Arial" w:cs="Arial"/>
+          <w:sz w:val="24"/>
+          <w:szCs w:val="24"/>
+          <w:lang w:val="en-US"/>
+        </w:rPr>
+        <w:t>im</w:t>
+      </w:r>
+      <w:proofErr w:type="spellEnd"/>
+      <w:r>
+        <w:rPr>
+          <w:rFonts w:ascii="Arial" w:hAnsi="Arial" w:cs="Arial"/>
+          <w:sz w:val="24"/>
+          <w:szCs w:val="24"/>
+          <w:lang w:val="en-US"/>
+        </w:rPr>
+        <w:t xml:space="preserve"> </w:t>
+      </w:r>
+      <w:proofErr w:type="spellStart"/>
+      <w:r>
+        <w:rPr>
+          <w:rFonts w:ascii="Arial" w:hAnsi="Arial" w:cs="Arial"/>
+          <w:sz w:val="24"/>
+          <w:szCs w:val="24"/>
+          <w:lang w:val="en-US"/>
+        </w:rPr>
+        <w:t>finanziellen</w:t>
+      </w:r>
+      <w:proofErr w:type="spellEnd"/>
+      <w:r>
+        <w:rPr>
+          <w:rFonts w:ascii="Arial" w:hAnsi="Arial" w:cs="Arial"/>
+          <w:sz w:val="24"/>
+          <w:szCs w:val="24"/>
+          <w:lang w:val="en-US"/>
+        </w:rPr>
+        <w:t xml:space="preserve"> </w:t>
+      </w:r>
+      <w:proofErr w:type="spellStart"/>
+      <w:r>
+        <w:rPr>
+          <w:rFonts w:ascii="Arial" w:hAnsi="Arial" w:cs="Arial"/>
+          <w:sz w:val="24"/>
+          <w:szCs w:val="24"/>
+          <w:lang w:val="en-US"/>
+        </w:rPr>
+        <w:t>Kontext</w:t>
+      </w:r>
+      <w:proofErr w:type="spellEnd"/>
+      <w:r>
+        <w:rPr>
+          <w:rFonts w:ascii="Arial" w:hAnsi="Arial" w:cs="Arial"/>
+          <w:sz w:val="24"/>
+          <w:szCs w:val="24"/>
+          <w:lang w:val="en-US"/>
+        </w:rPr>
+        <w:t xml:space="preserve"> </w:t>
+      </w:r>
+      <w:proofErr w:type="spellStart"/>
+      <w:r>
+        <w:rPr>
+          <w:rFonts w:ascii="Arial" w:hAnsi="Arial" w:cs="Arial"/>
+          <w:sz w:val="24"/>
+          <w:szCs w:val="24"/>
+          <w:lang w:val="en-US"/>
+        </w:rPr>
+        <w:t>statt</w:t>
+      </w:r>
+      <w:proofErr w:type="spellEnd"/>
+      <w:r>
+        <w:rPr>
+          <w:rFonts w:ascii="Arial" w:hAnsi="Arial" w:cs="Arial"/>
+          <w:sz w:val="24"/>
+          <w:szCs w:val="24"/>
+          <w:lang w:val="en-US"/>
+        </w:rPr>
+        <w:t xml:space="preserve">? </w:t>
+      </w:r>
+      <w:r>
+        <w:rPr>
+          <w:rFonts w:ascii="Arial" w:hAnsi="Arial" w:cs="Arial"/>
+          <w:sz w:val="24"/>
+          <w:szCs w:val="24"/>
+        </w:rPr>
+        <w:t>Liu et al. (2010) konnten feststellen, dass „</w:t>
+      </w:r>
+      <w:proofErr w:type="spellStart"/>
+      <w:r>
+        <w:rPr>
+          <w:rFonts w:ascii="Arial" w:hAnsi="Arial" w:cs="Arial"/>
+          <w:sz w:val="24"/>
+          <w:szCs w:val="24"/>
+        </w:rPr>
+        <w:t>narrow</w:t>
+      </w:r>
+      <w:proofErr w:type="spellEnd"/>
+      <w:r>
+        <w:rPr>
+          <w:rFonts w:ascii="Arial" w:hAnsi="Arial" w:cs="Arial"/>
+          <w:sz w:val="24"/>
+          <w:szCs w:val="24"/>
+        </w:rPr>
+        <w:t xml:space="preserve"> </w:t>
+      </w:r>
+      <w:proofErr w:type="spellStart"/>
+      <w:r>
+        <w:rPr>
+          <w:rFonts w:ascii="Arial" w:hAnsi="Arial" w:cs="Arial"/>
+          <w:sz w:val="24"/>
+          <w:szCs w:val="24"/>
+        </w:rPr>
+        <w:t>bracketing</w:t>
+      </w:r>
+      <w:proofErr w:type="spellEnd"/>
+      <w:r>
+        <w:rPr>
+          <w:rFonts w:ascii="Arial" w:hAnsi="Arial" w:cs="Arial"/>
+          <w:sz w:val="24"/>
+          <w:szCs w:val="24"/>
+        </w:rPr>
+        <w:t xml:space="preserve">“ vor allem von unerfahrenen Investoren angewendet wird, beim Handel mit Optionen. Mit Optionen kann vereinfacht dargestellt auf den zukünftigen Kurs einer Aktie gesetzt werden. Optionen ermöglichen verschieden </w:t>
       </w:r>
       <w:bookmarkStart w:id="0" w:name="_Hlk108875389"/>
       <w:r>
@@ -2536,7 +4157,43 @@
           <w:sz w:val="24"/>
           <w:szCs w:val="24"/>
         </w:rPr>
-        <w:t xml:space="preserve">Je mehr Erfahrung Investoren im Umgang mit komplexen Anlagestrategien haben, desto weniger wahrscheinlich wenden sie „narrow framing“ an (Liu et al., 2010). </w:t>
+        <w:t>Je mehr Erfahrung Investoren im Umgang mit komplexen Anlagestrategien haben, desto weniger wahrscheinlich wenden sie „</w:t>
+      </w:r>
+      <w:proofErr w:type="spellStart"/>
+      <w:r>
+        <w:rPr>
+          <w:rFonts w:ascii="Arial" w:hAnsi="Arial" w:cs="Arial"/>
+          <w:sz w:val="24"/>
+          <w:szCs w:val="24"/>
+        </w:rPr>
+        <w:t>narrow</w:t>
+      </w:r>
+      <w:proofErr w:type="spellEnd"/>
+      <w:r>
+        <w:rPr>
+          <w:rFonts w:ascii="Arial" w:hAnsi="Arial" w:cs="Arial"/>
+          <w:sz w:val="24"/>
+          <w:szCs w:val="24"/>
+        </w:rPr>
+        <w:t xml:space="preserve"> </w:t>
+      </w:r>
+      <w:proofErr w:type="spellStart"/>
+      <w:r>
+        <w:rPr>
+          <w:rFonts w:ascii="Arial" w:hAnsi="Arial" w:cs="Arial"/>
+          <w:sz w:val="24"/>
+          <w:szCs w:val="24"/>
+        </w:rPr>
+        <w:t>framing</w:t>
+      </w:r>
+      <w:proofErr w:type="spellEnd"/>
+      <w:r>
+        <w:rPr>
+          <w:rFonts w:ascii="Arial" w:hAnsi="Arial" w:cs="Arial"/>
+          <w:sz w:val="24"/>
+          <w:szCs w:val="24"/>
+        </w:rPr>
+        <w:t xml:space="preserve">“ an (Liu et al., 2010). </w:t>
       </w:r>
     </w:p>
     <w:p>
@@ -2631,7 +4288,97 @@
           <w:sz w:val="24"/>
           <w:szCs w:val="24"/>
         </w:rPr>
-        <w:t>„house money effect“ (siehe TODO) vorgeschlagen werden. Durch die wahrgenommene Distanz zwischen „house money“ und sich selbst werden eher riskante Entscheidungen getroffen (Trump et al. 2015).</w:t>
+        <w:t>„</w:t>
+      </w:r>
+      <w:proofErr w:type="spellStart"/>
+      <w:r>
+        <w:rPr>
+          <w:rFonts w:ascii="Arial" w:hAnsi="Arial" w:cs="Arial"/>
+          <w:sz w:val="24"/>
+          <w:szCs w:val="24"/>
+        </w:rPr>
+        <w:t>house</w:t>
+      </w:r>
+      <w:proofErr w:type="spellEnd"/>
+      <w:r>
+        <w:rPr>
+          <w:rFonts w:ascii="Arial" w:hAnsi="Arial" w:cs="Arial"/>
+          <w:sz w:val="24"/>
+          <w:szCs w:val="24"/>
+        </w:rPr>
+        <w:t xml:space="preserve"> </w:t>
+      </w:r>
+      <w:proofErr w:type="spellStart"/>
+      <w:r>
+        <w:rPr>
+          <w:rFonts w:ascii="Arial" w:hAnsi="Arial" w:cs="Arial"/>
+          <w:sz w:val="24"/>
+          <w:szCs w:val="24"/>
+        </w:rPr>
+        <w:t>money</w:t>
+      </w:r>
+      <w:proofErr w:type="spellEnd"/>
+      <w:r>
+        <w:rPr>
+          <w:rFonts w:ascii="Arial" w:hAnsi="Arial" w:cs="Arial"/>
+          <w:sz w:val="24"/>
+          <w:szCs w:val="24"/>
+        </w:rPr>
+        <w:t xml:space="preserve"> </w:t>
+      </w:r>
+      <w:proofErr w:type="spellStart"/>
+      <w:r>
+        <w:rPr>
+          <w:rFonts w:ascii="Arial" w:hAnsi="Arial" w:cs="Arial"/>
+          <w:sz w:val="24"/>
+          <w:szCs w:val="24"/>
+        </w:rPr>
+        <w:t>effect</w:t>
+      </w:r>
+      <w:proofErr w:type="spellEnd"/>
+      <w:r>
+        <w:rPr>
+          <w:rFonts w:ascii="Arial" w:hAnsi="Arial" w:cs="Arial"/>
+          <w:sz w:val="24"/>
+          <w:szCs w:val="24"/>
+        </w:rPr>
+        <w:t>“ (siehe TODO) vorgeschlagen werden. Durch die wahrgenommene Distanz zwischen „</w:t>
+      </w:r>
+      <w:proofErr w:type="spellStart"/>
+      <w:r>
+        <w:rPr>
+          <w:rFonts w:ascii="Arial" w:hAnsi="Arial" w:cs="Arial"/>
+          <w:sz w:val="24"/>
+          <w:szCs w:val="24"/>
+        </w:rPr>
+        <w:t>house</w:t>
+      </w:r>
+      <w:proofErr w:type="spellEnd"/>
+      <w:r>
+        <w:rPr>
+          <w:rFonts w:ascii="Arial" w:hAnsi="Arial" w:cs="Arial"/>
+          <w:sz w:val="24"/>
+          <w:szCs w:val="24"/>
+        </w:rPr>
+        <w:t xml:space="preserve"> </w:t>
+      </w:r>
+      <w:proofErr w:type="spellStart"/>
+      <w:r>
+        <w:rPr>
+          <w:rFonts w:ascii="Arial" w:hAnsi="Arial" w:cs="Arial"/>
+          <w:sz w:val="24"/>
+          <w:szCs w:val="24"/>
+        </w:rPr>
+        <w:t>money</w:t>
+      </w:r>
+      <w:proofErr w:type="spellEnd"/>
+      <w:r>
+        <w:rPr>
+          <w:rFonts w:ascii="Arial" w:hAnsi="Arial" w:cs="Arial"/>
+          <w:sz w:val="24"/>
+          <w:szCs w:val="24"/>
+        </w:rPr>
+        <w:t>“ und sich selbst werden eher riskante Entscheidungen getroffen (Trump et al. 2015).</w:t>
       </w:r>
     </w:p>
     <w:p>
@@ -2674,7 +4421,31 @@
           <w:shd w:val="clear" w:color="auto" w:fill="FFFFFF"/>
           <w:lang w:val="de-DE"/>
         </w:rPr>
-        <w:t>Cheng und Cryder (2018) konnten zeigen, dass Geschenkkarten oftmals mehrfach mental von Ausgaben abgezogen werden. Wenn beim Kauf eines Produktes ein Rabatt in Gestalt einer Geschenkkarte angeboten wurde, wurde dieser Rabatt sowohl von diesem Produkt abgezogen als auch vom Kauf jenes Produktes, bei dem die Geschenkkarte eingelöst wurde.</w:t>
+        <w:t xml:space="preserve">Cheng und </w:t>
+      </w:r>
+      <w:proofErr w:type="spellStart"/>
+      <w:r>
+        <w:rPr>
+          <w:rFonts w:ascii="Arial" w:hAnsi="Arial" w:cs="Arial"/>
+          <w:color w:val="222222"/>
+          <w:sz w:val="24"/>
+          <w:szCs w:val="24"/>
+          <w:shd w:val="clear" w:color="auto" w:fill="FFFFFF"/>
+          <w:lang w:val="de-DE"/>
+        </w:rPr>
+        <w:t>Cryder</w:t>
+      </w:r>
+      <w:proofErr w:type="spellEnd"/>
+      <w:r>
+        <w:rPr>
+          <w:rFonts w:ascii="Arial" w:hAnsi="Arial" w:cs="Arial"/>
+          <w:color w:val="222222"/>
+          <w:sz w:val="24"/>
+          <w:szCs w:val="24"/>
+          <w:shd w:val="clear" w:color="auto" w:fill="FFFFFF"/>
+          <w:lang w:val="de-DE"/>
+        </w:rPr>
+        <w:t xml:space="preserve"> (2018) konnten zeigen, dass Geschenkkarten oftmals mehrfach mental von Ausgaben abgezogen werden. Wenn beim Kauf eines Produktes ein Rabatt in Gestalt einer Geschenkkarte angeboten wurde, wurde dieser Rabatt sowohl von diesem Produkt abgezogen als auch vom Kauf jenes Produktes, bei dem die Geschenkkarte eingelöst wurde.</w:t>
       </w:r>
       <w:r>
         <w:rPr>
@@ -2696,7 +4467,55 @@
           <w:shd w:val="clear" w:color="auto" w:fill="FFFFFF"/>
           <w:lang w:val="de-DE"/>
         </w:rPr>
-        <w:t>Dieses Phänomen wird „double mental discounting“ genannt und kann dazu führen, dass mehr Geld, als ursprünglich budgetiert, ausgegeben wird (Cheng &amp; Cryder 2018).</w:t>
+        <w:t xml:space="preserve">Dieses Phänomen wird „double mental </w:t>
+      </w:r>
+      <w:proofErr w:type="spellStart"/>
+      <w:r>
+        <w:rPr>
+          <w:rFonts w:ascii="Arial" w:hAnsi="Arial" w:cs="Arial"/>
+          <w:color w:val="222222"/>
+          <w:sz w:val="24"/>
+          <w:szCs w:val="24"/>
+          <w:shd w:val="clear" w:color="auto" w:fill="FFFFFF"/>
+          <w:lang w:val="de-DE"/>
+        </w:rPr>
+        <w:t>discounting</w:t>
+      </w:r>
+      <w:proofErr w:type="spellEnd"/>
+      <w:r>
+        <w:rPr>
+          <w:rFonts w:ascii="Arial" w:hAnsi="Arial" w:cs="Arial"/>
+          <w:color w:val="222222"/>
+          <w:sz w:val="24"/>
+          <w:szCs w:val="24"/>
+          <w:shd w:val="clear" w:color="auto" w:fill="FFFFFF"/>
+          <w:lang w:val="de-DE"/>
+        </w:rPr>
+        <w:t xml:space="preserve">“ genannt und kann dazu führen, dass mehr Geld, als ursprünglich budgetiert, ausgegeben wird (Cheng &amp; </w:t>
+      </w:r>
+      <w:proofErr w:type="spellStart"/>
+      <w:r>
+        <w:rPr>
+          <w:rFonts w:ascii="Arial" w:hAnsi="Arial" w:cs="Arial"/>
+          <w:color w:val="222222"/>
+          <w:sz w:val="24"/>
+          <w:szCs w:val="24"/>
+          <w:shd w:val="clear" w:color="auto" w:fill="FFFFFF"/>
+          <w:lang w:val="de-DE"/>
+        </w:rPr>
+        <w:t>Cryder</w:t>
+      </w:r>
+      <w:proofErr w:type="spellEnd"/>
+      <w:r>
+        <w:rPr>
+          <w:rFonts w:ascii="Arial" w:hAnsi="Arial" w:cs="Arial"/>
+          <w:color w:val="222222"/>
+          <w:sz w:val="24"/>
+          <w:szCs w:val="24"/>
+          <w:shd w:val="clear" w:color="auto" w:fill="FFFFFF"/>
+          <w:lang w:val="de-DE"/>
+        </w:rPr>
+        <w:t xml:space="preserve"> 2018).</w:t>
       </w:r>
       <w:r>
         <w:rPr>
@@ -2770,7 +4589,25 @@
           <w:sz w:val="24"/>
           <w:szCs w:val="24"/>
         </w:rPr>
-        <w:t xml:space="preserve">„Windfall gains“ sind unerwartete Gewinne, die in der Regel mit weniger Bedenken ausgegeben werden als Geld aus anderen Quellen (QUELLE). Eventuelle </w:t>
+        <w:t xml:space="preserve">„Windfall </w:t>
+      </w:r>
+      <w:proofErr w:type="spellStart"/>
+      <w:r>
+        <w:rPr>
+          <w:rFonts w:ascii="Arial" w:hAnsi="Arial" w:cs="Arial"/>
+          <w:sz w:val="24"/>
+          <w:szCs w:val="24"/>
+        </w:rPr>
+        <w:t>gains</w:t>
+      </w:r>
+      <w:proofErr w:type="spellEnd"/>
+      <w:r>
+        <w:rPr>
+          <w:rFonts w:ascii="Arial" w:hAnsi="Arial" w:cs="Arial"/>
+          <w:sz w:val="24"/>
+          <w:szCs w:val="24"/>
+        </w:rPr>
+        <w:t xml:space="preserve">“ sind unerwartete Gewinne, die in der Regel mit weniger Bedenken ausgegeben werden als Geld aus anderen Quellen (QUELLE). Eventuelle </w:t>
       </w:r>
       <w:r>
         <w:rPr>
@@ -2804,6 +4641,7 @@
         </w:rPr>
         <w:t xml:space="preserve"> können einen Einfluss darauf haben für welche Güter, und wie viel davon ausgegeben wird. </w:t>
       </w:r>
+      <w:proofErr w:type="spellStart"/>
       <w:r>
         <w:rPr>
           <w:rFonts w:ascii="Arial" w:hAnsi="Arial" w:cs="Arial"/>
@@ -2814,6 +4652,7 @@
         </w:rPr>
         <w:t>Levav</w:t>
       </w:r>
+      <w:proofErr w:type="spellEnd"/>
       <w:r>
         <w:rPr>
           <w:rFonts w:ascii="Arial" w:hAnsi="Arial" w:cs="Arial"/>
@@ -2897,7 +4736,151 @@
           <w:shd w:val="clear" w:color="auto" w:fill="FFFFFF"/>
           <w:lang w:val="de-DE"/>
         </w:rPr>
-        <w:t xml:space="preserve">) stellten fest, dass es bei unerwarteten Gewinnen, welche mit ambivalenten Gefühlen einhergingen zum „laundering effect“ und zum „avoidance effect“ kommt. Der „avoidance effect“ </w:t>
+        <w:t>) stellten fest, dass es bei unerwarteten Gewinnen, welche mit ambivalenten Gefühlen einhergingen zum „</w:t>
+      </w:r>
+      <w:proofErr w:type="spellStart"/>
+      <w:r>
+        <w:rPr>
+          <w:rFonts w:ascii="Arial" w:hAnsi="Arial" w:cs="Arial"/>
+          <w:color w:val="222222"/>
+          <w:sz w:val="24"/>
+          <w:szCs w:val="24"/>
+          <w:shd w:val="clear" w:color="auto" w:fill="FFFFFF"/>
+          <w:lang w:val="de-DE"/>
+        </w:rPr>
+        <w:t>laundering</w:t>
+      </w:r>
+      <w:proofErr w:type="spellEnd"/>
+      <w:r>
+        <w:rPr>
+          <w:rFonts w:ascii="Arial" w:hAnsi="Arial" w:cs="Arial"/>
+          <w:color w:val="222222"/>
+          <w:sz w:val="24"/>
+          <w:szCs w:val="24"/>
+          <w:shd w:val="clear" w:color="auto" w:fill="FFFFFF"/>
+          <w:lang w:val="de-DE"/>
+        </w:rPr>
+        <w:t xml:space="preserve"> </w:t>
+      </w:r>
+      <w:proofErr w:type="spellStart"/>
+      <w:r>
+        <w:rPr>
+          <w:rFonts w:ascii="Arial" w:hAnsi="Arial" w:cs="Arial"/>
+          <w:color w:val="222222"/>
+          <w:sz w:val="24"/>
+          <w:szCs w:val="24"/>
+          <w:shd w:val="clear" w:color="auto" w:fill="FFFFFF"/>
+          <w:lang w:val="de-DE"/>
+        </w:rPr>
+        <w:t>effect</w:t>
+      </w:r>
+      <w:proofErr w:type="spellEnd"/>
+      <w:r>
+        <w:rPr>
+          <w:rFonts w:ascii="Arial" w:hAnsi="Arial" w:cs="Arial"/>
+          <w:color w:val="222222"/>
+          <w:sz w:val="24"/>
+          <w:szCs w:val="24"/>
+          <w:shd w:val="clear" w:color="auto" w:fill="FFFFFF"/>
+          <w:lang w:val="de-DE"/>
+        </w:rPr>
+        <w:t>“ und zum „</w:t>
+      </w:r>
+      <w:proofErr w:type="spellStart"/>
+      <w:r>
+        <w:rPr>
+          <w:rFonts w:ascii="Arial" w:hAnsi="Arial" w:cs="Arial"/>
+          <w:color w:val="222222"/>
+          <w:sz w:val="24"/>
+          <w:szCs w:val="24"/>
+          <w:shd w:val="clear" w:color="auto" w:fill="FFFFFF"/>
+          <w:lang w:val="de-DE"/>
+        </w:rPr>
+        <w:t>avoidance</w:t>
+      </w:r>
+      <w:proofErr w:type="spellEnd"/>
+      <w:r>
+        <w:rPr>
+          <w:rFonts w:ascii="Arial" w:hAnsi="Arial" w:cs="Arial"/>
+          <w:color w:val="222222"/>
+          <w:sz w:val="24"/>
+          <w:szCs w:val="24"/>
+          <w:shd w:val="clear" w:color="auto" w:fill="FFFFFF"/>
+          <w:lang w:val="de-DE"/>
+        </w:rPr>
+        <w:t xml:space="preserve"> </w:t>
+      </w:r>
+      <w:proofErr w:type="spellStart"/>
+      <w:r>
+        <w:rPr>
+          <w:rFonts w:ascii="Arial" w:hAnsi="Arial" w:cs="Arial"/>
+          <w:color w:val="222222"/>
+          <w:sz w:val="24"/>
+          <w:szCs w:val="24"/>
+          <w:shd w:val="clear" w:color="auto" w:fill="FFFFFF"/>
+          <w:lang w:val="de-DE"/>
+        </w:rPr>
+        <w:t>effect</w:t>
+      </w:r>
+      <w:proofErr w:type="spellEnd"/>
+      <w:r>
+        <w:rPr>
+          <w:rFonts w:ascii="Arial" w:hAnsi="Arial" w:cs="Arial"/>
+          <w:color w:val="222222"/>
+          <w:sz w:val="24"/>
+          <w:szCs w:val="24"/>
+          <w:shd w:val="clear" w:color="auto" w:fill="FFFFFF"/>
+          <w:lang w:val="de-DE"/>
+        </w:rPr>
+        <w:t>“ kommt. Der „</w:t>
+      </w:r>
+      <w:proofErr w:type="spellStart"/>
+      <w:r>
+        <w:rPr>
+          <w:rFonts w:ascii="Arial" w:hAnsi="Arial" w:cs="Arial"/>
+          <w:color w:val="222222"/>
+          <w:sz w:val="24"/>
+          <w:szCs w:val="24"/>
+          <w:shd w:val="clear" w:color="auto" w:fill="FFFFFF"/>
+          <w:lang w:val="de-DE"/>
+        </w:rPr>
+        <w:t>avoidance</w:t>
+      </w:r>
+      <w:proofErr w:type="spellEnd"/>
+      <w:r>
+        <w:rPr>
+          <w:rFonts w:ascii="Arial" w:hAnsi="Arial" w:cs="Arial"/>
+          <w:color w:val="222222"/>
+          <w:sz w:val="24"/>
+          <w:szCs w:val="24"/>
+          <w:shd w:val="clear" w:color="auto" w:fill="FFFFFF"/>
+          <w:lang w:val="de-DE"/>
+        </w:rPr>
+        <w:t xml:space="preserve"> </w:t>
+      </w:r>
+      <w:proofErr w:type="spellStart"/>
+      <w:r>
+        <w:rPr>
+          <w:rFonts w:ascii="Arial" w:hAnsi="Arial" w:cs="Arial"/>
+          <w:color w:val="222222"/>
+          <w:sz w:val="24"/>
+          <w:szCs w:val="24"/>
+          <w:shd w:val="clear" w:color="auto" w:fill="FFFFFF"/>
+          <w:lang w:val="de-DE"/>
+        </w:rPr>
+        <w:t>effect</w:t>
+      </w:r>
+      <w:proofErr w:type="spellEnd"/>
+      <w:r>
+        <w:rPr>
+          <w:rFonts w:ascii="Arial" w:hAnsi="Arial" w:cs="Arial"/>
+          <w:color w:val="222222"/>
+          <w:sz w:val="24"/>
+          <w:szCs w:val="24"/>
+          <w:shd w:val="clear" w:color="auto" w:fill="FFFFFF"/>
+          <w:lang w:val="de-DE"/>
+        </w:rPr>
+        <w:t xml:space="preserve">“ </w:t>
       </w:r>
       <w:r>
         <w:rPr>
@@ -2909,7 +4892,99 @@
           <w:lang w:val="de-DE"/>
         </w:rPr>
         <w:lastRenderedPageBreak/>
-        <w:t xml:space="preserve">besagt, dass Geld, welches mit ambivalenten Gefühlen einhergeht, weniger wahrscheinlich für hedonistische Güter (Luxusgüter) ausgegeben wird, da diese eher unwahrscheinlich die negativen Gefühle reduzieren (Lenav &amp; McGraw, 2003). Der Kauf von hedonistischen Gütern </w:t>
+        <w:t>besagt, dass Geld, welches mit ambivalenten Gefühlen einhergeht, weniger wahrscheinlich für hedonistische Güter (Luxusgüter) ausgegeben wird, da diese eher unwahrscheinlich die negativen Gefühle reduzieren (</w:t>
+      </w:r>
+      <w:proofErr w:type="spellStart"/>
+      <w:r>
+        <w:rPr>
+          <w:rFonts w:ascii="Arial" w:hAnsi="Arial" w:cs="Arial"/>
+          <w:color w:val="222222"/>
+          <w:sz w:val="24"/>
+          <w:szCs w:val="24"/>
+          <w:shd w:val="clear" w:color="auto" w:fill="FFFFFF"/>
+          <w:lang w:val="de-DE"/>
+        </w:rPr>
+        <w:t>Lenav</w:t>
+      </w:r>
+      <w:proofErr w:type="spellEnd"/>
+      <w:r>
+        <w:rPr>
+          <w:rFonts w:ascii="Arial" w:hAnsi="Arial" w:cs="Arial"/>
+          <w:color w:val="222222"/>
+          <w:sz w:val="24"/>
+          <w:szCs w:val="24"/>
+          <w:shd w:val="clear" w:color="auto" w:fill="FFFFFF"/>
+          <w:lang w:val="de-DE"/>
+        </w:rPr>
+        <w:t xml:space="preserve"> &amp; McGraw, 2003</w:t>
+      </w:r>
+      <w:r>
+        <w:rPr>
+          <w:rFonts w:ascii="Arial" w:hAnsi="Arial" w:cs="Arial"/>
+          <w:color w:val="222222"/>
+          <w:sz w:val="24"/>
+          <w:szCs w:val="24"/>
+          <w:shd w:val="clear" w:color="auto" w:fill="FFFFFF"/>
+          <w:lang w:val="de-DE"/>
+        </w:rPr>
+        <w:t>;</w:t>
+      </w:r>
+      <w:r>
+        <w:rPr>
+          <w:rFonts w:ascii="Arial" w:hAnsi="Arial" w:cs="Arial"/>
+          <w:color w:val="222222"/>
+          <w:sz w:val="24"/>
+          <w:szCs w:val="24"/>
+          <w:shd w:val="clear" w:color="auto" w:fill="FFFFFF"/>
+          <w:lang w:val="de-DE"/>
+        </w:rPr>
+        <w:t xml:space="preserve"> </w:t>
+      </w:r>
+      <w:proofErr w:type="spellStart"/>
+      <w:r>
+        <w:rPr>
+          <w:rFonts w:ascii="Arial" w:hAnsi="Arial" w:cs="Arial"/>
+          <w:color w:val="222222"/>
+          <w:sz w:val="24"/>
+          <w:szCs w:val="24"/>
+          <w:shd w:val="clear" w:color="auto" w:fill="FFFFFF"/>
+          <w:lang w:val="de-DE"/>
+        </w:rPr>
+        <w:t>Lenav</w:t>
+      </w:r>
+      <w:proofErr w:type="spellEnd"/>
+      <w:r>
+        <w:rPr>
+          <w:rFonts w:ascii="Arial" w:hAnsi="Arial" w:cs="Arial"/>
+          <w:color w:val="222222"/>
+          <w:sz w:val="24"/>
+          <w:szCs w:val="24"/>
+          <w:shd w:val="clear" w:color="auto" w:fill="FFFFFF"/>
+          <w:lang w:val="de-DE"/>
+        </w:rPr>
+        <w:t xml:space="preserve"> &amp; McGraw, 200</w:t>
+      </w:r>
+      <w:r>
+        <w:rPr>
+          <w:rFonts w:ascii="Arial" w:hAnsi="Arial" w:cs="Arial"/>
+          <w:color w:val="222222"/>
+          <w:sz w:val="24"/>
+          <w:szCs w:val="24"/>
+          <w:shd w:val="clear" w:color="auto" w:fill="FFFFFF"/>
+          <w:lang w:val="de-DE"/>
+        </w:rPr>
+        <w:t>9</w:t>
+      </w:r>
+      <w:r>
+        <w:rPr>
+          <w:rFonts w:ascii="Arial" w:hAnsi="Arial" w:cs="Arial"/>
+          <w:color w:val="222222"/>
+          <w:sz w:val="24"/>
+          <w:szCs w:val="24"/>
+          <w:shd w:val="clear" w:color="auto" w:fill="FFFFFF"/>
+          <w:lang w:val="de-DE"/>
+        </w:rPr>
+        <w:t xml:space="preserve">). Der Kauf von hedonistischen Gütern </w:t>
       </w:r>
       <w:r>
         <w:rPr>
@@ -2922,38 +4997,193 @@
         </w:rPr>
         <w:t>ruft eher Schuldgefühle hervor, und ist somit ungeeignet, um negative Gefühle zu reduzieren (</w:t>
       </w:r>
-      <w:r>
-        <w:rPr>
-          <w:rFonts w:ascii="Arial" w:hAnsi="Arial" w:cs="Arial"/>
-          <w:color w:val="222222"/>
-          <w:sz w:val="24"/>
-          <w:szCs w:val="24"/>
-          <w:shd w:val="clear" w:color="auto" w:fill="FFFFFF"/>
-          <w:lang w:val="de-DE"/>
-        </w:rPr>
-        <w:t>Kivetz &amp; Simonson, 2002</w:t>
-      </w:r>
-      <w:r>
-        <w:rPr>
-          <w:rFonts w:ascii="Arial" w:hAnsi="Arial" w:cs="Arial"/>
-          <w:color w:val="222222"/>
-          <w:sz w:val="24"/>
-          <w:szCs w:val="24"/>
-          <w:shd w:val="clear" w:color="auto" w:fill="FFFFFF"/>
-          <w:lang w:val="de-DE"/>
-        </w:rPr>
-        <w:t>). Der „laundering effect“ besagt, dass Windfalls die mit ambivalenten Gefühlen einhergehen eher für notwendige als für hedonistische Güter ausgegeben werden, um das Geld von seinem negativen emotionalen Beigeschmack reinzuwaschen (</w:t>
-      </w:r>
-      <w:r>
-        <w:rPr>
-          <w:rFonts w:ascii="Arial" w:hAnsi="Arial" w:cs="Arial"/>
-          <w:color w:val="222222"/>
-          <w:sz w:val="24"/>
-          <w:szCs w:val="24"/>
-          <w:shd w:val="clear" w:color="auto" w:fill="FFFFFF"/>
-          <w:lang w:val="de-DE"/>
-        </w:rPr>
-        <w:t>Lenav &amp; McGraw, 2003</w:t>
+      <w:proofErr w:type="spellStart"/>
+      <w:r>
+        <w:rPr>
+          <w:rFonts w:ascii="Arial" w:hAnsi="Arial" w:cs="Arial"/>
+          <w:color w:val="222222"/>
+          <w:sz w:val="24"/>
+          <w:szCs w:val="24"/>
+          <w:shd w:val="clear" w:color="auto" w:fill="FFFFFF"/>
+          <w:lang w:val="de-DE"/>
+        </w:rPr>
+        <w:t>Kivetz</w:t>
+      </w:r>
+      <w:proofErr w:type="spellEnd"/>
+      <w:r>
+        <w:rPr>
+          <w:rFonts w:ascii="Arial" w:hAnsi="Arial" w:cs="Arial"/>
+          <w:color w:val="222222"/>
+          <w:sz w:val="24"/>
+          <w:szCs w:val="24"/>
+          <w:shd w:val="clear" w:color="auto" w:fill="FFFFFF"/>
+          <w:lang w:val="de-DE"/>
+        </w:rPr>
+        <w:t xml:space="preserve"> &amp; </w:t>
+      </w:r>
+      <w:proofErr w:type="spellStart"/>
+      <w:r>
+        <w:rPr>
+          <w:rFonts w:ascii="Arial" w:hAnsi="Arial" w:cs="Arial"/>
+          <w:color w:val="222222"/>
+          <w:sz w:val="24"/>
+          <w:szCs w:val="24"/>
+          <w:shd w:val="clear" w:color="auto" w:fill="FFFFFF"/>
+          <w:lang w:val="de-DE"/>
+        </w:rPr>
+        <w:t>Simonson</w:t>
+      </w:r>
+      <w:proofErr w:type="spellEnd"/>
+      <w:r>
+        <w:rPr>
+          <w:rFonts w:ascii="Arial" w:hAnsi="Arial" w:cs="Arial"/>
+          <w:color w:val="222222"/>
+          <w:sz w:val="24"/>
+          <w:szCs w:val="24"/>
+          <w:shd w:val="clear" w:color="auto" w:fill="FFFFFF"/>
+          <w:lang w:val="de-DE"/>
+        </w:rPr>
+        <w:t>, 2002</w:t>
+      </w:r>
+      <w:r>
+        <w:rPr>
+          <w:rFonts w:ascii="Arial" w:hAnsi="Arial" w:cs="Arial"/>
+          <w:color w:val="222222"/>
+          <w:sz w:val="24"/>
+          <w:szCs w:val="24"/>
+          <w:shd w:val="clear" w:color="auto" w:fill="FFFFFF"/>
+          <w:lang w:val="de-DE"/>
+        </w:rPr>
+        <w:t>). Der „</w:t>
+      </w:r>
+      <w:proofErr w:type="spellStart"/>
+      <w:r>
+        <w:rPr>
+          <w:rFonts w:ascii="Arial" w:hAnsi="Arial" w:cs="Arial"/>
+          <w:color w:val="222222"/>
+          <w:sz w:val="24"/>
+          <w:szCs w:val="24"/>
+          <w:shd w:val="clear" w:color="auto" w:fill="FFFFFF"/>
+          <w:lang w:val="de-DE"/>
+        </w:rPr>
+        <w:t>laundering</w:t>
+      </w:r>
+      <w:proofErr w:type="spellEnd"/>
+      <w:r>
+        <w:rPr>
+          <w:rFonts w:ascii="Arial" w:hAnsi="Arial" w:cs="Arial"/>
+          <w:color w:val="222222"/>
+          <w:sz w:val="24"/>
+          <w:szCs w:val="24"/>
+          <w:shd w:val="clear" w:color="auto" w:fill="FFFFFF"/>
+          <w:lang w:val="de-DE"/>
+        </w:rPr>
+        <w:t xml:space="preserve"> </w:t>
+      </w:r>
+      <w:proofErr w:type="spellStart"/>
+      <w:r>
+        <w:rPr>
+          <w:rFonts w:ascii="Arial" w:hAnsi="Arial" w:cs="Arial"/>
+          <w:color w:val="222222"/>
+          <w:sz w:val="24"/>
+          <w:szCs w:val="24"/>
+          <w:shd w:val="clear" w:color="auto" w:fill="FFFFFF"/>
+          <w:lang w:val="de-DE"/>
+        </w:rPr>
+        <w:t>effect</w:t>
+      </w:r>
+      <w:proofErr w:type="spellEnd"/>
+      <w:r>
+        <w:rPr>
+          <w:rFonts w:ascii="Arial" w:hAnsi="Arial" w:cs="Arial"/>
+          <w:color w:val="222222"/>
+          <w:sz w:val="24"/>
+          <w:szCs w:val="24"/>
+          <w:shd w:val="clear" w:color="auto" w:fill="FFFFFF"/>
+          <w:lang w:val="de-DE"/>
+        </w:rPr>
+        <w:t>“ besagt, dass Windfalls die mit ambivalenten Gefühlen einhergehen eher für notwendige als für hedonistische Güter ausgegeben werden, um das Geld von seinem negativen emotionalen Beigeschmack reinzuwaschen (</w:t>
+      </w:r>
+      <w:proofErr w:type="spellStart"/>
+      <w:r>
+        <w:rPr>
+          <w:rFonts w:ascii="Arial" w:hAnsi="Arial" w:cs="Arial"/>
+          <w:color w:val="222222"/>
+          <w:sz w:val="24"/>
+          <w:szCs w:val="24"/>
+          <w:shd w:val="clear" w:color="auto" w:fill="FFFFFF"/>
+          <w:lang w:val="de-DE"/>
+        </w:rPr>
+        <w:t>Lenav</w:t>
+      </w:r>
+      <w:proofErr w:type="spellEnd"/>
+      <w:r>
+        <w:rPr>
+          <w:rFonts w:ascii="Arial" w:hAnsi="Arial" w:cs="Arial"/>
+          <w:color w:val="222222"/>
+          <w:sz w:val="24"/>
+          <w:szCs w:val="24"/>
+          <w:shd w:val="clear" w:color="auto" w:fill="FFFFFF"/>
+          <w:lang w:val="de-DE"/>
+        </w:rPr>
+        <w:t xml:space="preserve"> &amp; McGraw, 2003</w:t>
+      </w:r>
+      <w:r>
+        <w:rPr>
+          <w:rFonts w:ascii="Arial" w:hAnsi="Arial" w:cs="Arial"/>
+          <w:color w:val="222222"/>
+          <w:sz w:val="24"/>
+          <w:szCs w:val="24"/>
+          <w:shd w:val="clear" w:color="auto" w:fill="FFFFFF"/>
+          <w:lang w:val="de-DE"/>
+        </w:rPr>
+        <w:t>;</w:t>
+      </w:r>
+      <w:r>
+        <w:rPr>
+          <w:rFonts w:ascii="Arial" w:hAnsi="Arial" w:cs="Arial"/>
+          <w:color w:val="222222"/>
+          <w:sz w:val="24"/>
+          <w:szCs w:val="24"/>
+          <w:shd w:val="clear" w:color="auto" w:fill="FFFFFF"/>
+          <w:lang w:val="de-DE"/>
+        </w:rPr>
+        <w:t xml:space="preserve"> </w:t>
+      </w:r>
+      <w:proofErr w:type="spellStart"/>
+      <w:r>
+        <w:rPr>
+          <w:rFonts w:ascii="Arial" w:hAnsi="Arial" w:cs="Arial"/>
+          <w:color w:val="222222"/>
+          <w:sz w:val="24"/>
+          <w:szCs w:val="24"/>
+          <w:shd w:val="clear" w:color="auto" w:fill="FFFFFF"/>
+          <w:lang w:val="de-DE"/>
+        </w:rPr>
+        <w:t>Lenav</w:t>
+      </w:r>
+      <w:proofErr w:type="spellEnd"/>
+      <w:r>
+        <w:rPr>
+          <w:rFonts w:ascii="Arial" w:hAnsi="Arial" w:cs="Arial"/>
+          <w:color w:val="222222"/>
+          <w:sz w:val="24"/>
+          <w:szCs w:val="24"/>
+          <w:shd w:val="clear" w:color="auto" w:fill="FFFFFF"/>
+          <w:lang w:val="de-DE"/>
+        </w:rPr>
+        <w:t xml:space="preserve"> &amp; McGraw, 200</w:t>
+      </w:r>
+      <w:r>
+        <w:rPr>
+          <w:rFonts w:ascii="Arial" w:hAnsi="Arial" w:cs="Arial"/>
+          <w:color w:val="222222"/>
+          <w:sz w:val="24"/>
+          <w:szCs w:val="24"/>
+          <w:shd w:val="clear" w:color="auto" w:fill="FFFFFF"/>
+          <w:lang w:val="de-DE"/>
+        </w:rPr>
+        <w:t>9</w:t>
       </w:r>
       <w:r>
         <w:rPr>
@@ -2977,16 +5207,29 @@
         </w:rPr>
         <w:t>eher für notwendige Güter ausgegeben werden, als Windfalls die mit positiven Gefühlen einhergehen (</w:t>
       </w:r>
-      <w:r>
-        <w:rPr>
-          <w:rFonts w:ascii="Arial" w:hAnsi="Arial" w:cs="Arial"/>
-          <w:color w:val="222222"/>
-          <w:sz w:val="24"/>
-          <w:szCs w:val="24"/>
-          <w:shd w:val="clear" w:color="auto" w:fill="FFFFFF"/>
-          <w:lang w:val="de-DE"/>
-        </w:rPr>
-        <w:t>Lenav &amp; McGraw, 2003</w:t>
+      <w:proofErr w:type="spellStart"/>
+      <w:r>
+        <w:rPr>
+          <w:rFonts w:ascii="Arial" w:hAnsi="Arial" w:cs="Arial"/>
+          <w:color w:val="222222"/>
+          <w:sz w:val="24"/>
+          <w:szCs w:val="24"/>
+          <w:shd w:val="clear" w:color="auto" w:fill="FFFFFF"/>
+          <w:lang w:val="de-DE"/>
+        </w:rPr>
+        <w:t>Lenav</w:t>
+      </w:r>
+      <w:proofErr w:type="spellEnd"/>
+      <w:r>
+        <w:rPr>
+          <w:rFonts w:ascii="Arial" w:hAnsi="Arial" w:cs="Arial"/>
+          <w:color w:val="222222"/>
+          <w:sz w:val="24"/>
+          <w:szCs w:val="24"/>
+          <w:shd w:val="clear" w:color="auto" w:fill="FFFFFF"/>
+          <w:lang w:val="de-DE"/>
+        </w:rPr>
+        <w:t xml:space="preserve"> &amp; McGraw, 2003</w:t>
       </w:r>
       <w:r>
         <w:rPr>
@@ -2999,22 +5242,255 @@
         </w:rPr>
         <w:t>).</w:t>
       </w:r>
-    </w:p>
-    <w:p>
-      <w:pPr>
-        <w:rPr>
-          <w:rFonts w:ascii="Arial" w:hAnsi="Arial" w:cs="Arial"/>
-          <w:sz w:val="24"/>
-          <w:szCs w:val="24"/>
-        </w:rPr>
-      </w:pPr>
-    </w:p>
-    <w:p>
-      <w:pPr>
-        <w:rPr>
-          <w:rFonts w:ascii="Arial" w:hAnsi="Arial" w:cs="Arial"/>
-          <w:sz w:val="24"/>
-          <w:szCs w:val="24"/>
+      <w:r>
+        <w:rPr>
+          <w:rFonts w:ascii="Arial" w:hAnsi="Arial" w:cs="Arial"/>
+          <w:color w:val="222222"/>
+          <w:sz w:val="24"/>
+          <w:szCs w:val="24"/>
+          <w:shd w:val="clear" w:color="auto" w:fill="FFFFFF"/>
+          <w:lang w:val="de-DE"/>
+        </w:rPr>
+        <w:t xml:space="preserve"> </w:t>
+      </w:r>
+    </w:p>
+    <w:p>
+      <w:pPr>
+        <w:pStyle w:val="berschrift1"/>
+        <w:rPr>
+          <w:rFonts w:ascii="Arial" w:hAnsi="Arial" w:cs="Arial"/>
+          <w:sz w:val="24"/>
+          <w:szCs w:val="24"/>
+          <w:lang w:val="en-US"/>
+        </w:rPr>
+      </w:pPr>
+      <w:r>
+        <w:rPr>
+          <w:lang w:val="en-US"/>
+        </w:rPr>
+        <w:t>FUNGIBILITY AND CONSUMER CHOICE: EVIDENCE FROM COMMODITY PRICE SHOCKS</w:t>
+      </w:r>
+    </w:p>
+    <w:p>
+      <w:pPr>
+        <w:spacing w:line="360" w:lineRule="auto"/>
+        <w:jc w:val="both"/>
+        <w:rPr>
+          <w:rFonts w:ascii="Arial" w:hAnsi="Arial" w:cs="Arial"/>
+          <w:sz w:val="24"/>
+          <w:szCs w:val="24"/>
+        </w:rPr>
+      </w:pPr>
+      <w:r>
+        <w:rPr>
+          <w:rFonts w:ascii="Arial" w:hAnsi="Arial" w:cs="Arial"/>
+          <w:sz w:val="24"/>
+          <w:szCs w:val="24"/>
+        </w:rPr>
+        <w:t>Weitere Evidenz dafür, dass mentale Accounts als nicht-fungibel betrachtet werden stammt von Hastings &amp; Shapiro (2013). In ihrer Studie konnten die Autoren feststellen, dass sinkende Treibstoffpreise dazu führen, dass höherwertiger Treibstoff getankt wird, selbst wenn das Haushaltseinkommen sinkt (</w:t>
+      </w:r>
+      <w:r>
+        <w:rPr>
+          <w:rFonts w:ascii="Arial" w:hAnsi="Arial" w:cs="Arial"/>
+          <w:sz w:val="24"/>
+          <w:szCs w:val="24"/>
+          <w:lang w:val="de-DE"/>
+        </w:rPr>
+        <w:t xml:space="preserve">Hastings </w:t>
+      </w:r>
+      <w:r>
+        <w:rPr>
+          <w:rFonts w:ascii="Arial" w:hAnsi="Arial" w:cs="Arial"/>
+          <w:sz w:val="24"/>
+          <w:szCs w:val="24"/>
+          <w:lang w:val="de-DE"/>
+        </w:rPr>
+        <w:t xml:space="preserve">&amp; </w:t>
+      </w:r>
+      <w:r>
+        <w:rPr>
+          <w:rFonts w:ascii="Arial" w:hAnsi="Arial" w:cs="Arial"/>
+          <w:sz w:val="24"/>
+          <w:szCs w:val="24"/>
+          <w:lang w:val="de-DE"/>
+        </w:rPr>
+        <w:t>Shapiro 2013</w:t>
+      </w:r>
+      <w:r>
+        <w:rPr>
+          <w:rFonts w:ascii="Arial" w:hAnsi="Arial" w:cs="Arial"/>
+          <w:sz w:val="24"/>
+          <w:szCs w:val="24"/>
+          <w:lang w:val="de-DE"/>
+        </w:rPr>
+        <w:t xml:space="preserve">). Steigen die Treibstoffpreise um 1$, was äquivalent zu einem Verlust an Haushaltseinkommen von 1200$ ist, so erhöht sich die Wahrscheinlichkeit minderwertigeren Treibstoff zu kaufen im Vergleich zu einem Verlust von 1000$ Haushaltseinkommen. Das spricht dafür, dass </w:t>
+      </w:r>
+      <w:r>
+        <w:rPr>
+          <w:rFonts w:ascii="Arial" w:hAnsi="Arial" w:cs="Arial"/>
+          <w:sz w:val="24"/>
+          <w:szCs w:val="24"/>
+          <w:lang w:val="de-DE"/>
+        </w:rPr>
+        <w:t>wenn noch Budget in einer Kategorie vorhanden ist</w:t>
+      </w:r>
+      <w:r>
+        <w:rPr>
+          <w:rFonts w:ascii="Arial" w:hAnsi="Arial" w:cs="Arial"/>
+          <w:sz w:val="24"/>
+          <w:szCs w:val="24"/>
+          <w:lang w:val="de-DE"/>
+        </w:rPr>
+        <w:t xml:space="preserve"> (in diesem Fall in der Kategorie Treibstoff)</w:t>
+      </w:r>
+      <w:r>
+        <w:rPr>
+          <w:rFonts w:ascii="Arial" w:hAnsi="Arial" w:cs="Arial"/>
+          <w:sz w:val="24"/>
+          <w:szCs w:val="24"/>
+          <w:lang w:val="de-DE"/>
+        </w:rPr>
+        <w:t>, teurere Produkte erworben werden als üblicherweise (</w:t>
+      </w:r>
+      <w:r>
+        <w:rPr>
+          <w:rFonts w:ascii="Arial" w:hAnsi="Arial" w:cs="Arial"/>
+          <w:sz w:val="24"/>
+          <w:szCs w:val="24"/>
+          <w:lang w:val="de-DE"/>
+        </w:rPr>
+        <w:t xml:space="preserve">Hastings </w:t>
+      </w:r>
+      <w:r>
+        <w:rPr>
+          <w:rFonts w:ascii="Arial" w:hAnsi="Arial" w:cs="Arial"/>
+          <w:sz w:val="24"/>
+          <w:szCs w:val="24"/>
+          <w:lang w:val="de-DE"/>
+        </w:rPr>
+        <w:t xml:space="preserve">&amp; </w:t>
+      </w:r>
+      <w:r>
+        <w:rPr>
+          <w:rFonts w:ascii="Arial" w:hAnsi="Arial" w:cs="Arial"/>
+          <w:sz w:val="24"/>
+          <w:szCs w:val="24"/>
+          <w:lang w:val="de-DE"/>
+        </w:rPr>
+        <w:t>Shapiro 2013</w:t>
+      </w:r>
+      <w:r>
+        <w:rPr>
+          <w:rFonts w:ascii="Arial" w:hAnsi="Arial" w:cs="Arial"/>
+          <w:sz w:val="24"/>
+          <w:szCs w:val="24"/>
+          <w:lang w:val="de-DE"/>
+        </w:rPr>
+        <w:t>).</w:t>
+      </w:r>
+      <w:r>
+        <w:rPr>
+          <w:rFonts w:ascii="Arial" w:hAnsi="Arial" w:cs="Arial"/>
+          <w:sz w:val="24"/>
+          <w:szCs w:val="24"/>
+          <w:lang w:val="de-DE"/>
+        </w:rPr>
+        <w:t xml:space="preserve"> Übrig gebliebenes Geld wird also nicht auf das Budget einer anderen Kategorie verteilt (Fungibilität), sondern für qualitativ hochwertigere Produkte in derselben Kategorie ausgegeben (</w:t>
+      </w:r>
+      <w:r>
+        <w:rPr>
+          <w:rFonts w:ascii="Arial" w:hAnsi="Arial" w:cs="Arial"/>
+          <w:sz w:val="24"/>
+          <w:szCs w:val="24"/>
+          <w:lang w:val="de-DE"/>
+        </w:rPr>
+        <w:t xml:space="preserve">Hastings </w:t>
+      </w:r>
+      <w:r>
+        <w:rPr>
+          <w:rFonts w:ascii="Arial" w:hAnsi="Arial" w:cs="Arial"/>
+          <w:sz w:val="24"/>
+          <w:szCs w:val="24"/>
+          <w:lang w:val="de-DE"/>
+        </w:rPr>
+        <w:t xml:space="preserve">&amp; </w:t>
+      </w:r>
+      <w:r>
+        <w:rPr>
+          <w:rFonts w:ascii="Arial" w:hAnsi="Arial" w:cs="Arial"/>
+          <w:sz w:val="24"/>
+          <w:szCs w:val="24"/>
+          <w:lang w:val="de-DE"/>
+        </w:rPr>
+        <w:t>Shapiro 2013</w:t>
+      </w:r>
+      <w:r>
+        <w:rPr>
+          <w:rFonts w:ascii="Arial" w:hAnsi="Arial" w:cs="Arial"/>
+          <w:sz w:val="24"/>
+          <w:szCs w:val="24"/>
+          <w:lang w:val="de-DE"/>
+        </w:rPr>
+        <w:t>).</w:t>
+      </w:r>
+    </w:p>
+    <w:p>
+      <w:pPr>
+        <w:rPr>
+          <w:rFonts w:ascii="Arial" w:hAnsi="Arial" w:cs="Arial"/>
+          <w:sz w:val="24"/>
+          <w:szCs w:val="24"/>
+          <w:lang w:val="de-DE"/>
+        </w:rPr>
+      </w:pPr>
+    </w:p>
+    <w:p>
+      <w:pPr>
+        <w:rPr>
+          <w:rFonts w:ascii="Arial" w:hAnsi="Arial" w:cs="Arial"/>
+          <w:sz w:val="24"/>
+          <w:szCs w:val="24"/>
+          <w:lang w:val="de-DE"/>
+        </w:rPr>
+      </w:pPr>
+    </w:p>
+    <w:p>
+      <w:pPr>
+        <w:rPr>
+          <w:rFonts w:ascii="Arial" w:hAnsi="Arial" w:cs="Arial"/>
+          <w:sz w:val="24"/>
+          <w:szCs w:val="24"/>
+          <w:lang w:val="de-DE"/>
+        </w:rPr>
+      </w:pPr>
+    </w:p>
+    <w:p>
+      <w:pPr>
+        <w:rPr>
+          <w:rFonts w:ascii="Arial" w:hAnsi="Arial" w:cs="Arial"/>
+          <w:sz w:val="24"/>
+          <w:szCs w:val="24"/>
+          <w:lang w:val="de-DE"/>
+        </w:rPr>
+      </w:pPr>
+    </w:p>
+    <w:p>
+      <w:pPr>
+        <w:rPr>
+          <w:rFonts w:ascii="Arial" w:hAnsi="Arial" w:cs="Arial"/>
+          <w:sz w:val="24"/>
+          <w:szCs w:val="24"/>
+          <w:lang w:val="de-DE"/>
+        </w:rPr>
+      </w:pPr>
+    </w:p>
+    <w:p>
+      <w:pPr>
+        <w:rPr>
+          <w:rFonts w:ascii="Arial" w:hAnsi="Arial" w:cs="Arial"/>
+          <w:sz w:val="24"/>
+          <w:szCs w:val="24"/>
+          <w:lang w:val="de-DE"/>
         </w:rPr>
       </w:pPr>
     </w:p>
@@ -3111,7 +5587,23 @@
     </w:p>
     <w:p>
       <w:r>
-        <w:t>Methods for Categorizing Fund</w:t>
+        <w:t xml:space="preserve">Methods </w:t>
+      </w:r>
+      <w:proofErr w:type="spellStart"/>
+      <w:r>
+        <w:t>for</w:t>
+      </w:r>
+      <w:proofErr w:type="spellEnd"/>
+      <w:r>
+        <w:t xml:space="preserve"> </w:t>
+      </w:r>
+      <w:proofErr w:type="spellStart"/>
+      <w:r>
+        <w:t>Categorizing</w:t>
+      </w:r>
+      <w:proofErr w:type="spellEnd"/>
+      <w:r>
+        <w:t xml:space="preserve"> Fund</w:t>
       </w:r>
     </w:p>
     <w:p>
@@ -3126,7 +5618,23 @@
         </w:rPr>
       </w:pPr>
       <w:r>
-        <w:t>Sources and Uses of Funds</w:t>
+        <w:t xml:space="preserve">Sources and </w:t>
+      </w:r>
+      <w:proofErr w:type="spellStart"/>
+      <w:r>
+        <w:t>Uses</w:t>
+      </w:r>
+      <w:proofErr w:type="spellEnd"/>
+      <w:r>
+        <w:t xml:space="preserve"> </w:t>
+      </w:r>
+      <w:proofErr w:type="spellStart"/>
+      <w:r>
+        <w:t>of</w:t>
+      </w:r>
+      <w:proofErr w:type="spellEnd"/>
+      <w:r>
+        <w:t xml:space="preserve"> Funds</w:t>
       </w:r>
     </w:p>
     <w:p>
@@ -3141,7 +5649,23 @@
         </w:rPr>
       </w:pPr>
       <w:r>
-        <w:t>Sets of Choices and Outcomes</w:t>
+        <w:t xml:space="preserve">Sets </w:t>
+      </w:r>
+      <w:proofErr w:type="spellStart"/>
+      <w:r>
+        <w:t>of</w:t>
+      </w:r>
+      <w:proofErr w:type="spellEnd"/>
+      <w:r>
+        <w:t xml:space="preserve"> </w:t>
+      </w:r>
+      <w:proofErr w:type="spellStart"/>
+      <w:r>
+        <w:t>Choices</w:t>
+      </w:r>
+      <w:proofErr w:type="spellEnd"/>
+      <w:r>
+        <w:t xml:space="preserve"> and Outcomes</w:t>
       </w:r>
     </w:p>
     <w:p>
@@ -3150,14 +5674,40 @@
       </w:r>
     </w:p>
     <w:p>
-      <w:r>
-        <w:t>Implications for Financial Planning Practice</w:t>
-      </w:r>
-    </w:p>
-    <w:p>
-      <w:r>
-        <w:t>Assets versus Debts</w:t>
-      </w:r>
+      <w:proofErr w:type="spellStart"/>
+      <w:r>
+        <w:t>Implications</w:t>
+      </w:r>
+      <w:proofErr w:type="spellEnd"/>
+      <w:r>
+        <w:t xml:space="preserve"> </w:t>
+      </w:r>
+      <w:proofErr w:type="spellStart"/>
+      <w:r>
+        <w:t>for</w:t>
+      </w:r>
+      <w:proofErr w:type="spellEnd"/>
+      <w:r>
+        <w:t xml:space="preserve"> Financial </w:t>
+      </w:r>
+      <w:proofErr w:type="spellStart"/>
+      <w:r>
+        <w:t>Planning</w:t>
+      </w:r>
+      <w:proofErr w:type="spellEnd"/>
+      <w:r>
+        <w:t xml:space="preserve"> Practice</w:t>
+      </w:r>
+    </w:p>
+    <w:p>
+      <w:r>
+        <w:t xml:space="preserve">Assets versus </w:t>
+      </w:r>
+      <w:proofErr w:type="spellStart"/>
+      <w:r>
+        <w:t>Debts</w:t>
+      </w:r>
+      <w:proofErr w:type="spellEnd"/>
     </w:p>
     <w:p>
       <w:r>
@@ -3170,9 +5720,27 @@
       </w:r>
     </w:p>
     <w:p>
-      <w:r>
-        <w:t>Implications for Investing</w:t>
-      </w:r>
+      <w:proofErr w:type="spellStart"/>
+      <w:r>
+        <w:t>Implications</w:t>
+      </w:r>
+      <w:proofErr w:type="spellEnd"/>
+      <w:r>
+        <w:t xml:space="preserve"> </w:t>
+      </w:r>
+      <w:proofErr w:type="spellStart"/>
+      <w:r>
+        <w:t>for</w:t>
+      </w:r>
+      <w:proofErr w:type="spellEnd"/>
+      <w:r>
+        <w:t xml:space="preserve"> </w:t>
+      </w:r>
+      <w:proofErr w:type="spellStart"/>
+      <w:r>
+        <w:t>Investing</w:t>
+      </w:r>
+      <w:proofErr w:type="spellEnd"/>
     </w:p>
     <w:p>
       <w:r>
@@ -3185,9 +5753,27 @@
           <w:lang w:val="en-US"/>
         </w:rPr>
       </w:pPr>
-      <w:r>
-        <w:t>What Assets to Purchase</w:t>
-      </w:r>
+      <w:proofErr w:type="spellStart"/>
+      <w:r>
+        <w:t>What</w:t>
+      </w:r>
+      <w:proofErr w:type="spellEnd"/>
+      <w:r>
+        <w:t xml:space="preserve"> Assets </w:t>
+      </w:r>
+      <w:proofErr w:type="spellStart"/>
+      <w:r>
+        <w:t>to</w:t>
+      </w:r>
+      <w:proofErr w:type="spellEnd"/>
+      <w:r>
+        <w:t xml:space="preserve"> </w:t>
+      </w:r>
+      <w:proofErr w:type="spellStart"/>
+      <w:r>
+        <w:t>Purchase</w:t>
+      </w:r>
+      <w:proofErr w:type="spellEnd"/>
     </w:p>
     <w:p>
       <w:pPr>
@@ -3214,20 +5800,70 @@
         <w:rPr>
           <w:lang w:val="en-US"/>
         </w:rPr>
-        <w:t>Windfall Quellen</w:t>
-      </w:r>
-    </w:p>
-    <w:p>
-      <w:pPr>
-        <w:rPr>
-          <w:lang w:val="en-US"/>
-        </w:rPr>
-      </w:pPr>
-      <w:r>
-        <w:rPr>
-          <w:lang w:val="en-US"/>
-        </w:rPr>
-        <w:t>Such a temporary income effect on risk-taking confirms previous findings about the effect of windfall money (Baker, Nagel, and Wurgler 2006; Milkman and Beshears 2009; Feldman 2010; Buddelmeyer and Peyton 2014; Baugh, Ben-David, and Park 2014)</w:t>
+        <w:t xml:space="preserve">Windfall </w:t>
+      </w:r>
+      <w:proofErr w:type="spellStart"/>
+      <w:r>
+        <w:rPr>
+          <w:lang w:val="en-US"/>
+        </w:rPr>
+        <w:t>Quellen</w:t>
+      </w:r>
+      <w:proofErr w:type="spellEnd"/>
+    </w:p>
+    <w:p>
+      <w:pPr>
+        <w:rPr>
+          <w:lang w:val="en-US"/>
+        </w:rPr>
+      </w:pPr>
+      <w:r>
+        <w:rPr>
+          <w:lang w:val="en-US"/>
+        </w:rPr>
+        <w:t xml:space="preserve">Such a temporary income effect on risk-taking confirms previous findings about the effect of windfall money (Baker, Nagel, and </w:t>
+      </w:r>
+      <w:proofErr w:type="spellStart"/>
+      <w:r>
+        <w:rPr>
+          <w:lang w:val="en-US"/>
+        </w:rPr>
+        <w:t>Wurgler</w:t>
+      </w:r>
+      <w:proofErr w:type="spellEnd"/>
+      <w:r>
+        <w:rPr>
+          <w:lang w:val="en-US"/>
+        </w:rPr>
+        <w:t xml:space="preserve"> 2006; Milkman and </w:t>
+      </w:r>
+      <w:proofErr w:type="spellStart"/>
+      <w:r>
+        <w:rPr>
+          <w:lang w:val="en-US"/>
+        </w:rPr>
+        <w:t>Beshears</w:t>
+      </w:r>
+      <w:proofErr w:type="spellEnd"/>
+      <w:r>
+        <w:rPr>
+          <w:lang w:val="en-US"/>
+        </w:rPr>
+        <w:t xml:space="preserve"> 2009; Feldman 2010; </w:t>
+      </w:r>
+      <w:proofErr w:type="spellStart"/>
+      <w:r>
+        <w:rPr>
+          <w:lang w:val="en-US"/>
+        </w:rPr>
+        <w:t>Buddelmeyer</w:t>
+      </w:r>
+      <w:proofErr w:type="spellEnd"/>
+      <w:r>
+        <w:rPr>
+          <w:lang w:val="en-US"/>
+        </w:rPr>
+        <w:t xml:space="preserve"> and Peyton 2014; Baugh, Ben-David, and Park 2014)</w:t>
       </w:r>
     </w:p>
     <w:p>
@@ -3284,7 +5920,28 @@
         <w:rPr>
           <w:lang w:val="en-US"/>
         </w:rPr>
-        <w:t>Our results have implications for wealth managers and banking advisors. Although, the technical expertise of advisors is important in assembling a portfolio of assets that matches the risk tolerance of their clients, it also is important to consider the source of income when deciding how to invest clients’ money in the cognitively and emotionally appropriate places. Our paper contributes to the literature on the determinants of risk-taking by 458 J.-F. GAJEWSKI ET AL. investigating the role of the source of money in explaining risk-taking behaviour at the household level.</w:t>
+        <w:t xml:space="preserve">Our results have implications for wealth managers and banking advisors. Although, the technical expertise of advisors is important in assembling a portfolio of assets that matches the risk tolerance of their clients, it also is important to consider the source of income when deciding how to invest clients’ money in the cognitively and emotionally appropriate places. Our paper contributes to the </w:t>
+      </w:r>
+      <w:r>
+        <w:rPr>
+          <w:lang w:val="en-US"/>
+        </w:rPr>
+        <w:lastRenderedPageBreak/>
+        <w:t xml:space="preserve">literature on the determinants of risk-taking by 458 J.-F. GAJEWSKI ET AL. investigating the role of the source of money in explaining risk-taking </w:t>
+      </w:r>
+      <w:proofErr w:type="spellStart"/>
+      <w:r>
+        <w:rPr>
+          <w:lang w:val="en-US"/>
+        </w:rPr>
+        <w:t>behaviour</w:t>
+      </w:r>
+      <w:proofErr w:type="spellEnd"/>
+      <w:r>
+        <w:rPr>
+          <w:lang w:val="en-US"/>
+        </w:rPr>
+        <w:t xml:space="preserve"> at the household level.</w:t>
       </w:r>
     </w:p>
     <w:p>
@@ -3301,11 +5958,33 @@
           <w:lang w:val="en-US"/>
         </w:rPr>
       </w:pPr>
-      <w:r>
-        <w:rPr>
-          <w:lang w:val="en-US"/>
-        </w:rPr>
-        <w:t xml:space="preserve">Gute Struktur </w:t>
+      <w:proofErr w:type="spellStart"/>
+      <w:r>
+        <w:rPr>
+          <w:lang w:val="en-US"/>
+        </w:rPr>
+        <w:t>Gute</w:t>
+      </w:r>
+      <w:proofErr w:type="spellEnd"/>
+      <w:r>
+        <w:rPr>
+          <w:lang w:val="en-US"/>
+        </w:rPr>
+        <w:t xml:space="preserve"> </w:t>
+      </w:r>
+      <w:proofErr w:type="spellStart"/>
+      <w:r>
+        <w:rPr>
+          <w:lang w:val="en-US"/>
+        </w:rPr>
+        <w:t>Struktur</w:t>
+      </w:r>
+      <w:proofErr w:type="spellEnd"/>
+      <w:r>
+        <w:rPr>
+          <w:lang w:val="en-US"/>
+        </w:rPr>
+        <w:t xml:space="preserve"> </w:t>
       </w:r>
     </w:p>
     <w:p>
@@ -3319,12 +5998,28 @@
           <w:lang w:val="en-US"/>
         </w:rPr>
       </w:pPr>
-      <w:r>
-        <w:rPr>
-          <w:lang w:val="en-US"/>
-        </w:rPr>
-        <w:t>Viele Literaturquellen</w:t>
-      </w:r>
+      <w:proofErr w:type="spellStart"/>
+      <w:r>
+        <w:rPr>
+          <w:lang w:val="en-US"/>
+        </w:rPr>
+        <w:t>Viele</w:t>
+      </w:r>
+      <w:proofErr w:type="spellEnd"/>
+      <w:r>
+        <w:rPr>
+          <w:lang w:val="en-US"/>
+        </w:rPr>
+        <w:t xml:space="preserve"> </w:t>
+      </w:r>
+      <w:proofErr w:type="spellStart"/>
+      <w:r>
+        <w:rPr>
+          <w:lang w:val="en-US"/>
+        </w:rPr>
+        <w:t>Literaturquellen</w:t>
+      </w:r>
+      <w:proofErr w:type="spellEnd"/>
     </w:p>
     <w:p>
       <w:pPr>
@@ -3376,7 +6071,25 @@
           <w:sz w:val="24"/>
           <w:szCs w:val="24"/>
         </w:rPr>
-        <w:t xml:space="preserve">Abeler, J., &amp; Marklein, F. (2017). </w:t>
+        <w:t xml:space="preserve">Abeler, J., &amp; </w:t>
+      </w:r>
+      <w:proofErr w:type="spellStart"/>
+      <w:r>
+        <w:rPr>
+          <w:rFonts w:ascii="Arial" w:hAnsi="Arial" w:cs="Arial"/>
+          <w:sz w:val="24"/>
+          <w:szCs w:val="24"/>
+        </w:rPr>
+        <w:t>Marklein</w:t>
+      </w:r>
+      <w:proofErr w:type="spellEnd"/>
+      <w:r>
+        <w:rPr>
+          <w:rFonts w:ascii="Arial" w:hAnsi="Arial" w:cs="Arial"/>
+          <w:sz w:val="24"/>
+          <w:szCs w:val="24"/>
+        </w:rPr>
+        <w:t xml:space="preserve">, F. (2017). </w:t>
       </w:r>
       <w:r>
         <w:rPr>
@@ -3419,14 +6132,25 @@
           <w:lang w:val="en-US"/>
         </w:rPr>
       </w:pPr>
-      <w:r>
-        <w:rPr>
-          <w:rFonts w:ascii="Arial" w:hAnsi="Arial" w:cs="Arial"/>
-          <w:sz w:val="24"/>
-          <w:szCs w:val="24"/>
-          <w:lang w:val="en-US"/>
-        </w:rPr>
-        <w:t xml:space="preserve">Barberis, N. (2013). Thirty years of prospect theory in economics: A review and assessment. </w:t>
+      <w:proofErr w:type="spellStart"/>
+      <w:r>
+        <w:rPr>
+          <w:rFonts w:ascii="Arial" w:hAnsi="Arial" w:cs="Arial"/>
+          <w:sz w:val="24"/>
+          <w:szCs w:val="24"/>
+          <w:lang w:val="en-US"/>
+        </w:rPr>
+        <w:t>Barberis</w:t>
+      </w:r>
+      <w:proofErr w:type="spellEnd"/>
+      <w:r>
+        <w:rPr>
+          <w:rFonts w:ascii="Arial" w:hAnsi="Arial" w:cs="Arial"/>
+          <w:sz w:val="24"/>
+          <w:szCs w:val="24"/>
+          <w:lang w:val="en-US"/>
+        </w:rPr>
+        <w:t xml:space="preserve">, N. (2013). Thirty years of prospect theory in economics: A review and assessment. </w:t>
       </w:r>
       <w:r>
         <w:rPr>
@@ -3468,7 +6192,29 @@
           <w:shd w:val="clear" w:color="auto" w:fill="FFFFFF"/>
           <w:lang w:val="en-US"/>
         </w:rPr>
-        <w:t>Cheng, A., &amp; Cryder, C. (2018). Double mental discounting: When a single price promotion feels twice as nice. </w:t>
+        <w:t xml:space="preserve">Cheng, A., &amp; </w:t>
+      </w:r>
+      <w:proofErr w:type="spellStart"/>
+      <w:r>
+        <w:rPr>
+          <w:rFonts w:ascii="Arial" w:hAnsi="Arial" w:cs="Arial"/>
+          <w:sz w:val="24"/>
+          <w:szCs w:val="24"/>
+          <w:shd w:val="clear" w:color="auto" w:fill="FFFFFF"/>
+          <w:lang w:val="en-US"/>
+        </w:rPr>
+        <w:t>Cryder</w:t>
+      </w:r>
+      <w:proofErr w:type="spellEnd"/>
+      <w:r>
+        <w:rPr>
+          <w:rFonts w:ascii="Arial" w:hAnsi="Arial" w:cs="Arial"/>
+          <w:sz w:val="24"/>
+          <w:szCs w:val="24"/>
+          <w:shd w:val="clear" w:color="auto" w:fill="FFFFFF"/>
+          <w:lang w:val="en-US"/>
+        </w:rPr>
+        <w:t>, C. (2018). Double mental discounting: When a single price promotion feels twice as nice. </w:t>
       </w:r>
       <w:r>
         <w:rPr>
@@ -3574,7 +6320,6 @@
           <w:szCs w:val="24"/>
           <w:lang w:val="en-US"/>
         </w:rPr>
-        <w:lastRenderedPageBreak/>
         <w:t>Kahneman, D., &amp; Tversky, A. (1979). Prospect theory: An analysis of decision under risk.</w:t>
       </w:r>
       <w:r>
@@ -3586,6 +6331,7 @@
         </w:rPr>
         <w:t xml:space="preserve"> </w:t>
       </w:r>
+      <w:proofErr w:type="spellStart"/>
       <w:r>
         <w:rPr>
           <w:rFonts w:ascii="Arial" w:hAnsi="Arial" w:cs="Arial"/>
@@ -3596,6 +6342,7 @@
         </w:rPr>
         <w:t>Econometrica</w:t>
       </w:r>
+      <w:proofErr w:type="spellEnd"/>
       <w:r>
         <w:rPr>
           <w:rFonts w:ascii="Arial" w:hAnsi="Arial" w:cs="Arial"/>
@@ -3809,16 +6556,29 @@
           <w:lang w:val="en-US"/>
         </w:rPr>
       </w:pPr>
-      <w:r>
-        <w:rPr>
-          <w:rFonts w:ascii="Arial" w:hAnsi="Arial" w:cs="Arial"/>
-          <w:color w:val="222222"/>
-          <w:sz w:val="24"/>
-          <w:szCs w:val="24"/>
-          <w:shd w:val="clear" w:color="auto" w:fill="FFFFFF"/>
-          <w:lang w:val="en-US"/>
-        </w:rPr>
-        <w:t>Kooreman, P. (2000). The labeling effect of a child benefit system. </w:t>
+      <w:proofErr w:type="spellStart"/>
+      <w:r>
+        <w:rPr>
+          <w:rFonts w:ascii="Arial" w:hAnsi="Arial" w:cs="Arial"/>
+          <w:color w:val="222222"/>
+          <w:sz w:val="24"/>
+          <w:szCs w:val="24"/>
+          <w:shd w:val="clear" w:color="auto" w:fill="FFFFFF"/>
+          <w:lang w:val="en-US"/>
+        </w:rPr>
+        <w:t>Kooreman</w:t>
+      </w:r>
+      <w:proofErr w:type="spellEnd"/>
+      <w:r>
+        <w:rPr>
+          <w:rFonts w:ascii="Arial" w:hAnsi="Arial" w:cs="Arial"/>
+          <w:color w:val="222222"/>
+          <w:sz w:val="24"/>
+          <w:szCs w:val="24"/>
+          <w:shd w:val="clear" w:color="auto" w:fill="FFFFFF"/>
+          <w:lang w:val="en-US"/>
+        </w:rPr>
+        <w:t>, P. (2000). The labeling effect of a child benefit system. </w:t>
       </w:r>
       <w:r>
         <w:rPr>
@@ -3887,7 +6647,27 @@
           <w:szCs w:val="24"/>
           <w:lang w:val="en-US"/>
         </w:rPr>
-        <w:t xml:space="preserve">Read, D., Loewenstein, G., Rabin, M., Keren, G., &amp; Laibson, D. (1999). </w:t>
+        <w:t xml:space="preserve">Read, D., Loewenstein, G., Rabin, M., Keren, G., &amp; </w:t>
+      </w:r>
+      <w:proofErr w:type="spellStart"/>
+      <w:r>
+        <w:rPr>
+          <w:rFonts w:ascii="Arial" w:hAnsi="Arial" w:cs="Arial"/>
+          <w:sz w:val="24"/>
+          <w:szCs w:val="24"/>
+          <w:lang w:val="en-US"/>
+        </w:rPr>
+        <w:t>Laibson</w:t>
+      </w:r>
+      <w:proofErr w:type="spellEnd"/>
+      <w:r>
+        <w:rPr>
+          <w:rFonts w:ascii="Arial" w:hAnsi="Arial" w:cs="Arial"/>
+          <w:sz w:val="24"/>
+          <w:szCs w:val="24"/>
+          <w:lang w:val="en-US"/>
+        </w:rPr>
+        <w:t xml:space="preserve">, D. (1999). </w:t>
       </w:r>
       <w:r>
         <w:rPr>
@@ -3928,23 +6708,86 @@
           <w:lang w:val="en-US"/>
         </w:rPr>
       </w:pPr>
-      <w:r>
-        <w:rPr>
-          <w:rFonts w:ascii="Arial" w:hAnsi="Arial" w:cs="Arial"/>
-          <w:sz w:val="24"/>
-          <w:szCs w:val="24"/>
-          <w:lang w:val="en-US"/>
-        </w:rPr>
-        <w:t xml:space="preserve">Gajewski, J. F., Meunier, L., &amp; Ohadi, S. (2022). </w:t>
-      </w:r>
-      <w:r>
-        <w:rPr>
-          <w:rFonts w:ascii="Arial" w:hAnsi="Arial" w:cs="Arial"/>
-          <w:sz w:val="24"/>
-          <w:szCs w:val="24"/>
-          <w:lang w:val="en-US"/>
-        </w:rPr>
-        <w:t xml:space="preserve">Do sources of money matter in risk-taking behaviour?. </w:t>
+      <w:proofErr w:type="spellStart"/>
+      <w:r>
+        <w:rPr>
+          <w:rFonts w:ascii="Arial" w:hAnsi="Arial" w:cs="Arial"/>
+          <w:sz w:val="24"/>
+          <w:szCs w:val="24"/>
+          <w:lang w:val="en-US"/>
+        </w:rPr>
+        <w:lastRenderedPageBreak/>
+        <w:t>Gajewski</w:t>
+      </w:r>
+      <w:proofErr w:type="spellEnd"/>
+      <w:r>
+        <w:rPr>
+          <w:rFonts w:ascii="Arial" w:hAnsi="Arial" w:cs="Arial"/>
+          <w:sz w:val="24"/>
+          <w:szCs w:val="24"/>
+          <w:lang w:val="en-US"/>
+        </w:rPr>
+        <w:t xml:space="preserve">, J. F., Meunier, L., &amp; </w:t>
+      </w:r>
+      <w:proofErr w:type="spellStart"/>
+      <w:r>
+        <w:rPr>
+          <w:rFonts w:ascii="Arial" w:hAnsi="Arial" w:cs="Arial"/>
+          <w:sz w:val="24"/>
+          <w:szCs w:val="24"/>
+          <w:lang w:val="en-US"/>
+        </w:rPr>
+        <w:t>Ohadi</w:t>
+      </w:r>
+      <w:proofErr w:type="spellEnd"/>
+      <w:r>
+        <w:rPr>
+          <w:rFonts w:ascii="Arial" w:hAnsi="Arial" w:cs="Arial"/>
+          <w:sz w:val="24"/>
+          <w:szCs w:val="24"/>
+          <w:lang w:val="en-US"/>
+        </w:rPr>
+        <w:t xml:space="preserve">, S. (2022). </w:t>
+      </w:r>
+      <w:r>
+        <w:rPr>
+          <w:rFonts w:ascii="Arial" w:hAnsi="Arial" w:cs="Arial"/>
+          <w:sz w:val="24"/>
+          <w:szCs w:val="24"/>
+          <w:lang w:val="en-US"/>
+        </w:rPr>
+        <w:t xml:space="preserve">Do sources of money matter in risk-taking </w:t>
+      </w:r>
+      <w:proofErr w:type="spellStart"/>
+      <w:proofErr w:type="gramStart"/>
+      <w:r>
+        <w:rPr>
+          <w:rFonts w:ascii="Arial" w:hAnsi="Arial" w:cs="Arial"/>
+          <w:sz w:val="24"/>
+          <w:szCs w:val="24"/>
+          <w:lang w:val="en-US"/>
+        </w:rPr>
+        <w:t>behaviour</w:t>
+      </w:r>
+      <w:proofErr w:type="spellEnd"/>
+      <w:r>
+        <w:rPr>
+          <w:rFonts w:ascii="Arial" w:hAnsi="Arial" w:cs="Arial"/>
+          <w:sz w:val="24"/>
+          <w:szCs w:val="24"/>
+          <w:lang w:val="en-US"/>
+        </w:rPr>
+        <w:t>?.</w:t>
+      </w:r>
+      <w:proofErr w:type="gramEnd"/>
+      <w:r>
+        <w:rPr>
+          <w:rFonts w:ascii="Arial" w:hAnsi="Arial" w:cs="Arial"/>
+          <w:sz w:val="24"/>
+          <w:szCs w:val="24"/>
+          <w:lang w:val="en-US"/>
+        </w:rPr>
+        <w:t xml:space="preserve"> </w:t>
       </w:r>
       <w:r>
         <w:rPr>
@@ -4157,15 +7000,27 @@
           <w:lang w:val="en-US"/>
         </w:rPr>
       </w:pPr>
-      <w:r>
-        <w:rPr>
-          <w:rFonts w:ascii="Arial" w:hAnsi="Arial" w:cs="Arial"/>
-          <w:sz w:val="24"/>
-          <w:szCs w:val="24"/>
-          <w:shd w:val="clear" w:color="auto" w:fill="FFFFFF"/>
-          <w:lang w:val="en-US"/>
-        </w:rPr>
-        <w:t>Levav, J., &amp; McGraw, A. P. (2009). Emotional accounting: How feelings about money influence consumer choice. </w:t>
+      <w:proofErr w:type="spellStart"/>
+      <w:r>
+        <w:rPr>
+          <w:rFonts w:ascii="Arial" w:hAnsi="Arial" w:cs="Arial"/>
+          <w:sz w:val="24"/>
+          <w:szCs w:val="24"/>
+          <w:shd w:val="clear" w:color="auto" w:fill="FFFFFF"/>
+          <w:lang w:val="en-US"/>
+        </w:rPr>
+        <w:t>Levav</w:t>
+      </w:r>
+      <w:proofErr w:type="spellEnd"/>
+      <w:r>
+        <w:rPr>
+          <w:rFonts w:ascii="Arial" w:hAnsi="Arial" w:cs="Arial"/>
+          <w:sz w:val="24"/>
+          <w:szCs w:val="24"/>
+          <w:shd w:val="clear" w:color="auto" w:fill="FFFFFF"/>
+          <w:lang w:val="en-US"/>
+        </w:rPr>
+        <w:t>, J., &amp; McGraw, A. P. (2009). Emotional accounting: How feelings about money influence consumer choice. </w:t>
       </w:r>
       <w:r>
         <w:rPr>
@@ -4225,16 +7080,29 @@
           <w:lang w:val="en-US"/>
         </w:rPr>
       </w:pPr>
-      <w:r>
-        <w:rPr>
-          <w:rFonts w:ascii="Arial" w:hAnsi="Arial" w:cs="Arial"/>
-          <w:color w:val="222222"/>
-          <w:sz w:val="24"/>
-          <w:szCs w:val="24"/>
-          <w:shd w:val="clear" w:color="auto" w:fill="FFFFFF"/>
-          <w:lang w:val="en-US"/>
-        </w:rPr>
-        <w:t>Levav, J., &amp; McGraw, A. P. (2003). Target-specific affect management: The case of love-hate relationships with financial windfalls. </w:t>
+      <w:proofErr w:type="spellStart"/>
+      <w:r>
+        <w:rPr>
+          <w:rFonts w:ascii="Arial" w:hAnsi="Arial" w:cs="Arial"/>
+          <w:color w:val="222222"/>
+          <w:sz w:val="24"/>
+          <w:szCs w:val="24"/>
+          <w:shd w:val="clear" w:color="auto" w:fill="FFFFFF"/>
+          <w:lang w:val="en-US"/>
+        </w:rPr>
+        <w:t>Levav</w:t>
+      </w:r>
+      <w:proofErr w:type="spellEnd"/>
+      <w:r>
+        <w:rPr>
+          <w:rFonts w:ascii="Arial" w:hAnsi="Arial" w:cs="Arial"/>
+          <w:color w:val="222222"/>
+          <w:sz w:val="24"/>
+          <w:szCs w:val="24"/>
+          <w:shd w:val="clear" w:color="auto" w:fill="FFFFFF"/>
+          <w:lang w:val="en-US"/>
+        </w:rPr>
+        <w:t>, J., &amp; McGraw, A. P. (2003). Target-specific affect management: The case of love-hate relationships with financial windfalls. </w:t>
       </w:r>
       <w:r>
         <w:rPr>
@@ -4271,14 +7139,25 @@
           <w:lang w:val="en-US"/>
         </w:rPr>
       </w:pPr>
-      <w:r>
-        <w:rPr>
-          <w:rFonts w:ascii="Arial" w:hAnsi="Arial" w:cs="Arial"/>
-          <w:sz w:val="24"/>
-          <w:szCs w:val="24"/>
-          <w:lang w:val="en-US"/>
-        </w:rPr>
-        <w:t xml:space="preserve">Kivetz, R., &amp; Simonson, I. (2002). Self-control for the righteous: Toward a theory of precommitment to indulgence. </w:t>
+      <w:proofErr w:type="spellStart"/>
+      <w:r>
+        <w:rPr>
+          <w:rFonts w:ascii="Arial" w:hAnsi="Arial" w:cs="Arial"/>
+          <w:sz w:val="24"/>
+          <w:szCs w:val="24"/>
+          <w:lang w:val="en-US"/>
+        </w:rPr>
+        <w:t>Kivetz</w:t>
+      </w:r>
+      <w:proofErr w:type="spellEnd"/>
+      <w:r>
+        <w:rPr>
+          <w:rFonts w:ascii="Arial" w:hAnsi="Arial" w:cs="Arial"/>
+          <w:sz w:val="24"/>
+          <w:szCs w:val="24"/>
+          <w:lang w:val="en-US"/>
+        </w:rPr>
+        <w:t xml:space="preserve">, R., &amp; Simonson, I. (2002). Self-control for the righteous: Toward a theory of precommitment to indulgence. </w:t>
       </w:r>
       <w:r>
         <w:rPr>

</xml_diff>

<commit_message>
Added Description of experiment
</commit_message>
<xml_diff>
--- a/Masterarbeit_neu.docx
+++ b/Masterarbeit_neu.docx
@@ -1,6 +1,6 @@
 
 <file path=word/document.xml><?xml version="1.0" encoding="utf-8"?>
-<w:document xmlns:wpc="http://schemas.microsoft.com/office/word/2010/wordprocessingCanvas" xmlns:cx="http://schemas.microsoft.com/office/drawing/2014/chartex" xmlns:cx1="http://schemas.microsoft.com/office/drawing/2015/9/8/chartex" xmlns:cx2="http://schemas.microsoft.com/office/drawing/2015/10/21/chartex" xmlns:cx3="http://schemas.microsoft.com/office/drawing/2016/5/9/chartex" xmlns:cx4="http://schemas.microsoft.com/office/drawing/2016/5/10/chartex" xmlns:cx5="http://schemas.microsoft.com/office/drawing/2016/5/11/chartex" xmlns:cx6="http://schemas.microsoft.com/office/drawing/2016/5/12/chartex" xmlns:cx7="http://schemas.microsoft.com/office/drawing/2016/5/13/chartex" xmlns:cx8="http://schemas.microsoft.com/office/drawing/2016/5/14/chartex" xmlns:mc="http://schemas.openxmlformats.org/markup-compatibility/2006" xmlns:aink="http://schemas.microsoft.com/office/drawing/2016/ink" xmlns:am3d="http://schemas.microsoft.com/office/drawing/2017/model3d" xmlns:o="urn:schemas-microsoft-com:office:office" xmlns:oel="http://schemas.microsoft.com/office/2019/extlst" xmlns:r="http://schemas.openxmlformats.org/officeDocument/2006/relationships" xmlns:m="http://schemas.openxmlformats.org/officeDocument/2006/math" xmlns:v="urn:schemas-microsoft-com:vml" xmlns:wp14="http://schemas.microsoft.com/office/word/2010/wordprocessingDrawing" xmlns:wp="http://schemas.openxmlformats.org/drawingml/2006/wordprocessingDrawing" xmlns:w10="urn:schemas-microsoft-com:office:word" xmlns:w="http://schemas.openxmlformats.org/wordprocessingml/2006/main" xmlns:w14="http://schemas.microsoft.com/office/word/2010/wordml" xmlns:w15="http://schemas.microsoft.com/office/word/2012/wordml" xmlns:w16cex="http://schemas.microsoft.com/office/word/2018/wordml/cex" xmlns:w16cid="http://schemas.microsoft.com/office/word/2016/wordml/cid" xmlns:w16="http://schemas.microsoft.com/office/word/2018/wordml" xmlns:w16sdtdh="http://schemas.microsoft.com/office/word/2020/wordml/sdtdatahash" xmlns:w16se="http://schemas.microsoft.com/office/word/2015/wordml/symex" xmlns:wpg="http://schemas.microsoft.com/office/word/2010/wordprocessingGroup" xmlns:wpi="http://schemas.microsoft.com/office/word/2010/wordprocessingInk" xmlns:wne="http://schemas.microsoft.com/office/word/2006/wordml" xmlns:wps="http://schemas.microsoft.com/office/word/2010/wordprocessingShape" mc:Ignorable="w14 w15 w16se w16cid w16 w16cex w16sdtdh wp14">
+<w:document xmlns:wpc="http://schemas.microsoft.com/office/word/2010/wordprocessingCanvas" xmlns:cx="http://schemas.microsoft.com/office/drawing/2014/chartex" xmlns:cx1="http://schemas.microsoft.com/office/drawing/2015/9/8/chartex" xmlns:cx2="http://schemas.microsoft.com/office/drawing/2015/10/21/chartex" xmlns:cx3="http://schemas.microsoft.com/office/drawing/2016/5/9/chartex" xmlns:cx4="http://schemas.microsoft.com/office/drawing/2016/5/10/chartex" xmlns:cx5="http://schemas.microsoft.com/office/drawing/2016/5/11/chartex" xmlns:cx6="http://schemas.microsoft.com/office/drawing/2016/5/12/chartex" xmlns:cx7="http://schemas.microsoft.com/office/drawing/2016/5/13/chartex" xmlns:cx8="http://schemas.microsoft.com/office/drawing/2016/5/14/chartex" xmlns:mc="http://schemas.openxmlformats.org/markup-compatibility/2006" xmlns:aink="http://schemas.microsoft.com/office/drawing/2016/ink" xmlns:am3d="http://schemas.microsoft.com/office/drawing/2017/model3d" xmlns:o="urn:schemas-microsoft-com:office:office" xmlns:r="http://schemas.openxmlformats.org/officeDocument/2006/relationships" xmlns:m="http://schemas.openxmlformats.org/officeDocument/2006/math" xmlns:v="urn:schemas-microsoft-com:vml" xmlns:wp14="http://schemas.microsoft.com/office/word/2010/wordprocessingDrawing" xmlns:wp="http://schemas.openxmlformats.org/drawingml/2006/wordprocessingDrawing" xmlns:w10="urn:schemas-microsoft-com:office:word" xmlns:w="http://schemas.openxmlformats.org/wordprocessingml/2006/main" xmlns:w14="http://schemas.microsoft.com/office/word/2010/wordml" xmlns:w15="http://schemas.microsoft.com/office/word/2012/wordml" xmlns:w16cex="http://schemas.microsoft.com/office/word/2018/wordml/cex" xmlns:w16cid="http://schemas.microsoft.com/office/word/2016/wordml/cid" xmlns:w16="http://schemas.microsoft.com/office/word/2018/wordml" xmlns:w16se="http://schemas.microsoft.com/office/word/2015/wordml/symex" xmlns:wpg="http://schemas.microsoft.com/office/word/2010/wordprocessingGroup" xmlns:wpi="http://schemas.microsoft.com/office/word/2010/wordprocessingInk" xmlns:wne="http://schemas.microsoft.com/office/word/2006/wordml" xmlns:wps="http://schemas.microsoft.com/office/word/2010/wordprocessingShape" mc:Ignorable="w14 w15 w16se w16cid w16 w16cex wp14">
   <w:body>
     <w:p>
       <w:pPr>
@@ -136,23 +136,7 @@
           <w:rFonts w:ascii="Arial" w:hAnsi="Arial" w:cs="Arial"/>
           <w:lang w:val="en-US"/>
         </w:rPr>
-        <w:t xml:space="preserve"> / Title of the </w:t>
-      </w:r>
-      <w:proofErr w:type="gramStart"/>
-      <w:r>
-        <w:rPr>
-          <w:rFonts w:ascii="Arial" w:hAnsi="Arial" w:cs="Arial"/>
-          <w:lang w:val="en-US"/>
-        </w:rPr>
-        <w:t>Master‘</w:t>
-      </w:r>
-      <w:proofErr w:type="gramEnd"/>
-      <w:r>
-        <w:rPr>
-          <w:rFonts w:ascii="Arial" w:hAnsi="Arial" w:cs="Arial"/>
-          <w:lang w:val="en-US"/>
-        </w:rPr>
-        <w:t>s Thesis</w:t>
+        <w:t xml:space="preserve"> / Title of the Master‘s Thesis</w:t>
       </w:r>
     </w:p>
     <w:p>
@@ -193,19 +177,8 @@
           <w:szCs w:val="36"/>
           <w:lang w:val="en-US"/>
         </w:rPr>
-        <w:t xml:space="preserve"> von Geld versus Mental Accounting, Framing und Windfall </w:t>
-      </w:r>
-      <w:proofErr w:type="gramStart"/>
-      <w:r>
-        <w:rPr>
-          <w:rFonts w:ascii="Arial" w:hAnsi="Arial" w:cs="Arial"/>
-          <w:sz w:val="36"/>
-          <w:szCs w:val="36"/>
-          <w:lang w:val="en-US"/>
-        </w:rPr>
-        <w:t>Gains“</w:t>
-      </w:r>
-      <w:proofErr w:type="gramEnd"/>
+        <w:t xml:space="preserve"> von Geld versus Mental Accounting, Framing und Windfall Gains“</w:t>
+      </w:r>
     </w:p>
     <w:p>
       <w:pPr>
@@ -530,7 +503,6 @@
               </w:rPr>
             </w:pPr>
             <w:proofErr w:type="spellStart"/>
-            <w:proofErr w:type="gramStart"/>
             <w:r>
               <w:rPr>
                 <w:rFonts w:ascii="Arial" w:hAnsi="Arial" w:cs="Arial"/>
@@ -544,15 +516,7 @@
                 <w:rFonts w:ascii="Arial" w:hAnsi="Arial" w:cs="Arial"/>
                 <w:lang w:val="en-US"/>
               </w:rPr>
-              <w:t xml:space="preserve">  lt.</w:t>
-            </w:r>
-            <w:proofErr w:type="gramEnd"/>
-            <w:r>
-              <w:rPr>
-                <w:rFonts w:ascii="Arial" w:hAnsi="Arial" w:cs="Arial"/>
-                <w:lang w:val="en-US"/>
-              </w:rPr>
-              <w:t xml:space="preserve"> </w:t>
+              <w:t xml:space="preserve">  lt. </w:t>
             </w:r>
             <w:proofErr w:type="spellStart"/>
             <w:r>
@@ -779,7 +743,7 @@
           <w:color w:val="auto"/>
           <w:sz w:val="22"/>
           <w:szCs w:val="22"/>
-          <w:lang w:val="de-DE" w:eastAsia="en-US"/>
+          <w:lang w:val="de-DE"/>
         </w:rPr>
         <w:id w:val="-1836439060"/>
         <w:docPartObj>
@@ -2899,31 +2863,7 @@
           <w:shd w:val="clear" w:color="auto" w:fill="FFFFFF"/>
           <w:lang w:val="de-DE"/>
         </w:rPr>
-        <w:t xml:space="preserve">Dabei hat die Quelle von Geld, dessen Erwartbarkeit und </w:t>
-      </w:r>
-      <w:proofErr w:type="gramStart"/>
-      <w:r>
-        <w:rPr>
-          <w:rFonts w:ascii="Arial" w:hAnsi="Arial" w:cs="Arial"/>
-          <w:color w:val="222222"/>
-          <w:sz w:val="24"/>
-          <w:szCs w:val="24"/>
-          <w:shd w:val="clear" w:color="auto" w:fill="FFFFFF"/>
-          <w:lang w:val="de-DE"/>
-        </w:rPr>
-        <w:t>Emotionen</w:t>
-      </w:r>
-      <w:proofErr w:type="gramEnd"/>
-      <w:r>
-        <w:rPr>
-          <w:rFonts w:ascii="Arial" w:hAnsi="Arial" w:cs="Arial"/>
-          <w:color w:val="222222"/>
-          <w:sz w:val="24"/>
-          <w:szCs w:val="24"/>
-          <w:shd w:val="clear" w:color="auto" w:fill="FFFFFF"/>
-          <w:lang w:val="de-DE"/>
-        </w:rPr>
-        <w:t xml:space="preserve"> die damit verbunden sind, einen Einfluss darauf, was mit dem Geld gemacht wird.</w:t>
+        <w:t>Dabei hat die Quelle von Geld, dessen Erwartbarkeit und Emotionen die damit verbunden sind, einen Einfluss darauf, was mit dem Geld gemacht wird.</w:t>
       </w:r>
     </w:p>
     <w:p>
@@ -4463,25 +4403,7 @@
           <w:sz w:val="24"/>
           <w:szCs w:val="24"/>
         </w:rPr>
-        <w:t xml:space="preserve"> stellt ein Model dar, um nachvollziehen zu können, wie Individuen Entscheidungen unter Unsicherheit treffen (Kahneman &amp; Tversky, 1979). Unsicherheit bedeutet, dass die Wahrscheinlichkeit, dass ein bestimmtes Ereignis eintritt, nicht mit Sicherheit </w:t>
-      </w:r>
-      <w:proofErr w:type="gramStart"/>
-      <w:r>
-        <w:rPr>
-          <w:rFonts w:ascii="Arial" w:hAnsi="Arial" w:cs="Arial"/>
-          <w:sz w:val="24"/>
-          <w:szCs w:val="24"/>
-        </w:rPr>
-        <w:t>bestimmt</w:t>
-      </w:r>
-      <w:proofErr w:type="gramEnd"/>
-      <w:r>
-        <w:rPr>
-          <w:rFonts w:ascii="Arial" w:hAnsi="Arial" w:cs="Arial"/>
-          <w:sz w:val="24"/>
-          <w:szCs w:val="24"/>
-        </w:rPr>
-        <w:t xml:space="preserve"> werden </w:t>
+        <w:t xml:space="preserve"> stellt ein Model dar, um nachvollziehen zu können, wie Individuen Entscheidungen unter Unsicherheit treffen (Kahneman &amp; Tversky, 1979). Unsicherheit bedeutet, dass die Wahrscheinlichkeit, dass ein bestimmtes Ereignis eintritt, nicht mit Sicherheit bestimmt werden </w:t>
       </w:r>
       <w:r>
         <w:rPr>
@@ -4755,7 +4677,6 @@
         </w:rPr>
         <w:t xml:space="preserve">Zu ähnlichen Ergebnissen </w:t>
       </w:r>
-      <w:proofErr w:type="gramStart"/>
       <w:r>
         <w:rPr>
           <w:rFonts w:ascii="Arial" w:hAnsi="Arial" w:cs="Arial"/>
@@ -4765,7 +4686,6 @@
         </w:rPr>
         <w:t>kamen</w:t>
       </w:r>
-      <w:proofErr w:type="gramEnd"/>
       <w:r>
         <w:rPr>
           <w:rFonts w:ascii="Arial" w:hAnsi="Arial" w:cs="Arial"/>
@@ -6729,27 +6649,7 @@
           <w:szCs w:val="24"/>
           <w:lang w:val="de-DE"/>
         </w:rPr>
-        <w:t xml:space="preserve"> Nicht nur die Wahrscheinlichkeit </w:t>
-      </w:r>
-      <w:proofErr w:type="gramStart"/>
-      <w:r>
-        <w:rPr>
-          <w:rFonts w:ascii="Arial" w:hAnsi="Arial" w:cs="Arial"/>
-          <w:sz w:val="24"/>
-          <w:szCs w:val="24"/>
-          <w:lang w:val="de-DE"/>
-        </w:rPr>
-        <w:t>mit der Geld</w:t>
-      </w:r>
-      <w:proofErr w:type="gramEnd"/>
-      <w:r>
-        <w:rPr>
-          <w:rFonts w:ascii="Arial" w:hAnsi="Arial" w:cs="Arial"/>
-          <w:sz w:val="24"/>
-          <w:szCs w:val="24"/>
-          <w:lang w:val="de-DE"/>
-        </w:rPr>
-        <w:t xml:space="preserve"> ausgegeben wird, sondern auch wofür es ausgegeben wird, hängt von der Einkommensquelle ab. </w:t>
+        <w:t xml:space="preserve"> Nicht nur die Wahrscheinlichkeit mit der Geld ausgegeben wird, sondern auch wofür es ausgegeben wird, hängt von der Einkommensquelle ab. </w:t>
       </w:r>
     </w:p>
     <w:p>
@@ -7202,25 +7102,7 @@
           <w:szCs w:val="24"/>
         </w:rPr>
         <w:lastRenderedPageBreak/>
-        <w:t xml:space="preserve">Eine Geldquelle für die meist andere Regeln </w:t>
-      </w:r>
-      <w:proofErr w:type="gramStart"/>
-      <w:r>
-        <w:rPr>
-          <w:rFonts w:ascii="Arial" w:hAnsi="Arial" w:cs="Arial"/>
-          <w:sz w:val="24"/>
-          <w:szCs w:val="24"/>
-        </w:rPr>
-        <w:t>gelten</w:t>
-      </w:r>
-      <w:proofErr w:type="gramEnd"/>
-      <w:r>
-        <w:rPr>
-          <w:rFonts w:ascii="Arial" w:hAnsi="Arial" w:cs="Arial"/>
-          <w:sz w:val="24"/>
-          <w:szCs w:val="24"/>
-        </w:rPr>
-        <w:t xml:space="preserve">, was </w:t>
+        <w:t xml:space="preserve">Eine Geldquelle für die meist andere Regeln gelten, was </w:t>
       </w:r>
       <w:r>
         <w:rPr>
@@ -10876,13 +10758,23 @@
           <w:lang w:val="de-DE"/>
         </w:rPr>
       </w:pPr>
-      <w:r>
-        <w:rPr>
-          <w:rFonts w:ascii="Arial" w:hAnsi="Arial" w:cs="Arial"/>
-          <w:sz w:val="24"/>
-          <w:szCs w:val="24"/>
-        </w:rPr>
-        <w:t xml:space="preserve">Kahneman &amp; </w:t>
+      <w:proofErr w:type="spellStart"/>
+      <w:r>
+        <w:rPr>
+          <w:rFonts w:ascii="Arial" w:hAnsi="Arial" w:cs="Arial"/>
+          <w:sz w:val="24"/>
+          <w:szCs w:val="24"/>
+        </w:rPr>
+        <w:t>Kahneman</w:t>
+      </w:r>
+      <w:proofErr w:type="spellEnd"/>
+      <w:r>
+        <w:rPr>
+          <w:rFonts w:ascii="Arial" w:hAnsi="Arial" w:cs="Arial"/>
+          <w:sz w:val="24"/>
+          <w:szCs w:val="24"/>
+        </w:rPr>
+        <w:t xml:space="preserve"> &amp; </w:t>
       </w:r>
       <w:proofErr w:type="spellStart"/>
       <w:r>
@@ -10900,7 +10792,25 @@
           <w:sz w:val="24"/>
           <w:szCs w:val="24"/>
         </w:rPr>
-        <w:t xml:space="preserve"> (1993) kamen zu ähnlichen Ergebnissen. Wenn ein Problem betrachtet wird, wird es oft isoliert betrachtet, ohne den Kontext zu berücksichtigen (Kahneman &amp; </w:t>
+        <w:t xml:space="preserve"> (1993) kamen zu ähnlichen Ergebnissen. Wenn ein Problem betrachtet wird, wird es oft isoliert betrachtet, ohne den Kontext zu berücksichtigen (</w:t>
+      </w:r>
+      <w:proofErr w:type="spellStart"/>
+      <w:r>
+        <w:rPr>
+          <w:rFonts w:ascii="Arial" w:hAnsi="Arial" w:cs="Arial"/>
+          <w:sz w:val="24"/>
+          <w:szCs w:val="24"/>
+        </w:rPr>
+        <w:t>Kahneman</w:t>
+      </w:r>
+      <w:proofErr w:type="spellEnd"/>
+      <w:r>
+        <w:rPr>
+          <w:rFonts w:ascii="Arial" w:hAnsi="Arial" w:cs="Arial"/>
+          <w:sz w:val="24"/>
+          <w:szCs w:val="24"/>
+        </w:rPr>
+        <w:t xml:space="preserve"> &amp; </w:t>
       </w:r>
       <w:proofErr w:type="spellStart"/>
       <w:r>
@@ -10918,7 +10828,25 @@
           <w:sz w:val="24"/>
           <w:szCs w:val="24"/>
         </w:rPr>
-        <w:t xml:space="preserve">, 1993). Dementsprechend werden einerseits zukünftige Ereignisse sehr optimistisch betrachtet, da nicht das Ergebnis von früheren ähnlichen Ereignissen betrachtet wird, sondern von Erfolg ausgegangen wird (Kahneman &amp; </w:t>
+        <w:t>, 1993). Dementsprechend werden einerseits zukünftige Ereignisse sehr optimistisch betrachtet, da nicht das Ergebnis von früheren ähnlichen Ereignissen betrachtet wird, sondern von Erfolg ausgegangen wird (</w:t>
+      </w:r>
+      <w:proofErr w:type="spellStart"/>
+      <w:r>
+        <w:rPr>
+          <w:rFonts w:ascii="Arial" w:hAnsi="Arial" w:cs="Arial"/>
+          <w:sz w:val="24"/>
+          <w:szCs w:val="24"/>
+        </w:rPr>
+        <w:t>Kahneman</w:t>
+      </w:r>
+      <w:proofErr w:type="spellEnd"/>
+      <w:r>
+        <w:rPr>
+          <w:rFonts w:ascii="Arial" w:hAnsi="Arial" w:cs="Arial"/>
+          <w:sz w:val="24"/>
+          <w:szCs w:val="24"/>
+        </w:rPr>
+        <w:t xml:space="preserve"> &amp; </w:t>
       </w:r>
       <w:proofErr w:type="spellStart"/>
       <w:r>
@@ -10936,7 +10864,25 @@
           <w:sz w:val="24"/>
           <w:szCs w:val="24"/>
         </w:rPr>
-        <w:t xml:space="preserve">, 1993). Andererseits werden einzelne riskante Optionen überbewertet, da sie nicht in Zusammenhang mit anderen Optionen, die eventuell das Risiko minimieren können, betrachtet werden (Kahneman &amp; </w:t>
+        <w:t>, 1993). Andererseits werden einzelne riskante Optionen überbewertet, da sie nicht in Zusammenhang mit anderen Optionen, die eventuell das Risiko minimieren können, betrachtet werden (</w:t>
+      </w:r>
+      <w:proofErr w:type="spellStart"/>
+      <w:r>
+        <w:rPr>
+          <w:rFonts w:ascii="Arial" w:hAnsi="Arial" w:cs="Arial"/>
+          <w:sz w:val="24"/>
+          <w:szCs w:val="24"/>
+        </w:rPr>
+        <w:t>Kahneman</w:t>
+      </w:r>
+      <w:proofErr w:type="spellEnd"/>
+      <w:r>
+        <w:rPr>
+          <w:rFonts w:ascii="Arial" w:hAnsi="Arial" w:cs="Arial"/>
+          <w:sz w:val="24"/>
+          <w:szCs w:val="24"/>
+        </w:rPr>
+        <w:t xml:space="preserve"> &amp; </w:t>
       </w:r>
       <w:proofErr w:type="spellStart"/>
       <w:r>
@@ -10954,7 +10900,25 @@
           <w:sz w:val="24"/>
           <w:szCs w:val="24"/>
         </w:rPr>
-        <w:t xml:space="preserve">, 1993). Somit werden riskante Entscheidungen jeweils für sich allein getroffen und ohne die Relevanz von zukünftigen Möglichkeiten zu berücksichtigen (Kahneman &amp; </w:t>
+        <w:t>, 1993). Somit werden riskante Entscheidungen jeweils für sich allein getroffen und ohne die Relevanz von zukünftigen Möglichkeiten zu berücksichtigen (</w:t>
+      </w:r>
+      <w:proofErr w:type="spellStart"/>
+      <w:r>
+        <w:rPr>
+          <w:rFonts w:ascii="Arial" w:hAnsi="Arial" w:cs="Arial"/>
+          <w:sz w:val="24"/>
+          <w:szCs w:val="24"/>
+        </w:rPr>
+        <w:t>Kahneman</w:t>
+      </w:r>
+      <w:proofErr w:type="spellEnd"/>
+      <w:r>
+        <w:rPr>
+          <w:rFonts w:ascii="Arial" w:hAnsi="Arial" w:cs="Arial"/>
+          <w:sz w:val="24"/>
+          <w:szCs w:val="24"/>
+        </w:rPr>
+        <w:t xml:space="preserve"> &amp; </w:t>
       </w:r>
       <w:proofErr w:type="spellStart"/>
       <w:r>
@@ -15991,27 +15955,7 @@
           <w:szCs w:val="24"/>
           <w:lang w:val="de-DE"/>
         </w:rPr>
-        <w:t xml:space="preserve">Die Empfindlichkeit </w:t>
-      </w:r>
-      <w:proofErr w:type="gramStart"/>
-      <w:r>
-        <w:rPr>
-          <w:rFonts w:ascii="Arial" w:hAnsi="Arial" w:cs="Arial"/>
-          <w:sz w:val="24"/>
-          <w:szCs w:val="24"/>
-          <w:lang w:val="de-DE"/>
-        </w:rPr>
-        <w:t>mit der Gewinne</w:t>
-      </w:r>
-      <w:proofErr w:type="gramEnd"/>
-      <w:r>
-        <w:rPr>
-          <w:rFonts w:ascii="Arial" w:hAnsi="Arial" w:cs="Arial"/>
-          <w:sz w:val="24"/>
-          <w:szCs w:val="24"/>
-          <w:lang w:val="de-DE"/>
-        </w:rPr>
-        <w:t xml:space="preserve"> und Verluste wahrgenommen werden, verringert sich mit der Höhe des Einsatzes. Für </w:t>
+        <w:t xml:space="preserve">Die Empfindlichkeit mit der Gewinne und Verluste wahrgenommen werden, verringert sich mit der Höhe des Einsatzes. Für </w:t>
       </w:r>
       <w:r>
         <w:rPr>
@@ -17717,27 +17661,7 @@
           <w:sz w:val="24"/>
           <w:szCs w:val="24"/>
         </w:rPr>
-        <w:t xml:space="preserve">anhand einer anderen Geldquelle zu vergleichen. Der Autor stellt die Hypothese auf, dass erarbeitetes Geld eher in eine sichere Alternative </w:t>
-      </w:r>
-      <w:proofErr w:type="gramStart"/>
-      <w:r>
-        <w:rPr>
-          <w:rFonts w:ascii="Arial" w:hAnsi="Arial" w:cs="Arial"/>
-          <w:iCs/>
-          <w:sz w:val="24"/>
-          <w:szCs w:val="24"/>
-        </w:rPr>
-        <w:t>investiert</w:t>
-      </w:r>
-      <w:proofErr w:type="gramEnd"/>
-      <w:r>
-        <w:rPr>
-          <w:rFonts w:ascii="Arial" w:hAnsi="Arial" w:cs="Arial"/>
-          <w:iCs/>
-          <w:sz w:val="24"/>
-          <w:szCs w:val="24"/>
-        </w:rPr>
-        <w:t xml:space="preserve"> wird als in eine riskante Alternative. Daraus ergib sich Hypothese 1c. </w:t>
+        <w:t xml:space="preserve">anhand einer anderen Geldquelle zu vergleichen. Der Autor stellt die Hypothese auf, dass erarbeitetes Geld eher in eine sichere Alternative investiert wird als in eine riskante Alternative. Daraus ergib sich Hypothese 1c. </w:t>
       </w:r>
     </w:p>
     <w:p>
@@ -17917,23 +17841,7 @@
           <w:sz w:val="24"/>
           <w:szCs w:val="24"/>
         </w:rPr>
-        <w:t xml:space="preserve"> auf </w:t>
-      </w:r>
-      <w:r>
-        <w:rPr>
-          <w:rFonts w:ascii="Arial" w:hAnsi="Arial" w:cs="Arial"/>
-          <w:sz w:val="24"/>
-          <w:szCs w:val="24"/>
-        </w:rPr>
-        <w:t>die Risikobereitschaft</w:t>
-      </w:r>
-      <w:r>
-        <w:rPr>
-          <w:rFonts w:ascii="Arial" w:hAnsi="Arial" w:cs="Arial"/>
-          <w:sz w:val="24"/>
-          <w:szCs w:val="24"/>
-        </w:rPr>
-        <w:t xml:space="preserve"> bei einer Investition in eine riskante und eine sichere Investitionsalternative geprüft. </w:t>
+        <w:t xml:space="preserve"> auf die Risikobereitschaft bei einer Investition in eine riskante und eine sichere Investitionsalternative geprüft. </w:t>
       </w:r>
     </w:p>
     <w:p>
@@ -17954,6 +17862,42 @@
     </w:p>
     <w:p>
       <w:pPr>
+        <w:spacing w:line="360" w:lineRule="auto"/>
+        <w:jc w:val="both"/>
+        <w:rPr>
+          <w:rFonts w:ascii="Arial" w:hAnsi="Arial" w:cs="Arial"/>
+          <w:sz w:val="24"/>
+          <w:szCs w:val="24"/>
+        </w:rPr>
+      </w:pPr>
+      <w:r>
+        <w:rPr>
+          <w:rFonts w:ascii="Arial" w:hAnsi="Arial" w:cs="Arial"/>
+          <w:sz w:val="24"/>
+          <w:szCs w:val="24"/>
+        </w:rPr>
+        <w:t xml:space="preserve">Dieses Kapitel dient dazu die Nachvollziehbarkeit und Replizierbarkeit der in dieser Masterarbeit durchgeführten Studie zu gewährleisten. Daher wird in diesem Kapitel zunächst das Untersuchungsdesign beschrieben. Im Anschluss wird die Stichprobengröße und Zusammenstellung, sowie der Umgang mit fehlenden Daten und die Qualitätssicherung der Daten beschrieben. </w:t>
+      </w:r>
+      <w:r>
+        <w:rPr>
+          <w:rFonts w:ascii="Arial" w:hAnsi="Arial" w:cs="Arial"/>
+          <w:sz w:val="24"/>
+          <w:szCs w:val="24"/>
+        </w:rPr>
+        <w:t xml:space="preserve">Um den Fragebogen exakt replizieren zu können wird dieser, sowie die Operationalisierung der Variablen erörtert. </w:t>
+      </w:r>
+      <w:r>
+        <w:rPr>
+          <w:rFonts w:ascii="Arial" w:hAnsi="Arial" w:cs="Arial"/>
+          <w:color w:val="FF0000"/>
+          <w:sz w:val="24"/>
+          <w:szCs w:val="24"/>
+        </w:rPr>
+        <w:t>Eventuell Auswertungsmethode beschreiben.</w:t>
+      </w:r>
+    </w:p>
+    <w:p>
+      <w:pPr>
         <w:pStyle w:val="berschrift2"/>
         <w:spacing w:line="360" w:lineRule="auto"/>
         <w:jc w:val="both"/>
@@ -17964,6 +17908,757 @@
     </w:p>
     <w:p>
       <w:pPr>
+        <w:spacing w:line="360" w:lineRule="auto"/>
+        <w:jc w:val="both"/>
+        <w:rPr>
+          <w:rFonts w:ascii="Arial" w:hAnsi="Arial" w:cs="Arial"/>
+          <w:sz w:val="24"/>
+          <w:szCs w:val="24"/>
+        </w:rPr>
+      </w:pPr>
+      <w:r>
+        <w:rPr>
+          <w:rFonts w:ascii="Arial" w:hAnsi="Arial" w:cs="Arial"/>
+          <w:sz w:val="24"/>
+          <w:szCs w:val="24"/>
+        </w:rPr>
+        <w:t xml:space="preserve">Um die Forschungshypothesen zu beantworten wurde ein quantitativer Forschungsansatz, in Form eines Fragebogens gewählt. </w:t>
+      </w:r>
+      <w:r>
+        <w:rPr>
+          <w:rFonts w:ascii="Arial" w:hAnsi="Arial" w:cs="Arial"/>
+          <w:sz w:val="24"/>
+          <w:szCs w:val="24"/>
+        </w:rPr>
+        <w:t xml:space="preserve">Zu Beginn des Fragebogens </w:t>
+      </w:r>
+      <w:r>
+        <w:rPr>
+          <w:rFonts w:ascii="Arial" w:hAnsi="Arial" w:cs="Arial"/>
+          <w:sz w:val="24"/>
+          <w:szCs w:val="24"/>
+        </w:rPr>
+        <w:lastRenderedPageBreak/>
+        <w:t>wurden die Versuchsteilnehmer kurz über die Studie informiert, ohne das Ziel der Studie preiszugeben. Anschließend wurde im Rahmen der guten ethischen Forschung über Freiwilligkeit, Anonymität, Konsens und Erreichbarkeit eines Ansprechpartners (des Autors dieser Masterarbeit) informiert. Probanden</w:t>
+      </w:r>
+      <w:r>
+        <w:rPr>
+          <w:rFonts w:ascii="Arial" w:hAnsi="Arial" w:cs="Arial"/>
+          <w:sz w:val="24"/>
+          <w:szCs w:val="24"/>
+        </w:rPr>
+        <w:t>, die Konsens zur Datenverarbeitung gaben</w:t>
+      </w:r>
+      <w:r>
+        <w:rPr>
+          <w:rFonts w:ascii="Arial" w:hAnsi="Arial" w:cs="Arial"/>
+          <w:sz w:val="24"/>
+          <w:szCs w:val="24"/>
+        </w:rPr>
+        <w:t xml:space="preserve">, wurden sie auf die nächste Seite weitergeleitet. Lehnten sie ab, kamen sie direkt zur letzten Seite, </w:t>
+      </w:r>
+      <w:r>
+        <w:rPr>
+          <w:rFonts w:ascii="Arial" w:hAnsi="Arial" w:cs="Arial"/>
+          <w:sz w:val="24"/>
+          <w:szCs w:val="24"/>
+        </w:rPr>
+        <w:t xml:space="preserve">wo eine kurze Verabschiedung stattfand. Probanden, die Konsens gaben, wurden in eine von drei Gruppen eingeteilt. Es wurden zwei Versuchsgruppen und eine Kontrollgruppe </w:t>
+      </w:r>
+      <w:r>
+        <w:rPr>
+          <w:rFonts w:ascii="Arial" w:hAnsi="Arial" w:cs="Arial"/>
+          <w:color w:val="FF0000"/>
+          <w:sz w:val="24"/>
+          <w:szCs w:val="24"/>
+        </w:rPr>
+        <w:t>konzipiert</w:t>
+      </w:r>
+      <w:r>
+        <w:rPr>
+          <w:rFonts w:ascii="Arial" w:hAnsi="Arial" w:cs="Arial"/>
+          <w:sz w:val="24"/>
+          <w:szCs w:val="24"/>
+        </w:rPr>
+        <w:t>. Die Zuteilung fand randomisiert statt.</w:t>
+      </w:r>
+    </w:p>
+    <w:p>
+      <w:pPr>
+        <w:spacing w:line="360" w:lineRule="auto"/>
+        <w:jc w:val="both"/>
+        <w:rPr>
+          <w:rFonts w:ascii="Arial" w:hAnsi="Arial" w:cs="Arial"/>
+          <w:sz w:val="24"/>
+          <w:szCs w:val="24"/>
+        </w:rPr>
+      </w:pPr>
+      <w:r>
+        <w:rPr>
+          <w:rFonts w:ascii="Arial" w:hAnsi="Arial" w:cs="Arial"/>
+          <w:sz w:val="24"/>
+          <w:szCs w:val="24"/>
+        </w:rPr>
+        <w:t>Die Experimentalgruppen ähneln einander, der einzige Unterschied ist die Aufteilung der Geldmenge in die zur Verfügung stehenden Geldquellen. Deswegen wird im Weiteren Experimentalgruppe A beschrieben und die Geldmenge für Experimentalgruppe B in Klammer gesetzt. Die Kontrollgruppe wird extra beschrieben. Experimentalgruppe A (B) bekamen folgende Anleitung:</w:t>
+      </w:r>
+    </w:p>
+    <w:p>
+      <w:pPr>
+        <w:pStyle w:val="StandardWeb"/>
+        <w:shd w:val="clear" w:color="auto" w:fill="FFFFFF"/>
+        <w:spacing w:before="192" w:beforeAutospacing="0" w:after="192" w:afterAutospacing="0" w:line="360" w:lineRule="auto"/>
+        <w:jc w:val="both"/>
+        <w:rPr>
+          <w:rFonts w:ascii="Arial" w:hAnsi="Arial" w:cs="Arial"/>
+          <w:i/>
+          <w:iCs/>
+          <w:color w:val="000000"/>
+        </w:rPr>
+      </w:pPr>
+      <w:r>
+        <w:rPr>
+          <w:rFonts w:ascii="Arial" w:hAnsi="Arial" w:cs="Arial"/>
+          <w:i/>
+          <w:iCs/>
+          <w:color w:val="000000"/>
+        </w:rPr>
+        <w:t>Stellen Sie sich vor, Sie haben insgesamt € 100.000 zur Verfügung. Der Betrag setzt sich folgendermaßen zusammen:</w:t>
+      </w:r>
+      <w:r>
+        <w:rPr>
+          <w:rFonts w:ascii="Arial" w:hAnsi="Arial" w:cs="Arial"/>
+          <w:i/>
+          <w:iCs/>
+          <w:color w:val="000000"/>
+        </w:rPr>
+        <w:tab/>
+      </w:r>
+      <w:r>
+        <w:rPr>
+          <w:rFonts w:ascii="Arial" w:hAnsi="Arial" w:cs="Arial"/>
+          <w:i/>
+          <w:iCs/>
+          <w:color w:val="000000"/>
+        </w:rPr>
+        <w:br/>
+        <w:t>- € 70.000 (50.000) Erbschaft von den Eltern</w:t>
+      </w:r>
+      <w:r>
+        <w:rPr>
+          <w:rFonts w:ascii="Arial" w:hAnsi="Arial" w:cs="Arial"/>
+          <w:i/>
+          <w:iCs/>
+          <w:color w:val="000000"/>
+        </w:rPr>
+        <w:tab/>
+      </w:r>
+      <w:r>
+        <w:rPr>
+          <w:rFonts w:ascii="Arial" w:hAnsi="Arial" w:cs="Arial"/>
+          <w:i/>
+          <w:iCs/>
+          <w:color w:val="000000"/>
+        </w:rPr>
+        <w:br/>
+        <w:t>- € 20.000 (20.000) eigene Ersparnisse aus Arbeit der letzten Jahre</w:t>
+      </w:r>
+      <w:r>
+        <w:rPr>
+          <w:rFonts w:ascii="Arial" w:hAnsi="Arial" w:cs="Arial"/>
+          <w:i/>
+          <w:iCs/>
+          <w:color w:val="000000"/>
+        </w:rPr>
+        <w:tab/>
+      </w:r>
+      <w:r>
+        <w:rPr>
+          <w:rFonts w:ascii="Arial" w:hAnsi="Arial" w:cs="Arial"/>
+          <w:i/>
+          <w:iCs/>
+          <w:color w:val="000000"/>
+        </w:rPr>
+        <w:br/>
+        <w:t>- € 10.000 (30.000) Lotteriegewinn (6 aus 45)</w:t>
+      </w:r>
+      <w:r>
+        <w:rPr>
+          <w:rFonts w:ascii="Arial" w:hAnsi="Arial" w:cs="Arial"/>
+          <w:i/>
+          <w:iCs/>
+          <w:color w:val="000000"/>
+        </w:rPr>
+        <w:tab/>
+      </w:r>
+      <w:r>
+        <w:rPr>
+          <w:rFonts w:ascii="Arial" w:hAnsi="Arial" w:cs="Arial"/>
+          <w:i/>
+          <w:iCs/>
+          <w:color w:val="000000"/>
+        </w:rPr>
+        <w:br/>
+        <w:t>Sie sollen das gesamte Geld investieren. Dafür stehen zwei Möglichkeiten zur Verfügung:</w:t>
+      </w:r>
+    </w:p>
+    <w:p>
+      <w:pPr>
+        <w:pStyle w:val="StandardWeb"/>
+        <w:shd w:val="clear" w:color="auto" w:fill="FFFFFF"/>
+        <w:spacing w:before="192" w:beforeAutospacing="0" w:after="192" w:afterAutospacing="0" w:line="360" w:lineRule="auto"/>
+        <w:jc w:val="both"/>
+        <w:rPr>
+          <w:rFonts w:ascii="Arial" w:hAnsi="Arial" w:cs="Arial"/>
+          <w:i/>
+          <w:iCs/>
+          <w:color w:val="000000"/>
+        </w:rPr>
+      </w:pPr>
+      <w:r>
+        <w:rPr>
+          <w:rFonts w:ascii="Arial" w:hAnsi="Arial" w:cs="Arial"/>
+          <w:i/>
+          <w:iCs/>
+          <w:color w:val="000000"/>
+        </w:rPr>
+        <w:t>1) </w:t>
+      </w:r>
+      <w:r>
+        <w:rPr>
+          <w:rStyle w:val="Fett"/>
+          <w:rFonts w:ascii="Arial" w:hAnsi="Arial" w:cs="Arial"/>
+          <w:i/>
+          <w:iCs/>
+          <w:color w:val="000000"/>
+        </w:rPr>
+        <w:t>Alternative A</w:t>
+      </w:r>
+      <w:r>
+        <w:rPr>
+          <w:rFonts w:ascii="Arial" w:hAnsi="Arial" w:cs="Arial"/>
+          <w:i/>
+          <w:iCs/>
+          <w:color w:val="000000"/>
+        </w:rPr>
+        <w:t>: Eine riskante Investition, bei der Sie in 2 Jahren mit 50% Wahrscheinlichkeit das gesamte Kapital verdoppeln können oder mit 50% Wahrscheinlichkeit das Kapital nur mehr die Hälfte wert ist.</w:t>
+      </w:r>
+    </w:p>
+    <w:p>
+      <w:pPr>
+        <w:pStyle w:val="StandardWeb"/>
+        <w:shd w:val="clear" w:color="auto" w:fill="FFFFFF"/>
+        <w:spacing w:before="192" w:beforeAutospacing="0" w:after="192" w:afterAutospacing="0" w:line="360" w:lineRule="auto"/>
+        <w:jc w:val="both"/>
+        <w:rPr>
+          <w:rFonts w:ascii="Arial" w:hAnsi="Arial" w:cs="Arial"/>
+          <w:i/>
+          <w:iCs/>
+          <w:color w:val="000000"/>
+        </w:rPr>
+      </w:pPr>
+      <w:r>
+        <w:rPr>
+          <w:rFonts w:ascii="Arial" w:hAnsi="Arial" w:cs="Arial"/>
+          <w:i/>
+          <w:iCs/>
+          <w:color w:val="000000"/>
+        </w:rPr>
+        <w:t>2) </w:t>
+      </w:r>
+      <w:r>
+        <w:rPr>
+          <w:rStyle w:val="Fett"/>
+          <w:rFonts w:ascii="Arial" w:hAnsi="Arial" w:cs="Arial"/>
+          <w:i/>
+          <w:iCs/>
+          <w:color w:val="000000"/>
+        </w:rPr>
+        <w:t>Alternative B</w:t>
+      </w:r>
+      <w:r>
+        <w:rPr>
+          <w:rFonts w:ascii="Arial" w:hAnsi="Arial" w:cs="Arial"/>
+          <w:i/>
+          <w:iCs/>
+          <w:color w:val="000000"/>
+        </w:rPr>
+        <w:t>: Eine sichere Sparform, bei der Sie das Kapital sicher erhalten und 4% Zinsen in 2 Jahren erhalten.</w:t>
+      </w:r>
+    </w:p>
+    <w:p>
+      <w:pPr>
+        <w:spacing w:line="360" w:lineRule="auto"/>
+        <w:jc w:val="both"/>
+        <w:rPr>
+          <w:rFonts w:ascii="Arial" w:hAnsi="Arial" w:cs="Arial"/>
+          <w:sz w:val="24"/>
+          <w:szCs w:val="24"/>
+        </w:rPr>
+      </w:pPr>
+      <w:r>
+        <w:rPr>
+          <w:rFonts w:ascii="Arial" w:hAnsi="Arial" w:cs="Arial"/>
+          <w:sz w:val="24"/>
+          <w:szCs w:val="24"/>
+        </w:rPr>
+        <w:t>Gruppe A</w:t>
+      </w:r>
+      <w:r>
+        <w:rPr>
+          <w:rFonts w:ascii="Arial" w:hAnsi="Arial" w:cs="Arial"/>
+          <w:sz w:val="24"/>
+          <w:szCs w:val="24"/>
+        </w:rPr>
+        <w:t xml:space="preserve"> (B) </w:t>
+      </w:r>
+      <w:r>
+        <w:rPr>
+          <w:rFonts w:ascii="Arial" w:hAnsi="Arial" w:cs="Arial"/>
+          <w:sz w:val="24"/>
+          <w:szCs w:val="24"/>
+        </w:rPr>
+        <w:t xml:space="preserve">bekam die Möglichkeit </w:t>
+      </w:r>
+      <w:r>
+        <w:rPr>
+          <w:rFonts w:ascii="Arial" w:hAnsi="Arial" w:cs="Arial"/>
+          <w:sz w:val="24"/>
+          <w:szCs w:val="24"/>
+        </w:rPr>
+        <w:t xml:space="preserve">mittels Schieberegler für jede Geldquelle auszuwählen wie viel in Alternative A und wie viel in Alternative B investiert werden soll. Die Alternativen wurden so gewählt, dass sie beide attraktiv erscheinen. Eine 50/50 Chance Kapital zu verdoppeln, oder die Hälfte zu verlieren sollte in der Regel aufgrund der Risikoaversion abgelehnt werden, obwohl objektiv betrachtet ein guter Deal dahintersteckt. Auch 4% risikofreie Zinsen scheinen attraktiv, wenn man bedenkt, </w:t>
+      </w:r>
+      <w:r>
+        <w:rPr>
+          <w:rFonts w:ascii="Arial" w:hAnsi="Arial" w:cs="Arial"/>
+          <w:sz w:val="24"/>
+          <w:szCs w:val="24"/>
+        </w:rPr>
+        <w:lastRenderedPageBreak/>
+        <w:t xml:space="preserve">dass viele Banken Negativzins verlangen, wenn Geld am Konto oder </w:t>
+      </w:r>
+      <w:r>
+        <w:rPr>
+          <w:rFonts w:ascii="Arial" w:hAnsi="Arial" w:cs="Arial"/>
+          <w:sz w:val="24"/>
+          <w:szCs w:val="24"/>
+        </w:rPr>
+        <w:t xml:space="preserve">am </w:t>
+      </w:r>
+      <w:r>
+        <w:rPr>
+          <w:rFonts w:ascii="Arial" w:hAnsi="Arial" w:cs="Arial"/>
+          <w:sz w:val="24"/>
+          <w:szCs w:val="24"/>
+        </w:rPr>
+        <w:t>Sparbuch liegt (QUELLEN???).</w:t>
+      </w:r>
+      <w:r>
+        <w:rPr>
+          <w:rFonts w:ascii="Arial" w:hAnsi="Arial" w:cs="Arial"/>
+          <w:sz w:val="24"/>
+          <w:szCs w:val="24"/>
+        </w:rPr>
+        <w:t xml:space="preserve"> Pro Einkommensquelle wurden zwei Schieberegler (also insgesamt sechs) gezeigt. Die Schieberegler addieren sich auf das verfügbare Geld der jeweiligen Quelle auf</w:t>
+      </w:r>
+      <w:r>
+        <w:rPr>
+          <w:rFonts w:ascii="Arial" w:hAnsi="Arial" w:cs="Arial"/>
+          <w:sz w:val="24"/>
+          <w:szCs w:val="24"/>
+        </w:rPr>
+        <w:t xml:space="preserve"> (siehe Abbildung 1)</w:t>
+      </w:r>
+      <w:r>
+        <w:rPr>
+          <w:rFonts w:ascii="Arial" w:hAnsi="Arial" w:cs="Arial"/>
+          <w:sz w:val="24"/>
+          <w:szCs w:val="24"/>
+        </w:rPr>
+        <w:t xml:space="preserve">. </w:t>
+      </w:r>
+    </w:p>
+    <w:p>
+      <w:pPr>
+        <w:spacing w:line="360" w:lineRule="auto"/>
+        <w:jc w:val="both"/>
+        <w:rPr>
+          <w:rFonts w:ascii="Arial" w:hAnsi="Arial" w:cs="Arial"/>
+          <w:sz w:val="24"/>
+          <w:szCs w:val="24"/>
+        </w:rPr>
+      </w:pPr>
+      <w:r>
+        <w:rPr>
+          <w:noProof/>
+        </w:rPr>
+        <w:drawing>
+          <wp:inline distT="0" distB="0" distL="0" distR="0" wp14:anchorId="32608026" wp14:editId="1CF6ACD5">
+            <wp:extent cx="4390576" cy="2386940"/>
+            <wp:effectExtent l="0" t="0" r="0" b="0"/>
+            <wp:docPr id="2" name="Grafik 2" descr="Ein Bild, das Text enthält.&#10;&#10;Automatisch generierte Beschreibung"/>
+            <wp:cNvGraphicFramePr>
+              <a:graphicFrameLocks xmlns:a="http://schemas.openxmlformats.org/drawingml/2006/main" noChangeAspect="1"/>
+            </wp:cNvGraphicFramePr>
+            <a:graphic xmlns:a="http://schemas.openxmlformats.org/drawingml/2006/main">
+              <a:graphicData uri="http://schemas.openxmlformats.org/drawingml/2006/picture">
+                <pic:pic xmlns:pic="http://schemas.openxmlformats.org/drawingml/2006/picture">
+                  <pic:nvPicPr>
+                    <pic:cNvPr id="2" name="Grafik 2" descr="Ein Bild, das Text enthält.&#10;&#10;Automatisch generierte Beschreibung"/>
+                    <pic:cNvPicPr/>
+                  </pic:nvPicPr>
+                  <pic:blipFill>
+                    <a:blip r:embed="rId9"/>
+                    <a:stretch>
+                      <a:fillRect/>
+                    </a:stretch>
+                  </pic:blipFill>
+                  <pic:spPr>
+                    <a:xfrm>
+                      <a:off x="0" y="0"/>
+                      <a:ext cx="4403612" cy="2394027"/>
+                    </a:xfrm>
+                    <a:prstGeom prst="rect">
+                      <a:avLst/>
+                    </a:prstGeom>
+                  </pic:spPr>
+                </pic:pic>
+              </a:graphicData>
+            </a:graphic>
+          </wp:inline>
+        </w:drawing>
+      </w:r>
+    </w:p>
+    <w:p>
+      <w:pPr>
+        <w:spacing w:line="360" w:lineRule="auto"/>
+        <w:jc w:val="both"/>
+        <w:rPr>
+          <w:rFonts w:ascii="Arial" w:hAnsi="Arial" w:cs="Arial"/>
+          <w:i/>
+          <w:sz w:val="24"/>
+          <w:szCs w:val="24"/>
+        </w:rPr>
+      </w:pPr>
+      <w:r>
+        <w:rPr>
+          <w:rFonts w:ascii="Arial" w:hAnsi="Arial" w:cs="Arial"/>
+          <w:i/>
+          <w:sz w:val="24"/>
+          <w:szCs w:val="24"/>
+        </w:rPr>
+        <w:t>Abbildung</w:t>
+      </w:r>
+      <w:r>
+        <w:rPr>
+          <w:rFonts w:ascii="Arial" w:hAnsi="Arial" w:cs="Arial"/>
+          <w:i/>
+          <w:sz w:val="24"/>
+          <w:szCs w:val="24"/>
+        </w:rPr>
+        <w:t xml:space="preserve"> 1</w:t>
+      </w:r>
+      <w:r>
+        <w:rPr>
+          <w:rFonts w:ascii="Arial" w:hAnsi="Arial" w:cs="Arial"/>
+          <w:i/>
+          <w:sz w:val="24"/>
+          <w:szCs w:val="24"/>
+        </w:rPr>
+        <w:t>: Schieberegler Gruppe A</w:t>
+      </w:r>
+    </w:p>
+    <w:p>
+      <w:pPr>
+        <w:spacing w:line="360" w:lineRule="auto"/>
+        <w:jc w:val="both"/>
+        <w:rPr>
+          <w:rFonts w:ascii="Arial" w:hAnsi="Arial" w:cs="Arial"/>
+          <w:sz w:val="24"/>
+          <w:szCs w:val="24"/>
+        </w:rPr>
+      </w:pPr>
+      <w:r>
+        <w:rPr>
+          <w:rFonts w:ascii="Arial" w:hAnsi="Arial" w:cs="Arial"/>
+          <w:sz w:val="24"/>
+          <w:szCs w:val="24"/>
+        </w:rPr>
+        <w:t>Die abhängige Variable kann als der Betrag der in die riskante/risikofreie Alternative investiert wird beschrieben werden. Die unabhängige Variable wird als die Geldquellen definiert. Somit wird der Einfluss der Geldquelle (unabhängige Variable) auf die Summe der Investition in die riskante/risikofreie Alternative (abhängige Variable) untersucht.</w:t>
+      </w:r>
+    </w:p>
+    <w:p>
+      <w:pPr>
+        <w:spacing w:line="360" w:lineRule="auto"/>
+        <w:jc w:val="both"/>
+        <w:rPr>
+          <w:rFonts w:ascii="Arial" w:hAnsi="Arial" w:cs="Arial"/>
+          <w:sz w:val="24"/>
+          <w:szCs w:val="24"/>
+        </w:rPr>
+      </w:pPr>
+      <w:r>
+        <w:rPr>
+          <w:rFonts w:ascii="Arial" w:hAnsi="Arial" w:cs="Arial"/>
+          <w:sz w:val="24"/>
+          <w:szCs w:val="24"/>
+        </w:rPr>
+        <w:t xml:space="preserve">Auf der nächsten Seite wurde nach der Zustimmung zu verschiedenen Items gefragt (siehe Abbildung 2). Die Items wurden aus Ergebnissen der Vorstudie abgeleitet (genauere Informationen siehe TODO) und dienen TODO. </w:t>
+      </w:r>
+    </w:p>
+    <w:p>
+      <w:pPr>
+        <w:spacing w:line="360" w:lineRule="auto"/>
+        <w:jc w:val="both"/>
+        <w:rPr>
+          <w:rFonts w:ascii="Arial" w:hAnsi="Arial" w:cs="Arial"/>
+          <w:sz w:val="24"/>
+          <w:szCs w:val="24"/>
+        </w:rPr>
+      </w:pPr>
+      <w:r>
+        <w:rPr>
+          <w:noProof/>
+        </w:rPr>
+        <w:drawing>
+          <wp:inline distT="0" distB="0" distL="0" distR="0" wp14:anchorId="04D18CCB" wp14:editId="4F02A260">
+            <wp:extent cx="4640239" cy="1804026"/>
+            <wp:effectExtent l="0" t="0" r="0" b="6350"/>
+            <wp:docPr id="3" name="Grafik 3"/>
+            <wp:cNvGraphicFramePr>
+              <a:graphicFrameLocks xmlns:a="http://schemas.openxmlformats.org/drawingml/2006/main" noChangeAspect="1"/>
+            </wp:cNvGraphicFramePr>
+            <a:graphic xmlns:a="http://schemas.openxmlformats.org/drawingml/2006/main">
+              <a:graphicData uri="http://schemas.openxmlformats.org/drawingml/2006/picture">
+                <pic:pic xmlns:pic="http://schemas.openxmlformats.org/drawingml/2006/picture">
+                  <pic:nvPicPr>
+                    <pic:cNvPr id="1" name=""/>
+                    <pic:cNvPicPr/>
+                  </pic:nvPicPr>
+                  <pic:blipFill>
+                    <a:blip r:embed="rId10"/>
+                    <a:stretch>
+                      <a:fillRect/>
+                    </a:stretch>
+                  </pic:blipFill>
+                  <pic:spPr>
+                    <a:xfrm>
+                      <a:off x="0" y="0"/>
+                      <a:ext cx="4677162" cy="1818381"/>
+                    </a:xfrm>
+                    <a:prstGeom prst="rect">
+                      <a:avLst/>
+                    </a:prstGeom>
+                  </pic:spPr>
+                </pic:pic>
+              </a:graphicData>
+            </a:graphic>
+          </wp:inline>
+        </w:drawing>
+      </w:r>
+    </w:p>
+    <w:p>
+      <w:pPr>
+        <w:spacing w:line="360" w:lineRule="auto"/>
+        <w:jc w:val="both"/>
+        <w:rPr>
+          <w:rFonts w:ascii="Arial" w:hAnsi="Arial" w:cs="Arial"/>
+          <w:sz w:val="24"/>
+          <w:szCs w:val="24"/>
+        </w:rPr>
+      </w:pPr>
+      <w:r>
+        <w:rPr>
+          <w:rFonts w:ascii="Arial" w:hAnsi="Arial" w:cs="Arial"/>
+          <w:sz w:val="24"/>
+          <w:szCs w:val="24"/>
+        </w:rPr>
+        <w:t xml:space="preserve">Anschließend wurde nach der Beziehung zu den Eltern der Versuchsperson gefragt. Dies dient als Kontrollvariable, da grundsätzlich davon ausgegangen wird, dass </w:t>
+      </w:r>
+      <w:r>
+        <w:rPr>
+          <w:rFonts w:ascii="Arial" w:hAnsi="Arial" w:cs="Arial"/>
+          <w:sz w:val="24"/>
+          <w:szCs w:val="24"/>
+        </w:rPr>
+        <w:lastRenderedPageBreak/>
+        <w:t>geerbtes Geld von den Eltern risikoarm investiert wird aufgrund des emotionalen Werts. Jedoch könnte die Beziehung zu den Eltern einen Einfluss darauf haben. Zum Beispiel könnte geerbtes Geld weniger emotionalen Wert haben, wenn die Beziehung zu den Eltern sehr schlecht ist.</w:t>
+      </w:r>
+    </w:p>
+    <w:p>
+      <w:pPr>
+        <w:spacing w:line="360" w:lineRule="auto"/>
+        <w:jc w:val="both"/>
+        <w:rPr>
+          <w:rFonts w:ascii="Arial" w:hAnsi="Arial" w:cs="Arial"/>
+          <w:sz w:val="24"/>
+          <w:szCs w:val="24"/>
+          <w:lang w:val="de-DE"/>
+        </w:rPr>
+      </w:pPr>
+      <w:r>
+        <w:rPr>
+          <w:rFonts w:ascii="Arial" w:hAnsi="Arial" w:cs="Arial"/>
+          <w:sz w:val="24"/>
+          <w:szCs w:val="24"/>
+        </w:rPr>
+        <w:t xml:space="preserve">Als zweite Kontrollvariable wurde die finanzielle Risikobereitschaft erhoben. </w:t>
+      </w:r>
+      <w:r>
+        <w:rPr>
+          <w:rFonts w:ascii="Arial" w:hAnsi="Arial" w:cs="Arial"/>
+          <w:sz w:val="24"/>
+          <w:szCs w:val="24"/>
+        </w:rPr>
+        <w:t xml:space="preserve">Eine logische Annahme ist, dass finanziell risikoreichere Personen mehr Geld in die riskante Alternative investieren als finanziell risikoaverse Personen. Um diesen Effekt kontrollieren zu können, wurde die </w:t>
+      </w:r>
+      <w:r>
+        <w:rPr>
+          <w:rFonts w:ascii="Arial" w:hAnsi="Arial" w:cs="Arial"/>
+          <w:sz w:val="24"/>
+          <w:szCs w:val="24"/>
+          <w:lang w:val="de-DE"/>
+        </w:rPr>
+        <w:t>„</w:t>
+      </w:r>
+      <w:r>
+        <w:rPr>
+          <w:rFonts w:ascii="Arial" w:hAnsi="Arial" w:cs="Arial"/>
+          <w:sz w:val="24"/>
+          <w:szCs w:val="24"/>
+          <w:lang w:val="de-DE"/>
+        </w:rPr>
+        <w:t xml:space="preserve">13-Item Risk </w:t>
+      </w:r>
+      <w:proofErr w:type="spellStart"/>
+      <w:r>
+        <w:rPr>
+          <w:rFonts w:ascii="Arial" w:hAnsi="Arial" w:cs="Arial"/>
+          <w:sz w:val="24"/>
+          <w:szCs w:val="24"/>
+          <w:lang w:val="de-DE"/>
+        </w:rPr>
+        <w:t>Tolerance</w:t>
+      </w:r>
+      <w:proofErr w:type="spellEnd"/>
+      <w:r>
+        <w:rPr>
+          <w:rFonts w:ascii="Arial" w:hAnsi="Arial" w:cs="Arial"/>
+          <w:sz w:val="24"/>
+          <w:szCs w:val="24"/>
+          <w:lang w:val="de-DE"/>
+        </w:rPr>
+        <w:t xml:space="preserve"> </w:t>
+      </w:r>
+      <w:proofErr w:type="spellStart"/>
+      <w:r>
+        <w:rPr>
+          <w:rFonts w:ascii="Arial" w:hAnsi="Arial" w:cs="Arial"/>
+          <w:sz w:val="24"/>
+          <w:szCs w:val="24"/>
+          <w:lang w:val="de-DE"/>
+        </w:rPr>
+        <w:t>Scale</w:t>
+      </w:r>
+      <w:proofErr w:type="spellEnd"/>
+      <w:r>
+        <w:rPr>
+          <w:rFonts w:ascii="Arial" w:hAnsi="Arial" w:cs="Arial"/>
+          <w:sz w:val="24"/>
+          <w:szCs w:val="24"/>
+          <w:lang w:val="de-DE"/>
+        </w:rPr>
+        <w:t>“</w:t>
+      </w:r>
+      <w:r>
+        <w:rPr>
+          <w:rFonts w:ascii="Arial" w:hAnsi="Arial" w:cs="Arial"/>
+          <w:sz w:val="24"/>
+          <w:szCs w:val="24"/>
+          <w:lang w:val="de-DE"/>
+        </w:rPr>
+        <w:t xml:space="preserve"> nach </w:t>
+      </w:r>
+      <w:proofErr w:type="spellStart"/>
+      <w:r>
+        <w:rPr>
+          <w:rFonts w:ascii="Arial" w:hAnsi="Arial" w:cs="Arial"/>
+          <w:sz w:val="24"/>
+          <w:szCs w:val="24"/>
+          <w:lang w:val="de-DE"/>
+        </w:rPr>
+        <w:t>Grable</w:t>
+      </w:r>
+      <w:proofErr w:type="spellEnd"/>
+      <w:r>
+        <w:rPr>
+          <w:rFonts w:ascii="Arial" w:hAnsi="Arial" w:cs="Arial"/>
+          <w:sz w:val="24"/>
+          <w:szCs w:val="24"/>
+          <w:lang w:val="de-DE"/>
+        </w:rPr>
+        <w:t xml:space="preserve"> und Lytton (1999)</w:t>
+      </w:r>
+      <w:r>
+        <w:rPr>
+          <w:rFonts w:ascii="Arial" w:hAnsi="Arial" w:cs="Arial"/>
+          <w:sz w:val="24"/>
+          <w:szCs w:val="24"/>
+          <w:lang w:val="de-DE"/>
+        </w:rPr>
+        <w:t xml:space="preserve"> verwendet. </w:t>
+      </w:r>
+      <w:r>
+        <w:rPr>
+          <w:rFonts w:ascii="Arial" w:hAnsi="Arial" w:cs="Arial"/>
+          <w:sz w:val="24"/>
+          <w:szCs w:val="24"/>
+          <w:lang w:val="de-DE"/>
+        </w:rPr>
+        <w:t>Die Skala stellt ein solides Messinstrument mit dreizehn Items für die individuelle Erhebung der finanziellen Risikobereitschaft dar (</w:t>
+      </w:r>
+      <w:proofErr w:type="spellStart"/>
+      <w:r>
+        <w:rPr>
+          <w:rFonts w:ascii="Arial" w:hAnsi="Arial" w:cs="Arial"/>
+          <w:sz w:val="24"/>
+          <w:szCs w:val="24"/>
+          <w:lang w:val="de-DE"/>
+        </w:rPr>
+        <w:t>Grable</w:t>
+      </w:r>
+      <w:proofErr w:type="spellEnd"/>
+      <w:r>
+        <w:rPr>
+          <w:rFonts w:ascii="Arial" w:hAnsi="Arial" w:cs="Arial"/>
+          <w:sz w:val="24"/>
+          <w:szCs w:val="24"/>
+          <w:lang w:val="de-DE"/>
+        </w:rPr>
+        <w:t xml:space="preserve"> &amp; Lytton, 1999). Da die Sprache der originalen Items Englisch ist, wurde eine deutsche Version verwendet. Die Übersetzung und Validierung der deutschen Items erfolgte durch eine Kollegin und ihr Team im Laufe eines Masterseminars im Fachbereich Psychologie. Die deutschen Items wurden durch mehrere „Native Speaker“ in Deutsch als auch in Englisch durchgeführt. Somit wird davon ausgegangen, dass die deutschen Items ein Äquivalent zu den englischen Items darstellen, und somit gleichwertig verwendet werden können.</w:t>
+      </w:r>
+      <w:r>
+        <w:rPr>
+          <w:rFonts w:ascii="Arial" w:hAnsi="Arial" w:cs="Arial"/>
+          <w:sz w:val="24"/>
+          <w:szCs w:val="24"/>
+          <w:lang w:val="de-DE"/>
+        </w:rPr>
+        <w:t xml:space="preserve"> Der gesamte Fragebogen kann im Appendix gefunden werden. </w:t>
+      </w:r>
+    </w:p>
+    <w:p>
+      <w:pPr>
+        <w:spacing w:line="360" w:lineRule="auto"/>
+        <w:jc w:val="both"/>
+        <w:rPr>
+          <w:rFonts w:ascii="Arial" w:hAnsi="Arial" w:cs="Arial"/>
+          <w:sz w:val="24"/>
+          <w:szCs w:val="24"/>
+        </w:rPr>
+      </w:pPr>
+    </w:p>
+    <w:p>
+      <w:pPr>
         <w:pStyle w:val="berschrift2"/>
         <w:spacing w:line="360" w:lineRule="auto"/>
         <w:jc w:val="both"/>
@@ -17981,6 +18676,9 @@
       <w:r>
         <w:t>Umgang mit fehlenden Daten</w:t>
       </w:r>
+      <w:r>
+        <w:t xml:space="preserve"> und Qualitätssicherung</w:t>
+      </w:r>
     </w:p>
     <w:p>
       <w:pPr>
@@ -18040,7 +18738,6 @@
         <w:rPr>
           <w:lang w:val="de-DE"/>
         </w:rPr>
-        <w:lastRenderedPageBreak/>
         <w:t>Diskussion</w:t>
       </w:r>
     </w:p>
@@ -18097,13 +18794,13 @@
         <w:pStyle w:val="berschrift1"/>
         <w:rPr>
           <w:color w:val="FF0000"/>
-          <w:lang w:val="de-DE"/>
+          <w:lang w:val="en-US"/>
         </w:rPr>
       </w:pPr>
       <w:r>
         <w:rPr>
           <w:color w:val="FF0000"/>
-          <w:lang w:val="de-DE"/>
+          <w:lang w:val="en-US"/>
         </w:rPr>
         <w:t xml:space="preserve">QUELLEN DIE RELEVANT SIND: </w:t>
       </w:r>
@@ -18403,7 +19100,7 @@
           <w:lang w:val="en-US"/>
         </w:rPr>
       </w:pPr>
-      <w:hyperlink r:id="rId9" w:history="1">
+      <w:hyperlink r:id="rId11" w:history="1">
         <w:r>
           <w:rPr>
             <w:rStyle w:val="Hyperlink"/>
@@ -18447,21 +19144,8 @@
           <w:shd w:val="clear" w:color="auto" w:fill="FFFFFF"/>
           <w:lang w:val="en-US"/>
         </w:rPr>
-        <w:t xml:space="preserve">The Journal of </w:t>
-      </w:r>
-      <w:proofErr w:type="gramStart"/>
-      <w:r>
-        <w:rPr>
-          <w:rFonts w:ascii="Arial" w:hAnsi="Arial" w:cs="Arial"/>
-          <w:i/>
-          <w:sz w:val="24"/>
-          <w:szCs w:val="24"/>
-          <w:shd w:val="clear" w:color="auto" w:fill="FFFFFF"/>
-          <w:lang w:val="en-US"/>
-        </w:rPr>
-        <w:t>Socio-Economics</w:t>
-      </w:r>
-      <w:proofErr w:type="gramEnd"/>
+        <w:t>The Journal of Socio-Economics</w:t>
+      </w:r>
       <w:r>
         <w:rPr>
           <w:rFonts w:ascii="Arial" w:hAnsi="Arial" w:cs="Arial"/>
@@ -18500,14 +19184,7 @@
         <w:rPr>
           <w:lang w:val="en-US"/>
         </w:rPr>
-        <w:t xml:space="preserve"> and McGraw’s experiment, participants were presented with a single source of funds which they were asked to allocate between the two alternatives. We believe that the inclusion </w:t>
-      </w:r>
-      <w:r>
-        <w:rPr>
-          <w:lang w:val="en-US"/>
-        </w:rPr>
-        <w:lastRenderedPageBreak/>
-        <w:t>of three sources of funds in our experiment, allowed for a stronger test, and a more complete demonstration of inheritance preservation.</w:t>
+        <w:t xml:space="preserve"> and McGraw’s experiment, participants were presented with a single source of funds which they were asked to allocate between the two alternatives. We believe that the inclusion of three sources of funds in our experiment, allowed for a stronger test, and a more complete demonstration of inheritance preservation.</w:t>
       </w:r>
     </w:p>
     <w:p>
@@ -18552,6 +19229,7 @@
         <w:rPr>
           <w:lang w:val="en-US"/>
         </w:rPr>
+        <w:lastRenderedPageBreak/>
         <w:t>The Role of Mental Accounting in Household Spending and Investing Decisions</w:t>
       </w:r>
       <w:bookmarkEnd w:id="31"/>
@@ -19499,7 +20177,6 @@
           <w:szCs w:val="24"/>
           <w:lang w:val="en-US"/>
         </w:rPr>
-        <w:lastRenderedPageBreak/>
         <w:t xml:space="preserve">Briggs, J. S., </w:t>
       </w:r>
       <w:proofErr w:type="spellStart"/>
@@ -19672,6 +20349,7 @@
           <w:shd w:val="clear" w:color="auto" w:fill="FFFFFF"/>
           <w:lang w:val="en-US"/>
         </w:rPr>
+        <w:lastRenderedPageBreak/>
         <w:t>Christiaensen</w:t>
       </w:r>
       <w:proofErr w:type="spellEnd"/>
@@ -19771,29 +20449,7 @@
           <w:shd w:val="clear" w:color="auto" w:fill="FFFFFF"/>
           <w:lang w:val="en-US"/>
         </w:rPr>
-        <w:t xml:space="preserve">, L. C. (2006). Bonus of </w:t>
-      </w:r>
-      <w:proofErr w:type="gramStart"/>
-      <w:r>
-        <w:rPr>
-          <w:rFonts w:ascii="Arial" w:hAnsi="Arial" w:cs="Arial"/>
-          <w:sz w:val="24"/>
-          <w:szCs w:val="24"/>
-          <w:shd w:val="clear" w:color="auto" w:fill="FFFFFF"/>
-          <w:lang w:val="en-US"/>
-        </w:rPr>
-        <w:t>rebate?:</w:t>
-      </w:r>
-      <w:proofErr w:type="gramEnd"/>
-      <w:r>
-        <w:rPr>
-          <w:rFonts w:ascii="Arial" w:hAnsi="Arial" w:cs="Arial"/>
-          <w:sz w:val="24"/>
-          <w:szCs w:val="24"/>
-          <w:shd w:val="clear" w:color="auto" w:fill="FFFFFF"/>
-          <w:lang w:val="en-US"/>
-        </w:rPr>
-        <w:t xml:space="preserve"> The impact of income framing on spending and saving. </w:t>
+        <w:t xml:space="preserve">, L. C. (2006). Bonus of rebate?: The impact of income framing on spending and saving. </w:t>
       </w:r>
       <w:r>
         <w:rPr>
@@ -19977,7 +20633,6 @@
         <w:t xml:space="preserve">Do sources of money matter in risk-taking </w:t>
       </w:r>
       <w:proofErr w:type="spellStart"/>
-      <w:proofErr w:type="gramStart"/>
       <w:r>
         <w:rPr>
           <w:rFonts w:ascii="Arial" w:hAnsi="Arial" w:cs="Arial"/>
@@ -19995,17 +20650,7 @@
           <w:szCs w:val="24"/>
           <w:lang w:val="en-US"/>
         </w:rPr>
-        <w:t>?.</w:t>
-      </w:r>
-      <w:proofErr w:type="gramEnd"/>
-      <w:r>
-        <w:rPr>
-          <w:rFonts w:ascii="Arial" w:hAnsi="Arial" w:cs="Arial"/>
-          <w:sz w:val="24"/>
-          <w:szCs w:val="24"/>
-          <w:lang w:val="en-US"/>
-        </w:rPr>
-        <w:t xml:space="preserve"> </w:t>
+        <w:t xml:space="preserve">?. </w:t>
       </w:r>
       <w:r>
         <w:rPr>
@@ -20134,6 +20779,70 @@
         <w:jc w:val="both"/>
         <w:rPr>
           <w:rFonts w:ascii="Arial" w:hAnsi="Arial" w:cs="Arial"/>
+          <w:sz w:val="24"/>
+          <w:szCs w:val="24"/>
+          <w:shd w:val="clear" w:color="auto" w:fill="FFFFFF"/>
+          <w:lang w:val="en-US"/>
+        </w:rPr>
+      </w:pPr>
+      <w:r>
+        <w:rPr>
+          <w:rFonts w:ascii="Arial" w:hAnsi="Arial" w:cs="Arial"/>
+          <w:sz w:val="24"/>
+          <w:szCs w:val="24"/>
+          <w:shd w:val="clear" w:color="auto" w:fill="FFFFFF"/>
+          <w:lang w:val="en-US"/>
+        </w:rPr>
+        <w:t>Grable, J., &amp; Lytton, R. H. (1999). Financial risk tolerance revisited: the development of a risk assessment instrument</w:t>
+      </w:r>
+      <w:r>
+        <w:rPr>
+          <w:rFonts w:ascii="Segoe UI Symbol" w:hAnsi="Segoe UI Symbol" w:cs="Segoe UI Symbol"/>
+          <w:sz w:val="24"/>
+          <w:szCs w:val="24"/>
+          <w:shd w:val="clear" w:color="auto" w:fill="FFFFFF"/>
+          <w:lang w:val="en-US"/>
+        </w:rPr>
+        <w:t>☆</w:t>
+      </w:r>
+      <w:r>
+        <w:rPr>
+          <w:rFonts w:ascii="Arial" w:hAnsi="Arial" w:cs="Arial"/>
+          <w:sz w:val="24"/>
+          <w:szCs w:val="24"/>
+          <w:shd w:val="clear" w:color="auto" w:fill="FFFFFF"/>
+          <w:lang w:val="en-US"/>
+        </w:rPr>
+        <w:t xml:space="preserve">. </w:t>
+      </w:r>
+      <w:r>
+        <w:rPr>
+          <w:rFonts w:ascii="Arial" w:hAnsi="Arial" w:cs="Arial"/>
+          <w:i/>
+          <w:sz w:val="24"/>
+          <w:szCs w:val="24"/>
+          <w:shd w:val="clear" w:color="auto" w:fill="FFFFFF"/>
+          <w:lang w:val="en-US"/>
+        </w:rPr>
+        <w:t>Financial services review</w:t>
+      </w:r>
+      <w:r>
+        <w:rPr>
+          <w:rFonts w:ascii="Arial" w:hAnsi="Arial" w:cs="Arial"/>
+          <w:sz w:val="24"/>
+          <w:szCs w:val="24"/>
+          <w:shd w:val="clear" w:color="auto" w:fill="FFFFFF"/>
+          <w:lang w:val="en-US"/>
+        </w:rPr>
+        <w:t>, 8(3), 163-181.</w:t>
+      </w:r>
+    </w:p>
+    <w:p>
+      <w:pPr>
+        <w:spacing w:line="360" w:lineRule="auto"/>
+        <w:jc w:val="both"/>
+        <w:rPr>
+          <w:rFonts w:ascii="Arial" w:hAnsi="Arial" w:cs="Arial"/>
           <w:color w:val="222222"/>
           <w:sz w:val="24"/>
           <w:szCs w:val="24"/>
@@ -20314,7 +21023,6 @@
           <w:shd w:val="clear" w:color="auto" w:fill="FFFFFF"/>
           <w:lang w:val="en-US"/>
         </w:rPr>
-        <w:lastRenderedPageBreak/>
         <w:t>Helion, C., &amp; Gilovich, T. (2014). Gift cards and mental accounting: Green</w:t>
       </w:r>
       <w:r>
@@ -20410,6 +21118,7 @@
           <w:shd w:val="clear" w:color="auto" w:fill="FFFFFF"/>
           <w:lang w:val="en-US"/>
         </w:rPr>
+        <w:lastRenderedPageBreak/>
         <w:t xml:space="preserve">Henderson, P. W., &amp; Peterson, R. A. (1992). Mental accounting and categorization. </w:t>
       </w:r>
       <w:r>
@@ -21059,7 +21768,6 @@
           <w:szCs w:val="24"/>
           <w:lang w:val="en-US"/>
         </w:rPr>
-        <w:lastRenderedPageBreak/>
         <w:t xml:space="preserve">Milkman, K. L., &amp; </w:t>
       </w:r>
       <w:proofErr w:type="spellStart"/>
@@ -21119,6 +21827,7 @@
           <w:szCs w:val="24"/>
           <w:lang w:val="en-US"/>
         </w:rPr>
+        <w:lastRenderedPageBreak/>
         <w:t xml:space="preserve">Moon, P., </w:t>
       </w:r>
       <w:proofErr w:type="spellStart"/>
@@ -21822,7 +22531,6 @@
           <w:szCs w:val="24"/>
           <w:lang w:val="en-US"/>
         </w:rPr>
-        <w:lastRenderedPageBreak/>
         <w:t xml:space="preserve">Thaler, R. H., &amp; Johnson, E. J. (1990). Gambling with the house money and trying to break even: The effects of prior outcomes on risky choice. </w:t>
       </w:r>
       <w:r>
@@ -21864,6 +22572,7 @@
           <w:szCs w:val="24"/>
           <w:lang w:val="en-US"/>
         </w:rPr>
+        <w:lastRenderedPageBreak/>
         <w:t xml:space="preserve">Thaler, Richard H. (1999). “Mental Accounting Matters.” </w:t>
       </w:r>
       <w:r>
@@ -22119,7 +22828,7 @@
       </w:r>
     </w:p>
     <w:sectPr>
-      <w:footerReference w:type="default" r:id="rId10"/>
+      <w:footerReference w:type="default" r:id="rId12"/>
       <w:pgSz w:w="11906" w:h="16838"/>
       <w:pgMar w:top="1417" w:right="1417" w:bottom="1134" w:left="1417" w:header="708" w:footer="708" w:gutter="0"/>
       <w:cols w:space="708"/>
@@ -22131,7 +22840,7 @@
 </file>
 
 <file path=word/endnotes.xml><?xml version="1.0" encoding="utf-8"?>
-<w:endnotes xmlns:wpc="http://schemas.microsoft.com/office/word/2010/wordprocessingCanvas" xmlns:cx="http://schemas.microsoft.com/office/drawing/2014/chartex" xmlns:cx1="http://schemas.microsoft.com/office/drawing/2015/9/8/chartex" xmlns:cx2="http://schemas.microsoft.com/office/drawing/2015/10/21/chartex" xmlns:cx3="http://schemas.microsoft.com/office/drawing/2016/5/9/chartex" xmlns:cx4="http://schemas.microsoft.com/office/drawing/2016/5/10/chartex" xmlns:cx5="http://schemas.microsoft.com/office/drawing/2016/5/11/chartex" xmlns:cx6="http://schemas.microsoft.com/office/drawing/2016/5/12/chartex" xmlns:cx7="http://schemas.microsoft.com/office/drawing/2016/5/13/chartex" xmlns:cx8="http://schemas.microsoft.com/office/drawing/2016/5/14/chartex" xmlns:mc="http://schemas.openxmlformats.org/markup-compatibility/2006" xmlns:aink="http://schemas.microsoft.com/office/drawing/2016/ink" xmlns:am3d="http://schemas.microsoft.com/office/drawing/2017/model3d" xmlns:o="urn:schemas-microsoft-com:office:office" xmlns:oel="http://schemas.microsoft.com/office/2019/extlst" xmlns:r="http://schemas.openxmlformats.org/officeDocument/2006/relationships" xmlns:m="http://schemas.openxmlformats.org/officeDocument/2006/math" xmlns:v="urn:schemas-microsoft-com:vml" xmlns:wp14="http://schemas.microsoft.com/office/word/2010/wordprocessingDrawing" xmlns:wp="http://schemas.openxmlformats.org/drawingml/2006/wordprocessingDrawing" xmlns:w10="urn:schemas-microsoft-com:office:word" xmlns:w="http://schemas.openxmlformats.org/wordprocessingml/2006/main" xmlns:w14="http://schemas.microsoft.com/office/word/2010/wordml" xmlns:w15="http://schemas.microsoft.com/office/word/2012/wordml" xmlns:w16cex="http://schemas.microsoft.com/office/word/2018/wordml/cex" xmlns:w16cid="http://schemas.microsoft.com/office/word/2016/wordml/cid" xmlns:w16="http://schemas.microsoft.com/office/word/2018/wordml" xmlns:w16sdtdh="http://schemas.microsoft.com/office/word/2020/wordml/sdtdatahash" xmlns:w16se="http://schemas.microsoft.com/office/word/2015/wordml/symex" xmlns:wpg="http://schemas.microsoft.com/office/word/2010/wordprocessingGroup" xmlns:wpi="http://schemas.microsoft.com/office/word/2010/wordprocessingInk" xmlns:wne="http://schemas.microsoft.com/office/word/2006/wordml" xmlns:wps="http://schemas.microsoft.com/office/word/2010/wordprocessingShape" mc:Ignorable="w14 w15 w16se w16cid w16 w16cex w16sdtdh wp14">
+<w:endnotes xmlns:wpc="http://schemas.microsoft.com/office/word/2010/wordprocessingCanvas" xmlns:cx="http://schemas.microsoft.com/office/drawing/2014/chartex" xmlns:cx1="http://schemas.microsoft.com/office/drawing/2015/9/8/chartex" xmlns:cx2="http://schemas.microsoft.com/office/drawing/2015/10/21/chartex" xmlns:cx3="http://schemas.microsoft.com/office/drawing/2016/5/9/chartex" xmlns:cx4="http://schemas.microsoft.com/office/drawing/2016/5/10/chartex" xmlns:cx5="http://schemas.microsoft.com/office/drawing/2016/5/11/chartex" xmlns:cx6="http://schemas.microsoft.com/office/drawing/2016/5/12/chartex" xmlns:cx7="http://schemas.microsoft.com/office/drawing/2016/5/13/chartex" xmlns:cx8="http://schemas.microsoft.com/office/drawing/2016/5/14/chartex" xmlns:mc="http://schemas.openxmlformats.org/markup-compatibility/2006" xmlns:aink="http://schemas.microsoft.com/office/drawing/2016/ink" xmlns:am3d="http://schemas.microsoft.com/office/drawing/2017/model3d" xmlns:o="urn:schemas-microsoft-com:office:office" xmlns:r="http://schemas.openxmlformats.org/officeDocument/2006/relationships" xmlns:m="http://schemas.openxmlformats.org/officeDocument/2006/math" xmlns:v="urn:schemas-microsoft-com:vml" xmlns:wp14="http://schemas.microsoft.com/office/word/2010/wordprocessingDrawing" xmlns:wp="http://schemas.openxmlformats.org/drawingml/2006/wordprocessingDrawing" xmlns:w10="urn:schemas-microsoft-com:office:word" xmlns:w="http://schemas.openxmlformats.org/wordprocessingml/2006/main" xmlns:w14="http://schemas.microsoft.com/office/word/2010/wordml" xmlns:w15="http://schemas.microsoft.com/office/word/2012/wordml" xmlns:w16cex="http://schemas.microsoft.com/office/word/2018/wordml/cex" xmlns:w16cid="http://schemas.microsoft.com/office/word/2016/wordml/cid" xmlns:w16="http://schemas.microsoft.com/office/word/2018/wordml" xmlns:w16se="http://schemas.microsoft.com/office/word/2015/wordml/symex" xmlns:wpg="http://schemas.microsoft.com/office/word/2010/wordprocessingGroup" xmlns:wpi="http://schemas.microsoft.com/office/word/2010/wordprocessingInk" xmlns:wne="http://schemas.microsoft.com/office/word/2006/wordml" xmlns:wps="http://schemas.microsoft.com/office/word/2010/wordprocessingShape" mc:Ignorable="w14 w15 w16se w16cid w16 w16cex wp14">
   <w:endnote w:type="separator" w:id="-1">
     <w:p>
       <w:pPr>
@@ -22156,7 +22865,7 @@
 </file>
 
 <file path=word/footer1.xml><?xml version="1.0" encoding="utf-8"?>
-<w:ftr xmlns:wpc="http://schemas.microsoft.com/office/word/2010/wordprocessingCanvas" xmlns:cx="http://schemas.microsoft.com/office/drawing/2014/chartex" xmlns:cx1="http://schemas.microsoft.com/office/drawing/2015/9/8/chartex" xmlns:cx2="http://schemas.microsoft.com/office/drawing/2015/10/21/chartex" xmlns:cx3="http://schemas.microsoft.com/office/drawing/2016/5/9/chartex" xmlns:cx4="http://schemas.microsoft.com/office/drawing/2016/5/10/chartex" xmlns:cx5="http://schemas.microsoft.com/office/drawing/2016/5/11/chartex" xmlns:cx6="http://schemas.microsoft.com/office/drawing/2016/5/12/chartex" xmlns:cx7="http://schemas.microsoft.com/office/drawing/2016/5/13/chartex" xmlns:cx8="http://schemas.microsoft.com/office/drawing/2016/5/14/chartex" xmlns:mc="http://schemas.openxmlformats.org/markup-compatibility/2006" xmlns:aink="http://schemas.microsoft.com/office/drawing/2016/ink" xmlns:am3d="http://schemas.microsoft.com/office/drawing/2017/model3d" xmlns:o="urn:schemas-microsoft-com:office:office" xmlns:oel="http://schemas.microsoft.com/office/2019/extlst" xmlns:r="http://schemas.openxmlformats.org/officeDocument/2006/relationships" xmlns:m="http://schemas.openxmlformats.org/officeDocument/2006/math" xmlns:v="urn:schemas-microsoft-com:vml" xmlns:wp14="http://schemas.microsoft.com/office/word/2010/wordprocessingDrawing" xmlns:wp="http://schemas.openxmlformats.org/drawingml/2006/wordprocessingDrawing" xmlns:w10="urn:schemas-microsoft-com:office:word" xmlns:w="http://schemas.openxmlformats.org/wordprocessingml/2006/main" xmlns:w14="http://schemas.microsoft.com/office/word/2010/wordml" xmlns:w15="http://schemas.microsoft.com/office/word/2012/wordml" xmlns:w16cex="http://schemas.microsoft.com/office/word/2018/wordml/cex" xmlns:w16cid="http://schemas.microsoft.com/office/word/2016/wordml/cid" xmlns:w16="http://schemas.microsoft.com/office/word/2018/wordml" xmlns:w16sdtdh="http://schemas.microsoft.com/office/word/2020/wordml/sdtdatahash" xmlns:w16se="http://schemas.microsoft.com/office/word/2015/wordml/symex" xmlns:wpg="http://schemas.microsoft.com/office/word/2010/wordprocessingGroup" xmlns:wpi="http://schemas.microsoft.com/office/word/2010/wordprocessingInk" xmlns:wne="http://schemas.microsoft.com/office/word/2006/wordml" xmlns:wps="http://schemas.microsoft.com/office/word/2010/wordprocessingShape" mc:Ignorable="w14 w15 w16se w16cid w16 w16cex w16sdtdh wp14">
+<w:ftr xmlns:wpc="http://schemas.microsoft.com/office/word/2010/wordprocessingCanvas" xmlns:cx="http://schemas.microsoft.com/office/drawing/2014/chartex" xmlns:cx1="http://schemas.microsoft.com/office/drawing/2015/9/8/chartex" xmlns:cx2="http://schemas.microsoft.com/office/drawing/2015/10/21/chartex" xmlns:cx3="http://schemas.microsoft.com/office/drawing/2016/5/9/chartex" xmlns:cx4="http://schemas.microsoft.com/office/drawing/2016/5/10/chartex" xmlns:cx5="http://schemas.microsoft.com/office/drawing/2016/5/11/chartex" xmlns:cx6="http://schemas.microsoft.com/office/drawing/2016/5/12/chartex" xmlns:cx7="http://schemas.microsoft.com/office/drawing/2016/5/13/chartex" xmlns:cx8="http://schemas.microsoft.com/office/drawing/2016/5/14/chartex" xmlns:mc="http://schemas.openxmlformats.org/markup-compatibility/2006" xmlns:aink="http://schemas.microsoft.com/office/drawing/2016/ink" xmlns:am3d="http://schemas.microsoft.com/office/drawing/2017/model3d" xmlns:o="urn:schemas-microsoft-com:office:office" xmlns:r="http://schemas.openxmlformats.org/officeDocument/2006/relationships" xmlns:m="http://schemas.openxmlformats.org/officeDocument/2006/math" xmlns:v="urn:schemas-microsoft-com:vml" xmlns:wp14="http://schemas.microsoft.com/office/word/2010/wordprocessingDrawing" xmlns:wp="http://schemas.openxmlformats.org/drawingml/2006/wordprocessingDrawing" xmlns:w10="urn:schemas-microsoft-com:office:word" xmlns:w="http://schemas.openxmlformats.org/wordprocessingml/2006/main" xmlns:w14="http://schemas.microsoft.com/office/word/2010/wordml" xmlns:w15="http://schemas.microsoft.com/office/word/2012/wordml" xmlns:w16cex="http://schemas.microsoft.com/office/word/2018/wordml/cex" xmlns:w16cid="http://schemas.microsoft.com/office/word/2016/wordml/cid" xmlns:w16="http://schemas.microsoft.com/office/word/2018/wordml" xmlns:w16se="http://schemas.microsoft.com/office/word/2015/wordml/symex" xmlns:wpg="http://schemas.microsoft.com/office/word/2010/wordprocessingGroup" xmlns:wpi="http://schemas.microsoft.com/office/word/2010/wordprocessingInk" xmlns:wne="http://schemas.microsoft.com/office/word/2006/wordml" xmlns:wps="http://schemas.microsoft.com/office/word/2010/wordprocessingShape" mc:Ignorable="w14 w15 w16se w16cid w16 w16cex wp14">
   <w:sdt>
     <w:sdtPr>
       <w:id w:val="-1014143412"/>
@@ -22165,6 +22874,7 @@
         <w:docPartUnique/>
       </w:docPartObj>
     </w:sdtPr>
+    <w:sdtEndPr/>
     <w:sdtContent>
       <w:p>
         <w:pPr>
@@ -22201,7 +22911,7 @@
 </file>
 
 <file path=word/footnotes.xml><?xml version="1.0" encoding="utf-8"?>
-<w:footnotes xmlns:wpc="http://schemas.microsoft.com/office/word/2010/wordprocessingCanvas" xmlns:cx="http://schemas.microsoft.com/office/drawing/2014/chartex" xmlns:cx1="http://schemas.microsoft.com/office/drawing/2015/9/8/chartex" xmlns:cx2="http://schemas.microsoft.com/office/drawing/2015/10/21/chartex" xmlns:cx3="http://schemas.microsoft.com/office/drawing/2016/5/9/chartex" xmlns:cx4="http://schemas.microsoft.com/office/drawing/2016/5/10/chartex" xmlns:cx5="http://schemas.microsoft.com/office/drawing/2016/5/11/chartex" xmlns:cx6="http://schemas.microsoft.com/office/drawing/2016/5/12/chartex" xmlns:cx7="http://schemas.microsoft.com/office/drawing/2016/5/13/chartex" xmlns:cx8="http://schemas.microsoft.com/office/drawing/2016/5/14/chartex" xmlns:mc="http://schemas.openxmlformats.org/markup-compatibility/2006" xmlns:aink="http://schemas.microsoft.com/office/drawing/2016/ink" xmlns:am3d="http://schemas.microsoft.com/office/drawing/2017/model3d" xmlns:o="urn:schemas-microsoft-com:office:office" xmlns:oel="http://schemas.microsoft.com/office/2019/extlst" xmlns:r="http://schemas.openxmlformats.org/officeDocument/2006/relationships" xmlns:m="http://schemas.openxmlformats.org/officeDocument/2006/math" xmlns:v="urn:schemas-microsoft-com:vml" xmlns:wp14="http://schemas.microsoft.com/office/word/2010/wordprocessingDrawing" xmlns:wp="http://schemas.openxmlformats.org/drawingml/2006/wordprocessingDrawing" xmlns:w10="urn:schemas-microsoft-com:office:word" xmlns:w="http://schemas.openxmlformats.org/wordprocessingml/2006/main" xmlns:w14="http://schemas.microsoft.com/office/word/2010/wordml" xmlns:w15="http://schemas.microsoft.com/office/word/2012/wordml" xmlns:w16cex="http://schemas.microsoft.com/office/word/2018/wordml/cex" xmlns:w16cid="http://schemas.microsoft.com/office/word/2016/wordml/cid" xmlns:w16="http://schemas.microsoft.com/office/word/2018/wordml" xmlns:w16sdtdh="http://schemas.microsoft.com/office/word/2020/wordml/sdtdatahash" xmlns:w16se="http://schemas.microsoft.com/office/word/2015/wordml/symex" xmlns:wpg="http://schemas.microsoft.com/office/word/2010/wordprocessingGroup" xmlns:wpi="http://schemas.microsoft.com/office/word/2010/wordprocessingInk" xmlns:wne="http://schemas.microsoft.com/office/word/2006/wordml" xmlns:wps="http://schemas.microsoft.com/office/word/2010/wordprocessingShape" mc:Ignorable="w14 w15 w16se w16cid w16 w16cex w16sdtdh wp14">
+<w:footnotes xmlns:wpc="http://schemas.microsoft.com/office/word/2010/wordprocessingCanvas" xmlns:cx="http://schemas.microsoft.com/office/drawing/2014/chartex" xmlns:cx1="http://schemas.microsoft.com/office/drawing/2015/9/8/chartex" xmlns:cx2="http://schemas.microsoft.com/office/drawing/2015/10/21/chartex" xmlns:cx3="http://schemas.microsoft.com/office/drawing/2016/5/9/chartex" xmlns:cx4="http://schemas.microsoft.com/office/drawing/2016/5/10/chartex" xmlns:cx5="http://schemas.microsoft.com/office/drawing/2016/5/11/chartex" xmlns:cx6="http://schemas.microsoft.com/office/drawing/2016/5/12/chartex" xmlns:cx7="http://schemas.microsoft.com/office/drawing/2016/5/13/chartex" xmlns:cx8="http://schemas.microsoft.com/office/drawing/2016/5/14/chartex" xmlns:mc="http://schemas.openxmlformats.org/markup-compatibility/2006" xmlns:aink="http://schemas.microsoft.com/office/drawing/2016/ink" xmlns:am3d="http://schemas.microsoft.com/office/drawing/2017/model3d" xmlns:o="urn:schemas-microsoft-com:office:office" xmlns:r="http://schemas.openxmlformats.org/officeDocument/2006/relationships" xmlns:m="http://schemas.openxmlformats.org/officeDocument/2006/math" xmlns:v="urn:schemas-microsoft-com:vml" xmlns:wp14="http://schemas.microsoft.com/office/word/2010/wordprocessingDrawing" xmlns:wp="http://schemas.openxmlformats.org/drawingml/2006/wordprocessingDrawing" xmlns:w10="urn:schemas-microsoft-com:office:word" xmlns:w="http://schemas.openxmlformats.org/wordprocessingml/2006/main" xmlns:w14="http://schemas.microsoft.com/office/word/2010/wordml" xmlns:w15="http://schemas.microsoft.com/office/word/2012/wordml" xmlns:w16cex="http://schemas.microsoft.com/office/word/2018/wordml/cex" xmlns:w16cid="http://schemas.microsoft.com/office/word/2016/wordml/cid" xmlns:w16="http://schemas.microsoft.com/office/word/2018/wordml" xmlns:w16se="http://schemas.microsoft.com/office/word/2015/wordml/symex" xmlns:wpg="http://schemas.microsoft.com/office/word/2010/wordprocessingGroup" xmlns:wpi="http://schemas.microsoft.com/office/word/2010/wordprocessingInk" xmlns:wne="http://schemas.microsoft.com/office/word/2006/wordml" xmlns:wps="http://schemas.microsoft.com/office/word/2010/wordprocessingShape" mc:Ignorable="w14 w15 w16se w16cid w16 w16cex wp14">
   <w:footnote w:type="separator" w:id="-1">
     <w:p>
       <w:pPr>
@@ -22226,7 +22936,7 @@
 </file>
 
 <file path=word/numbering.xml><?xml version="1.0" encoding="utf-8"?>
-<w:numbering xmlns:wpc="http://schemas.microsoft.com/office/word/2010/wordprocessingCanvas" xmlns:cx="http://schemas.microsoft.com/office/drawing/2014/chartex" xmlns:cx1="http://schemas.microsoft.com/office/drawing/2015/9/8/chartex" xmlns:cx2="http://schemas.microsoft.com/office/drawing/2015/10/21/chartex" xmlns:cx3="http://schemas.microsoft.com/office/drawing/2016/5/9/chartex" xmlns:cx4="http://schemas.microsoft.com/office/drawing/2016/5/10/chartex" xmlns:cx5="http://schemas.microsoft.com/office/drawing/2016/5/11/chartex" xmlns:cx6="http://schemas.microsoft.com/office/drawing/2016/5/12/chartex" xmlns:cx7="http://schemas.microsoft.com/office/drawing/2016/5/13/chartex" xmlns:cx8="http://schemas.microsoft.com/office/drawing/2016/5/14/chartex" xmlns:mc="http://schemas.openxmlformats.org/markup-compatibility/2006" xmlns:aink="http://schemas.microsoft.com/office/drawing/2016/ink" xmlns:am3d="http://schemas.microsoft.com/office/drawing/2017/model3d" xmlns:o="urn:schemas-microsoft-com:office:office" xmlns:oel="http://schemas.microsoft.com/office/2019/extlst" xmlns:r="http://schemas.openxmlformats.org/officeDocument/2006/relationships" xmlns:m="http://schemas.openxmlformats.org/officeDocument/2006/math" xmlns:v="urn:schemas-microsoft-com:vml" xmlns:wp14="http://schemas.microsoft.com/office/word/2010/wordprocessingDrawing" xmlns:wp="http://schemas.openxmlformats.org/drawingml/2006/wordprocessingDrawing" xmlns:w10="urn:schemas-microsoft-com:office:word" xmlns:w="http://schemas.openxmlformats.org/wordprocessingml/2006/main" xmlns:w14="http://schemas.microsoft.com/office/word/2010/wordml" xmlns:w15="http://schemas.microsoft.com/office/word/2012/wordml" xmlns:w16cex="http://schemas.microsoft.com/office/word/2018/wordml/cex" xmlns:w16cid="http://schemas.microsoft.com/office/word/2016/wordml/cid" xmlns:w16="http://schemas.microsoft.com/office/word/2018/wordml" xmlns:w16sdtdh="http://schemas.microsoft.com/office/word/2020/wordml/sdtdatahash" xmlns:w16se="http://schemas.microsoft.com/office/word/2015/wordml/symex" xmlns:wpg="http://schemas.microsoft.com/office/word/2010/wordprocessingGroup" xmlns:wpi="http://schemas.microsoft.com/office/word/2010/wordprocessingInk" xmlns:wne="http://schemas.microsoft.com/office/word/2006/wordml" xmlns:wps="http://schemas.microsoft.com/office/word/2010/wordprocessingShape" mc:Ignorable="w14 w15 w16se w16cid w16 w16cex w16sdtdh wp14">
+<w:numbering xmlns:wpc="http://schemas.microsoft.com/office/word/2010/wordprocessingCanvas" xmlns:cx="http://schemas.microsoft.com/office/drawing/2014/chartex" xmlns:cx1="http://schemas.microsoft.com/office/drawing/2015/9/8/chartex" xmlns:cx2="http://schemas.microsoft.com/office/drawing/2015/10/21/chartex" xmlns:cx3="http://schemas.microsoft.com/office/drawing/2016/5/9/chartex" xmlns:cx4="http://schemas.microsoft.com/office/drawing/2016/5/10/chartex" xmlns:cx5="http://schemas.microsoft.com/office/drawing/2016/5/11/chartex" xmlns:cx6="http://schemas.microsoft.com/office/drawing/2016/5/12/chartex" xmlns:cx7="http://schemas.microsoft.com/office/drawing/2016/5/13/chartex" xmlns:cx8="http://schemas.microsoft.com/office/drawing/2016/5/14/chartex" xmlns:mc="http://schemas.openxmlformats.org/markup-compatibility/2006" xmlns:aink="http://schemas.microsoft.com/office/drawing/2016/ink" xmlns:am3d="http://schemas.microsoft.com/office/drawing/2017/model3d" xmlns:o="urn:schemas-microsoft-com:office:office" xmlns:r="http://schemas.openxmlformats.org/officeDocument/2006/relationships" xmlns:m="http://schemas.openxmlformats.org/officeDocument/2006/math" xmlns:v="urn:schemas-microsoft-com:vml" xmlns:wp14="http://schemas.microsoft.com/office/word/2010/wordprocessingDrawing" xmlns:wp="http://schemas.openxmlformats.org/drawingml/2006/wordprocessingDrawing" xmlns:w10="urn:schemas-microsoft-com:office:word" xmlns:w="http://schemas.openxmlformats.org/wordprocessingml/2006/main" xmlns:w14="http://schemas.microsoft.com/office/word/2010/wordml" xmlns:w15="http://schemas.microsoft.com/office/word/2012/wordml" xmlns:w16cex="http://schemas.microsoft.com/office/word/2018/wordml/cex" xmlns:w16cid="http://schemas.microsoft.com/office/word/2016/wordml/cid" xmlns:w16="http://schemas.microsoft.com/office/word/2018/wordml" xmlns:w16se="http://schemas.microsoft.com/office/word/2015/wordml/symex" xmlns:wpg="http://schemas.microsoft.com/office/word/2010/wordprocessingGroup" xmlns:wpi="http://schemas.microsoft.com/office/word/2010/wordprocessingInk" xmlns:wne="http://schemas.microsoft.com/office/word/2006/wordml" xmlns:wps="http://schemas.microsoft.com/office/word/2010/wordprocessingShape" mc:Ignorable="w14 w15 w16se w16cid w16 w16cex wp14">
   <w:abstractNum w:abstractNumId="0" w15:restartNumberingAfterBreak="0">
     <w:nsid w:val="FFFFFF89"/>
     <w:multiLevelType w:val="singleLevel"/>
@@ -22585,23 +23295,23 @@
       </w:rPr>
     </w:lvl>
   </w:abstractNum>
-  <w:num w:numId="1" w16cid:durableId="1394693609">
+  <w:num w:numId="1">
     <w:abstractNumId w:val="1"/>
   </w:num>
-  <w:num w:numId="2" w16cid:durableId="1708409251">
+  <w:num w:numId="2">
     <w:abstractNumId w:val="0"/>
   </w:num>
-  <w:num w:numId="3" w16cid:durableId="230624808">
+  <w:num w:numId="3">
     <w:abstractNumId w:val="2"/>
   </w:num>
-  <w:num w:numId="4" w16cid:durableId="1399204760">
+  <w:num w:numId="4">
     <w:abstractNumId w:val="3"/>
   </w:num>
 </w:numbering>
 </file>
 
 <file path=word/styles.xml><?xml version="1.0" encoding="utf-8"?>
-<w:styles xmlns:mc="http://schemas.openxmlformats.org/markup-compatibility/2006" xmlns:r="http://schemas.openxmlformats.org/officeDocument/2006/relationships" xmlns:w="http://schemas.openxmlformats.org/wordprocessingml/2006/main" xmlns:w14="http://schemas.microsoft.com/office/word/2010/wordml" xmlns:w15="http://schemas.microsoft.com/office/word/2012/wordml" xmlns:w16cex="http://schemas.microsoft.com/office/word/2018/wordml/cex" xmlns:w16cid="http://schemas.microsoft.com/office/word/2016/wordml/cid" xmlns:w16="http://schemas.microsoft.com/office/word/2018/wordml" xmlns:w16sdtdh="http://schemas.microsoft.com/office/word/2020/wordml/sdtdatahash" xmlns:w16se="http://schemas.microsoft.com/office/word/2015/wordml/symex" mc:Ignorable="w14 w15 w16se w16cid w16 w16cex w16sdtdh">
+<w:styles xmlns:mc="http://schemas.openxmlformats.org/markup-compatibility/2006" xmlns:r="http://schemas.openxmlformats.org/officeDocument/2006/relationships" xmlns:w="http://schemas.openxmlformats.org/wordprocessingml/2006/main" xmlns:w14="http://schemas.microsoft.com/office/word/2010/wordml" xmlns:w15="http://schemas.microsoft.com/office/word/2012/wordml" xmlns:w16cex="http://schemas.microsoft.com/office/word/2018/wordml/cex" xmlns:w16cid="http://schemas.microsoft.com/office/word/2016/wordml/cid" xmlns:w16="http://schemas.microsoft.com/office/word/2018/wordml" xmlns:w16se="http://schemas.microsoft.com/office/word/2015/wordml/symex" mc:Ignorable="w14 w15 w16se w16cid w16 w16cex">
   <w:docDefaults>
     <w:rPrDefault>
       <w:rPr>
@@ -23242,9 +23952,6 @@
     <w:pPr>
       <w:outlineLvl w:val="9"/>
     </w:pPr>
-    <w:rPr>
-      <w:lang w:val="en-AT" w:eastAsia="en-AT"/>
-    </w:rPr>
   </w:style>
   <w:style w:type="paragraph" w:styleId="Verzeichnis1">
     <w:name w:val="toc 1"/>
@@ -23288,6 +23995,34 @@
     <w:name w:val="d-inline-block"/>
     <w:basedOn w:val="Absatz-Standardschriftart"/>
     <w:rsid w:val="00F7317D"/>
+  </w:style>
+  <w:style w:type="paragraph" w:styleId="StandardWeb">
+    <w:name w:val="Normal (Web)"/>
+    <w:basedOn w:val="Standard"/>
+    <w:uiPriority w:val="99"/>
+    <w:semiHidden/>
+    <w:unhideWhenUsed/>
+    <w:rsid w:val="005A1F42"/>
+    <w:pPr>
+      <w:spacing w:before="100" w:beforeAutospacing="1" w:after="100" w:afterAutospacing="1" w:line="240" w:lineRule="auto"/>
+    </w:pPr>
+    <w:rPr>
+      <w:rFonts w:ascii="Times New Roman" w:eastAsia="Times New Roman" w:hAnsi="Times New Roman" w:cs="Times New Roman"/>
+      <w:sz w:val="24"/>
+      <w:szCs w:val="24"/>
+      <w:lang w:eastAsia="de-AT"/>
+    </w:rPr>
+  </w:style>
+  <w:style w:type="character" w:styleId="Fett">
+    <w:name w:val="Strong"/>
+    <w:basedOn w:val="Absatz-Standardschriftart"/>
+    <w:uiPriority w:val="22"/>
+    <w:qFormat/>
+    <w:rsid w:val="005A1F42"/>
+    <w:rPr>
+      <w:b/>
+      <w:bCs/>
+    </w:rPr>
   </w:style>
 </w:styles>
 </file>

</xml_diff>

<commit_message>
added data cleaning and sample description
</commit_message>
<xml_diff>
--- a/Masterarbeit_neu.docx
+++ b/Masterarbeit_neu.docx
@@ -1,6 +1,6 @@
 
 <file path=word/document.xml><?xml version="1.0" encoding="utf-8"?>
-<w:document xmlns:wpc="http://schemas.microsoft.com/office/word/2010/wordprocessingCanvas" xmlns:cx="http://schemas.microsoft.com/office/drawing/2014/chartex" xmlns:cx1="http://schemas.microsoft.com/office/drawing/2015/9/8/chartex" xmlns:cx2="http://schemas.microsoft.com/office/drawing/2015/10/21/chartex" xmlns:cx3="http://schemas.microsoft.com/office/drawing/2016/5/9/chartex" xmlns:cx4="http://schemas.microsoft.com/office/drawing/2016/5/10/chartex" xmlns:cx5="http://schemas.microsoft.com/office/drawing/2016/5/11/chartex" xmlns:cx6="http://schemas.microsoft.com/office/drawing/2016/5/12/chartex" xmlns:cx7="http://schemas.microsoft.com/office/drawing/2016/5/13/chartex" xmlns:cx8="http://schemas.microsoft.com/office/drawing/2016/5/14/chartex" xmlns:mc="http://schemas.openxmlformats.org/markup-compatibility/2006" xmlns:aink="http://schemas.microsoft.com/office/drawing/2016/ink" xmlns:am3d="http://schemas.microsoft.com/office/drawing/2017/model3d" xmlns:o="urn:schemas-microsoft-com:office:office" xmlns:r="http://schemas.openxmlformats.org/officeDocument/2006/relationships" xmlns:m="http://schemas.openxmlformats.org/officeDocument/2006/math" xmlns:v="urn:schemas-microsoft-com:vml" xmlns:wp14="http://schemas.microsoft.com/office/word/2010/wordprocessingDrawing" xmlns:wp="http://schemas.openxmlformats.org/drawingml/2006/wordprocessingDrawing" xmlns:w10="urn:schemas-microsoft-com:office:word" xmlns:w="http://schemas.openxmlformats.org/wordprocessingml/2006/main" xmlns:w14="http://schemas.microsoft.com/office/word/2010/wordml" xmlns:w15="http://schemas.microsoft.com/office/word/2012/wordml" xmlns:w16cex="http://schemas.microsoft.com/office/word/2018/wordml/cex" xmlns:w16cid="http://schemas.microsoft.com/office/word/2016/wordml/cid" xmlns:w16="http://schemas.microsoft.com/office/word/2018/wordml" xmlns:w16se="http://schemas.microsoft.com/office/word/2015/wordml/symex" xmlns:wpg="http://schemas.microsoft.com/office/word/2010/wordprocessingGroup" xmlns:wpi="http://schemas.microsoft.com/office/word/2010/wordprocessingInk" xmlns:wne="http://schemas.microsoft.com/office/word/2006/wordml" xmlns:wps="http://schemas.microsoft.com/office/word/2010/wordprocessingShape" mc:Ignorable="w14 w15 w16se w16cid w16 w16cex wp14">
+<w:document xmlns:wpc="http://schemas.microsoft.com/office/word/2010/wordprocessingCanvas" xmlns:cx="http://schemas.microsoft.com/office/drawing/2014/chartex" xmlns:cx1="http://schemas.microsoft.com/office/drawing/2015/9/8/chartex" xmlns:cx2="http://schemas.microsoft.com/office/drawing/2015/10/21/chartex" xmlns:cx3="http://schemas.microsoft.com/office/drawing/2016/5/9/chartex" xmlns:cx4="http://schemas.microsoft.com/office/drawing/2016/5/10/chartex" xmlns:cx5="http://schemas.microsoft.com/office/drawing/2016/5/11/chartex" xmlns:cx6="http://schemas.microsoft.com/office/drawing/2016/5/12/chartex" xmlns:cx7="http://schemas.microsoft.com/office/drawing/2016/5/13/chartex" xmlns:cx8="http://schemas.microsoft.com/office/drawing/2016/5/14/chartex" xmlns:mc="http://schemas.openxmlformats.org/markup-compatibility/2006" xmlns:aink="http://schemas.microsoft.com/office/drawing/2016/ink" xmlns:am3d="http://schemas.microsoft.com/office/drawing/2017/model3d" xmlns:o="urn:schemas-microsoft-com:office:office" xmlns:oel="http://schemas.microsoft.com/office/2019/extlst" xmlns:r="http://schemas.openxmlformats.org/officeDocument/2006/relationships" xmlns:m="http://schemas.openxmlformats.org/officeDocument/2006/math" xmlns:v="urn:schemas-microsoft-com:vml" xmlns:wp14="http://schemas.microsoft.com/office/word/2010/wordprocessingDrawing" xmlns:wp="http://schemas.openxmlformats.org/drawingml/2006/wordprocessingDrawing" xmlns:w10="urn:schemas-microsoft-com:office:word" xmlns:w="http://schemas.openxmlformats.org/wordprocessingml/2006/main" xmlns:w14="http://schemas.microsoft.com/office/word/2010/wordml" xmlns:w15="http://schemas.microsoft.com/office/word/2012/wordml" xmlns:w16cex="http://schemas.microsoft.com/office/word/2018/wordml/cex" xmlns:w16cid="http://schemas.microsoft.com/office/word/2016/wordml/cid" xmlns:w16="http://schemas.microsoft.com/office/word/2018/wordml" xmlns:w16sdtdh="http://schemas.microsoft.com/office/word/2020/wordml/sdtdatahash" xmlns:w16se="http://schemas.microsoft.com/office/word/2015/wordml/symex" xmlns:wpg="http://schemas.microsoft.com/office/word/2010/wordprocessingGroup" xmlns:wpi="http://schemas.microsoft.com/office/word/2010/wordprocessingInk" xmlns:wne="http://schemas.microsoft.com/office/word/2006/wordml" xmlns:wps="http://schemas.microsoft.com/office/word/2010/wordprocessingShape" mc:Ignorable="w14 w15 w16se w16cid w16 w16cex w16sdtdh wp14">
   <w:body>
     <w:p>
       <w:pPr>
@@ -136,7 +136,23 @@
           <w:rFonts w:ascii="Arial" w:hAnsi="Arial" w:cs="Arial"/>
           <w:lang w:val="en-US"/>
         </w:rPr>
-        <w:t xml:space="preserve"> / Title of the Master‘s Thesis</w:t>
+        <w:t xml:space="preserve"> / Title of the </w:t>
+      </w:r>
+      <w:proofErr w:type="gramStart"/>
+      <w:r>
+        <w:rPr>
+          <w:rFonts w:ascii="Arial" w:hAnsi="Arial" w:cs="Arial"/>
+          <w:lang w:val="en-US"/>
+        </w:rPr>
+        <w:t>Master‘</w:t>
+      </w:r>
+      <w:proofErr w:type="gramEnd"/>
+      <w:r>
+        <w:rPr>
+          <w:rFonts w:ascii="Arial" w:hAnsi="Arial" w:cs="Arial"/>
+          <w:lang w:val="en-US"/>
+        </w:rPr>
+        <w:t>s Thesis</w:t>
       </w:r>
     </w:p>
     <w:p>
@@ -177,8 +193,19 @@
           <w:szCs w:val="36"/>
           <w:lang w:val="en-US"/>
         </w:rPr>
-        <w:t xml:space="preserve"> von Geld versus Mental Accounting, Framing und Windfall Gains“</w:t>
-      </w:r>
+        <w:t xml:space="preserve"> von Geld versus Mental Accounting, Framing und Windfall </w:t>
+      </w:r>
+      <w:proofErr w:type="gramStart"/>
+      <w:r>
+        <w:rPr>
+          <w:rFonts w:ascii="Arial" w:hAnsi="Arial" w:cs="Arial"/>
+          <w:sz w:val="36"/>
+          <w:szCs w:val="36"/>
+          <w:lang w:val="en-US"/>
+        </w:rPr>
+        <w:t>Gains“</w:t>
+      </w:r>
+      <w:proofErr w:type="gramEnd"/>
     </w:p>
     <w:p>
       <w:pPr>
@@ -503,6 +530,7 @@
               </w:rPr>
             </w:pPr>
             <w:proofErr w:type="spellStart"/>
+            <w:proofErr w:type="gramStart"/>
             <w:r>
               <w:rPr>
                 <w:rFonts w:ascii="Arial" w:hAnsi="Arial" w:cs="Arial"/>
@@ -516,7 +544,15 @@
                 <w:rFonts w:ascii="Arial" w:hAnsi="Arial" w:cs="Arial"/>
                 <w:lang w:val="en-US"/>
               </w:rPr>
-              <w:t xml:space="preserve">  lt. </w:t>
+              <w:t xml:space="preserve">  lt.</w:t>
+            </w:r>
+            <w:proofErr w:type="gramEnd"/>
+            <w:r>
+              <w:rPr>
+                <w:rFonts w:ascii="Arial" w:hAnsi="Arial" w:cs="Arial"/>
+                <w:lang w:val="en-US"/>
+              </w:rPr>
+              <w:t xml:space="preserve"> </w:t>
             </w:r>
             <w:proofErr w:type="spellStart"/>
             <w:r>
@@ -2863,7 +2899,31 @@
           <w:shd w:val="clear" w:color="auto" w:fill="FFFFFF"/>
           <w:lang w:val="de-DE"/>
         </w:rPr>
-        <w:t>Dabei hat die Quelle von Geld, dessen Erwartbarkeit und Emotionen die damit verbunden sind, einen Einfluss darauf, was mit dem Geld gemacht wird.</w:t>
+        <w:t xml:space="preserve">Dabei hat die Quelle von Geld, dessen Erwartbarkeit und </w:t>
+      </w:r>
+      <w:proofErr w:type="gramStart"/>
+      <w:r>
+        <w:rPr>
+          <w:rFonts w:ascii="Arial" w:hAnsi="Arial" w:cs="Arial"/>
+          <w:color w:val="222222"/>
+          <w:sz w:val="24"/>
+          <w:szCs w:val="24"/>
+          <w:shd w:val="clear" w:color="auto" w:fill="FFFFFF"/>
+          <w:lang w:val="de-DE"/>
+        </w:rPr>
+        <w:t>Emotionen</w:t>
+      </w:r>
+      <w:proofErr w:type="gramEnd"/>
+      <w:r>
+        <w:rPr>
+          <w:rFonts w:ascii="Arial" w:hAnsi="Arial" w:cs="Arial"/>
+          <w:color w:val="222222"/>
+          <w:sz w:val="24"/>
+          <w:szCs w:val="24"/>
+          <w:shd w:val="clear" w:color="auto" w:fill="FFFFFF"/>
+          <w:lang w:val="de-DE"/>
+        </w:rPr>
+        <w:t xml:space="preserve"> die damit verbunden sind, einen Einfluss darauf, was mit dem Geld gemacht wird.</w:t>
       </w:r>
     </w:p>
     <w:p>
@@ -4403,7 +4463,25 @@
           <w:sz w:val="24"/>
           <w:szCs w:val="24"/>
         </w:rPr>
-        <w:t xml:space="preserve"> stellt ein Model dar, um nachvollziehen zu können, wie Individuen Entscheidungen unter Unsicherheit treffen (Kahneman &amp; Tversky, 1979). Unsicherheit bedeutet, dass die Wahrscheinlichkeit, dass ein bestimmtes Ereignis eintritt, nicht mit Sicherheit bestimmt werden </w:t>
+        <w:t xml:space="preserve"> stellt ein Model dar, um nachvollziehen zu können, wie Individuen Entscheidungen unter Unsicherheit treffen (Kahneman &amp; Tversky, 1979). Unsicherheit bedeutet, dass die Wahrscheinlichkeit, dass ein bestimmtes Ereignis eintritt, nicht mit Sicherheit </w:t>
+      </w:r>
+      <w:proofErr w:type="gramStart"/>
+      <w:r>
+        <w:rPr>
+          <w:rFonts w:ascii="Arial" w:hAnsi="Arial" w:cs="Arial"/>
+          <w:sz w:val="24"/>
+          <w:szCs w:val="24"/>
+        </w:rPr>
+        <w:t>bestimmt</w:t>
+      </w:r>
+      <w:proofErr w:type="gramEnd"/>
+      <w:r>
+        <w:rPr>
+          <w:rFonts w:ascii="Arial" w:hAnsi="Arial" w:cs="Arial"/>
+          <w:sz w:val="24"/>
+          <w:szCs w:val="24"/>
+        </w:rPr>
+        <w:t xml:space="preserve"> werden </w:t>
       </w:r>
       <w:r>
         <w:rPr>
@@ -4677,6 +4755,7 @@
         </w:rPr>
         <w:t xml:space="preserve">Zu ähnlichen Ergebnissen </w:t>
       </w:r>
+      <w:proofErr w:type="gramStart"/>
       <w:r>
         <w:rPr>
           <w:rFonts w:ascii="Arial" w:hAnsi="Arial" w:cs="Arial"/>
@@ -4686,6 +4765,7 @@
         </w:rPr>
         <w:t>kamen</w:t>
       </w:r>
+      <w:proofErr w:type="gramEnd"/>
       <w:r>
         <w:rPr>
           <w:rFonts w:ascii="Arial" w:hAnsi="Arial" w:cs="Arial"/>
@@ -6649,7 +6729,27 @@
           <w:szCs w:val="24"/>
           <w:lang w:val="de-DE"/>
         </w:rPr>
-        <w:t xml:space="preserve"> Nicht nur die Wahrscheinlichkeit mit der Geld ausgegeben wird, sondern auch wofür es ausgegeben wird, hängt von der Einkommensquelle ab. </w:t>
+        <w:t xml:space="preserve"> Nicht nur die Wahrscheinlichkeit </w:t>
+      </w:r>
+      <w:proofErr w:type="gramStart"/>
+      <w:r>
+        <w:rPr>
+          <w:rFonts w:ascii="Arial" w:hAnsi="Arial" w:cs="Arial"/>
+          <w:sz w:val="24"/>
+          <w:szCs w:val="24"/>
+          <w:lang w:val="de-DE"/>
+        </w:rPr>
+        <w:t>mit der Geld</w:t>
+      </w:r>
+      <w:proofErr w:type="gramEnd"/>
+      <w:r>
+        <w:rPr>
+          <w:rFonts w:ascii="Arial" w:hAnsi="Arial" w:cs="Arial"/>
+          <w:sz w:val="24"/>
+          <w:szCs w:val="24"/>
+          <w:lang w:val="de-DE"/>
+        </w:rPr>
+        <w:t xml:space="preserve"> ausgegeben wird, sondern auch wofür es ausgegeben wird, hängt von der Einkommensquelle ab. </w:t>
       </w:r>
     </w:p>
     <w:p>
@@ -7102,7 +7202,25 @@
           <w:szCs w:val="24"/>
         </w:rPr>
         <w:lastRenderedPageBreak/>
-        <w:t xml:space="preserve">Eine Geldquelle für die meist andere Regeln gelten, was </w:t>
+        <w:t xml:space="preserve">Eine Geldquelle für die meist andere Regeln </w:t>
+      </w:r>
+      <w:proofErr w:type="gramStart"/>
+      <w:r>
+        <w:rPr>
+          <w:rFonts w:ascii="Arial" w:hAnsi="Arial" w:cs="Arial"/>
+          <w:sz w:val="24"/>
+          <w:szCs w:val="24"/>
+        </w:rPr>
+        <w:t>gelten</w:t>
+      </w:r>
+      <w:proofErr w:type="gramEnd"/>
+      <w:r>
+        <w:rPr>
+          <w:rFonts w:ascii="Arial" w:hAnsi="Arial" w:cs="Arial"/>
+          <w:sz w:val="24"/>
+          <w:szCs w:val="24"/>
+        </w:rPr>
+        <w:t xml:space="preserve">, was </w:t>
       </w:r>
       <w:r>
         <w:rPr>
@@ -10758,23 +10876,13 @@
           <w:lang w:val="de-DE"/>
         </w:rPr>
       </w:pPr>
-      <w:proofErr w:type="spellStart"/>
-      <w:r>
-        <w:rPr>
-          <w:rFonts w:ascii="Arial" w:hAnsi="Arial" w:cs="Arial"/>
-          <w:sz w:val="24"/>
-          <w:szCs w:val="24"/>
-        </w:rPr>
-        <w:t>Kahneman</w:t>
-      </w:r>
-      <w:proofErr w:type="spellEnd"/>
-      <w:r>
-        <w:rPr>
-          <w:rFonts w:ascii="Arial" w:hAnsi="Arial" w:cs="Arial"/>
-          <w:sz w:val="24"/>
-          <w:szCs w:val="24"/>
-        </w:rPr>
-        <w:t xml:space="preserve"> &amp; </w:t>
+      <w:r>
+        <w:rPr>
+          <w:rFonts w:ascii="Arial" w:hAnsi="Arial" w:cs="Arial"/>
+          <w:sz w:val="24"/>
+          <w:szCs w:val="24"/>
+        </w:rPr>
+        <w:t xml:space="preserve">Kahneman &amp; </w:t>
       </w:r>
       <w:proofErr w:type="spellStart"/>
       <w:r>
@@ -10792,25 +10900,7 @@
           <w:sz w:val="24"/>
           <w:szCs w:val="24"/>
         </w:rPr>
-        <w:t xml:space="preserve"> (1993) kamen zu ähnlichen Ergebnissen. Wenn ein Problem betrachtet wird, wird es oft isoliert betrachtet, ohne den Kontext zu berücksichtigen (</w:t>
-      </w:r>
-      <w:proofErr w:type="spellStart"/>
-      <w:r>
-        <w:rPr>
-          <w:rFonts w:ascii="Arial" w:hAnsi="Arial" w:cs="Arial"/>
-          <w:sz w:val="24"/>
-          <w:szCs w:val="24"/>
-        </w:rPr>
-        <w:t>Kahneman</w:t>
-      </w:r>
-      <w:proofErr w:type="spellEnd"/>
-      <w:r>
-        <w:rPr>
-          <w:rFonts w:ascii="Arial" w:hAnsi="Arial" w:cs="Arial"/>
-          <w:sz w:val="24"/>
-          <w:szCs w:val="24"/>
-        </w:rPr>
-        <w:t xml:space="preserve"> &amp; </w:t>
+        <w:t xml:space="preserve"> (1993) kamen zu ähnlichen Ergebnissen. Wenn ein Problem betrachtet wird, wird es oft isoliert betrachtet, ohne den Kontext zu berücksichtigen (Kahneman &amp; </w:t>
       </w:r>
       <w:proofErr w:type="spellStart"/>
       <w:r>
@@ -10828,25 +10918,7 @@
           <w:sz w:val="24"/>
           <w:szCs w:val="24"/>
         </w:rPr>
-        <w:t>, 1993). Dementsprechend werden einerseits zukünftige Ereignisse sehr optimistisch betrachtet, da nicht das Ergebnis von früheren ähnlichen Ereignissen betrachtet wird, sondern von Erfolg ausgegangen wird (</w:t>
-      </w:r>
-      <w:proofErr w:type="spellStart"/>
-      <w:r>
-        <w:rPr>
-          <w:rFonts w:ascii="Arial" w:hAnsi="Arial" w:cs="Arial"/>
-          <w:sz w:val="24"/>
-          <w:szCs w:val="24"/>
-        </w:rPr>
-        <w:t>Kahneman</w:t>
-      </w:r>
-      <w:proofErr w:type="spellEnd"/>
-      <w:r>
-        <w:rPr>
-          <w:rFonts w:ascii="Arial" w:hAnsi="Arial" w:cs="Arial"/>
-          <w:sz w:val="24"/>
-          <w:szCs w:val="24"/>
-        </w:rPr>
-        <w:t xml:space="preserve"> &amp; </w:t>
+        <w:t xml:space="preserve">, 1993). Dementsprechend werden einerseits zukünftige Ereignisse sehr optimistisch betrachtet, da nicht das Ergebnis von früheren ähnlichen Ereignissen betrachtet wird, sondern von Erfolg ausgegangen wird (Kahneman &amp; </w:t>
       </w:r>
       <w:proofErr w:type="spellStart"/>
       <w:r>
@@ -10864,25 +10936,7 @@
           <w:sz w:val="24"/>
           <w:szCs w:val="24"/>
         </w:rPr>
-        <w:t>, 1993). Andererseits werden einzelne riskante Optionen überbewertet, da sie nicht in Zusammenhang mit anderen Optionen, die eventuell das Risiko minimieren können, betrachtet werden (</w:t>
-      </w:r>
-      <w:proofErr w:type="spellStart"/>
-      <w:r>
-        <w:rPr>
-          <w:rFonts w:ascii="Arial" w:hAnsi="Arial" w:cs="Arial"/>
-          <w:sz w:val="24"/>
-          <w:szCs w:val="24"/>
-        </w:rPr>
-        <w:t>Kahneman</w:t>
-      </w:r>
-      <w:proofErr w:type="spellEnd"/>
-      <w:r>
-        <w:rPr>
-          <w:rFonts w:ascii="Arial" w:hAnsi="Arial" w:cs="Arial"/>
-          <w:sz w:val="24"/>
-          <w:szCs w:val="24"/>
-        </w:rPr>
-        <w:t xml:space="preserve"> &amp; </w:t>
+        <w:t xml:space="preserve">, 1993). Andererseits werden einzelne riskante Optionen überbewertet, da sie nicht in Zusammenhang mit anderen Optionen, die eventuell das Risiko minimieren können, betrachtet werden (Kahneman &amp; </w:t>
       </w:r>
       <w:proofErr w:type="spellStart"/>
       <w:r>
@@ -10900,25 +10954,7 @@
           <w:sz w:val="24"/>
           <w:szCs w:val="24"/>
         </w:rPr>
-        <w:t>, 1993). Somit werden riskante Entscheidungen jeweils für sich allein getroffen und ohne die Relevanz von zukünftigen Möglichkeiten zu berücksichtigen (</w:t>
-      </w:r>
-      <w:proofErr w:type="spellStart"/>
-      <w:r>
-        <w:rPr>
-          <w:rFonts w:ascii="Arial" w:hAnsi="Arial" w:cs="Arial"/>
-          <w:sz w:val="24"/>
-          <w:szCs w:val="24"/>
-        </w:rPr>
-        <w:t>Kahneman</w:t>
-      </w:r>
-      <w:proofErr w:type="spellEnd"/>
-      <w:r>
-        <w:rPr>
-          <w:rFonts w:ascii="Arial" w:hAnsi="Arial" w:cs="Arial"/>
-          <w:sz w:val="24"/>
-          <w:szCs w:val="24"/>
-        </w:rPr>
-        <w:t xml:space="preserve"> &amp; </w:t>
+        <w:t xml:space="preserve">, 1993). Somit werden riskante Entscheidungen jeweils für sich allein getroffen und ohne die Relevanz von zukünftigen Möglichkeiten zu berücksichtigen (Kahneman &amp; </w:t>
       </w:r>
       <w:proofErr w:type="spellStart"/>
       <w:r>
@@ -15805,7 +15841,27 @@
           <w:szCs w:val="24"/>
           <w:lang w:val="de-DE"/>
         </w:rPr>
-        <w:t xml:space="preserve">Es konnte gezeigt werden, dass je nach Einkommensquelle, Geld für unterschiedliche Objekte ausgegeben wird, und sich auch die Wahrscheinlichkeit verändert mit der Geld ausgegeben wird. </w:t>
+        <w:t xml:space="preserve">Es konnte gezeigt werden, dass je nach Einkommensquelle, Geld für unterschiedliche Objekte ausgegeben wird, und sich auch die Wahrscheinlichkeit verändert </w:t>
+      </w:r>
+      <w:proofErr w:type="gramStart"/>
+      <w:r>
+        <w:rPr>
+          <w:rFonts w:ascii="Arial" w:hAnsi="Arial" w:cs="Arial"/>
+          <w:sz w:val="24"/>
+          <w:szCs w:val="24"/>
+          <w:lang w:val="de-DE"/>
+        </w:rPr>
+        <w:t>mit der Geld</w:t>
+      </w:r>
+      <w:proofErr w:type="gramEnd"/>
+      <w:r>
+        <w:rPr>
+          <w:rFonts w:ascii="Arial" w:hAnsi="Arial" w:cs="Arial"/>
+          <w:sz w:val="24"/>
+          <w:szCs w:val="24"/>
+          <w:lang w:val="de-DE"/>
+        </w:rPr>
+        <w:t xml:space="preserve"> ausgegeben wird. </w:t>
       </w:r>
       <w:r>
         <w:rPr>
@@ -15955,7 +16011,27 @@
           <w:szCs w:val="24"/>
           <w:lang w:val="de-DE"/>
         </w:rPr>
-        <w:t xml:space="preserve">Die Empfindlichkeit mit der Gewinne und Verluste wahrgenommen werden, verringert sich mit der Höhe des Einsatzes. Für </w:t>
+        <w:t xml:space="preserve">Die Empfindlichkeit </w:t>
+      </w:r>
+      <w:proofErr w:type="gramStart"/>
+      <w:r>
+        <w:rPr>
+          <w:rFonts w:ascii="Arial" w:hAnsi="Arial" w:cs="Arial"/>
+          <w:sz w:val="24"/>
+          <w:szCs w:val="24"/>
+          <w:lang w:val="de-DE"/>
+        </w:rPr>
+        <w:t>mit der Gewinne</w:t>
+      </w:r>
+      <w:proofErr w:type="gramEnd"/>
+      <w:r>
+        <w:rPr>
+          <w:rFonts w:ascii="Arial" w:hAnsi="Arial" w:cs="Arial"/>
+          <w:sz w:val="24"/>
+          <w:szCs w:val="24"/>
+          <w:lang w:val="de-DE"/>
+        </w:rPr>
+        <w:t xml:space="preserve"> und Verluste wahrgenommen werden, verringert sich mit der Höhe des Einsatzes. Für </w:t>
       </w:r>
       <w:r>
         <w:rPr>
@@ -17661,7 +17737,27 @@
           <w:sz w:val="24"/>
           <w:szCs w:val="24"/>
         </w:rPr>
-        <w:t xml:space="preserve">anhand einer anderen Geldquelle zu vergleichen. Der Autor stellt die Hypothese auf, dass erarbeitetes Geld eher in eine sichere Alternative investiert wird als in eine riskante Alternative. Daraus ergib sich Hypothese 1c. </w:t>
+        <w:t xml:space="preserve">anhand einer anderen Geldquelle zu vergleichen. Der Autor stellt die Hypothese auf, dass erarbeitetes Geld eher in eine sichere Alternative </w:t>
+      </w:r>
+      <w:proofErr w:type="gramStart"/>
+      <w:r>
+        <w:rPr>
+          <w:rFonts w:ascii="Arial" w:hAnsi="Arial" w:cs="Arial"/>
+          <w:iCs/>
+          <w:sz w:val="24"/>
+          <w:szCs w:val="24"/>
+        </w:rPr>
+        <w:t>investiert</w:t>
+      </w:r>
+      <w:proofErr w:type="gramEnd"/>
+      <w:r>
+        <w:rPr>
+          <w:rFonts w:ascii="Arial" w:hAnsi="Arial" w:cs="Arial"/>
+          <w:iCs/>
+          <w:sz w:val="24"/>
+          <w:szCs w:val="24"/>
+        </w:rPr>
+        <w:t xml:space="preserve"> wird als in eine riskante Alternative. Daraus ergib sich Hypothese 1c. </w:t>
       </w:r>
     </w:p>
     <w:p>
@@ -17817,6 +17913,527 @@
           <w:sz w:val="24"/>
           <w:szCs w:val="24"/>
         </w:rPr>
+        <w:t xml:space="preserve">Als logische Konsequenz der genannten </w:t>
+      </w:r>
+      <w:r>
+        <w:rPr>
+          <w:rFonts w:ascii="Arial" w:hAnsi="Arial" w:cs="Arial"/>
+          <w:sz w:val="24"/>
+          <w:szCs w:val="24"/>
+        </w:rPr>
+        <w:t xml:space="preserve">Literatur und der zuvor genannten </w:t>
+      </w:r>
+      <w:r>
+        <w:rPr>
+          <w:rFonts w:ascii="Arial" w:hAnsi="Arial" w:cs="Arial"/>
+          <w:sz w:val="24"/>
+          <w:szCs w:val="24"/>
+        </w:rPr>
+        <w:t xml:space="preserve">Hypothesen lassen sich nicht nur </w:t>
+      </w:r>
+      <w:r>
+        <w:rPr>
+          <w:rFonts w:ascii="Arial" w:hAnsi="Arial" w:cs="Arial"/>
+          <w:sz w:val="24"/>
+          <w:szCs w:val="24"/>
+        </w:rPr>
+        <w:t xml:space="preserve">Annahmen darüber treffen in welche Alternative Geld aus welcher Quelle eher investiert wird, sondern die Geldquellen können auch miteinander verglichen werden. </w:t>
+      </w:r>
+    </w:p>
+    <w:p>
+      <w:pPr>
+        <w:spacing w:line="360" w:lineRule="auto"/>
+        <w:jc w:val="both"/>
+        <w:rPr>
+          <w:rFonts w:ascii="Arial" w:hAnsi="Arial" w:cs="Arial"/>
+          <w:sz w:val="24"/>
+          <w:szCs w:val="24"/>
+        </w:rPr>
+      </w:pPr>
+      <w:r>
+        <w:rPr>
+          <w:rFonts w:ascii="Arial" w:hAnsi="Arial" w:cs="Arial"/>
+          <w:sz w:val="24"/>
+          <w:szCs w:val="24"/>
+        </w:rPr>
+        <w:t>Aus der Annahme, dass Lotteriegewinn</w:t>
+      </w:r>
+      <w:r>
+        <w:rPr>
+          <w:rFonts w:ascii="Arial" w:hAnsi="Arial" w:cs="Arial"/>
+          <w:sz w:val="24"/>
+          <w:szCs w:val="24"/>
+        </w:rPr>
+        <w:t>e</w:t>
+      </w:r>
+      <w:r>
+        <w:rPr>
+          <w:rFonts w:ascii="Arial" w:hAnsi="Arial" w:cs="Arial"/>
+          <w:sz w:val="24"/>
+          <w:szCs w:val="24"/>
+        </w:rPr>
+        <w:t xml:space="preserve"> eher riskant investiert w</w:t>
+      </w:r>
+      <w:r>
+        <w:rPr>
+          <w:rFonts w:ascii="Arial" w:hAnsi="Arial" w:cs="Arial"/>
+          <w:sz w:val="24"/>
+          <w:szCs w:val="24"/>
+        </w:rPr>
+        <w:t>erden</w:t>
+      </w:r>
+      <w:r>
+        <w:rPr>
+          <w:rFonts w:ascii="Arial" w:hAnsi="Arial" w:cs="Arial"/>
+          <w:sz w:val="24"/>
+          <w:szCs w:val="24"/>
+        </w:rPr>
+        <w:t xml:space="preserve"> (Hypothese 1a) und der Annahme, dass Erb</w:t>
+      </w:r>
+      <w:r>
+        <w:rPr>
+          <w:rFonts w:ascii="Arial" w:hAnsi="Arial" w:cs="Arial"/>
+          <w:sz w:val="24"/>
+          <w:szCs w:val="24"/>
+        </w:rPr>
+        <w:t>schaften</w:t>
+      </w:r>
+      <w:r>
+        <w:rPr>
+          <w:rFonts w:ascii="Arial" w:hAnsi="Arial" w:cs="Arial"/>
+          <w:sz w:val="24"/>
+          <w:szCs w:val="24"/>
+        </w:rPr>
+        <w:t xml:space="preserve"> eher sicher investiert </w:t>
+      </w:r>
+      <w:r>
+        <w:rPr>
+          <w:rFonts w:ascii="Arial" w:hAnsi="Arial" w:cs="Arial"/>
+          <w:sz w:val="24"/>
+          <w:szCs w:val="24"/>
+        </w:rPr>
+        <w:t>werden (Hypothese 1b)</w:t>
+      </w:r>
+      <w:r>
+        <w:rPr>
+          <w:rFonts w:ascii="Arial" w:hAnsi="Arial" w:cs="Arial"/>
+          <w:sz w:val="24"/>
+          <w:szCs w:val="24"/>
+        </w:rPr>
+        <w:t>, sowie entsprechende Belege der Literatur (Quellen) leitet sich Hypothese 2a ab.</w:t>
+      </w:r>
+    </w:p>
+    <w:p>
+      <w:pPr>
+        <w:spacing w:line="360" w:lineRule="auto"/>
+        <w:jc w:val="both"/>
+        <w:rPr>
+          <w:rFonts w:ascii="Arial" w:hAnsi="Arial" w:cs="Arial"/>
+          <w:i/>
+          <w:iCs/>
+          <w:sz w:val="24"/>
+          <w:szCs w:val="24"/>
+          <w:lang w:val="de-DE"/>
+        </w:rPr>
+      </w:pPr>
+      <w:r>
+        <w:rPr>
+          <w:rFonts w:ascii="Arial" w:hAnsi="Arial" w:cs="Arial"/>
+          <w:i/>
+          <w:iCs/>
+          <w:sz w:val="24"/>
+          <w:szCs w:val="24"/>
+          <w:lang w:val="de-DE"/>
+        </w:rPr>
+        <w:t xml:space="preserve">Hypothese </w:t>
+      </w:r>
+      <w:r>
+        <w:rPr>
+          <w:rFonts w:ascii="Arial" w:hAnsi="Arial" w:cs="Arial"/>
+          <w:i/>
+          <w:iCs/>
+          <w:sz w:val="24"/>
+          <w:szCs w:val="24"/>
+          <w:lang w:val="de-DE"/>
+        </w:rPr>
+        <w:t>2</w:t>
+      </w:r>
+      <w:r>
+        <w:rPr>
+          <w:rFonts w:ascii="Arial" w:hAnsi="Arial" w:cs="Arial"/>
+          <w:i/>
+          <w:iCs/>
+          <w:sz w:val="24"/>
+          <w:szCs w:val="24"/>
+          <w:lang w:val="de-DE"/>
+        </w:rPr>
+        <w:t>a: Erbschaft</w:t>
+      </w:r>
+      <w:r>
+        <w:rPr>
+          <w:rFonts w:ascii="Arial" w:hAnsi="Arial" w:cs="Arial"/>
+          <w:i/>
+          <w:iCs/>
+          <w:sz w:val="24"/>
+          <w:szCs w:val="24"/>
+          <w:lang w:val="de-DE"/>
+        </w:rPr>
+        <w:t>en</w:t>
+      </w:r>
+      <w:r>
+        <w:rPr>
+          <w:rFonts w:ascii="Arial" w:hAnsi="Arial" w:cs="Arial"/>
+          <w:i/>
+          <w:iCs/>
+          <w:sz w:val="24"/>
+          <w:szCs w:val="24"/>
+          <w:lang w:val="de-DE"/>
+        </w:rPr>
+        <w:t xml:space="preserve"> w</w:t>
+      </w:r>
+      <w:r>
+        <w:rPr>
+          <w:rFonts w:ascii="Arial" w:hAnsi="Arial" w:cs="Arial"/>
+          <w:i/>
+          <w:iCs/>
+          <w:sz w:val="24"/>
+          <w:szCs w:val="24"/>
+          <w:lang w:val="de-DE"/>
+        </w:rPr>
+        <w:t xml:space="preserve">erden </w:t>
+      </w:r>
+      <w:r>
+        <w:rPr>
+          <w:rFonts w:ascii="Arial" w:hAnsi="Arial" w:cs="Arial"/>
+          <w:i/>
+          <w:iCs/>
+          <w:sz w:val="24"/>
+          <w:szCs w:val="24"/>
+          <w:lang w:val="de-DE"/>
+        </w:rPr>
+        <w:t>weniger riskant investiert als Lotteriegewinn</w:t>
+      </w:r>
+      <w:r>
+        <w:rPr>
+          <w:rFonts w:ascii="Arial" w:hAnsi="Arial" w:cs="Arial"/>
+          <w:i/>
+          <w:iCs/>
+          <w:sz w:val="24"/>
+          <w:szCs w:val="24"/>
+          <w:lang w:val="de-DE"/>
+        </w:rPr>
+        <w:t>e.</w:t>
+      </w:r>
+    </w:p>
+    <w:p>
+      <w:pPr>
+        <w:spacing w:line="360" w:lineRule="auto"/>
+        <w:jc w:val="both"/>
+        <w:rPr>
+          <w:rFonts w:ascii="Arial" w:hAnsi="Arial" w:cs="Arial"/>
+          <w:iCs/>
+          <w:sz w:val="24"/>
+          <w:szCs w:val="24"/>
+          <w:lang w:val="de-DE"/>
+        </w:rPr>
+      </w:pPr>
+      <w:r>
+        <w:rPr>
+          <w:rFonts w:ascii="Arial" w:hAnsi="Arial" w:cs="Arial"/>
+          <w:iCs/>
+          <w:sz w:val="24"/>
+          <w:szCs w:val="24"/>
+          <w:lang w:val="de-DE"/>
+        </w:rPr>
+        <w:t>Aus der Annahme, dass Ersparnisse aus erarbeitetem Geld eher sicher investiert wird (Hypothese 1c) und der Annahme, dass Lotteriegewinne eher riskant investiert werden</w:t>
+      </w:r>
+      <w:r>
+        <w:rPr>
+          <w:rFonts w:ascii="Arial" w:hAnsi="Arial" w:cs="Arial"/>
+          <w:iCs/>
+          <w:sz w:val="24"/>
+          <w:szCs w:val="24"/>
+          <w:lang w:val="de-DE"/>
+        </w:rPr>
+        <w:t xml:space="preserve"> (Hypothese 1a) ergibt sich Hypothese 2b.</w:t>
+      </w:r>
+    </w:p>
+    <w:p>
+      <w:pPr>
+        <w:spacing w:line="360" w:lineRule="auto"/>
+        <w:jc w:val="both"/>
+        <w:rPr>
+          <w:rFonts w:ascii="Arial" w:hAnsi="Arial" w:cs="Arial"/>
+          <w:i/>
+          <w:sz w:val="24"/>
+          <w:szCs w:val="24"/>
+          <w:lang w:val="en-AT"/>
+        </w:rPr>
+      </w:pPr>
+      <w:proofErr w:type="spellStart"/>
+      <w:r>
+        <w:rPr>
+          <w:rFonts w:ascii="Arial" w:hAnsi="Arial" w:cs="Arial"/>
+          <w:i/>
+          <w:sz w:val="24"/>
+          <w:szCs w:val="24"/>
+          <w:lang w:val="en-AT"/>
+        </w:rPr>
+        <w:t>Hypothese</w:t>
+      </w:r>
+      <w:proofErr w:type="spellEnd"/>
+      <w:r>
+        <w:rPr>
+          <w:rFonts w:ascii="Arial" w:hAnsi="Arial" w:cs="Arial"/>
+          <w:i/>
+          <w:sz w:val="24"/>
+          <w:szCs w:val="24"/>
+          <w:lang w:val="en-AT"/>
+        </w:rPr>
+        <w:t xml:space="preserve"> 3b: Ein </w:t>
+      </w:r>
+      <w:proofErr w:type="spellStart"/>
+      <w:r>
+        <w:rPr>
+          <w:rFonts w:ascii="Arial" w:hAnsi="Arial" w:cs="Arial"/>
+          <w:i/>
+          <w:sz w:val="24"/>
+          <w:szCs w:val="24"/>
+          <w:lang w:val="en-AT"/>
+        </w:rPr>
+        <w:t>Lotteriegewinn</w:t>
+      </w:r>
+      <w:proofErr w:type="spellEnd"/>
+      <w:r>
+        <w:rPr>
+          <w:rFonts w:ascii="Arial" w:hAnsi="Arial" w:cs="Arial"/>
+          <w:i/>
+          <w:sz w:val="24"/>
+          <w:szCs w:val="24"/>
+          <w:lang w:val="en-AT"/>
+        </w:rPr>
+        <w:t xml:space="preserve"> </w:t>
+      </w:r>
+      <w:proofErr w:type="spellStart"/>
+      <w:r>
+        <w:rPr>
+          <w:rFonts w:ascii="Arial" w:hAnsi="Arial" w:cs="Arial"/>
+          <w:i/>
+          <w:sz w:val="24"/>
+          <w:szCs w:val="24"/>
+          <w:lang w:val="en-AT"/>
+        </w:rPr>
+        <w:t>wird</w:t>
+      </w:r>
+      <w:proofErr w:type="spellEnd"/>
+      <w:r>
+        <w:rPr>
+          <w:rFonts w:ascii="Arial" w:hAnsi="Arial" w:cs="Arial"/>
+          <w:i/>
+          <w:sz w:val="24"/>
+          <w:szCs w:val="24"/>
+          <w:lang w:val="en-AT"/>
+        </w:rPr>
+        <w:t xml:space="preserve"> </w:t>
+      </w:r>
+      <w:proofErr w:type="spellStart"/>
+      <w:r>
+        <w:rPr>
+          <w:rFonts w:ascii="Arial" w:hAnsi="Arial" w:cs="Arial"/>
+          <w:i/>
+          <w:sz w:val="24"/>
+          <w:szCs w:val="24"/>
+          <w:lang w:val="en-AT"/>
+        </w:rPr>
+        <w:t>riskanter</w:t>
+      </w:r>
+      <w:proofErr w:type="spellEnd"/>
+      <w:r>
+        <w:rPr>
+          <w:rFonts w:ascii="Arial" w:hAnsi="Arial" w:cs="Arial"/>
+          <w:i/>
+          <w:sz w:val="24"/>
+          <w:szCs w:val="24"/>
+          <w:lang w:val="en-AT"/>
+        </w:rPr>
+        <w:t xml:space="preserve"> </w:t>
+      </w:r>
+      <w:proofErr w:type="spellStart"/>
+      <w:r>
+        <w:rPr>
+          <w:rFonts w:ascii="Arial" w:hAnsi="Arial" w:cs="Arial"/>
+          <w:i/>
+          <w:sz w:val="24"/>
+          <w:szCs w:val="24"/>
+          <w:lang w:val="en-AT"/>
+        </w:rPr>
+        <w:t>investiert</w:t>
+      </w:r>
+      <w:proofErr w:type="spellEnd"/>
+      <w:r>
+        <w:rPr>
+          <w:rFonts w:ascii="Arial" w:hAnsi="Arial" w:cs="Arial"/>
+          <w:i/>
+          <w:sz w:val="24"/>
+          <w:szCs w:val="24"/>
+          <w:lang w:val="en-AT"/>
+        </w:rPr>
+        <w:t xml:space="preserve"> </w:t>
+      </w:r>
+      <w:proofErr w:type="spellStart"/>
+      <w:r>
+        <w:rPr>
+          <w:rFonts w:ascii="Arial" w:hAnsi="Arial" w:cs="Arial"/>
+          <w:i/>
+          <w:sz w:val="24"/>
+          <w:szCs w:val="24"/>
+          <w:lang w:val="en-AT"/>
+        </w:rPr>
+        <w:t>als</w:t>
+      </w:r>
+      <w:proofErr w:type="spellEnd"/>
+      <w:r>
+        <w:rPr>
+          <w:rFonts w:ascii="Arial" w:hAnsi="Arial" w:cs="Arial"/>
+          <w:i/>
+          <w:sz w:val="24"/>
+          <w:szCs w:val="24"/>
+          <w:lang w:val="en-AT"/>
+        </w:rPr>
+        <w:t xml:space="preserve"> </w:t>
+      </w:r>
+      <w:proofErr w:type="spellStart"/>
+      <w:r>
+        <w:rPr>
+          <w:rFonts w:ascii="Arial" w:hAnsi="Arial" w:cs="Arial"/>
+          <w:i/>
+          <w:sz w:val="24"/>
+          <w:szCs w:val="24"/>
+          <w:lang w:val="en-AT"/>
+        </w:rPr>
+        <w:t>Erspartes</w:t>
+      </w:r>
+      <w:proofErr w:type="spellEnd"/>
+      <w:r>
+        <w:rPr>
+          <w:rFonts w:ascii="Arial" w:hAnsi="Arial" w:cs="Arial"/>
+          <w:i/>
+          <w:sz w:val="24"/>
+          <w:szCs w:val="24"/>
+          <w:lang w:val="en-AT"/>
+        </w:rPr>
+        <w:t>.</w:t>
+      </w:r>
+    </w:p>
+    <w:p>
+      <w:pPr>
+        <w:spacing w:line="360" w:lineRule="auto"/>
+        <w:jc w:val="both"/>
+        <w:rPr>
+          <w:rFonts w:ascii="Arial" w:hAnsi="Arial" w:cs="Arial"/>
+          <w:iCs/>
+          <w:color w:val="FF0000"/>
+          <w:sz w:val="24"/>
+          <w:szCs w:val="24"/>
+          <w:lang w:val="de-DE"/>
+        </w:rPr>
+      </w:pPr>
+      <w:r>
+        <w:rPr>
+          <w:rFonts w:ascii="Arial" w:hAnsi="Arial" w:cs="Arial"/>
+          <w:iCs/>
+          <w:color w:val="FF0000"/>
+          <w:sz w:val="24"/>
+          <w:szCs w:val="24"/>
+          <w:lang w:val="de-DE"/>
+        </w:rPr>
+        <w:lastRenderedPageBreak/>
+        <w:t xml:space="preserve">Aus den Annahmen, dass sowohl Erbschaften als auch </w:t>
+      </w:r>
+      <w:r>
+        <w:rPr>
+          <w:rFonts w:ascii="Arial" w:hAnsi="Arial" w:cs="Arial"/>
+          <w:iCs/>
+          <w:sz w:val="24"/>
+          <w:szCs w:val="24"/>
+          <w:lang w:val="de-DE"/>
+        </w:rPr>
+        <w:t>Ersparnisse aus erarbeitetem Geld eher sicher investier</w:t>
+      </w:r>
+      <w:r>
+        <w:rPr>
+          <w:rFonts w:ascii="Arial" w:hAnsi="Arial" w:cs="Arial"/>
+          <w:iCs/>
+          <w:sz w:val="24"/>
+          <w:szCs w:val="24"/>
+          <w:lang w:val="de-DE"/>
+        </w:rPr>
+        <w:t>t werden (Hypothese 1b und Hypothese 1c) ergibt sich Hypothese 2c.</w:t>
+      </w:r>
+    </w:p>
+    <w:p>
+      <w:pPr>
+        <w:spacing w:line="360" w:lineRule="auto"/>
+        <w:jc w:val="both"/>
+        <w:rPr>
+          <w:rFonts w:ascii="Arial" w:hAnsi="Arial" w:cs="Arial"/>
+          <w:i/>
+          <w:iCs/>
+          <w:sz w:val="24"/>
+          <w:szCs w:val="24"/>
+          <w:lang w:val="en-AT"/>
+        </w:rPr>
+      </w:pPr>
+      <w:r>
+        <w:rPr>
+          <w:rFonts w:ascii="Arial" w:hAnsi="Arial" w:cs="Arial"/>
+          <w:i/>
+          <w:iCs/>
+          <w:sz w:val="24"/>
+          <w:szCs w:val="24"/>
+          <w:lang w:val="de-DE"/>
+        </w:rPr>
+        <w:t xml:space="preserve">Hypothese </w:t>
+      </w:r>
+      <w:r>
+        <w:rPr>
+          <w:rFonts w:ascii="Arial" w:hAnsi="Arial" w:cs="Arial"/>
+          <w:i/>
+          <w:iCs/>
+          <w:sz w:val="24"/>
+          <w:szCs w:val="24"/>
+          <w:lang w:val="de-DE"/>
+        </w:rPr>
+        <w:t>2</w:t>
+      </w:r>
+      <w:r>
+        <w:rPr>
+          <w:rFonts w:ascii="Arial" w:hAnsi="Arial" w:cs="Arial"/>
+          <w:i/>
+          <w:iCs/>
+          <w:sz w:val="24"/>
+          <w:szCs w:val="24"/>
+          <w:lang w:val="de-DE"/>
+        </w:rPr>
+        <w:t>c: Eine Erbschaft wird genauso riskant investiert wie Erspartes.</w:t>
+      </w:r>
+    </w:p>
+    <w:p>
+      <w:pPr>
+        <w:spacing w:line="360" w:lineRule="auto"/>
+        <w:jc w:val="both"/>
+        <w:rPr>
+          <w:rFonts w:ascii="Arial" w:hAnsi="Arial" w:cs="Arial"/>
+          <w:sz w:val="24"/>
+          <w:szCs w:val="24"/>
+        </w:rPr>
+      </w:pPr>
+      <w:r>
+        <w:rPr>
+          <w:rFonts w:ascii="Arial" w:hAnsi="Arial" w:cs="Arial"/>
+          <w:sz w:val="24"/>
+          <w:szCs w:val="24"/>
+        </w:rPr>
         <w:t xml:space="preserve">Konkret wird </w:t>
       </w:r>
       <w:r>
@@ -17912,75 +18529,19 @@
         <w:jc w:val="both"/>
         <w:rPr>
           <w:rFonts w:ascii="Arial" w:hAnsi="Arial" w:cs="Arial"/>
-          <w:sz w:val="24"/>
-          <w:szCs w:val="24"/>
-        </w:rPr>
-      </w:pPr>
-      <w:r>
-        <w:rPr>
-          <w:rFonts w:ascii="Arial" w:hAnsi="Arial" w:cs="Arial"/>
-          <w:sz w:val="24"/>
-          <w:szCs w:val="24"/>
-        </w:rPr>
-        <w:t xml:space="preserve">Um die Forschungshypothesen zu beantworten wurde ein quantitativer Forschungsansatz, in Form eines Fragebogens gewählt. </w:t>
-      </w:r>
-      <w:r>
-        <w:rPr>
-          <w:rFonts w:ascii="Arial" w:hAnsi="Arial" w:cs="Arial"/>
-          <w:sz w:val="24"/>
-          <w:szCs w:val="24"/>
-        </w:rPr>
-        <w:t xml:space="preserve">Zu Beginn des Fragebogens </w:t>
-      </w:r>
-      <w:r>
-        <w:rPr>
-          <w:rFonts w:ascii="Arial" w:hAnsi="Arial" w:cs="Arial"/>
-          <w:sz w:val="24"/>
-          <w:szCs w:val="24"/>
-        </w:rPr>
-        <w:lastRenderedPageBreak/>
-        <w:t>wurden die Versuchsteilnehmer kurz über die Studie informiert, ohne das Ziel der Studie preiszugeben. Anschließend wurde im Rahmen der guten ethischen Forschung über Freiwilligkeit, Anonymität, Konsens und Erreichbarkeit eines Ansprechpartners (des Autors dieser Masterarbeit) informiert. Probanden</w:t>
-      </w:r>
-      <w:r>
-        <w:rPr>
-          <w:rFonts w:ascii="Arial" w:hAnsi="Arial" w:cs="Arial"/>
-          <w:sz w:val="24"/>
-          <w:szCs w:val="24"/>
-        </w:rPr>
-        <w:t>, die Konsens zur Datenverarbeitung gaben</w:t>
-      </w:r>
-      <w:r>
-        <w:rPr>
-          <w:rFonts w:ascii="Arial" w:hAnsi="Arial" w:cs="Arial"/>
-          <w:sz w:val="24"/>
-          <w:szCs w:val="24"/>
-        </w:rPr>
-        <w:t xml:space="preserve">, wurden sie auf die nächste Seite weitergeleitet. Lehnten sie ab, kamen sie direkt zur letzten Seite, </w:t>
-      </w:r>
-      <w:r>
-        <w:rPr>
-          <w:rFonts w:ascii="Arial" w:hAnsi="Arial" w:cs="Arial"/>
-          <w:sz w:val="24"/>
-          <w:szCs w:val="24"/>
-        </w:rPr>
-        <w:t xml:space="preserve">wo eine kurze Verabschiedung stattfand. Probanden, die Konsens gaben, wurden in eine von drei Gruppen eingeteilt. Es wurden zwei Versuchsgruppen und eine Kontrollgruppe </w:t>
-      </w:r>
-      <w:r>
-        <w:rPr>
-          <w:rFonts w:ascii="Arial" w:hAnsi="Arial" w:cs="Arial"/>
           <w:color w:val="FF0000"/>
           <w:sz w:val="24"/>
           <w:szCs w:val="24"/>
         </w:rPr>
-        <w:t>konzipiert</w:t>
-      </w:r>
-      <w:r>
-        <w:rPr>
-          <w:rFonts w:ascii="Arial" w:hAnsi="Arial" w:cs="Arial"/>
-          <w:sz w:val="24"/>
-          <w:szCs w:val="24"/>
-        </w:rPr>
-        <w:t>. Die Zuteilung fand randomisiert statt.</w:t>
+      </w:pPr>
+      <w:r>
+        <w:rPr>
+          <w:rFonts w:ascii="Arial" w:hAnsi="Arial" w:cs="Arial"/>
+          <w:color w:val="FF0000"/>
+          <w:sz w:val="24"/>
+          <w:szCs w:val="24"/>
+        </w:rPr>
+        <w:t>Hypothese 3 die sich aus dem Untersuchungsdesign ergibt einfügen</w:t>
       </w:r>
     </w:p>
     <w:p>
@@ -17999,7 +18560,84 @@
           <w:sz w:val="24"/>
           <w:szCs w:val="24"/>
         </w:rPr>
-        <w:t>Die Experimentalgruppen ähneln einander, der einzige Unterschied ist die Aufteilung der Geldmenge in die zur Verfügung stehenden Geldquellen. Deswegen wird im Weiteren Experimentalgruppe A beschrieben und die Geldmenge für Experimentalgruppe B in Klammer gesetzt. Die Kontrollgruppe wird extra beschrieben. Experimentalgruppe A (B) bekamen folgende Anleitung:</w:t>
+        <w:t xml:space="preserve">Um die Forschungshypothesen zu beantworten wurde ein quantitativer Forschungsansatz, in Form eines Fragebogens gewählt. </w:t>
+      </w:r>
+      <w:r>
+        <w:rPr>
+          <w:rFonts w:ascii="Arial" w:hAnsi="Arial" w:cs="Arial"/>
+          <w:sz w:val="24"/>
+          <w:szCs w:val="24"/>
+        </w:rPr>
+        <w:t>Zu Beginn des Fragebogens wurden die Versuchsteilnehmer kurz über die Studie informiert, ohne das Ziel der Studie preiszugeben. Anschließend wurde im Rahmen der guten ethischen Forschung über Freiwilligkeit, Anonymität, Konsens und Erreichbarkeit eines Ansprechpartners (des Autors dieser Masterarbeit) informiert. Probanden</w:t>
+      </w:r>
+      <w:r>
+        <w:rPr>
+          <w:rFonts w:ascii="Arial" w:hAnsi="Arial" w:cs="Arial"/>
+          <w:sz w:val="24"/>
+          <w:szCs w:val="24"/>
+        </w:rPr>
+        <w:t>, die Konsens zur Datenverarbeitung gaben</w:t>
+      </w:r>
+      <w:r>
+        <w:rPr>
+          <w:rFonts w:ascii="Arial" w:hAnsi="Arial" w:cs="Arial"/>
+          <w:sz w:val="24"/>
+          <w:szCs w:val="24"/>
+        </w:rPr>
+        <w:t xml:space="preserve">, wurden sie auf die nächste Seite weitergeleitet. Lehnten sie ab, kamen sie direkt zur letzten Seite, </w:t>
+      </w:r>
+      <w:r>
+        <w:rPr>
+          <w:rFonts w:ascii="Arial" w:hAnsi="Arial" w:cs="Arial"/>
+          <w:sz w:val="24"/>
+          <w:szCs w:val="24"/>
+        </w:rPr>
+        <w:t xml:space="preserve">wo eine kurze Verabschiedung stattfand. Probanden, die Konsens gaben, wurden in eine von drei Gruppen eingeteilt. Es wurden zwei Versuchsgruppen und eine Kontrollgruppe </w:t>
+      </w:r>
+      <w:r>
+        <w:rPr>
+          <w:rFonts w:ascii="Arial" w:hAnsi="Arial" w:cs="Arial"/>
+          <w:color w:val="FF0000"/>
+          <w:sz w:val="24"/>
+          <w:szCs w:val="24"/>
+        </w:rPr>
+        <w:t>konzipiert</w:t>
+      </w:r>
+      <w:r>
+        <w:rPr>
+          <w:rFonts w:ascii="Arial" w:hAnsi="Arial" w:cs="Arial"/>
+          <w:sz w:val="24"/>
+          <w:szCs w:val="24"/>
+        </w:rPr>
+        <w:t>. Die Zuteilung fand randomisiert statt.</w:t>
+      </w:r>
+    </w:p>
+    <w:p>
+      <w:pPr>
+        <w:spacing w:line="360" w:lineRule="auto"/>
+        <w:jc w:val="both"/>
+        <w:rPr>
+          <w:rFonts w:ascii="Arial" w:hAnsi="Arial" w:cs="Arial"/>
+          <w:sz w:val="24"/>
+          <w:szCs w:val="24"/>
+        </w:rPr>
+      </w:pPr>
+      <w:r>
+        <w:rPr>
+          <w:rFonts w:ascii="Arial" w:hAnsi="Arial" w:cs="Arial"/>
+          <w:sz w:val="24"/>
+          <w:szCs w:val="24"/>
+        </w:rPr>
+        <w:t xml:space="preserve">Die Experimentalgruppen ähneln einander, der einzige Unterschied ist die Aufteilung der Geldmenge in die zur Verfügung stehenden Geldquellen. Deswegen wird im Weiteren Experimentalgruppe A beschrieben und die Geldmenge für </w:t>
+      </w:r>
+      <w:r>
+        <w:rPr>
+          <w:rFonts w:ascii="Arial" w:hAnsi="Arial" w:cs="Arial"/>
+          <w:sz w:val="24"/>
+          <w:szCs w:val="24"/>
+        </w:rPr>
+        <w:lastRenderedPageBreak/>
+        <w:t>Experimentalgruppe B in Klammer gesetzt. Die Kontrollgruppe wird extra beschrieben. Experimentalgruppe A (B) bekamen folgende Anleitung:</w:t>
       </w:r>
     </w:p>
     <w:p>
@@ -18225,16 +18863,7 @@
           <w:sz w:val="24"/>
           <w:szCs w:val="24"/>
         </w:rPr>
-        <w:t xml:space="preserve">mittels Schieberegler für jede Geldquelle auszuwählen wie viel in Alternative A und wie viel in Alternative B investiert werden soll. Die Alternativen wurden so gewählt, dass sie beide attraktiv erscheinen. Eine 50/50 Chance Kapital zu verdoppeln, oder die Hälfte zu verlieren sollte in der Regel aufgrund der Risikoaversion abgelehnt werden, obwohl objektiv betrachtet ein guter Deal dahintersteckt. Auch 4% risikofreie Zinsen scheinen attraktiv, wenn man bedenkt, </w:t>
-      </w:r>
-      <w:r>
-        <w:rPr>
-          <w:rFonts w:ascii="Arial" w:hAnsi="Arial" w:cs="Arial"/>
-          <w:sz w:val="24"/>
-          <w:szCs w:val="24"/>
-        </w:rPr>
-        <w:lastRenderedPageBreak/>
-        <w:t xml:space="preserve">dass viele Banken Negativzins verlangen, wenn Geld am Konto oder </w:t>
+        <w:t xml:space="preserve">mittels Schieberegler für jede Geldquelle auszuwählen wie viel in Alternative A und wie viel in Alternative B investiert werden soll. Die Alternativen wurden so gewählt, dass sie beide attraktiv erscheinen. Eine 50/50 Chance Kapital zu verdoppeln, oder die Hälfte zu verlieren sollte in der Regel aufgrund der Risikoaversion abgelehnt werden, obwohl objektiv betrachtet ein guter Deal dahintersteckt. Auch 4% risikofreie Zinsen scheinen attraktiv, wenn man bedenkt, dass viele Banken Negativzins verlangen, wenn Geld am Konto oder </w:t>
       </w:r>
       <w:r>
         <w:rPr>
@@ -18291,6 +18920,7 @@
         <w:rPr>
           <w:noProof/>
         </w:rPr>
+        <w:lastRenderedPageBreak/>
         <w:drawing>
           <wp:inline distT="0" distB="0" distL="0" distR="0" wp14:anchorId="32608026" wp14:editId="1CF6ACD5">
             <wp:extent cx="4390576" cy="2386940"/>
@@ -18472,16 +19102,25 @@
           <w:sz w:val="24"/>
           <w:szCs w:val="24"/>
         </w:rPr>
-        <w:t xml:space="preserve">Anschließend wurde nach der Beziehung zu den Eltern der Versuchsperson gefragt. Dies dient als Kontrollvariable, da grundsätzlich davon ausgegangen wird, dass </w:t>
-      </w:r>
-      <w:r>
-        <w:rPr>
-          <w:rFonts w:ascii="Arial" w:hAnsi="Arial" w:cs="Arial"/>
-          <w:sz w:val="24"/>
-          <w:szCs w:val="24"/>
-        </w:rPr>
-        <w:lastRenderedPageBreak/>
-        <w:t>geerbtes Geld von den Eltern risikoarm investiert wird aufgrund des emotionalen Werts. Jedoch könnte die Beziehung zu den Eltern einen Einfluss darauf haben. Zum Beispiel könnte geerbtes Geld weniger emotionalen Wert haben, wenn die Beziehung zu den Eltern sehr schlecht ist.</w:t>
+        <w:t xml:space="preserve">Anschließend wurde nach der Beziehung zu den Eltern der Versuchsperson gefragt. Dies dient als Kontrollvariable, da grundsätzlich davon ausgegangen wird, dass geerbtes Geld von den Eltern risikoarm </w:t>
+      </w:r>
+      <w:proofErr w:type="gramStart"/>
+      <w:r>
+        <w:rPr>
+          <w:rFonts w:ascii="Arial" w:hAnsi="Arial" w:cs="Arial"/>
+          <w:sz w:val="24"/>
+          <w:szCs w:val="24"/>
+        </w:rPr>
+        <w:t>investiert</w:t>
+      </w:r>
+      <w:proofErr w:type="gramEnd"/>
+      <w:r>
+        <w:rPr>
+          <w:rFonts w:ascii="Arial" w:hAnsi="Arial" w:cs="Arial"/>
+          <w:sz w:val="24"/>
+          <w:szCs w:val="24"/>
+        </w:rPr>
+        <w:t xml:space="preserve"> wird aufgrund des emotionalen Werts. Jedoch könnte die Beziehung zu den Eltern einen Einfluss darauf haben. Zum Beispiel könnte geerbtes Geld weniger emotionalen Wert haben, wenn die Beziehung zu den Eltern sehr schlecht ist.</w:t>
       </w:r>
     </w:p>
     <w:p>
@@ -18501,6 +19140,7 @@
           <w:sz w:val="24"/>
           <w:szCs w:val="24"/>
         </w:rPr>
+        <w:lastRenderedPageBreak/>
         <w:t xml:space="preserve">Als zweite Kontrollvariable wurde die finanzielle Risikobereitschaft erhoben. </w:t>
       </w:r>
       <w:r>
@@ -18567,16 +19207,7 @@
           <w:szCs w:val="24"/>
           <w:lang w:val="de-DE"/>
         </w:rPr>
-        <w:t>“</w:t>
-      </w:r>
-      <w:r>
-        <w:rPr>
-          <w:rFonts w:ascii="Arial" w:hAnsi="Arial" w:cs="Arial"/>
-          <w:sz w:val="24"/>
-          <w:szCs w:val="24"/>
-          <w:lang w:val="de-DE"/>
-        </w:rPr>
-        <w:t xml:space="preserve"> nach </w:t>
+        <w:t xml:space="preserve">“ nach </w:t>
       </w:r>
       <w:proofErr w:type="spellStart"/>
       <w:r>
@@ -18634,16 +19265,52 @@
           <w:szCs w:val="24"/>
           <w:lang w:val="de-DE"/>
         </w:rPr>
-        <w:t xml:space="preserve"> &amp; Lytton, 1999). Da die Sprache der originalen Items Englisch ist, wurde eine deutsche Version verwendet. Die Übersetzung und Validierung der deutschen Items erfolgte durch eine Kollegin und ihr Team im Laufe eines Masterseminars im Fachbereich Psychologie. Die deutschen Items wurden durch mehrere „Native Speaker“ in Deutsch als auch in Englisch durchgeführt. Somit wird davon ausgegangen, dass die deutschen Items ein Äquivalent zu den englischen Items darstellen, und somit gleichwertig verwendet werden können.</w:t>
-      </w:r>
-      <w:r>
-        <w:rPr>
-          <w:rFonts w:ascii="Arial" w:hAnsi="Arial" w:cs="Arial"/>
-          <w:sz w:val="24"/>
-          <w:szCs w:val="24"/>
-          <w:lang w:val="de-DE"/>
-        </w:rPr>
-        <w:t xml:space="preserve"> Der gesamte Fragebogen kann im Appendix gefunden werden. </w:t>
+        <w:t xml:space="preserve"> &amp; Lytton, 1999). Da die Sprache der originalen Items Englisch ist, wurde eine deutsche Version verwendet. Die Übersetzung und Validierung der deutschen Items erfolgte durch eine Kollegin und ihr Team im Laufe eines Masterseminars im Fachbereich Psychologie. Die deutschen Items wurden durch mehrere „Native Speaker“ in Deutsch als auch in Englisch durchgeführt. </w:t>
+      </w:r>
+      <w:r>
+        <w:rPr>
+          <w:rFonts w:ascii="Arial" w:hAnsi="Arial" w:cs="Arial"/>
+          <w:sz w:val="24"/>
+          <w:szCs w:val="24"/>
+          <w:lang w:val="de-DE"/>
+        </w:rPr>
+        <w:t>Dadurch</w:t>
+      </w:r>
+      <w:r>
+        <w:rPr>
+          <w:rFonts w:ascii="Arial" w:hAnsi="Arial" w:cs="Arial"/>
+          <w:sz w:val="24"/>
+          <w:szCs w:val="24"/>
+          <w:lang w:val="de-DE"/>
+        </w:rPr>
+        <w:t xml:space="preserve"> wird davon ausgegangen, dass die deutschen Items ein Äquivalent zu den englischen Items darstellen, und somit gleichwertig verwendet werden können.</w:t>
+      </w:r>
+      <w:r>
+        <w:rPr>
+          <w:rFonts w:ascii="Arial" w:hAnsi="Arial" w:cs="Arial"/>
+          <w:sz w:val="24"/>
+          <w:szCs w:val="24"/>
+          <w:lang w:val="de-DE"/>
+        </w:rPr>
+        <w:t xml:space="preserve"> </w:t>
+      </w:r>
+      <w:r>
+        <w:rPr>
+          <w:rFonts w:ascii="Arial" w:hAnsi="Arial" w:cs="Arial"/>
+          <w:sz w:val="24"/>
+          <w:szCs w:val="24"/>
+          <w:lang w:val="de-DE"/>
+        </w:rPr>
+        <w:t>Die Items, sowie der</w:t>
+      </w:r>
+      <w:r>
+        <w:rPr>
+          <w:rFonts w:ascii="Arial" w:hAnsi="Arial" w:cs="Arial"/>
+          <w:sz w:val="24"/>
+          <w:szCs w:val="24"/>
+          <w:lang w:val="de-DE"/>
+        </w:rPr>
+        <w:t xml:space="preserve"> gesamte Fragebogen kann im Appendix gefunden werden. </w:t>
       </w:r>
     </w:p>
     <w:p>
@@ -18654,17 +19321,194 @@
           <w:rFonts w:ascii="Arial" w:hAnsi="Arial" w:cs="Arial"/>
           <w:sz w:val="24"/>
           <w:szCs w:val="24"/>
-        </w:rPr>
-      </w:pPr>
+          <w:lang w:val="de-DE"/>
+        </w:rPr>
+      </w:pPr>
+      <w:r>
+        <w:rPr>
+          <w:rFonts w:ascii="Arial" w:hAnsi="Arial" w:cs="Arial"/>
+          <w:sz w:val="24"/>
+          <w:szCs w:val="24"/>
+          <w:lang w:val="de-DE"/>
+        </w:rPr>
+        <w:t xml:space="preserve">Anschließend an die Erhebung der Risikobereitschaft wurden demographische Daten zu Geschlecht, Alter, Bildung, berufliche Tätigkeit und ungefähres Nettoeinkommen erhoben. Die demographischen Variablen dienen dazu, </w:t>
+      </w:r>
+      <w:r>
+        <w:rPr>
+          <w:rFonts w:ascii="Arial" w:hAnsi="Arial" w:cs="Arial"/>
+          <w:sz w:val="24"/>
+          <w:szCs w:val="24"/>
+          <w:lang w:val="de-DE"/>
+        </w:rPr>
+        <w:t xml:space="preserve">die Ergebnisse hinsichtlich der demographischen </w:t>
+      </w:r>
+      <w:r>
+        <w:rPr>
+          <w:rFonts w:ascii="Arial" w:hAnsi="Arial" w:cs="Arial"/>
+          <w:sz w:val="24"/>
+          <w:szCs w:val="24"/>
+          <w:lang w:val="de-DE"/>
+        </w:rPr>
+        <w:t xml:space="preserve">Verteilung </w:t>
+      </w:r>
+      <w:r>
+        <w:rPr>
+          <w:rFonts w:ascii="Arial" w:hAnsi="Arial" w:cs="Arial"/>
+          <w:sz w:val="24"/>
+          <w:szCs w:val="24"/>
+          <w:lang w:val="de-DE"/>
+        </w:rPr>
+        <w:t xml:space="preserve">darzustellen. </w:t>
+      </w:r>
+    </w:p>
+    <w:p>
+      <w:pPr>
+        <w:spacing w:line="360" w:lineRule="auto"/>
+        <w:jc w:val="both"/>
+        <w:rPr>
+          <w:rFonts w:ascii="Arial" w:hAnsi="Arial" w:cs="Arial"/>
+          <w:sz w:val="24"/>
+          <w:szCs w:val="24"/>
+          <w:lang w:val="de-DE"/>
+        </w:rPr>
+      </w:pPr>
+      <w:r>
+        <w:rPr>
+          <w:rFonts w:ascii="Arial" w:hAnsi="Arial" w:cs="Arial"/>
+          <w:sz w:val="24"/>
+          <w:szCs w:val="24"/>
+          <w:lang w:val="de-DE"/>
+        </w:rPr>
+        <w:t>Die letzte Frage des Fragebogens ist eine Kontrollfrage, die erfragen soll, ob der Fragebogen ernsthaft beantwortet wurde, und dementsprechend verwertbar ist. Auf der letzten Seite wurde den Teilnehmer*Innen für Ihre Teilnahme gedankt und außerdem wurde ein Code geteilt den Teilnehmer*Innen, die über die Website „</w:t>
+      </w:r>
+      <w:proofErr w:type="spellStart"/>
+      <w:r>
+        <w:rPr>
+          <w:rFonts w:ascii="Arial" w:hAnsi="Arial" w:cs="Arial"/>
+          <w:sz w:val="24"/>
+          <w:szCs w:val="24"/>
+          <w:lang w:val="de-DE"/>
+        </w:rPr>
+        <w:t>SurveyCircle</w:t>
+      </w:r>
+      <w:proofErr w:type="spellEnd"/>
+      <w:r>
+        <w:rPr>
+          <w:rFonts w:ascii="Arial" w:hAnsi="Arial" w:cs="Arial"/>
+          <w:sz w:val="24"/>
+          <w:szCs w:val="24"/>
+          <w:lang w:val="de-DE"/>
+        </w:rPr>
+        <w:t xml:space="preserve">“ teilnahmen, benötigen. </w:t>
+      </w:r>
+      <w:r>
+        <w:rPr>
+          <w:rFonts w:ascii="Arial" w:hAnsi="Arial" w:cs="Arial"/>
+          <w:sz w:val="24"/>
+          <w:szCs w:val="24"/>
+          <w:lang w:val="de-DE"/>
+        </w:rPr>
+        <w:t>Darauf wird im Kapitel Vorgehen genauer eingegangen.</w:t>
+      </w:r>
     </w:p>
     <w:p>
       <w:pPr>
         <w:pStyle w:val="berschrift2"/>
         <w:spacing w:line="360" w:lineRule="auto"/>
         <w:jc w:val="both"/>
-      </w:pPr>
-      <w:r>
-        <w:t>Stichprobenbeschreibung</w:t>
+        <w:rPr>
+          <w:rFonts w:ascii="Arial" w:hAnsi="Arial" w:cs="Arial"/>
+          <w:sz w:val="24"/>
+          <w:szCs w:val="24"/>
+        </w:rPr>
+      </w:pPr>
+      <w:r>
+        <w:t>Stichprobengröße und Power</w:t>
+      </w:r>
+    </w:p>
+    <w:p>
+      <w:pPr>
+        <w:spacing w:line="360" w:lineRule="auto"/>
+        <w:jc w:val="both"/>
+        <w:rPr>
+          <w:rFonts w:ascii="Arial" w:hAnsi="Arial" w:cs="Arial"/>
+          <w:sz w:val="24"/>
+          <w:szCs w:val="24"/>
+          <w:lang w:val="de-DE"/>
+        </w:rPr>
+      </w:pPr>
+      <w:r>
+        <w:rPr>
+          <w:rFonts w:ascii="Arial" w:hAnsi="Arial" w:cs="Arial"/>
+          <w:sz w:val="24"/>
+          <w:szCs w:val="24"/>
+          <w:lang w:val="de-DE"/>
+        </w:rPr>
+        <w:t xml:space="preserve">Die Stichprobengröße wurde mittels G-Power berechnet (Faul et al., 2007). </w:t>
+      </w:r>
+    </w:p>
+    <w:p>
+      <w:pPr>
+        <w:spacing w:line="360" w:lineRule="auto"/>
+        <w:jc w:val="both"/>
+        <w:rPr>
+          <w:rFonts w:ascii="Arial" w:hAnsi="Arial" w:cs="Arial"/>
+          <w:sz w:val="24"/>
+          <w:szCs w:val="24"/>
+          <w:lang w:val="de-DE"/>
+        </w:rPr>
+      </w:pPr>
+    </w:p>
+    <w:p>
+      <w:pPr>
+        <w:spacing w:line="360" w:lineRule="auto"/>
+        <w:jc w:val="both"/>
+        <w:rPr>
+          <w:rFonts w:ascii="Arial" w:hAnsi="Arial" w:cs="Arial"/>
+          <w:sz w:val="24"/>
+          <w:szCs w:val="24"/>
+          <w:lang w:val="de-DE"/>
+        </w:rPr>
+      </w:pPr>
+    </w:p>
+    <w:p>
+      <w:pPr>
+        <w:spacing w:line="360" w:lineRule="auto"/>
+        <w:jc w:val="both"/>
+        <w:rPr>
+          <w:rFonts w:ascii="Arial" w:hAnsi="Arial" w:cs="Arial"/>
+          <w:sz w:val="24"/>
+          <w:szCs w:val="24"/>
+          <w:lang w:val="de-DE"/>
+        </w:rPr>
+      </w:pPr>
+      <w:r>
+        <w:rPr>
+          <w:rFonts w:ascii="Arial" w:hAnsi="Arial" w:cs="Arial"/>
+          <w:sz w:val="24"/>
+          <w:szCs w:val="24"/>
+          <w:lang w:val="en-US"/>
+        </w:rPr>
+        <w:t xml:space="preserve">Sheppard, C. R. (1999). How large should my sample be? Some quick guides to sample size and the power of tests. </w:t>
+      </w:r>
+      <w:r>
+        <w:rPr>
+          <w:rFonts w:ascii="Arial" w:hAnsi="Arial" w:cs="Arial"/>
+          <w:i/>
+          <w:sz w:val="24"/>
+          <w:szCs w:val="24"/>
+          <w:lang w:val="de-DE"/>
+        </w:rPr>
+        <w:t>Marine Pollution Bulletin</w:t>
+      </w:r>
+      <w:r>
+        <w:rPr>
+          <w:rFonts w:ascii="Arial" w:hAnsi="Arial" w:cs="Arial"/>
+          <w:sz w:val="24"/>
+          <w:szCs w:val="24"/>
+          <w:lang w:val="de-DE"/>
+        </w:rPr>
+        <w:t>, 38(6), 439-447.</w:t>
       </w:r>
     </w:p>
     <w:p>
@@ -18674,11 +19518,21 @@
         <w:jc w:val="both"/>
       </w:pPr>
       <w:r>
-        <w:t>Umgang mit fehlenden Daten</w:t>
-      </w:r>
-      <w:r>
-        <w:t xml:space="preserve"> und Qualitätssicherung</w:t>
-      </w:r>
+        <w:lastRenderedPageBreak/>
+        <w:t>Vorgehen</w:t>
+      </w:r>
+    </w:p>
+    <w:p>
+      <w:pPr>
+        <w:spacing w:line="360" w:lineRule="auto"/>
+        <w:jc w:val="both"/>
+        <w:rPr>
+          <w:rFonts w:ascii="Arial" w:hAnsi="Arial" w:cs="Arial"/>
+          <w:sz w:val="24"/>
+          <w:szCs w:val="24"/>
+          <w:lang w:val="de-DE"/>
+        </w:rPr>
+      </w:pPr>
     </w:p>
     <w:p>
       <w:pPr>
@@ -18687,7 +19541,328 @@
         <w:jc w:val="both"/>
       </w:pPr>
       <w:r>
-        <w:t>Messinstrumente / gemessene Variablen</w:t>
+        <w:t>Stichprobenbeschreibung</w:t>
+      </w:r>
+    </w:p>
+    <w:p>
+      <w:pPr>
+        <w:spacing w:line="360" w:lineRule="auto"/>
+        <w:jc w:val="both"/>
+        <w:rPr>
+          <w:rFonts w:ascii="Arial" w:hAnsi="Arial" w:cs="Arial"/>
+          <w:sz w:val="24"/>
+          <w:szCs w:val="24"/>
+        </w:rPr>
+      </w:pPr>
+      <w:r>
+        <w:rPr>
+          <w:rFonts w:ascii="Arial" w:hAnsi="Arial" w:cs="Arial"/>
+          <w:sz w:val="24"/>
+          <w:szCs w:val="24"/>
+        </w:rPr>
+        <w:t xml:space="preserve">Die Studie wurde in Form eines Online-Fragebogens durchgeführt. </w:t>
+      </w:r>
+      <w:r>
+        <w:rPr>
+          <w:rFonts w:ascii="Arial" w:hAnsi="Arial" w:cs="Arial"/>
+          <w:sz w:val="24"/>
+          <w:szCs w:val="24"/>
+        </w:rPr>
+        <w:t>Die Teilnahme an der Studie war freiwillig. Die Teilnehmer*Innen wurden über den Ablauf der Studie, Freiwilligkeit, Anonymität und Datenverarbeitung informiert. Nur Teilnehmer*Innen die den genannten Punkten zustimmten, konnten an der Studie teilnehmen. Insgesamt wurde die erste Seite des Fragebogens 291-mal aufgerufen</w:t>
+      </w:r>
+      <w:r>
+        <w:rPr>
+          <w:rFonts w:ascii="Arial" w:hAnsi="Arial" w:cs="Arial"/>
+          <w:sz w:val="24"/>
+          <w:szCs w:val="24"/>
+        </w:rPr>
+        <w:t xml:space="preserve">. 177 Personen haben den Fragebogen gänzlich abgeschlossen. 191 Personen haben den Fragebogen abgeschlossen, aber entweder keinen Konsens gegeben oder ihn nicht vollendet. Von den 191 </w:t>
+      </w:r>
+      <w:r>
+        <w:rPr>
+          <w:rFonts w:ascii="Arial" w:hAnsi="Arial" w:cs="Arial"/>
+          <w:sz w:val="24"/>
+          <w:szCs w:val="24"/>
+        </w:rPr>
+        <w:t>Personen,</w:t>
+      </w:r>
+      <w:r>
+        <w:rPr>
+          <w:rFonts w:ascii="Arial" w:hAnsi="Arial" w:cs="Arial"/>
+          <w:sz w:val="24"/>
+          <w:szCs w:val="24"/>
+        </w:rPr>
+        <w:t xml:space="preserve"> die den Fragebogen abgeschlossen haben, wurden 18 Personen aufgrund der Ausschlusskriterien (siehe Kapitel Umgang mit fehlenden Daten und Qualitätssicherung) von der Datenauswertung ausgeschlossen. </w:t>
+      </w:r>
+      <w:r>
+        <w:rPr>
+          <w:rFonts w:ascii="Arial" w:hAnsi="Arial" w:cs="Arial"/>
+          <w:sz w:val="24"/>
+          <w:szCs w:val="24"/>
+        </w:rPr>
+        <w:t xml:space="preserve">Dadurch ergibt sich eine Stichprobe von 159 Fällen. </w:t>
+      </w:r>
+    </w:p>
+    <w:p>
+      <w:pPr>
+        <w:spacing w:line="360" w:lineRule="auto"/>
+        <w:jc w:val="both"/>
+        <w:rPr>
+          <w:rFonts w:ascii="Arial" w:hAnsi="Arial" w:cs="Arial"/>
+          <w:sz w:val="24"/>
+          <w:szCs w:val="24"/>
+        </w:rPr>
+      </w:pPr>
+      <w:r>
+        <w:rPr>
+          <w:rFonts w:ascii="Arial" w:hAnsi="Arial" w:cs="Arial"/>
+          <w:sz w:val="24"/>
+          <w:szCs w:val="24"/>
+        </w:rPr>
+        <w:t>Gründe für den Abbruch während des Fragebogens könnten fehlendes Interesse oder Motivation den Fragebogen zu Ende zu bringen</w:t>
+      </w:r>
+      <w:r>
+        <w:rPr>
+          <w:rFonts w:ascii="Arial" w:hAnsi="Arial" w:cs="Arial"/>
+          <w:sz w:val="24"/>
+          <w:szCs w:val="24"/>
+        </w:rPr>
+        <w:t xml:space="preserve"> sein. Weiters habe 100 Personen den Fragebogen aufgerufen, ohne über Seite 1 zu kommen.</w:t>
+      </w:r>
+      <w:r>
+        <w:rPr>
+          <w:rFonts w:ascii="Arial" w:hAnsi="Arial" w:cs="Arial"/>
+          <w:sz w:val="24"/>
+          <w:szCs w:val="24"/>
+        </w:rPr>
+        <w:t xml:space="preserve"> </w:t>
+      </w:r>
+      <w:r>
+        <w:rPr>
+          <w:rFonts w:ascii="Arial" w:hAnsi="Arial" w:cs="Arial"/>
+          <w:sz w:val="24"/>
+          <w:szCs w:val="24"/>
+        </w:rPr>
+        <w:t xml:space="preserve">Gründe dafür können sein, dass der Fragebogen zu einem späteren Zeitpunkt erneut geöffnet und durchgeführt wurde, oder dass der Fragebogen kein Interesse geweckt hat und wieder geschlossen wurde. </w:t>
+      </w:r>
+    </w:p>
+    <w:p>
+      <w:pPr>
+        <w:spacing w:line="360" w:lineRule="auto"/>
+        <w:jc w:val="both"/>
+        <w:rPr>
+          <w:rFonts w:ascii="Arial" w:hAnsi="Arial" w:cs="Arial"/>
+          <w:sz w:val="24"/>
+          <w:szCs w:val="24"/>
+        </w:rPr>
+      </w:pPr>
+      <w:r>
+        <w:rPr>
+          <w:rFonts w:ascii="Arial" w:hAnsi="Arial" w:cs="Arial"/>
+          <w:sz w:val="24"/>
+          <w:szCs w:val="24"/>
+        </w:rPr>
+        <w:t xml:space="preserve">XXX (xx%) der Teilnehmer*innen gaben als Geschlecht weiblich. XXX der Teilnehmer*innen gaben als Geschlecht männlich an. XXX (XX%) der Teilnehmer*Innen gaben </w:t>
+      </w:r>
+      <w:r>
+        <w:rPr>
+          <w:rFonts w:ascii="Arial" w:hAnsi="Arial" w:cs="Arial"/>
+          <w:sz w:val="24"/>
+          <w:szCs w:val="24"/>
+        </w:rPr>
+        <w:t xml:space="preserve">als Geschlecht </w:t>
+      </w:r>
+      <w:r>
+        <w:rPr>
+          <w:rFonts w:ascii="Arial" w:hAnsi="Arial" w:cs="Arial"/>
+          <w:sz w:val="24"/>
+          <w:szCs w:val="24"/>
+        </w:rPr>
+        <w:t>divers</w:t>
+      </w:r>
+      <w:r>
+        <w:rPr>
+          <w:rFonts w:ascii="Arial" w:hAnsi="Arial" w:cs="Arial"/>
+          <w:sz w:val="24"/>
+          <w:szCs w:val="24"/>
+        </w:rPr>
+        <w:t xml:space="preserve"> an</w:t>
+      </w:r>
+      <w:r>
+        <w:rPr>
+          <w:rFonts w:ascii="Arial" w:hAnsi="Arial" w:cs="Arial"/>
+          <w:sz w:val="24"/>
+          <w:szCs w:val="24"/>
+        </w:rPr>
+        <w:t xml:space="preserve">. XXX (XX%) machten keine Angabe. Für eine graphische Darstellung siehe </w:t>
+      </w:r>
+      <w:r>
+        <w:rPr>
+          <w:rFonts w:ascii="Arial" w:hAnsi="Arial" w:cs="Arial"/>
+          <w:sz w:val="24"/>
+          <w:szCs w:val="24"/>
+        </w:rPr>
+        <w:t>Abbildung</w:t>
+      </w:r>
+      <w:r>
+        <w:rPr>
+          <w:rFonts w:ascii="Arial" w:hAnsi="Arial" w:cs="Arial"/>
+          <w:sz w:val="24"/>
+          <w:szCs w:val="24"/>
+        </w:rPr>
+        <w:t xml:space="preserve"> 2. Es kann festgestellt werden, dass mehr XX als YY an der Studie teilnahmen. </w:t>
+      </w:r>
+    </w:p>
+    <w:p>
+      <w:pPr>
+        <w:spacing w:line="360" w:lineRule="auto"/>
+        <w:jc w:val="both"/>
+        <w:rPr>
+          <w:rFonts w:ascii="Arial" w:hAnsi="Arial" w:cs="Arial"/>
+          <w:sz w:val="24"/>
+          <w:szCs w:val="24"/>
+        </w:rPr>
+      </w:pPr>
+      <w:r>
+        <w:rPr>
+          <w:rFonts w:ascii="Arial" w:hAnsi="Arial" w:cs="Arial"/>
+          <w:sz w:val="24"/>
+          <w:szCs w:val="24"/>
+        </w:rPr>
+        <w:t xml:space="preserve">Das Alter der Teilnehmer*innen wurde in Kategorien, welche jeweils </w:t>
+      </w:r>
+      <w:r>
+        <w:rPr>
+          <w:rFonts w:ascii="Arial" w:hAnsi="Arial" w:cs="Arial"/>
+          <w:sz w:val="24"/>
+          <w:szCs w:val="24"/>
+        </w:rPr>
+        <w:t>fünf</w:t>
+      </w:r>
+      <w:r>
+        <w:rPr>
+          <w:rFonts w:ascii="Arial" w:hAnsi="Arial" w:cs="Arial"/>
+          <w:sz w:val="24"/>
+          <w:szCs w:val="24"/>
+        </w:rPr>
+        <w:t xml:space="preserve"> Jahre umfassen erhoben. </w:t>
+      </w:r>
+      <w:r>
+        <w:rPr>
+          <w:rFonts w:ascii="Arial" w:hAnsi="Arial" w:cs="Arial"/>
+          <w:sz w:val="24"/>
+          <w:szCs w:val="24"/>
+        </w:rPr>
+        <w:t>Die meisten Personen waren in der Kategorie xx-xx oder eine Kategorie darunter, oder darüber. Für eine graphische Darstellung sie Abbildung 3.</w:t>
+      </w:r>
+    </w:p>
+    <w:p>
+      <w:pPr>
+        <w:spacing w:line="360" w:lineRule="auto"/>
+        <w:jc w:val="both"/>
+        <w:rPr>
+          <w:rFonts w:ascii="Arial" w:hAnsi="Arial" w:cs="Arial"/>
+          <w:color w:val="FF0000"/>
+          <w:sz w:val="24"/>
+          <w:szCs w:val="24"/>
+        </w:rPr>
+      </w:pPr>
+      <w:r>
+        <w:rPr>
+          <w:rFonts w:ascii="Arial" w:hAnsi="Arial" w:cs="Arial"/>
+          <w:sz w:val="24"/>
+          <w:szCs w:val="24"/>
+        </w:rPr>
+        <w:t>Die Verteilung kann dadurch erklärt werden, dass auf der Plattform „</w:t>
+      </w:r>
+      <w:proofErr w:type="spellStart"/>
+      <w:r>
+        <w:rPr>
+          <w:rFonts w:ascii="Arial" w:hAnsi="Arial" w:cs="Arial"/>
+          <w:sz w:val="24"/>
+          <w:szCs w:val="24"/>
+        </w:rPr>
+        <w:t>SurveyCircle</w:t>
+      </w:r>
+      <w:proofErr w:type="spellEnd"/>
+      <w:r>
+        <w:rPr>
+          <w:rFonts w:ascii="Arial" w:hAnsi="Arial" w:cs="Arial"/>
+          <w:sz w:val="24"/>
+          <w:szCs w:val="24"/>
+        </w:rPr>
+        <w:t xml:space="preserve">“ von der 125 Teilnehmer*Innen stammen, viele selbst </w:t>
+      </w:r>
+      <w:r>
+        <w:rPr>
+          <w:rFonts w:ascii="Arial" w:hAnsi="Arial" w:cs="Arial"/>
+          <w:sz w:val="24"/>
+          <w:szCs w:val="24"/>
+        </w:rPr>
+        <w:t xml:space="preserve">eine wissenschaftliche Arbeit im Zuge eines Bachelor- oder Masterstudiums durchführen. Durch die Teilnahme an diesem </w:t>
+      </w:r>
+      <w:r>
+        <w:rPr>
+          <w:rFonts w:ascii="Arial" w:hAnsi="Arial" w:cs="Arial"/>
+          <w:sz w:val="24"/>
+          <w:szCs w:val="24"/>
+        </w:rPr>
+        <w:lastRenderedPageBreak/>
+        <w:t xml:space="preserve">Fragebogen wird eine Teilnahme an Ihrer Studie erhofft (siehe Kapitel Vorgehen). </w:t>
+      </w:r>
+      <w:r>
+        <w:rPr>
+          <w:rFonts w:ascii="Arial" w:hAnsi="Arial" w:cs="Arial"/>
+          <w:color w:val="FF0000"/>
+          <w:sz w:val="24"/>
+          <w:szCs w:val="24"/>
+        </w:rPr>
+        <w:t>Irgendeine Erklärung, warum die in dem Alter sind.</w:t>
+      </w:r>
+    </w:p>
+    <w:p>
+      <w:pPr>
+        <w:spacing w:line="360" w:lineRule="auto"/>
+        <w:jc w:val="both"/>
+        <w:rPr>
+          <w:rFonts w:ascii="Arial" w:hAnsi="Arial" w:cs="Arial"/>
+          <w:sz w:val="24"/>
+          <w:szCs w:val="24"/>
+        </w:rPr>
+      </w:pPr>
+      <w:r>
+        <w:rPr>
+          <w:rFonts w:ascii="Arial" w:hAnsi="Arial" w:cs="Arial"/>
+          <w:sz w:val="24"/>
+          <w:szCs w:val="24"/>
+        </w:rPr>
+        <w:t>Über das Bildungsniveau der Teilnehmer*innen kann gesagt werden, dass xx (xx%)</w:t>
+      </w:r>
+    </w:p>
+    <w:p>
+      <w:pPr>
+        <w:spacing w:line="360" w:lineRule="auto"/>
+        <w:jc w:val="both"/>
+        <w:rPr>
+          <w:rFonts w:ascii="Arial" w:hAnsi="Arial" w:cs="Arial"/>
+          <w:sz w:val="24"/>
+          <w:szCs w:val="24"/>
+        </w:rPr>
+      </w:pPr>
+    </w:p>
+    <w:p>
+      <w:pPr>
+        <w:spacing w:line="360" w:lineRule="auto"/>
+        <w:jc w:val="both"/>
+      </w:pPr>
+      <w:r>
+        <w:t xml:space="preserve">Bildungsniveau, Beruf, </w:t>
+      </w:r>
+      <w:r>
+        <w:t>Nettoeinkommen</w:t>
+      </w:r>
+      <w:r>
+        <w:t xml:space="preserve"> </w:t>
       </w:r>
     </w:p>
     <w:p>
@@ -18697,7 +19872,20 @@
         <w:jc w:val="both"/>
       </w:pPr>
       <w:r>
-        <w:t>Vorgehen</w:t>
+        <w:t>Umgang mit fehlenden Daten</w:t>
+      </w:r>
+      <w:r>
+        <w:t xml:space="preserve"> und Qualitätssicherung</w:t>
+      </w:r>
+    </w:p>
+    <w:p>
+      <w:pPr>
+        <w:pStyle w:val="berschrift2"/>
+        <w:spacing w:line="360" w:lineRule="auto"/>
+        <w:jc w:val="both"/>
+      </w:pPr>
+      <w:r>
+        <w:t>Messinstrumente / gemessene Variablen</w:t>
       </w:r>
     </w:p>
     <w:p>
@@ -19056,6 +20244,7 @@
         <w:rPr>
           <w:lang w:val="en-US"/>
         </w:rPr>
+        <w:lastRenderedPageBreak/>
         <w:t>Money Doesn’t Stink. Or Does It? The Effect of Immorally Acquiring Money on Its Spending</w:t>
       </w:r>
       <w:bookmarkEnd w:id="29"/>
@@ -19144,8 +20333,21 @@
           <w:shd w:val="clear" w:color="auto" w:fill="FFFFFF"/>
           <w:lang w:val="en-US"/>
         </w:rPr>
-        <w:t>The Journal of Socio-Economics</w:t>
-      </w:r>
+        <w:t xml:space="preserve">The Journal of </w:t>
+      </w:r>
+      <w:proofErr w:type="gramStart"/>
+      <w:r>
+        <w:rPr>
+          <w:rFonts w:ascii="Arial" w:hAnsi="Arial" w:cs="Arial"/>
+          <w:i/>
+          <w:sz w:val="24"/>
+          <w:szCs w:val="24"/>
+          <w:shd w:val="clear" w:color="auto" w:fill="FFFFFF"/>
+          <w:lang w:val="en-US"/>
+        </w:rPr>
+        <w:t>Socio-Economics</w:t>
+      </w:r>
+      <w:proofErr w:type="gramEnd"/>
       <w:r>
         <w:rPr>
           <w:rFonts w:ascii="Arial" w:hAnsi="Arial" w:cs="Arial"/>
@@ -19229,7 +20431,6 @@
         <w:rPr>
           <w:lang w:val="en-US"/>
         </w:rPr>
-        <w:lastRenderedPageBreak/>
         <w:t>The Role of Mental Accounting in Household Spending and Investing Decisions</w:t>
       </w:r>
       <w:bookmarkEnd w:id="31"/>
@@ -19483,6 +20684,7 @@
         </w:rPr>
       </w:pPr>
       <w:r>
+        <w:lastRenderedPageBreak/>
         <w:t xml:space="preserve">Sources and </w:t>
       </w:r>
       <w:proofErr w:type="spellStart"/>
@@ -19937,6 +21139,7 @@
           <w:sz w:val="24"/>
           <w:szCs w:val="24"/>
         </w:rPr>
+        <w:lastRenderedPageBreak/>
         <w:t xml:space="preserve">Abeler, J., &amp; </w:t>
       </w:r>
       <w:proofErr w:type="spellStart"/>
@@ -20349,7 +21552,6 @@
           <w:shd w:val="clear" w:color="auto" w:fill="FFFFFF"/>
           <w:lang w:val="en-US"/>
         </w:rPr>
-        <w:lastRenderedPageBreak/>
         <w:t>Christiaensen</w:t>
       </w:r>
       <w:proofErr w:type="spellEnd"/>
@@ -20449,7 +21651,29 @@
           <w:shd w:val="clear" w:color="auto" w:fill="FFFFFF"/>
           <w:lang w:val="en-US"/>
         </w:rPr>
-        <w:t xml:space="preserve">, L. C. (2006). Bonus of rebate?: The impact of income framing on spending and saving. </w:t>
+        <w:t xml:space="preserve">, L. C. (2006). Bonus of </w:t>
+      </w:r>
+      <w:proofErr w:type="gramStart"/>
+      <w:r>
+        <w:rPr>
+          <w:rFonts w:ascii="Arial" w:hAnsi="Arial" w:cs="Arial"/>
+          <w:sz w:val="24"/>
+          <w:szCs w:val="24"/>
+          <w:shd w:val="clear" w:color="auto" w:fill="FFFFFF"/>
+          <w:lang w:val="en-US"/>
+        </w:rPr>
+        <w:t>rebate?:</w:t>
+      </w:r>
+      <w:proofErr w:type="gramEnd"/>
+      <w:r>
+        <w:rPr>
+          <w:rFonts w:ascii="Arial" w:hAnsi="Arial" w:cs="Arial"/>
+          <w:sz w:val="24"/>
+          <w:szCs w:val="24"/>
+          <w:shd w:val="clear" w:color="auto" w:fill="FFFFFF"/>
+          <w:lang w:val="en-US"/>
+        </w:rPr>
+        <w:t xml:space="preserve"> The impact of income framing on spending and saving. </w:t>
       </w:r>
       <w:r>
         <w:rPr>
@@ -20481,18 +21705,44 @@
           <w:rFonts w:ascii="Arial" w:hAnsi="Arial" w:cs="Arial"/>
           <w:sz w:val="24"/>
           <w:szCs w:val="24"/>
-          <w:lang w:val="en-US"/>
-        </w:rPr>
-      </w:pPr>
-      <w:r>
-        <w:rPr>
-          <w:rFonts w:ascii="Arial" w:hAnsi="Arial" w:cs="Arial"/>
-          <w:sz w:val="24"/>
-          <w:szCs w:val="24"/>
-          <w:lang w:val="en-US"/>
-        </w:rPr>
-        <w:t xml:space="preserve">Fox, C. R., &amp; Tversky, A. (1995). Ambiguity aversion and comparative ignorance. </w:t>
-      </w:r>
+        </w:rPr>
+      </w:pPr>
+      <w:r>
+        <w:rPr>
+          <w:rFonts w:ascii="Arial" w:hAnsi="Arial" w:cs="Arial"/>
+          <w:sz w:val="24"/>
+          <w:szCs w:val="24"/>
+        </w:rPr>
+        <w:t xml:space="preserve">Faul, F., Erdfelder, E., </w:t>
+      </w:r>
+      <w:proofErr w:type="gramStart"/>
+      <w:r>
+        <w:rPr>
+          <w:rFonts w:ascii="Arial" w:hAnsi="Arial" w:cs="Arial"/>
+          <w:sz w:val="24"/>
+          <w:szCs w:val="24"/>
+        </w:rPr>
+        <w:t>Lang</w:t>
+      </w:r>
+      <w:proofErr w:type="gramEnd"/>
+      <w:r>
+        <w:rPr>
+          <w:rFonts w:ascii="Arial" w:hAnsi="Arial" w:cs="Arial"/>
+          <w:sz w:val="24"/>
+          <w:szCs w:val="24"/>
+        </w:rPr>
+        <w:t xml:space="preserve">, A.-G., &amp; Buchner, A. (2007). </w:t>
+      </w:r>
+      <w:r>
+        <w:rPr>
+          <w:rFonts w:ascii="Arial" w:hAnsi="Arial" w:cs="Arial"/>
+          <w:sz w:val="24"/>
+          <w:szCs w:val="24"/>
+          <w:lang w:val="en-US"/>
+        </w:rPr>
+        <w:t xml:space="preserve">G*Power 3: A flexible statistical power analysis program for the social, behavioral, and biomedical sciences. </w:t>
+      </w:r>
+      <w:proofErr w:type="spellStart"/>
       <w:r>
         <w:rPr>
           <w:rFonts w:ascii="Arial" w:hAnsi="Arial" w:cs="Arial"/>
@@ -20500,88 +21750,68 @@
           <w:iCs/>
           <w:sz w:val="24"/>
           <w:szCs w:val="24"/>
-          <w:lang w:val="en-US"/>
-        </w:rPr>
-        <w:t>The quarterly journal of economics</w:t>
-      </w:r>
-      <w:r>
-        <w:rPr>
-          <w:rFonts w:ascii="Arial" w:hAnsi="Arial" w:cs="Arial"/>
-          <w:sz w:val="24"/>
-          <w:szCs w:val="24"/>
-          <w:lang w:val="en-US"/>
-        </w:rPr>
-        <w:t>, 110(3), 585-603.</w:t>
+        </w:rPr>
+        <w:t>Behavior</w:t>
+      </w:r>
+      <w:proofErr w:type="spellEnd"/>
+      <w:r>
+        <w:rPr>
+          <w:rFonts w:ascii="Arial" w:hAnsi="Arial" w:cs="Arial"/>
+          <w:i/>
+          <w:iCs/>
+          <w:sz w:val="24"/>
+          <w:szCs w:val="24"/>
+        </w:rPr>
+        <w:t xml:space="preserve"> Research Methods</w:t>
+      </w:r>
+      <w:r>
+        <w:rPr>
+          <w:rFonts w:ascii="Arial" w:hAnsi="Arial" w:cs="Arial"/>
+          <w:sz w:val="24"/>
+          <w:szCs w:val="24"/>
+        </w:rPr>
+        <w:t>, 39, 175-191.</w:t>
       </w:r>
     </w:p>
     <w:p>
       <w:pPr>
         <w:spacing w:line="360" w:lineRule="auto"/>
-        <w:rPr>
-          <w:rFonts w:ascii="Arial" w:hAnsi="Arial" w:cs="Arial"/>
-          <w:sz w:val="24"/>
-          <w:szCs w:val="24"/>
-          <w:lang w:val="en-US"/>
-        </w:rPr>
-      </w:pPr>
-      <w:proofErr w:type="spellStart"/>
-      <w:r>
-        <w:rPr>
-          <w:rFonts w:ascii="Arial" w:hAnsi="Arial" w:cs="Arial"/>
-          <w:sz w:val="24"/>
-          <w:szCs w:val="24"/>
-          <w:lang w:val="en-US"/>
-        </w:rPr>
-        <w:t>Frydman</w:t>
-      </w:r>
-      <w:proofErr w:type="spellEnd"/>
-      <w:r>
-        <w:rPr>
-          <w:rFonts w:ascii="Arial" w:hAnsi="Arial" w:cs="Arial"/>
-          <w:sz w:val="24"/>
-          <w:szCs w:val="24"/>
-          <w:lang w:val="en-US"/>
-        </w:rPr>
-        <w:t xml:space="preserve">, C., </w:t>
-      </w:r>
-      <w:proofErr w:type="spellStart"/>
-      <w:r>
-        <w:rPr>
-          <w:rFonts w:ascii="Arial" w:hAnsi="Arial" w:cs="Arial"/>
-          <w:sz w:val="24"/>
-          <w:szCs w:val="24"/>
-          <w:lang w:val="en-US"/>
-        </w:rPr>
-        <w:t>Hartzmark</w:t>
-      </w:r>
-      <w:proofErr w:type="spellEnd"/>
-      <w:r>
-        <w:rPr>
-          <w:rFonts w:ascii="Arial" w:hAnsi="Arial" w:cs="Arial"/>
-          <w:sz w:val="24"/>
-          <w:szCs w:val="24"/>
-          <w:lang w:val="en-US"/>
-        </w:rPr>
-        <w:t xml:space="preserve">, S. M., &amp; Solomon, D. H. (2018). Rolling mental accounts. </w:t>
-      </w:r>
-      <w:r>
-        <w:rPr>
-          <w:rFonts w:ascii="Arial" w:hAnsi="Arial" w:cs="Arial"/>
-          <w:i/>
-          <w:sz w:val="24"/>
-          <w:szCs w:val="24"/>
-          <w:lang w:val="en-US"/>
-        </w:rPr>
-        <w:t>The Review of Financial Studies</w:t>
-      </w:r>
-      <w:r>
-        <w:rPr>
-          <w:rFonts w:ascii="Arial" w:hAnsi="Arial" w:cs="Arial"/>
-          <w:sz w:val="24"/>
-          <w:szCs w:val="24"/>
-          <w:lang w:val="en-US"/>
-        </w:rPr>
-        <w:t>, 31(1), 362-397.</w:t>
+        <w:jc w:val="both"/>
+        <w:rPr>
+          <w:rFonts w:ascii="Arial" w:hAnsi="Arial" w:cs="Arial"/>
+          <w:sz w:val="24"/>
+          <w:szCs w:val="24"/>
+          <w:lang w:val="en-US"/>
+        </w:rPr>
+      </w:pPr>
+      <w:r>
+        <w:rPr>
+          <w:rFonts w:ascii="Arial" w:hAnsi="Arial" w:cs="Arial"/>
+          <w:sz w:val="24"/>
+          <w:szCs w:val="24"/>
+          <w:lang w:val="en-US"/>
+        </w:rPr>
+        <w:t xml:space="preserve">Fox, C. R., &amp; Tversky, A. (1995). Ambiguity aversion and comparative ignorance. </w:t>
+      </w:r>
+      <w:r>
+        <w:rPr>
+          <w:rFonts w:ascii="Arial" w:hAnsi="Arial" w:cs="Arial"/>
+          <w:i/>
+          <w:iCs/>
+          <w:sz w:val="24"/>
+          <w:szCs w:val="24"/>
+          <w:lang w:val="en-US"/>
+        </w:rPr>
+        <w:t>The quarterly journal of economics</w:t>
+      </w:r>
+      <w:r>
+        <w:rPr>
+          <w:rFonts w:ascii="Arial" w:hAnsi="Arial" w:cs="Arial"/>
+          <w:sz w:val="24"/>
+          <w:szCs w:val="24"/>
+          <w:lang w:val="en-US"/>
+        </w:rPr>
+        <w:t>, 110(3), 585-603.</w:t>
       </w:r>
     </w:p>
     <w:p>
@@ -20594,82 +21824,64 @@
           <w:lang w:val="en-US"/>
         </w:rPr>
       </w:pPr>
-      <w:r>
-        <w:rPr>
-          <w:rFonts w:ascii="Arial" w:hAnsi="Arial" w:cs="Arial"/>
-          <w:sz w:val="24"/>
-          <w:szCs w:val="24"/>
-          <w:lang w:val="de-DE"/>
-        </w:rPr>
-        <w:t xml:space="preserve">Gajewski, J. F., Meunier, L., &amp; </w:t>
-      </w:r>
-      <w:proofErr w:type="spellStart"/>
-      <w:r>
-        <w:rPr>
-          <w:rFonts w:ascii="Arial" w:hAnsi="Arial" w:cs="Arial"/>
-          <w:sz w:val="24"/>
-          <w:szCs w:val="24"/>
-          <w:lang w:val="de-DE"/>
-        </w:rPr>
-        <w:t>Ohadi</w:t>
-      </w:r>
-      <w:proofErr w:type="spellEnd"/>
-      <w:r>
-        <w:rPr>
-          <w:rFonts w:ascii="Arial" w:hAnsi="Arial" w:cs="Arial"/>
-          <w:sz w:val="24"/>
-          <w:szCs w:val="24"/>
-          <w:lang w:val="de-DE"/>
-        </w:rPr>
-        <w:t xml:space="preserve">, S. (2022). </w:t>
-      </w:r>
-      <w:r>
-        <w:rPr>
-          <w:rFonts w:ascii="Arial" w:hAnsi="Arial" w:cs="Arial"/>
-          <w:sz w:val="24"/>
-          <w:szCs w:val="24"/>
-          <w:lang w:val="en-US"/>
-        </w:rPr>
-        <w:t xml:space="preserve">Do sources of money matter in risk-taking </w:t>
-      </w:r>
-      <w:proofErr w:type="spellStart"/>
-      <w:r>
-        <w:rPr>
-          <w:rFonts w:ascii="Arial" w:hAnsi="Arial" w:cs="Arial"/>
-          <w:sz w:val="24"/>
-          <w:szCs w:val="24"/>
-          <w:lang w:val="en-US"/>
-        </w:rPr>
-        <w:t>behaviour</w:t>
-      </w:r>
-      <w:proofErr w:type="spellEnd"/>
-      <w:r>
-        <w:rPr>
-          <w:rFonts w:ascii="Arial" w:hAnsi="Arial" w:cs="Arial"/>
-          <w:sz w:val="24"/>
-          <w:szCs w:val="24"/>
-          <w:lang w:val="en-US"/>
-        </w:rPr>
-        <w:t xml:space="preserve">?. </w:t>
-      </w:r>
-      <w:r>
-        <w:rPr>
-          <w:rFonts w:ascii="Arial" w:hAnsi="Arial" w:cs="Arial"/>
-          <w:i/>
-          <w:sz w:val="24"/>
-          <w:szCs w:val="24"/>
-          <w:lang w:val="en-US"/>
-        </w:rPr>
-        <w:t>Applied Economics</w:t>
-      </w:r>
-      <w:r>
-        <w:rPr>
-          <w:rFonts w:ascii="Arial" w:hAnsi="Arial" w:cs="Arial"/>
-          <w:sz w:val="24"/>
-          <w:szCs w:val="24"/>
-          <w:lang w:val="en-US"/>
-        </w:rPr>
-        <w:t>, 54(4), 443-466.</w:t>
+      <w:proofErr w:type="spellStart"/>
+      <w:r>
+        <w:rPr>
+          <w:rFonts w:ascii="Arial" w:hAnsi="Arial" w:cs="Arial"/>
+          <w:sz w:val="24"/>
+          <w:szCs w:val="24"/>
+          <w:lang w:val="en-US"/>
+        </w:rPr>
+        <w:t>Frydman</w:t>
+      </w:r>
+      <w:proofErr w:type="spellEnd"/>
+      <w:r>
+        <w:rPr>
+          <w:rFonts w:ascii="Arial" w:hAnsi="Arial" w:cs="Arial"/>
+          <w:sz w:val="24"/>
+          <w:szCs w:val="24"/>
+          <w:lang w:val="en-US"/>
+        </w:rPr>
+        <w:t xml:space="preserve">, C., </w:t>
+      </w:r>
+      <w:proofErr w:type="spellStart"/>
+      <w:r>
+        <w:rPr>
+          <w:rFonts w:ascii="Arial" w:hAnsi="Arial" w:cs="Arial"/>
+          <w:sz w:val="24"/>
+          <w:szCs w:val="24"/>
+          <w:lang w:val="en-US"/>
+        </w:rPr>
+        <w:t>Hartzmark</w:t>
+      </w:r>
+      <w:proofErr w:type="spellEnd"/>
+      <w:r>
+        <w:rPr>
+          <w:rFonts w:ascii="Arial" w:hAnsi="Arial" w:cs="Arial"/>
+          <w:sz w:val="24"/>
+          <w:szCs w:val="24"/>
+          <w:lang w:val="en-US"/>
+        </w:rPr>
+        <w:t xml:space="preserve">, S. M., &amp; Solomon, D. H. (2018). Rolling mental accounts. </w:t>
+      </w:r>
+      <w:r>
+        <w:rPr>
+          <w:rFonts w:ascii="Arial" w:hAnsi="Arial" w:cs="Arial"/>
+          <w:i/>
+          <w:sz w:val="24"/>
+          <w:szCs w:val="24"/>
+          <w:lang w:val="en-US"/>
+        </w:rPr>
+        <w:t>The Review of Financial Studies</w:t>
+      </w:r>
+      <w:r>
+        <w:rPr>
+          <w:rFonts w:ascii="Arial" w:hAnsi="Arial" w:cs="Arial"/>
+          <w:sz w:val="24"/>
+          <w:szCs w:val="24"/>
+          <w:lang w:val="en-US"/>
+        </w:rPr>
+        <w:t>, 31(1), 362-397.</w:t>
       </w:r>
     </w:p>
     <w:p>
@@ -20687,90 +21899,146 @@
           <w:rFonts w:ascii="Arial" w:hAnsi="Arial" w:cs="Arial"/>
           <w:sz w:val="24"/>
           <w:szCs w:val="24"/>
-          <w:lang w:val="en-US"/>
-        </w:rPr>
-        <w:t>Gottlieb, D., &amp; Mitchell, O. S. (2020). Narrow framing and long</w:t>
-      </w:r>
-      <w:r>
-        <w:rPr>
-          <w:rFonts w:ascii="Cambria Math" w:hAnsi="Cambria Math" w:cs="Cambria Math"/>
-          <w:sz w:val="24"/>
-          <w:szCs w:val="24"/>
-          <w:lang w:val="en-US"/>
-        </w:rPr>
-        <w:t>‐</w:t>
-      </w:r>
-      <w:r>
-        <w:rPr>
-          <w:rFonts w:ascii="Arial" w:hAnsi="Arial" w:cs="Arial"/>
-          <w:sz w:val="24"/>
-          <w:szCs w:val="24"/>
-          <w:lang w:val="en-US"/>
-        </w:rPr>
-        <w:t xml:space="preserve">term care insurance. </w:t>
-      </w:r>
-      <w:r>
-        <w:rPr>
-          <w:rFonts w:ascii="Arial" w:hAnsi="Arial" w:cs="Arial"/>
-          <w:i/>
-          <w:sz w:val="24"/>
-          <w:szCs w:val="24"/>
-          <w:lang w:val="en-US"/>
-        </w:rPr>
-        <w:t>Journal of Risk and Insurance</w:t>
-      </w:r>
-      <w:r>
-        <w:rPr>
-          <w:rFonts w:ascii="Arial" w:hAnsi="Arial" w:cs="Arial"/>
-          <w:sz w:val="24"/>
-          <w:szCs w:val="24"/>
-          <w:lang w:val="en-US"/>
-        </w:rPr>
-        <w:t>, 87(4), 861-893.</w:t>
+          <w:lang w:val="de-DE"/>
+        </w:rPr>
+        <w:t xml:space="preserve">Gajewski, J. F., Meunier, L., &amp; </w:t>
+      </w:r>
+      <w:proofErr w:type="spellStart"/>
+      <w:r>
+        <w:rPr>
+          <w:rFonts w:ascii="Arial" w:hAnsi="Arial" w:cs="Arial"/>
+          <w:sz w:val="24"/>
+          <w:szCs w:val="24"/>
+          <w:lang w:val="de-DE"/>
+        </w:rPr>
+        <w:t>Ohadi</w:t>
+      </w:r>
+      <w:proofErr w:type="spellEnd"/>
+      <w:r>
+        <w:rPr>
+          <w:rFonts w:ascii="Arial" w:hAnsi="Arial" w:cs="Arial"/>
+          <w:sz w:val="24"/>
+          <w:szCs w:val="24"/>
+          <w:lang w:val="de-DE"/>
+        </w:rPr>
+        <w:t xml:space="preserve">, S. (2022). </w:t>
+      </w:r>
+      <w:r>
+        <w:rPr>
+          <w:rFonts w:ascii="Arial" w:hAnsi="Arial" w:cs="Arial"/>
+          <w:sz w:val="24"/>
+          <w:szCs w:val="24"/>
+          <w:lang w:val="en-US"/>
+        </w:rPr>
+        <w:t xml:space="preserve">Do sources of money matter in risk-taking </w:t>
+      </w:r>
+      <w:proofErr w:type="spellStart"/>
+      <w:proofErr w:type="gramStart"/>
+      <w:r>
+        <w:rPr>
+          <w:rFonts w:ascii="Arial" w:hAnsi="Arial" w:cs="Arial"/>
+          <w:sz w:val="24"/>
+          <w:szCs w:val="24"/>
+          <w:lang w:val="en-US"/>
+        </w:rPr>
+        <w:t>behaviour</w:t>
+      </w:r>
+      <w:proofErr w:type="spellEnd"/>
+      <w:r>
+        <w:rPr>
+          <w:rFonts w:ascii="Arial" w:hAnsi="Arial" w:cs="Arial"/>
+          <w:sz w:val="24"/>
+          <w:szCs w:val="24"/>
+          <w:lang w:val="en-US"/>
+        </w:rPr>
+        <w:t>?.</w:t>
+      </w:r>
+      <w:proofErr w:type="gramEnd"/>
+      <w:r>
+        <w:rPr>
+          <w:rFonts w:ascii="Arial" w:hAnsi="Arial" w:cs="Arial"/>
+          <w:sz w:val="24"/>
+          <w:szCs w:val="24"/>
+          <w:lang w:val="en-US"/>
+        </w:rPr>
+        <w:t xml:space="preserve"> </w:t>
+      </w:r>
+      <w:r>
+        <w:rPr>
+          <w:rFonts w:ascii="Arial" w:hAnsi="Arial" w:cs="Arial"/>
+          <w:i/>
+          <w:sz w:val="24"/>
+          <w:szCs w:val="24"/>
+          <w:lang w:val="en-US"/>
+        </w:rPr>
+        <w:t>Applied Economics</w:t>
+      </w:r>
+      <w:r>
+        <w:rPr>
+          <w:rFonts w:ascii="Arial" w:hAnsi="Arial" w:cs="Arial"/>
+          <w:sz w:val="24"/>
+          <w:szCs w:val="24"/>
+          <w:lang w:val="en-US"/>
+        </w:rPr>
+        <w:t>, 54(4), 443-466.</w:t>
       </w:r>
     </w:p>
     <w:p>
       <w:pPr>
         <w:spacing w:line="360" w:lineRule="auto"/>
-        <w:jc w:val="both"/>
-        <w:rPr>
-          <w:rFonts w:ascii="Arial" w:hAnsi="Arial" w:cs="Arial"/>
-          <w:sz w:val="24"/>
-          <w:szCs w:val="24"/>
-          <w:shd w:val="clear" w:color="auto" w:fill="FFFFFF"/>
-          <w:lang w:val="en-US"/>
-        </w:rPr>
-      </w:pPr>
-      <w:r>
-        <w:rPr>
-          <w:rFonts w:ascii="Arial" w:hAnsi="Arial" w:cs="Arial"/>
-          <w:sz w:val="24"/>
-          <w:szCs w:val="24"/>
-          <w:shd w:val="clear" w:color="auto" w:fill="FFFFFF"/>
-          <w:lang w:val="en-US"/>
-        </w:rPr>
-        <w:t xml:space="preserve">Gou, Y., Jiang, Y., Rui, L., Miao, D., &amp; Peng, J. (2013). The nonfungibility of mental accounting: A revision. </w:t>
-      </w:r>
-      <w:r>
-        <w:rPr>
-          <w:rFonts w:ascii="Arial" w:hAnsi="Arial" w:cs="Arial"/>
-          <w:i/>
-          <w:sz w:val="24"/>
-          <w:szCs w:val="24"/>
-          <w:shd w:val="clear" w:color="auto" w:fill="FFFFFF"/>
-          <w:lang w:val="en-US"/>
-        </w:rPr>
-        <w:t>Social Behavior and Personality: an international journal</w:t>
-      </w:r>
-      <w:r>
-        <w:rPr>
-          <w:rFonts w:ascii="Arial" w:hAnsi="Arial" w:cs="Arial"/>
-          <w:sz w:val="24"/>
-          <w:szCs w:val="24"/>
-          <w:shd w:val="clear" w:color="auto" w:fill="FFFFFF"/>
-          <w:lang w:val="en-US"/>
-        </w:rPr>
-        <w:t>, 41(4), 625-633.</w:t>
+        <w:rPr>
+          <w:rFonts w:ascii="Arial" w:hAnsi="Arial" w:cs="Arial"/>
+          <w:sz w:val="24"/>
+          <w:szCs w:val="24"/>
+          <w:lang w:val="en-US"/>
+        </w:rPr>
+      </w:pPr>
+      <w:r>
+        <w:rPr>
+          <w:rFonts w:ascii="Arial" w:hAnsi="Arial" w:cs="Arial"/>
+          <w:sz w:val="24"/>
+          <w:szCs w:val="24"/>
+          <w:lang w:val="en-US"/>
+        </w:rPr>
+        <w:lastRenderedPageBreak/>
+        <w:t>Gottlieb, D., &amp; Mitchell, O. S. (2020). Narrow framing and long</w:t>
+      </w:r>
+      <w:r>
+        <w:rPr>
+          <w:rFonts w:ascii="Cambria Math" w:hAnsi="Cambria Math" w:cs="Cambria Math"/>
+          <w:sz w:val="24"/>
+          <w:szCs w:val="24"/>
+          <w:lang w:val="en-US"/>
+        </w:rPr>
+        <w:t>‐</w:t>
+      </w:r>
+      <w:r>
+        <w:rPr>
+          <w:rFonts w:ascii="Arial" w:hAnsi="Arial" w:cs="Arial"/>
+          <w:sz w:val="24"/>
+          <w:szCs w:val="24"/>
+          <w:lang w:val="en-US"/>
+        </w:rPr>
+        <w:t xml:space="preserve">term care insurance. </w:t>
+      </w:r>
+      <w:r>
+        <w:rPr>
+          <w:rFonts w:ascii="Arial" w:hAnsi="Arial" w:cs="Arial"/>
+          <w:i/>
+          <w:sz w:val="24"/>
+          <w:szCs w:val="24"/>
+          <w:lang w:val="en-US"/>
+        </w:rPr>
+        <w:t>Journal of Risk and Insurance</w:t>
+      </w:r>
+      <w:r>
+        <w:rPr>
+          <w:rFonts w:ascii="Arial" w:hAnsi="Arial" w:cs="Arial"/>
+          <w:sz w:val="24"/>
+          <w:szCs w:val="24"/>
+          <w:lang w:val="en-US"/>
+        </w:rPr>
+        <w:t>, 87(4), 861-893.</w:t>
       </w:r>
     </w:p>
     <w:p>
@@ -20793,48 +22061,28 @@
           <w:shd w:val="clear" w:color="auto" w:fill="FFFFFF"/>
           <w:lang w:val="en-US"/>
         </w:rPr>
-        <w:t>Grable, J., &amp; Lytton, R. H. (1999). Financial risk tolerance revisited: the development of a risk assessment instrument</w:t>
-      </w:r>
-      <w:r>
-        <w:rPr>
-          <w:rFonts w:ascii="Segoe UI Symbol" w:hAnsi="Segoe UI Symbol" w:cs="Segoe UI Symbol"/>
-          <w:sz w:val="24"/>
-          <w:szCs w:val="24"/>
-          <w:shd w:val="clear" w:color="auto" w:fill="FFFFFF"/>
-          <w:lang w:val="en-US"/>
-        </w:rPr>
-        <w:t>☆</w:t>
-      </w:r>
-      <w:r>
-        <w:rPr>
-          <w:rFonts w:ascii="Arial" w:hAnsi="Arial" w:cs="Arial"/>
-          <w:sz w:val="24"/>
-          <w:szCs w:val="24"/>
-          <w:shd w:val="clear" w:color="auto" w:fill="FFFFFF"/>
-          <w:lang w:val="en-US"/>
-        </w:rPr>
-        <w:t xml:space="preserve">. </w:t>
-      </w:r>
-      <w:r>
-        <w:rPr>
-          <w:rFonts w:ascii="Arial" w:hAnsi="Arial" w:cs="Arial"/>
-          <w:i/>
-          <w:sz w:val="24"/>
-          <w:szCs w:val="24"/>
-          <w:shd w:val="clear" w:color="auto" w:fill="FFFFFF"/>
-          <w:lang w:val="en-US"/>
-        </w:rPr>
-        <w:t>Financial services review</w:t>
-      </w:r>
-      <w:r>
-        <w:rPr>
-          <w:rFonts w:ascii="Arial" w:hAnsi="Arial" w:cs="Arial"/>
-          <w:sz w:val="24"/>
-          <w:szCs w:val="24"/>
-          <w:shd w:val="clear" w:color="auto" w:fill="FFFFFF"/>
-          <w:lang w:val="en-US"/>
-        </w:rPr>
-        <w:t>, 8(3), 163-181.</w:t>
+        <w:t xml:space="preserve">Gou, Y., Jiang, Y., Rui, L., Miao, D., &amp; Peng, J. (2013). The nonfungibility of mental accounting: A revision. </w:t>
+      </w:r>
+      <w:r>
+        <w:rPr>
+          <w:rFonts w:ascii="Arial" w:hAnsi="Arial" w:cs="Arial"/>
+          <w:i/>
+          <w:sz w:val="24"/>
+          <w:szCs w:val="24"/>
+          <w:shd w:val="clear" w:color="auto" w:fill="FFFFFF"/>
+          <w:lang w:val="en-US"/>
+        </w:rPr>
+        <w:t>Social Behavior and Personality: an international journal</w:t>
+      </w:r>
+      <w:r>
+        <w:rPr>
+          <w:rFonts w:ascii="Arial" w:hAnsi="Arial" w:cs="Arial"/>
+          <w:sz w:val="24"/>
+          <w:szCs w:val="24"/>
+          <w:shd w:val="clear" w:color="auto" w:fill="FFFFFF"/>
+          <w:lang w:val="en-US"/>
+        </w:rPr>
+        <w:t>, 41(4), 625-633.</w:t>
       </w:r>
     </w:p>
     <w:p>
@@ -20843,6 +22091,70 @@
         <w:jc w:val="both"/>
         <w:rPr>
           <w:rFonts w:ascii="Arial" w:hAnsi="Arial" w:cs="Arial"/>
+          <w:sz w:val="24"/>
+          <w:szCs w:val="24"/>
+          <w:shd w:val="clear" w:color="auto" w:fill="FFFFFF"/>
+          <w:lang w:val="en-US"/>
+        </w:rPr>
+      </w:pPr>
+      <w:r>
+        <w:rPr>
+          <w:rFonts w:ascii="Arial" w:hAnsi="Arial" w:cs="Arial"/>
+          <w:sz w:val="24"/>
+          <w:szCs w:val="24"/>
+          <w:shd w:val="clear" w:color="auto" w:fill="FFFFFF"/>
+          <w:lang w:val="en-US"/>
+        </w:rPr>
+        <w:t>Grable, J., &amp; Lytton, R. H. (1999). Financial risk tolerance revisited: the development of a risk assessment instrument</w:t>
+      </w:r>
+      <w:r>
+        <w:rPr>
+          <w:rFonts w:ascii="Segoe UI Symbol" w:hAnsi="Segoe UI Symbol" w:cs="Segoe UI Symbol"/>
+          <w:sz w:val="24"/>
+          <w:szCs w:val="24"/>
+          <w:shd w:val="clear" w:color="auto" w:fill="FFFFFF"/>
+          <w:lang w:val="en-US"/>
+        </w:rPr>
+        <w:t>☆</w:t>
+      </w:r>
+      <w:r>
+        <w:rPr>
+          <w:rFonts w:ascii="Arial" w:hAnsi="Arial" w:cs="Arial"/>
+          <w:sz w:val="24"/>
+          <w:szCs w:val="24"/>
+          <w:shd w:val="clear" w:color="auto" w:fill="FFFFFF"/>
+          <w:lang w:val="en-US"/>
+        </w:rPr>
+        <w:t xml:space="preserve">. </w:t>
+      </w:r>
+      <w:r>
+        <w:rPr>
+          <w:rFonts w:ascii="Arial" w:hAnsi="Arial" w:cs="Arial"/>
+          <w:i/>
+          <w:sz w:val="24"/>
+          <w:szCs w:val="24"/>
+          <w:shd w:val="clear" w:color="auto" w:fill="FFFFFF"/>
+          <w:lang w:val="en-US"/>
+        </w:rPr>
+        <w:t>Financial services review</w:t>
+      </w:r>
+      <w:r>
+        <w:rPr>
+          <w:rFonts w:ascii="Arial" w:hAnsi="Arial" w:cs="Arial"/>
+          <w:sz w:val="24"/>
+          <w:szCs w:val="24"/>
+          <w:shd w:val="clear" w:color="auto" w:fill="FFFFFF"/>
+          <w:lang w:val="en-US"/>
+        </w:rPr>
+        <w:t>, 8(3), 163-181.</w:t>
+      </w:r>
+    </w:p>
+    <w:p>
+      <w:pPr>
+        <w:spacing w:line="360" w:lineRule="auto"/>
+        <w:jc w:val="both"/>
+        <w:rPr>
+          <w:rFonts w:ascii="Arial" w:hAnsi="Arial" w:cs="Arial"/>
           <w:color w:val="222222"/>
           <w:sz w:val="24"/>
           <w:szCs w:val="24"/>
@@ -21118,7 +22430,6 @@
           <w:shd w:val="clear" w:color="auto" w:fill="FFFFFF"/>
           <w:lang w:val="en-US"/>
         </w:rPr>
-        <w:lastRenderedPageBreak/>
         <w:t xml:space="preserve">Henderson, P. W., &amp; Peterson, R. A. (1992). Mental accounting and categorization. </w:t>
       </w:r>
       <w:r>
@@ -21451,6 +22762,7 @@
           <w:shd w:val="clear" w:color="auto" w:fill="FFFFFF"/>
           <w:lang w:val="en-US"/>
         </w:rPr>
+        <w:lastRenderedPageBreak/>
         <w:t>Kooreman</w:t>
       </w:r>
       <w:proofErr w:type="spellEnd"/>
@@ -21827,7 +23139,6 @@
           <w:szCs w:val="24"/>
           <w:lang w:val="en-US"/>
         </w:rPr>
-        <w:lastRenderedPageBreak/>
         <w:t xml:space="preserve">Moon, P., </w:t>
       </w:r>
       <w:proofErr w:type="spellStart"/>
@@ -22246,6 +23557,7 @@
           <w:shd w:val="clear" w:color="auto" w:fill="FFFFFF"/>
           <w:lang w:val="en-US"/>
         </w:rPr>
+        <w:lastRenderedPageBreak/>
         <w:t>Shefrin</w:t>
       </w:r>
       <w:proofErr w:type="spellEnd"/>
@@ -22572,7 +23884,6 @@
           <w:szCs w:val="24"/>
           <w:lang w:val="en-US"/>
         </w:rPr>
-        <w:lastRenderedPageBreak/>
         <w:t xml:space="preserve">Thaler, Richard H. (1999). “Mental Accounting Matters.” </w:t>
       </w:r>
       <w:r>
@@ -22840,7 +24151,7 @@
 </file>
 
 <file path=word/endnotes.xml><?xml version="1.0" encoding="utf-8"?>
-<w:endnotes xmlns:wpc="http://schemas.microsoft.com/office/word/2010/wordprocessingCanvas" xmlns:cx="http://schemas.microsoft.com/office/drawing/2014/chartex" xmlns:cx1="http://schemas.microsoft.com/office/drawing/2015/9/8/chartex" xmlns:cx2="http://schemas.microsoft.com/office/drawing/2015/10/21/chartex" xmlns:cx3="http://schemas.microsoft.com/office/drawing/2016/5/9/chartex" xmlns:cx4="http://schemas.microsoft.com/office/drawing/2016/5/10/chartex" xmlns:cx5="http://schemas.microsoft.com/office/drawing/2016/5/11/chartex" xmlns:cx6="http://schemas.microsoft.com/office/drawing/2016/5/12/chartex" xmlns:cx7="http://schemas.microsoft.com/office/drawing/2016/5/13/chartex" xmlns:cx8="http://schemas.microsoft.com/office/drawing/2016/5/14/chartex" xmlns:mc="http://schemas.openxmlformats.org/markup-compatibility/2006" xmlns:aink="http://schemas.microsoft.com/office/drawing/2016/ink" xmlns:am3d="http://schemas.microsoft.com/office/drawing/2017/model3d" xmlns:o="urn:schemas-microsoft-com:office:office" xmlns:r="http://schemas.openxmlformats.org/officeDocument/2006/relationships" xmlns:m="http://schemas.openxmlformats.org/officeDocument/2006/math" xmlns:v="urn:schemas-microsoft-com:vml" xmlns:wp14="http://schemas.microsoft.com/office/word/2010/wordprocessingDrawing" xmlns:wp="http://schemas.openxmlformats.org/drawingml/2006/wordprocessingDrawing" xmlns:w10="urn:schemas-microsoft-com:office:word" xmlns:w="http://schemas.openxmlformats.org/wordprocessingml/2006/main" xmlns:w14="http://schemas.microsoft.com/office/word/2010/wordml" xmlns:w15="http://schemas.microsoft.com/office/word/2012/wordml" xmlns:w16cex="http://schemas.microsoft.com/office/word/2018/wordml/cex" xmlns:w16cid="http://schemas.microsoft.com/office/word/2016/wordml/cid" xmlns:w16="http://schemas.microsoft.com/office/word/2018/wordml" xmlns:w16se="http://schemas.microsoft.com/office/word/2015/wordml/symex" xmlns:wpg="http://schemas.microsoft.com/office/word/2010/wordprocessingGroup" xmlns:wpi="http://schemas.microsoft.com/office/word/2010/wordprocessingInk" xmlns:wne="http://schemas.microsoft.com/office/word/2006/wordml" xmlns:wps="http://schemas.microsoft.com/office/word/2010/wordprocessingShape" mc:Ignorable="w14 w15 w16se w16cid w16 w16cex wp14">
+<w:endnotes xmlns:wpc="http://schemas.microsoft.com/office/word/2010/wordprocessingCanvas" xmlns:cx="http://schemas.microsoft.com/office/drawing/2014/chartex" xmlns:cx1="http://schemas.microsoft.com/office/drawing/2015/9/8/chartex" xmlns:cx2="http://schemas.microsoft.com/office/drawing/2015/10/21/chartex" xmlns:cx3="http://schemas.microsoft.com/office/drawing/2016/5/9/chartex" xmlns:cx4="http://schemas.microsoft.com/office/drawing/2016/5/10/chartex" xmlns:cx5="http://schemas.microsoft.com/office/drawing/2016/5/11/chartex" xmlns:cx6="http://schemas.microsoft.com/office/drawing/2016/5/12/chartex" xmlns:cx7="http://schemas.microsoft.com/office/drawing/2016/5/13/chartex" xmlns:cx8="http://schemas.microsoft.com/office/drawing/2016/5/14/chartex" xmlns:mc="http://schemas.openxmlformats.org/markup-compatibility/2006" xmlns:aink="http://schemas.microsoft.com/office/drawing/2016/ink" xmlns:am3d="http://schemas.microsoft.com/office/drawing/2017/model3d" xmlns:o="urn:schemas-microsoft-com:office:office" xmlns:oel="http://schemas.microsoft.com/office/2019/extlst" xmlns:r="http://schemas.openxmlformats.org/officeDocument/2006/relationships" xmlns:m="http://schemas.openxmlformats.org/officeDocument/2006/math" xmlns:v="urn:schemas-microsoft-com:vml" xmlns:wp14="http://schemas.microsoft.com/office/word/2010/wordprocessingDrawing" xmlns:wp="http://schemas.openxmlformats.org/drawingml/2006/wordprocessingDrawing" xmlns:w10="urn:schemas-microsoft-com:office:word" xmlns:w="http://schemas.openxmlformats.org/wordprocessingml/2006/main" xmlns:w14="http://schemas.microsoft.com/office/word/2010/wordml" xmlns:w15="http://schemas.microsoft.com/office/word/2012/wordml" xmlns:w16cex="http://schemas.microsoft.com/office/word/2018/wordml/cex" xmlns:w16cid="http://schemas.microsoft.com/office/word/2016/wordml/cid" xmlns:w16="http://schemas.microsoft.com/office/word/2018/wordml" xmlns:w16sdtdh="http://schemas.microsoft.com/office/word/2020/wordml/sdtdatahash" xmlns:w16se="http://schemas.microsoft.com/office/word/2015/wordml/symex" xmlns:wpg="http://schemas.microsoft.com/office/word/2010/wordprocessingGroup" xmlns:wpi="http://schemas.microsoft.com/office/word/2010/wordprocessingInk" xmlns:wne="http://schemas.microsoft.com/office/word/2006/wordml" xmlns:wps="http://schemas.microsoft.com/office/word/2010/wordprocessingShape" mc:Ignorable="w14 w15 w16se w16cid w16 w16cex w16sdtdh wp14">
   <w:endnote w:type="separator" w:id="-1">
     <w:p>
       <w:pPr>
@@ -22865,7 +24176,7 @@
 </file>
 
 <file path=word/footer1.xml><?xml version="1.0" encoding="utf-8"?>
-<w:ftr xmlns:wpc="http://schemas.microsoft.com/office/word/2010/wordprocessingCanvas" xmlns:cx="http://schemas.microsoft.com/office/drawing/2014/chartex" xmlns:cx1="http://schemas.microsoft.com/office/drawing/2015/9/8/chartex" xmlns:cx2="http://schemas.microsoft.com/office/drawing/2015/10/21/chartex" xmlns:cx3="http://schemas.microsoft.com/office/drawing/2016/5/9/chartex" xmlns:cx4="http://schemas.microsoft.com/office/drawing/2016/5/10/chartex" xmlns:cx5="http://schemas.microsoft.com/office/drawing/2016/5/11/chartex" xmlns:cx6="http://schemas.microsoft.com/office/drawing/2016/5/12/chartex" xmlns:cx7="http://schemas.microsoft.com/office/drawing/2016/5/13/chartex" xmlns:cx8="http://schemas.microsoft.com/office/drawing/2016/5/14/chartex" xmlns:mc="http://schemas.openxmlformats.org/markup-compatibility/2006" xmlns:aink="http://schemas.microsoft.com/office/drawing/2016/ink" xmlns:am3d="http://schemas.microsoft.com/office/drawing/2017/model3d" xmlns:o="urn:schemas-microsoft-com:office:office" xmlns:r="http://schemas.openxmlformats.org/officeDocument/2006/relationships" xmlns:m="http://schemas.openxmlformats.org/officeDocument/2006/math" xmlns:v="urn:schemas-microsoft-com:vml" xmlns:wp14="http://schemas.microsoft.com/office/word/2010/wordprocessingDrawing" xmlns:wp="http://schemas.openxmlformats.org/drawingml/2006/wordprocessingDrawing" xmlns:w10="urn:schemas-microsoft-com:office:word" xmlns:w="http://schemas.openxmlformats.org/wordprocessingml/2006/main" xmlns:w14="http://schemas.microsoft.com/office/word/2010/wordml" xmlns:w15="http://schemas.microsoft.com/office/word/2012/wordml" xmlns:w16cex="http://schemas.microsoft.com/office/word/2018/wordml/cex" xmlns:w16cid="http://schemas.microsoft.com/office/word/2016/wordml/cid" xmlns:w16="http://schemas.microsoft.com/office/word/2018/wordml" xmlns:w16se="http://schemas.microsoft.com/office/word/2015/wordml/symex" xmlns:wpg="http://schemas.microsoft.com/office/word/2010/wordprocessingGroup" xmlns:wpi="http://schemas.microsoft.com/office/word/2010/wordprocessingInk" xmlns:wne="http://schemas.microsoft.com/office/word/2006/wordml" xmlns:wps="http://schemas.microsoft.com/office/word/2010/wordprocessingShape" mc:Ignorable="w14 w15 w16se w16cid w16 w16cex wp14">
+<w:ftr xmlns:wpc="http://schemas.microsoft.com/office/word/2010/wordprocessingCanvas" xmlns:cx="http://schemas.microsoft.com/office/drawing/2014/chartex" xmlns:cx1="http://schemas.microsoft.com/office/drawing/2015/9/8/chartex" xmlns:cx2="http://schemas.microsoft.com/office/drawing/2015/10/21/chartex" xmlns:cx3="http://schemas.microsoft.com/office/drawing/2016/5/9/chartex" xmlns:cx4="http://schemas.microsoft.com/office/drawing/2016/5/10/chartex" xmlns:cx5="http://schemas.microsoft.com/office/drawing/2016/5/11/chartex" xmlns:cx6="http://schemas.microsoft.com/office/drawing/2016/5/12/chartex" xmlns:cx7="http://schemas.microsoft.com/office/drawing/2016/5/13/chartex" xmlns:cx8="http://schemas.microsoft.com/office/drawing/2016/5/14/chartex" xmlns:mc="http://schemas.openxmlformats.org/markup-compatibility/2006" xmlns:aink="http://schemas.microsoft.com/office/drawing/2016/ink" xmlns:am3d="http://schemas.microsoft.com/office/drawing/2017/model3d" xmlns:o="urn:schemas-microsoft-com:office:office" xmlns:oel="http://schemas.microsoft.com/office/2019/extlst" xmlns:r="http://schemas.openxmlformats.org/officeDocument/2006/relationships" xmlns:m="http://schemas.openxmlformats.org/officeDocument/2006/math" xmlns:v="urn:schemas-microsoft-com:vml" xmlns:wp14="http://schemas.microsoft.com/office/word/2010/wordprocessingDrawing" xmlns:wp="http://schemas.openxmlformats.org/drawingml/2006/wordprocessingDrawing" xmlns:w10="urn:schemas-microsoft-com:office:word" xmlns:w="http://schemas.openxmlformats.org/wordprocessingml/2006/main" xmlns:w14="http://schemas.microsoft.com/office/word/2010/wordml" xmlns:w15="http://schemas.microsoft.com/office/word/2012/wordml" xmlns:w16cex="http://schemas.microsoft.com/office/word/2018/wordml/cex" xmlns:w16cid="http://schemas.microsoft.com/office/word/2016/wordml/cid" xmlns:w16="http://schemas.microsoft.com/office/word/2018/wordml" xmlns:w16sdtdh="http://schemas.microsoft.com/office/word/2020/wordml/sdtdatahash" xmlns:w16se="http://schemas.microsoft.com/office/word/2015/wordml/symex" xmlns:wpg="http://schemas.microsoft.com/office/word/2010/wordprocessingGroup" xmlns:wpi="http://schemas.microsoft.com/office/word/2010/wordprocessingInk" xmlns:wne="http://schemas.microsoft.com/office/word/2006/wordml" xmlns:wps="http://schemas.microsoft.com/office/word/2010/wordprocessingShape" mc:Ignorable="w14 w15 w16se w16cid w16 w16cex w16sdtdh wp14">
   <w:sdt>
     <w:sdtPr>
       <w:id w:val="-1014143412"/>
@@ -22874,7 +24185,6 @@
         <w:docPartUnique/>
       </w:docPartObj>
     </w:sdtPr>
-    <w:sdtEndPr/>
     <w:sdtContent>
       <w:p>
         <w:pPr>
@@ -22911,7 +24221,7 @@
 </file>
 
 <file path=word/footnotes.xml><?xml version="1.0" encoding="utf-8"?>
-<w:footnotes xmlns:wpc="http://schemas.microsoft.com/office/word/2010/wordprocessingCanvas" xmlns:cx="http://schemas.microsoft.com/office/drawing/2014/chartex" xmlns:cx1="http://schemas.microsoft.com/office/drawing/2015/9/8/chartex" xmlns:cx2="http://schemas.microsoft.com/office/drawing/2015/10/21/chartex" xmlns:cx3="http://schemas.microsoft.com/office/drawing/2016/5/9/chartex" xmlns:cx4="http://schemas.microsoft.com/office/drawing/2016/5/10/chartex" xmlns:cx5="http://schemas.microsoft.com/office/drawing/2016/5/11/chartex" xmlns:cx6="http://schemas.microsoft.com/office/drawing/2016/5/12/chartex" xmlns:cx7="http://schemas.microsoft.com/office/drawing/2016/5/13/chartex" xmlns:cx8="http://schemas.microsoft.com/office/drawing/2016/5/14/chartex" xmlns:mc="http://schemas.openxmlformats.org/markup-compatibility/2006" xmlns:aink="http://schemas.microsoft.com/office/drawing/2016/ink" xmlns:am3d="http://schemas.microsoft.com/office/drawing/2017/model3d" xmlns:o="urn:schemas-microsoft-com:office:office" xmlns:r="http://schemas.openxmlformats.org/officeDocument/2006/relationships" xmlns:m="http://schemas.openxmlformats.org/officeDocument/2006/math" xmlns:v="urn:schemas-microsoft-com:vml" xmlns:wp14="http://schemas.microsoft.com/office/word/2010/wordprocessingDrawing" xmlns:wp="http://schemas.openxmlformats.org/drawingml/2006/wordprocessingDrawing" xmlns:w10="urn:schemas-microsoft-com:office:word" xmlns:w="http://schemas.openxmlformats.org/wordprocessingml/2006/main" xmlns:w14="http://schemas.microsoft.com/office/word/2010/wordml" xmlns:w15="http://schemas.microsoft.com/office/word/2012/wordml" xmlns:w16cex="http://schemas.microsoft.com/office/word/2018/wordml/cex" xmlns:w16cid="http://schemas.microsoft.com/office/word/2016/wordml/cid" xmlns:w16="http://schemas.microsoft.com/office/word/2018/wordml" xmlns:w16se="http://schemas.microsoft.com/office/word/2015/wordml/symex" xmlns:wpg="http://schemas.microsoft.com/office/word/2010/wordprocessingGroup" xmlns:wpi="http://schemas.microsoft.com/office/word/2010/wordprocessingInk" xmlns:wne="http://schemas.microsoft.com/office/word/2006/wordml" xmlns:wps="http://schemas.microsoft.com/office/word/2010/wordprocessingShape" mc:Ignorable="w14 w15 w16se w16cid w16 w16cex wp14">
+<w:footnotes xmlns:wpc="http://schemas.microsoft.com/office/word/2010/wordprocessingCanvas" xmlns:cx="http://schemas.microsoft.com/office/drawing/2014/chartex" xmlns:cx1="http://schemas.microsoft.com/office/drawing/2015/9/8/chartex" xmlns:cx2="http://schemas.microsoft.com/office/drawing/2015/10/21/chartex" xmlns:cx3="http://schemas.microsoft.com/office/drawing/2016/5/9/chartex" xmlns:cx4="http://schemas.microsoft.com/office/drawing/2016/5/10/chartex" xmlns:cx5="http://schemas.microsoft.com/office/drawing/2016/5/11/chartex" xmlns:cx6="http://schemas.microsoft.com/office/drawing/2016/5/12/chartex" xmlns:cx7="http://schemas.microsoft.com/office/drawing/2016/5/13/chartex" xmlns:cx8="http://schemas.microsoft.com/office/drawing/2016/5/14/chartex" xmlns:mc="http://schemas.openxmlformats.org/markup-compatibility/2006" xmlns:aink="http://schemas.microsoft.com/office/drawing/2016/ink" xmlns:am3d="http://schemas.microsoft.com/office/drawing/2017/model3d" xmlns:o="urn:schemas-microsoft-com:office:office" xmlns:oel="http://schemas.microsoft.com/office/2019/extlst" xmlns:r="http://schemas.openxmlformats.org/officeDocument/2006/relationships" xmlns:m="http://schemas.openxmlformats.org/officeDocument/2006/math" xmlns:v="urn:schemas-microsoft-com:vml" xmlns:wp14="http://schemas.microsoft.com/office/word/2010/wordprocessingDrawing" xmlns:wp="http://schemas.openxmlformats.org/drawingml/2006/wordprocessingDrawing" xmlns:w10="urn:schemas-microsoft-com:office:word" xmlns:w="http://schemas.openxmlformats.org/wordprocessingml/2006/main" xmlns:w14="http://schemas.microsoft.com/office/word/2010/wordml" xmlns:w15="http://schemas.microsoft.com/office/word/2012/wordml" xmlns:w16cex="http://schemas.microsoft.com/office/word/2018/wordml/cex" xmlns:w16cid="http://schemas.microsoft.com/office/word/2016/wordml/cid" xmlns:w16="http://schemas.microsoft.com/office/word/2018/wordml" xmlns:w16sdtdh="http://schemas.microsoft.com/office/word/2020/wordml/sdtdatahash" xmlns:w16se="http://schemas.microsoft.com/office/word/2015/wordml/symex" xmlns:wpg="http://schemas.microsoft.com/office/word/2010/wordprocessingGroup" xmlns:wpi="http://schemas.microsoft.com/office/word/2010/wordprocessingInk" xmlns:wne="http://schemas.microsoft.com/office/word/2006/wordml" xmlns:wps="http://schemas.microsoft.com/office/word/2010/wordprocessingShape" mc:Ignorable="w14 w15 w16se w16cid w16 w16cex w16sdtdh wp14">
   <w:footnote w:type="separator" w:id="-1">
     <w:p>
       <w:pPr>
@@ -22936,7 +24246,7 @@
 </file>
 
 <file path=word/numbering.xml><?xml version="1.0" encoding="utf-8"?>
-<w:numbering xmlns:wpc="http://schemas.microsoft.com/office/word/2010/wordprocessingCanvas" xmlns:cx="http://schemas.microsoft.com/office/drawing/2014/chartex" xmlns:cx1="http://schemas.microsoft.com/office/drawing/2015/9/8/chartex" xmlns:cx2="http://schemas.microsoft.com/office/drawing/2015/10/21/chartex" xmlns:cx3="http://schemas.microsoft.com/office/drawing/2016/5/9/chartex" xmlns:cx4="http://schemas.microsoft.com/office/drawing/2016/5/10/chartex" xmlns:cx5="http://schemas.microsoft.com/office/drawing/2016/5/11/chartex" xmlns:cx6="http://schemas.microsoft.com/office/drawing/2016/5/12/chartex" xmlns:cx7="http://schemas.microsoft.com/office/drawing/2016/5/13/chartex" xmlns:cx8="http://schemas.microsoft.com/office/drawing/2016/5/14/chartex" xmlns:mc="http://schemas.openxmlformats.org/markup-compatibility/2006" xmlns:aink="http://schemas.microsoft.com/office/drawing/2016/ink" xmlns:am3d="http://schemas.microsoft.com/office/drawing/2017/model3d" xmlns:o="urn:schemas-microsoft-com:office:office" xmlns:r="http://schemas.openxmlformats.org/officeDocument/2006/relationships" xmlns:m="http://schemas.openxmlformats.org/officeDocument/2006/math" xmlns:v="urn:schemas-microsoft-com:vml" xmlns:wp14="http://schemas.microsoft.com/office/word/2010/wordprocessingDrawing" xmlns:wp="http://schemas.openxmlformats.org/drawingml/2006/wordprocessingDrawing" xmlns:w10="urn:schemas-microsoft-com:office:word" xmlns:w="http://schemas.openxmlformats.org/wordprocessingml/2006/main" xmlns:w14="http://schemas.microsoft.com/office/word/2010/wordml" xmlns:w15="http://schemas.microsoft.com/office/word/2012/wordml" xmlns:w16cex="http://schemas.microsoft.com/office/word/2018/wordml/cex" xmlns:w16cid="http://schemas.microsoft.com/office/word/2016/wordml/cid" xmlns:w16="http://schemas.microsoft.com/office/word/2018/wordml" xmlns:w16se="http://schemas.microsoft.com/office/word/2015/wordml/symex" xmlns:wpg="http://schemas.microsoft.com/office/word/2010/wordprocessingGroup" xmlns:wpi="http://schemas.microsoft.com/office/word/2010/wordprocessingInk" xmlns:wne="http://schemas.microsoft.com/office/word/2006/wordml" xmlns:wps="http://schemas.microsoft.com/office/word/2010/wordprocessingShape" mc:Ignorable="w14 w15 w16se w16cid w16 w16cex wp14">
+<w:numbering xmlns:wpc="http://schemas.microsoft.com/office/word/2010/wordprocessingCanvas" xmlns:cx="http://schemas.microsoft.com/office/drawing/2014/chartex" xmlns:cx1="http://schemas.microsoft.com/office/drawing/2015/9/8/chartex" xmlns:cx2="http://schemas.microsoft.com/office/drawing/2015/10/21/chartex" xmlns:cx3="http://schemas.microsoft.com/office/drawing/2016/5/9/chartex" xmlns:cx4="http://schemas.microsoft.com/office/drawing/2016/5/10/chartex" xmlns:cx5="http://schemas.microsoft.com/office/drawing/2016/5/11/chartex" xmlns:cx6="http://schemas.microsoft.com/office/drawing/2016/5/12/chartex" xmlns:cx7="http://schemas.microsoft.com/office/drawing/2016/5/13/chartex" xmlns:cx8="http://schemas.microsoft.com/office/drawing/2016/5/14/chartex" xmlns:mc="http://schemas.openxmlformats.org/markup-compatibility/2006" xmlns:aink="http://schemas.microsoft.com/office/drawing/2016/ink" xmlns:am3d="http://schemas.microsoft.com/office/drawing/2017/model3d" xmlns:o="urn:schemas-microsoft-com:office:office" xmlns:oel="http://schemas.microsoft.com/office/2019/extlst" xmlns:r="http://schemas.openxmlformats.org/officeDocument/2006/relationships" xmlns:m="http://schemas.openxmlformats.org/officeDocument/2006/math" xmlns:v="urn:schemas-microsoft-com:vml" xmlns:wp14="http://schemas.microsoft.com/office/word/2010/wordprocessingDrawing" xmlns:wp="http://schemas.openxmlformats.org/drawingml/2006/wordprocessingDrawing" xmlns:w10="urn:schemas-microsoft-com:office:word" xmlns:w="http://schemas.openxmlformats.org/wordprocessingml/2006/main" xmlns:w14="http://schemas.microsoft.com/office/word/2010/wordml" xmlns:w15="http://schemas.microsoft.com/office/word/2012/wordml" xmlns:w16cex="http://schemas.microsoft.com/office/word/2018/wordml/cex" xmlns:w16cid="http://schemas.microsoft.com/office/word/2016/wordml/cid" xmlns:w16="http://schemas.microsoft.com/office/word/2018/wordml" xmlns:w16sdtdh="http://schemas.microsoft.com/office/word/2020/wordml/sdtdatahash" xmlns:w16se="http://schemas.microsoft.com/office/word/2015/wordml/symex" xmlns:wpg="http://schemas.microsoft.com/office/word/2010/wordprocessingGroup" xmlns:wpi="http://schemas.microsoft.com/office/word/2010/wordprocessingInk" xmlns:wne="http://schemas.microsoft.com/office/word/2006/wordml" xmlns:wps="http://schemas.microsoft.com/office/word/2010/wordprocessingShape" mc:Ignorable="w14 w15 w16se w16cid w16 w16cex w16sdtdh wp14">
   <w:abstractNum w:abstractNumId="0" w15:restartNumberingAfterBreak="0">
     <w:nsid w:val="FFFFFF89"/>
     <w:multiLevelType w:val="singleLevel"/>
@@ -22959,6 +24269,146 @@
     </w:lvl>
   </w:abstractNum>
   <w:abstractNum w:abstractNumId="1" w15:restartNumberingAfterBreak="0">
+    <w:nsid w:val="04F96BF6"/>
+    <w:multiLevelType w:val="hybridMultilevel"/>
+    <w:tmpl w:val="2264AC4A"/>
+    <w:lvl w:ilvl="0" w:tplc="FEA80C98">
+      <w:start w:val="1"/>
+      <w:numFmt w:val="bullet"/>
+      <w:lvlText w:val="●"/>
+      <w:lvlJc w:val="left"/>
+      <w:pPr>
+        <w:tabs>
+          <w:tab w:val="num" w:pos="720"/>
+        </w:tabs>
+        <w:ind w:left="720" w:hanging="360"/>
+      </w:pPr>
+      <w:rPr>
+        <w:rFonts w:ascii="Times New Roman" w:hAnsi="Times New Roman" w:hint="default"/>
+      </w:rPr>
+    </w:lvl>
+    <w:lvl w:ilvl="1" w:tplc="9F54C0DA" w:tentative="1">
+      <w:start w:val="1"/>
+      <w:numFmt w:val="bullet"/>
+      <w:lvlText w:val="●"/>
+      <w:lvlJc w:val="left"/>
+      <w:pPr>
+        <w:tabs>
+          <w:tab w:val="num" w:pos="1440"/>
+        </w:tabs>
+        <w:ind w:left="1440" w:hanging="360"/>
+      </w:pPr>
+      <w:rPr>
+        <w:rFonts w:ascii="Times New Roman" w:hAnsi="Times New Roman" w:hint="default"/>
+      </w:rPr>
+    </w:lvl>
+    <w:lvl w:ilvl="2" w:tplc="1CE62536" w:tentative="1">
+      <w:start w:val="1"/>
+      <w:numFmt w:val="bullet"/>
+      <w:lvlText w:val="●"/>
+      <w:lvlJc w:val="left"/>
+      <w:pPr>
+        <w:tabs>
+          <w:tab w:val="num" w:pos="2160"/>
+        </w:tabs>
+        <w:ind w:left="2160" w:hanging="360"/>
+      </w:pPr>
+      <w:rPr>
+        <w:rFonts w:ascii="Times New Roman" w:hAnsi="Times New Roman" w:hint="default"/>
+      </w:rPr>
+    </w:lvl>
+    <w:lvl w:ilvl="3" w:tplc="E090BA4E" w:tentative="1">
+      <w:start w:val="1"/>
+      <w:numFmt w:val="bullet"/>
+      <w:lvlText w:val="●"/>
+      <w:lvlJc w:val="left"/>
+      <w:pPr>
+        <w:tabs>
+          <w:tab w:val="num" w:pos="2880"/>
+        </w:tabs>
+        <w:ind w:left="2880" w:hanging="360"/>
+      </w:pPr>
+      <w:rPr>
+        <w:rFonts w:ascii="Times New Roman" w:hAnsi="Times New Roman" w:hint="default"/>
+      </w:rPr>
+    </w:lvl>
+    <w:lvl w:ilvl="4" w:tplc="F444701A" w:tentative="1">
+      <w:start w:val="1"/>
+      <w:numFmt w:val="bullet"/>
+      <w:lvlText w:val="●"/>
+      <w:lvlJc w:val="left"/>
+      <w:pPr>
+        <w:tabs>
+          <w:tab w:val="num" w:pos="3600"/>
+        </w:tabs>
+        <w:ind w:left="3600" w:hanging="360"/>
+      </w:pPr>
+      <w:rPr>
+        <w:rFonts w:ascii="Times New Roman" w:hAnsi="Times New Roman" w:hint="default"/>
+      </w:rPr>
+    </w:lvl>
+    <w:lvl w:ilvl="5" w:tplc="2FEA91C0" w:tentative="1">
+      <w:start w:val="1"/>
+      <w:numFmt w:val="bullet"/>
+      <w:lvlText w:val="●"/>
+      <w:lvlJc w:val="left"/>
+      <w:pPr>
+        <w:tabs>
+          <w:tab w:val="num" w:pos="4320"/>
+        </w:tabs>
+        <w:ind w:left="4320" w:hanging="360"/>
+      </w:pPr>
+      <w:rPr>
+        <w:rFonts w:ascii="Times New Roman" w:hAnsi="Times New Roman" w:hint="default"/>
+      </w:rPr>
+    </w:lvl>
+    <w:lvl w:ilvl="6" w:tplc="F5822376" w:tentative="1">
+      <w:start w:val="1"/>
+      <w:numFmt w:val="bullet"/>
+      <w:lvlText w:val="●"/>
+      <w:lvlJc w:val="left"/>
+      <w:pPr>
+        <w:tabs>
+          <w:tab w:val="num" w:pos="5040"/>
+        </w:tabs>
+        <w:ind w:left="5040" w:hanging="360"/>
+      </w:pPr>
+      <w:rPr>
+        <w:rFonts w:ascii="Times New Roman" w:hAnsi="Times New Roman" w:hint="default"/>
+      </w:rPr>
+    </w:lvl>
+    <w:lvl w:ilvl="7" w:tplc="DD50BFA6" w:tentative="1">
+      <w:start w:val="1"/>
+      <w:numFmt w:val="bullet"/>
+      <w:lvlText w:val="●"/>
+      <w:lvlJc w:val="left"/>
+      <w:pPr>
+        <w:tabs>
+          <w:tab w:val="num" w:pos="5760"/>
+        </w:tabs>
+        <w:ind w:left="5760" w:hanging="360"/>
+      </w:pPr>
+      <w:rPr>
+        <w:rFonts w:ascii="Times New Roman" w:hAnsi="Times New Roman" w:hint="default"/>
+      </w:rPr>
+    </w:lvl>
+    <w:lvl w:ilvl="8" w:tplc="BC22146A" w:tentative="1">
+      <w:start w:val="1"/>
+      <w:numFmt w:val="bullet"/>
+      <w:lvlText w:val="●"/>
+      <w:lvlJc w:val="left"/>
+      <w:pPr>
+        <w:tabs>
+          <w:tab w:val="num" w:pos="6480"/>
+        </w:tabs>
+        <w:ind w:left="6480" w:hanging="360"/>
+      </w:pPr>
+      <w:rPr>
+        <w:rFonts w:ascii="Times New Roman" w:hAnsi="Times New Roman" w:hint="default"/>
+      </w:rPr>
+    </w:lvl>
+  </w:abstractNum>
+  <w:abstractNum w:abstractNumId="2" w15:restartNumberingAfterBreak="0">
     <w:nsid w:val="457425B6"/>
     <w:multiLevelType w:val="hybridMultilevel"/>
     <w:tmpl w:val="EB107126"/>
@@ -23070,7 +24520,7 @@
       </w:rPr>
     </w:lvl>
   </w:abstractNum>
-  <w:abstractNum w:abstractNumId="2" w15:restartNumberingAfterBreak="0">
+  <w:abstractNum w:abstractNumId="3" w15:restartNumberingAfterBreak="0">
     <w:nsid w:val="4F593CE0"/>
     <w:multiLevelType w:val="multilevel"/>
     <w:tmpl w:val="5770EB72"/>
@@ -23183,7 +24633,7 @@
       </w:pPr>
     </w:lvl>
   </w:abstractNum>
-  <w:abstractNum w:abstractNumId="3" w15:restartNumberingAfterBreak="0">
+  <w:abstractNum w:abstractNumId="4" w15:restartNumberingAfterBreak="0">
     <w:nsid w:val="75D1218E"/>
     <w:multiLevelType w:val="hybridMultilevel"/>
     <w:tmpl w:val="8A2AE4C2"/>
@@ -23295,23 +24745,26 @@
       </w:rPr>
     </w:lvl>
   </w:abstractNum>
-  <w:num w:numId="1">
-    <w:abstractNumId w:val="1"/>
+  <w:num w:numId="1" w16cid:durableId="359741772">
+    <w:abstractNumId w:val="2"/>
   </w:num>
-  <w:num w:numId="2">
+  <w:num w:numId="2" w16cid:durableId="1362365305">
     <w:abstractNumId w:val="0"/>
   </w:num>
-  <w:num w:numId="3">
-    <w:abstractNumId w:val="2"/>
+  <w:num w:numId="3" w16cid:durableId="2051372692">
+    <w:abstractNumId w:val="3"/>
   </w:num>
-  <w:num w:numId="4">
-    <w:abstractNumId w:val="3"/>
+  <w:num w:numId="4" w16cid:durableId="7874367">
+    <w:abstractNumId w:val="4"/>
+  </w:num>
+  <w:num w:numId="5" w16cid:durableId="939486663">
+    <w:abstractNumId w:val="1"/>
   </w:num>
 </w:numbering>
 </file>
 
 <file path=word/styles.xml><?xml version="1.0" encoding="utf-8"?>
-<w:styles xmlns:mc="http://schemas.openxmlformats.org/markup-compatibility/2006" xmlns:r="http://schemas.openxmlformats.org/officeDocument/2006/relationships" xmlns:w="http://schemas.openxmlformats.org/wordprocessingml/2006/main" xmlns:w14="http://schemas.microsoft.com/office/word/2010/wordml" xmlns:w15="http://schemas.microsoft.com/office/word/2012/wordml" xmlns:w16cex="http://schemas.microsoft.com/office/word/2018/wordml/cex" xmlns:w16cid="http://schemas.microsoft.com/office/word/2016/wordml/cid" xmlns:w16="http://schemas.microsoft.com/office/word/2018/wordml" xmlns:w16se="http://schemas.microsoft.com/office/word/2015/wordml/symex" mc:Ignorable="w14 w15 w16se w16cid w16 w16cex">
+<w:styles xmlns:mc="http://schemas.openxmlformats.org/markup-compatibility/2006" xmlns:r="http://schemas.openxmlformats.org/officeDocument/2006/relationships" xmlns:w="http://schemas.openxmlformats.org/wordprocessingml/2006/main" xmlns:w14="http://schemas.microsoft.com/office/word/2010/wordml" xmlns:w15="http://schemas.microsoft.com/office/word/2012/wordml" xmlns:w16cex="http://schemas.microsoft.com/office/word/2018/wordml/cex" xmlns:w16cid="http://schemas.microsoft.com/office/word/2016/wordml/cid" xmlns:w16="http://schemas.microsoft.com/office/word/2018/wordml" xmlns:w16sdtdh="http://schemas.microsoft.com/office/word/2020/wordml/sdtdatahash" xmlns:w16se="http://schemas.microsoft.com/office/word/2015/wordml/symex" mc:Ignorable="w14 w15 w16se w16cid w16 w16cex w16sdtdh">
   <w:docDefaults>
     <w:rPrDefault>
       <w:rPr>
@@ -23778,7 +25231,6 @@
   <w:style w:type="character" w:default="1" w:styleId="Absatz-Standardschriftart">
     <w:name w:val="Default Paragraph Font"/>
     <w:uiPriority w:val="1"/>
-    <w:semiHidden/>
     <w:unhideWhenUsed/>
   </w:style>
   <w:style w:type="table" w:default="1" w:styleId="NormaleTabelle">

</xml_diff>

<commit_message>
Aded h2 and h3 results
</commit_message>
<xml_diff>
--- a/Masterarbeit_neu.docx
+++ b/Masterarbeit_neu.docx
@@ -17946,6 +17946,7 @@
           <w:lang w:val="de-DE"/>
         </w:rPr>
       </w:pPr>
+      <w:bookmarkStart w:id="28" w:name="_Hlk109827606"/>
       <w:r>
         <w:rPr>
           <w:rFonts w:ascii="Arial" w:hAnsi="Arial" w:cs="Arial"/>
@@ -18033,6 +18034,41 @@
           <w:lang w:val="de-DE"/>
         </w:rPr>
         <w:t>e.</w:t>
+      </w:r>
+    </w:p>
+    <w:bookmarkEnd w:id="28"/>
+    <w:p>
+      <w:pPr>
+        <w:spacing w:line="360" w:lineRule="auto"/>
+        <w:jc w:val="both"/>
+        <w:rPr>
+          <w:rFonts w:ascii="Arial" w:hAnsi="Arial" w:cs="Arial"/>
+          <w:iCs/>
+          <w:sz w:val="24"/>
+          <w:szCs w:val="24"/>
+          <w:lang w:val="de-DE"/>
+        </w:rPr>
+      </w:pPr>
+      <w:r>
+        <w:rPr>
+          <w:rFonts w:ascii="Arial" w:hAnsi="Arial" w:cs="Arial"/>
+          <w:iCs/>
+          <w:sz w:val="24"/>
+          <w:szCs w:val="24"/>
+          <w:lang w:val="de-DE"/>
+        </w:rPr>
+        <w:lastRenderedPageBreak/>
+        <w:t>Aus der Annahme, dass Ersparnisse aus erarbeitetem Geld eher sicher investiert wird (Hypothese 1c) und der Annahme, dass Lotteriegewinne eher riskant investiert werden</w:t>
+      </w:r>
+      <w:r>
+        <w:rPr>
+          <w:rFonts w:ascii="Arial" w:hAnsi="Arial" w:cs="Arial"/>
+          <w:iCs/>
+          <w:sz w:val="24"/>
+          <w:szCs w:val="24"/>
+          <w:lang w:val="de-DE"/>
+        </w:rPr>
+        <w:t xml:space="preserve"> (Hypothese 1a) ergibt sich Hypothese 2b.</w:t>
       </w:r>
     </w:p>
     <w:p>
@@ -18041,7 +18077,227 @@
         <w:jc w:val="both"/>
         <w:rPr>
           <w:rFonts w:ascii="Arial" w:hAnsi="Arial" w:cs="Arial"/>
+          <w:i/>
+          <w:sz w:val="24"/>
+          <w:szCs w:val="24"/>
+          <w:lang w:val="en-AT"/>
+        </w:rPr>
+      </w:pPr>
+      <w:bookmarkStart w:id="29" w:name="_Hlk109827610"/>
+      <w:proofErr w:type="spellStart"/>
+      <w:r>
+        <w:rPr>
+          <w:rFonts w:ascii="Arial" w:hAnsi="Arial" w:cs="Arial"/>
+          <w:i/>
+          <w:sz w:val="24"/>
+          <w:szCs w:val="24"/>
+          <w:lang w:val="en-AT"/>
+        </w:rPr>
+        <w:t>Hypothese</w:t>
+      </w:r>
+      <w:proofErr w:type="spellEnd"/>
+      <w:r>
+        <w:rPr>
+          <w:rFonts w:ascii="Arial" w:hAnsi="Arial" w:cs="Arial"/>
+          <w:i/>
+          <w:sz w:val="24"/>
+          <w:szCs w:val="24"/>
+          <w:lang w:val="en-AT"/>
+        </w:rPr>
+        <w:t xml:space="preserve"> </w:t>
+      </w:r>
+      <w:r>
+        <w:rPr>
+          <w:rFonts w:ascii="Arial" w:hAnsi="Arial" w:cs="Arial"/>
+          <w:i/>
+          <w:sz w:val="24"/>
+          <w:szCs w:val="24"/>
+          <w:lang w:val="de-DE"/>
+        </w:rPr>
+        <w:t>2</w:t>
+      </w:r>
+      <w:r>
+        <w:rPr>
+          <w:rFonts w:ascii="Arial" w:hAnsi="Arial" w:cs="Arial"/>
+          <w:i/>
+          <w:sz w:val="24"/>
+          <w:szCs w:val="24"/>
+          <w:lang w:val="en-AT"/>
+        </w:rPr>
+        <w:t xml:space="preserve">b: </w:t>
+      </w:r>
+      <w:proofErr w:type="spellStart"/>
+      <w:r>
+        <w:rPr>
+          <w:rFonts w:ascii="Arial" w:hAnsi="Arial" w:cs="Arial"/>
+          <w:i/>
+          <w:sz w:val="24"/>
+          <w:szCs w:val="24"/>
+          <w:lang w:val="en-AT"/>
+        </w:rPr>
+        <w:t>Lotteriegewinn</w:t>
+      </w:r>
+      <w:proofErr w:type="spellEnd"/>
+      <w:r>
+        <w:rPr>
+          <w:rFonts w:ascii="Arial" w:hAnsi="Arial" w:cs="Arial"/>
+          <w:i/>
+          <w:sz w:val="24"/>
+          <w:szCs w:val="24"/>
+          <w:lang w:val="de-DE"/>
+        </w:rPr>
+        <w:t>e</w:t>
+      </w:r>
+      <w:r>
+        <w:rPr>
+          <w:rFonts w:ascii="Arial" w:hAnsi="Arial" w:cs="Arial"/>
+          <w:i/>
+          <w:sz w:val="24"/>
+          <w:szCs w:val="24"/>
+          <w:lang w:val="en-AT"/>
+        </w:rPr>
+        <w:t xml:space="preserve"> w</w:t>
+      </w:r>
+      <w:r>
+        <w:rPr>
+          <w:rFonts w:ascii="Arial" w:hAnsi="Arial" w:cs="Arial"/>
+          <w:i/>
+          <w:sz w:val="24"/>
+          <w:szCs w:val="24"/>
+          <w:lang w:val="de-DE"/>
+        </w:rPr>
+        <w:t>e</w:t>
+      </w:r>
+      <w:proofErr w:type="spellStart"/>
+      <w:r>
+        <w:rPr>
+          <w:rFonts w:ascii="Arial" w:hAnsi="Arial" w:cs="Arial"/>
+          <w:i/>
+          <w:sz w:val="24"/>
+          <w:szCs w:val="24"/>
+          <w:lang w:val="en-AT"/>
+        </w:rPr>
+        <w:t>rd</w:t>
+      </w:r>
+      <w:proofErr w:type="spellEnd"/>
+      <w:r>
+        <w:rPr>
+          <w:rFonts w:ascii="Arial" w:hAnsi="Arial" w:cs="Arial"/>
+          <w:i/>
+          <w:sz w:val="24"/>
+          <w:szCs w:val="24"/>
+          <w:lang w:val="de-DE"/>
+        </w:rPr>
+        <w:t>en</w:t>
+      </w:r>
+      <w:r>
+        <w:rPr>
+          <w:rFonts w:ascii="Arial" w:hAnsi="Arial" w:cs="Arial"/>
+          <w:i/>
+          <w:sz w:val="24"/>
+          <w:szCs w:val="24"/>
+          <w:lang w:val="en-AT"/>
+        </w:rPr>
+        <w:t xml:space="preserve"> </w:t>
+      </w:r>
+      <w:proofErr w:type="spellStart"/>
+      <w:r>
+        <w:rPr>
+          <w:rFonts w:ascii="Arial" w:hAnsi="Arial" w:cs="Arial"/>
+          <w:i/>
+          <w:sz w:val="24"/>
+          <w:szCs w:val="24"/>
+          <w:lang w:val="en-AT"/>
+        </w:rPr>
+        <w:t>riskanter</w:t>
+      </w:r>
+      <w:proofErr w:type="spellEnd"/>
+      <w:r>
+        <w:rPr>
+          <w:rFonts w:ascii="Arial" w:hAnsi="Arial" w:cs="Arial"/>
+          <w:i/>
+          <w:sz w:val="24"/>
+          <w:szCs w:val="24"/>
+          <w:lang w:val="en-AT"/>
+        </w:rPr>
+        <w:t xml:space="preserve"> </w:t>
+      </w:r>
+      <w:proofErr w:type="spellStart"/>
+      <w:r>
+        <w:rPr>
+          <w:rFonts w:ascii="Arial" w:hAnsi="Arial" w:cs="Arial"/>
+          <w:i/>
+          <w:sz w:val="24"/>
+          <w:szCs w:val="24"/>
+          <w:lang w:val="en-AT"/>
+        </w:rPr>
+        <w:t>investiert</w:t>
+      </w:r>
+      <w:proofErr w:type="spellEnd"/>
+      <w:r>
+        <w:rPr>
+          <w:rFonts w:ascii="Arial" w:hAnsi="Arial" w:cs="Arial"/>
+          <w:i/>
+          <w:sz w:val="24"/>
+          <w:szCs w:val="24"/>
+          <w:lang w:val="en-AT"/>
+        </w:rPr>
+        <w:t xml:space="preserve"> </w:t>
+      </w:r>
+      <w:proofErr w:type="spellStart"/>
+      <w:r>
+        <w:rPr>
+          <w:rFonts w:ascii="Arial" w:hAnsi="Arial" w:cs="Arial"/>
+          <w:i/>
+          <w:sz w:val="24"/>
+          <w:szCs w:val="24"/>
+          <w:lang w:val="en-AT"/>
+        </w:rPr>
+        <w:t>als</w:t>
+      </w:r>
+      <w:proofErr w:type="spellEnd"/>
+      <w:r>
+        <w:rPr>
+          <w:rFonts w:ascii="Arial" w:hAnsi="Arial" w:cs="Arial"/>
+          <w:i/>
+          <w:sz w:val="24"/>
+          <w:szCs w:val="24"/>
+          <w:lang w:val="en-AT"/>
+        </w:rPr>
+        <w:t xml:space="preserve"> </w:t>
+      </w:r>
+      <w:proofErr w:type="spellStart"/>
+      <w:r>
+        <w:rPr>
+          <w:rFonts w:ascii="Arial" w:hAnsi="Arial" w:cs="Arial"/>
+          <w:i/>
+          <w:sz w:val="24"/>
+          <w:szCs w:val="24"/>
+          <w:lang w:val="en-AT"/>
+        </w:rPr>
+        <w:t>Erspartes</w:t>
+      </w:r>
+      <w:proofErr w:type="spellEnd"/>
+      <w:r>
+        <w:rPr>
+          <w:rFonts w:ascii="Arial" w:hAnsi="Arial" w:cs="Arial"/>
+          <w:i/>
+          <w:sz w:val="24"/>
+          <w:szCs w:val="24"/>
+          <w:lang w:val="en-AT"/>
+        </w:rPr>
+        <w:t>.</w:t>
+      </w:r>
+    </w:p>
+    <w:bookmarkEnd w:id="29"/>
+    <w:p>
+      <w:pPr>
+        <w:spacing w:line="360" w:lineRule="auto"/>
+        <w:jc w:val="both"/>
+        <w:rPr>
+          <w:rFonts w:ascii="Arial" w:hAnsi="Arial" w:cs="Arial"/>
           <w:iCs/>
+          <w:color w:val="FF0000"/>
           <w:sz w:val="24"/>
           <w:szCs w:val="24"/>
           <w:lang w:val="de-DE"/>
@@ -18051,12 +18307,12 @@
         <w:rPr>
           <w:rFonts w:ascii="Arial" w:hAnsi="Arial" w:cs="Arial"/>
           <w:iCs/>
-          <w:sz w:val="24"/>
-          <w:szCs w:val="24"/>
-          <w:lang w:val="de-DE"/>
-        </w:rPr>
-        <w:lastRenderedPageBreak/>
-        <w:t>Aus der Annahme, dass Ersparnisse aus erarbeitetem Geld eher sicher investiert wird (Hypothese 1c) und der Annahme, dass Lotteriegewinne eher riskant investiert werden</w:t>
+          <w:color w:val="FF0000"/>
+          <w:sz w:val="24"/>
+          <w:szCs w:val="24"/>
+          <w:lang w:val="de-DE"/>
+        </w:rPr>
+        <w:t xml:space="preserve">Aus den Annahmen, dass sowohl Erbschaften als auch </w:t>
       </w:r>
       <w:r>
         <w:rPr>
@@ -18066,7 +18322,7 @@
           <w:szCs w:val="24"/>
           <w:lang w:val="de-DE"/>
         </w:rPr>
-        <w:t xml:space="preserve"> (Hypothese 1a) ergibt sich Hypothese 2b.</w:t>
+        <w:t>Ersparnisse aus erarbeitetem Geld eher sicher investiert werden (Hypothese 1b und Hypothese 1c) ergibt sich Hypothese 2c.</w:t>
       </w:r>
     </w:p>
     <w:p>
@@ -18076,37 +18332,29 @@
         <w:rPr>
           <w:rFonts w:ascii="Arial" w:hAnsi="Arial" w:cs="Arial"/>
           <w:i/>
+          <w:iCs/>
           <w:sz w:val="24"/>
           <w:szCs w:val="24"/>
           <w:lang w:val="en-AT"/>
         </w:rPr>
       </w:pPr>
-      <w:proofErr w:type="spellStart"/>
-      <w:r>
-        <w:rPr>
-          <w:rFonts w:ascii="Arial" w:hAnsi="Arial" w:cs="Arial"/>
-          <w:i/>
-          <w:sz w:val="24"/>
-          <w:szCs w:val="24"/>
-          <w:lang w:val="en-AT"/>
-        </w:rPr>
-        <w:t>Hypothese</w:t>
-      </w:r>
-      <w:proofErr w:type="spellEnd"/>
-      <w:r>
-        <w:rPr>
-          <w:rFonts w:ascii="Arial" w:hAnsi="Arial" w:cs="Arial"/>
-          <w:i/>
-          <w:sz w:val="24"/>
-          <w:szCs w:val="24"/>
-          <w:lang w:val="en-AT"/>
-        </w:rPr>
-        <w:t xml:space="preserve"> </w:t>
-      </w:r>
-      <w:r>
-        <w:rPr>
-          <w:rFonts w:ascii="Arial" w:hAnsi="Arial" w:cs="Arial"/>
-          <w:i/>
+      <w:bookmarkStart w:id="30" w:name="_Hlk109827613"/>
+      <w:r>
+        <w:rPr>
+          <w:rFonts w:ascii="Arial" w:hAnsi="Arial" w:cs="Arial"/>
+          <w:i/>
+          <w:iCs/>
+          <w:sz w:val="24"/>
+          <w:szCs w:val="24"/>
+          <w:lang w:val="de-DE"/>
+        </w:rPr>
+        <w:t xml:space="preserve">Hypothese </w:t>
+      </w:r>
+      <w:r>
+        <w:rPr>
+          <w:rFonts w:ascii="Arial" w:hAnsi="Arial" w:cs="Arial"/>
+          <w:i/>
+          <w:iCs/>
           <w:sz w:val="24"/>
           <w:szCs w:val="24"/>
           <w:lang w:val="de-DE"/>
@@ -18117,227 +18365,81 @@
         <w:rPr>
           <w:rFonts w:ascii="Arial" w:hAnsi="Arial" w:cs="Arial"/>
           <w:i/>
-          <w:sz w:val="24"/>
-          <w:szCs w:val="24"/>
-          <w:lang w:val="en-AT"/>
-        </w:rPr>
-        <w:t xml:space="preserve">b: Ein </w:t>
-      </w:r>
-      <w:proofErr w:type="spellStart"/>
-      <w:r>
-        <w:rPr>
-          <w:rFonts w:ascii="Arial" w:hAnsi="Arial" w:cs="Arial"/>
-          <w:i/>
-          <w:sz w:val="24"/>
-          <w:szCs w:val="24"/>
-          <w:lang w:val="en-AT"/>
-        </w:rPr>
-        <w:t>Lotteriegewinn</w:t>
-      </w:r>
-      <w:proofErr w:type="spellEnd"/>
-      <w:r>
-        <w:rPr>
-          <w:rFonts w:ascii="Arial" w:hAnsi="Arial" w:cs="Arial"/>
-          <w:i/>
-          <w:sz w:val="24"/>
-          <w:szCs w:val="24"/>
-          <w:lang w:val="en-AT"/>
-        </w:rPr>
-        <w:t xml:space="preserve"> </w:t>
-      </w:r>
-      <w:proofErr w:type="spellStart"/>
-      <w:r>
-        <w:rPr>
-          <w:rFonts w:ascii="Arial" w:hAnsi="Arial" w:cs="Arial"/>
-          <w:i/>
-          <w:sz w:val="24"/>
-          <w:szCs w:val="24"/>
-          <w:lang w:val="en-AT"/>
-        </w:rPr>
-        <w:t>wird</w:t>
-      </w:r>
-      <w:proofErr w:type="spellEnd"/>
-      <w:r>
-        <w:rPr>
-          <w:rFonts w:ascii="Arial" w:hAnsi="Arial" w:cs="Arial"/>
-          <w:i/>
-          <w:sz w:val="24"/>
-          <w:szCs w:val="24"/>
-          <w:lang w:val="en-AT"/>
-        </w:rPr>
-        <w:t xml:space="preserve"> </w:t>
-      </w:r>
-      <w:proofErr w:type="spellStart"/>
-      <w:r>
-        <w:rPr>
-          <w:rFonts w:ascii="Arial" w:hAnsi="Arial" w:cs="Arial"/>
-          <w:i/>
-          <w:sz w:val="24"/>
-          <w:szCs w:val="24"/>
-          <w:lang w:val="en-AT"/>
-        </w:rPr>
-        <w:t>riskanter</w:t>
-      </w:r>
-      <w:proofErr w:type="spellEnd"/>
-      <w:r>
-        <w:rPr>
-          <w:rFonts w:ascii="Arial" w:hAnsi="Arial" w:cs="Arial"/>
-          <w:i/>
-          <w:sz w:val="24"/>
-          <w:szCs w:val="24"/>
-          <w:lang w:val="en-AT"/>
-        </w:rPr>
-        <w:t xml:space="preserve"> </w:t>
-      </w:r>
-      <w:proofErr w:type="spellStart"/>
-      <w:r>
-        <w:rPr>
-          <w:rFonts w:ascii="Arial" w:hAnsi="Arial" w:cs="Arial"/>
-          <w:i/>
-          <w:sz w:val="24"/>
-          <w:szCs w:val="24"/>
-          <w:lang w:val="en-AT"/>
-        </w:rPr>
-        <w:t>investiert</w:t>
-      </w:r>
-      <w:proofErr w:type="spellEnd"/>
-      <w:r>
-        <w:rPr>
-          <w:rFonts w:ascii="Arial" w:hAnsi="Arial" w:cs="Arial"/>
-          <w:i/>
-          <w:sz w:val="24"/>
-          <w:szCs w:val="24"/>
-          <w:lang w:val="en-AT"/>
-        </w:rPr>
-        <w:t xml:space="preserve"> </w:t>
-      </w:r>
-      <w:proofErr w:type="spellStart"/>
-      <w:r>
-        <w:rPr>
-          <w:rFonts w:ascii="Arial" w:hAnsi="Arial" w:cs="Arial"/>
-          <w:i/>
-          <w:sz w:val="24"/>
-          <w:szCs w:val="24"/>
-          <w:lang w:val="en-AT"/>
-        </w:rPr>
-        <w:t>als</w:t>
-      </w:r>
-      <w:proofErr w:type="spellEnd"/>
-      <w:r>
-        <w:rPr>
-          <w:rFonts w:ascii="Arial" w:hAnsi="Arial" w:cs="Arial"/>
-          <w:i/>
-          <w:sz w:val="24"/>
-          <w:szCs w:val="24"/>
-          <w:lang w:val="en-AT"/>
-        </w:rPr>
-        <w:t xml:space="preserve"> </w:t>
-      </w:r>
-      <w:proofErr w:type="spellStart"/>
-      <w:r>
-        <w:rPr>
-          <w:rFonts w:ascii="Arial" w:hAnsi="Arial" w:cs="Arial"/>
-          <w:i/>
-          <w:sz w:val="24"/>
-          <w:szCs w:val="24"/>
-          <w:lang w:val="en-AT"/>
-        </w:rPr>
-        <w:t>Erspartes</w:t>
-      </w:r>
-      <w:proofErr w:type="spellEnd"/>
-      <w:r>
-        <w:rPr>
-          <w:rFonts w:ascii="Arial" w:hAnsi="Arial" w:cs="Arial"/>
-          <w:i/>
-          <w:sz w:val="24"/>
-          <w:szCs w:val="24"/>
-          <w:lang w:val="en-AT"/>
-        </w:rPr>
-        <w:t>.</w:t>
+          <w:iCs/>
+          <w:sz w:val="24"/>
+          <w:szCs w:val="24"/>
+          <w:lang w:val="de-DE"/>
+        </w:rPr>
+        <w:t>c: Erbschaft</w:t>
+      </w:r>
+      <w:r>
+        <w:rPr>
+          <w:rFonts w:ascii="Arial" w:hAnsi="Arial" w:cs="Arial"/>
+          <w:i/>
+          <w:iCs/>
+          <w:sz w:val="24"/>
+          <w:szCs w:val="24"/>
+          <w:lang w:val="de-DE"/>
+        </w:rPr>
+        <w:t>en</w:t>
+      </w:r>
+      <w:r>
+        <w:rPr>
+          <w:rFonts w:ascii="Arial" w:hAnsi="Arial" w:cs="Arial"/>
+          <w:i/>
+          <w:iCs/>
+          <w:sz w:val="24"/>
+          <w:szCs w:val="24"/>
+          <w:lang w:val="de-DE"/>
+        </w:rPr>
+        <w:t xml:space="preserve"> w</w:t>
+      </w:r>
+      <w:r>
+        <w:rPr>
+          <w:rFonts w:ascii="Arial" w:hAnsi="Arial" w:cs="Arial"/>
+          <w:i/>
+          <w:iCs/>
+          <w:sz w:val="24"/>
+          <w:szCs w:val="24"/>
+          <w:lang w:val="de-DE"/>
+        </w:rPr>
+        <w:t>e</w:t>
+      </w:r>
+      <w:r>
+        <w:rPr>
+          <w:rFonts w:ascii="Arial" w:hAnsi="Arial" w:cs="Arial"/>
+          <w:i/>
+          <w:iCs/>
+          <w:sz w:val="24"/>
+          <w:szCs w:val="24"/>
+          <w:lang w:val="de-DE"/>
+        </w:rPr>
+        <w:t>rd</w:t>
+      </w:r>
+      <w:r>
+        <w:rPr>
+          <w:rFonts w:ascii="Arial" w:hAnsi="Arial" w:cs="Arial"/>
+          <w:i/>
+          <w:iCs/>
+          <w:sz w:val="24"/>
+          <w:szCs w:val="24"/>
+          <w:lang w:val="de-DE"/>
+        </w:rPr>
+        <w:t>en</w:t>
+      </w:r>
+      <w:r>
+        <w:rPr>
+          <w:rFonts w:ascii="Arial" w:hAnsi="Arial" w:cs="Arial"/>
+          <w:i/>
+          <w:iCs/>
+          <w:sz w:val="24"/>
+          <w:szCs w:val="24"/>
+          <w:lang w:val="de-DE"/>
+        </w:rPr>
+        <w:t xml:space="preserve"> genauso riskant investiert wie Erspartes.</w:t>
       </w:r>
     </w:p>
-    <w:p>
-      <w:pPr>
-        <w:spacing w:line="360" w:lineRule="auto"/>
-        <w:jc w:val="both"/>
-        <w:rPr>
-          <w:rFonts w:ascii="Arial" w:hAnsi="Arial" w:cs="Arial"/>
-          <w:iCs/>
-          <w:color w:val="FF0000"/>
-          <w:sz w:val="24"/>
-          <w:szCs w:val="24"/>
-          <w:lang w:val="de-DE"/>
-        </w:rPr>
-      </w:pPr>
-      <w:r>
-        <w:rPr>
-          <w:rFonts w:ascii="Arial" w:hAnsi="Arial" w:cs="Arial"/>
-          <w:iCs/>
-          <w:color w:val="FF0000"/>
-          <w:sz w:val="24"/>
-          <w:szCs w:val="24"/>
-          <w:lang w:val="de-DE"/>
-        </w:rPr>
-        <w:t xml:space="preserve">Aus den Annahmen, dass sowohl Erbschaften als auch </w:t>
-      </w:r>
-      <w:r>
-        <w:rPr>
-          <w:rFonts w:ascii="Arial" w:hAnsi="Arial" w:cs="Arial"/>
-          <w:iCs/>
-          <w:sz w:val="24"/>
-          <w:szCs w:val="24"/>
-          <w:lang w:val="de-DE"/>
-        </w:rPr>
-        <w:t>Ersparnisse aus erarbeitetem Geld eher sicher investiert werden (Hypothese 1b und Hypothese 1c) ergibt sich Hypothese 2c.</w:t>
-      </w:r>
-    </w:p>
-    <w:p>
-      <w:pPr>
-        <w:spacing w:line="360" w:lineRule="auto"/>
-        <w:jc w:val="both"/>
-        <w:rPr>
-          <w:rFonts w:ascii="Arial" w:hAnsi="Arial" w:cs="Arial"/>
-          <w:i/>
-          <w:iCs/>
-          <w:sz w:val="24"/>
-          <w:szCs w:val="24"/>
-          <w:lang w:val="en-AT"/>
-        </w:rPr>
-      </w:pPr>
-      <w:r>
-        <w:rPr>
-          <w:rFonts w:ascii="Arial" w:hAnsi="Arial" w:cs="Arial"/>
-          <w:i/>
-          <w:iCs/>
-          <w:sz w:val="24"/>
-          <w:szCs w:val="24"/>
-          <w:lang w:val="de-DE"/>
-        </w:rPr>
-        <w:t xml:space="preserve">Hypothese </w:t>
-      </w:r>
-      <w:r>
-        <w:rPr>
-          <w:rFonts w:ascii="Arial" w:hAnsi="Arial" w:cs="Arial"/>
-          <w:i/>
-          <w:iCs/>
-          <w:sz w:val="24"/>
-          <w:szCs w:val="24"/>
-          <w:lang w:val="de-DE"/>
-        </w:rPr>
-        <w:t>2</w:t>
-      </w:r>
-      <w:r>
-        <w:rPr>
-          <w:rFonts w:ascii="Arial" w:hAnsi="Arial" w:cs="Arial"/>
-          <w:i/>
-          <w:iCs/>
-          <w:sz w:val="24"/>
-          <w:szCs w:val="24"/>
-          <w:lang w:val="de-DE"/>
-        </w:rPr>
-        <w:t>c: Eine Erbschaft wird genauso riskant investiert wie Erspartes.</w:t>
-      </w:r>
-    </w:p>
+    <w:bookmarkEnd w:id="30"/>
     <w:p>
       <w:pPr>
         <w:spacing w:line="360" w:lineRule="auto"/>
@@ -19117,7 +19219,7 @@
           <w:szCs w:val="24"/>
         </w:rPr>
       </w:pPr>
-      <w:bookmarkStart w:id="28" w:name="_Hlk108536034"/>
+      <w:bookmarkStart w:id="31" w:name="_Hlk108536034"/>
       <w:r>
         <w:rPr>
           <w:rFonts w:ascii="Arial" w:hAnsi="Arial" w:cs="Arial"/>
@@ -19385,7 +19487,7 @@
         </w:rPr>
         <w:t>c: Die Investition in die riskante Alternative in Gruppe B unterscheidet sich signifikant von der Investition in die riskante Alternative in der Kontrollgruppe.</w:t>
       </w:r>
-      <w:bookmarkEnd w:id="28"/>
+      <w:bookmarkEnd w:id="31"/>
     </w:p>
     <w:p>
       <w:pPr>
@@ -20437,23 +20539,7 @@
           <w:sz w:val="24"/>
           <w:szCs w:val="24"/>
         </w:rPr>
-        <w:t xml:space="preserve"> Gruppe A beinhaltet 48, Gruppe B beinhaltet 58 und die Kontrollgruppe beinhaltet 55 </w:t>
-      </w:r>
-      <w:r>
-        <w:rPr>
-          <w:rFonts w:ascii="Arial" w:hAnsi="Arial" w:cs="Arial"/>
-          <w:sz w:val="24"/>
-          <w:szCs w:val="24"/>
-        </w:rPr>
-        <w:t>Studienteilnehmer*innen</w:t>
-      </w:r>
-      <w:r>
-        <w:rPr>
-          <w:rFonts w:ascii="Arial" w:hAnsi="Arial" w:cs="Arial"/>
-          <w:sz w:val="24"/>
-          <w:szCs w:val="24"/>
-        </w:rPr>
-        <w:t xml:space="preserve">. </w:t>
+        <w:t xml:space="preserve"> Gruppe A beinhaltet 48, Gruppe B beinhaltet 58 und die Kontrollgruppe beinhaltet 55 Studienteilnehmer*innen. </w:t>
       </w:r>
     </w:p>
     <w:p>
@@ -22772,39 +22858,7 @@
           <w:szCs w:val="24"/>
         </w:rPr>
         <w:lastRenderedPageBreak/>
-        <w:t xml:space="preserve">Die Ergebnisse der </w:t>
-      </w:r>
-      <w:r>
-        <w:rPr>
-          <w:rFonts w:ascii="Arial" w:hAnsi="Arial" w:cs="Arial"/>
-          <w:sz w:val="24"/>
-          <w:szCs w:val="24"/>
-        </w:rPr>
-        <w:t>Auswertung der Risikoskala</w:t>
-      </w:r>
-      <w:r>
-        <w:rPr>
-          <w:rFonts w:ascii="Arial" w:hAnsi="Arial" w:cs="Arial"/>
-          <w:sz w:val="24"/>
-          <w:szCs w:val="24"/>
-        </w:rPr>
-        <w:t xml:space="preserve"> </w:t>
-      </w:r>
-      <w:r>
-        <w:rPr>
-          <w:rFonts w:ascii="Arial" w:hAnsi="Arial" w:cs="Arial"/>
-          <w:sz w:val="24"/>
-          <w:szCs w:val="24"/>
-        </w:rPr>
-        <w:t xml:space="preserve">wird </w:t>
-      </w:r>
-      <w:r>
-        <w:rPr>
-          <w:rFonts w:ascii="Arial" w:hAnsi="Arial" w:cs="Arial"/>
-          <w:sz w:val="24"/>
-          <w:szCs w:val="24"/>
-        </w:rPr>
-        <w:t xml:space="preserve">in Abbildung X dargestellt. Die Daten entsprechen, auf dem ersten Blick, in etwa einer Normalverteilung, was bei einer repräsentativen Stichprobe zu erwarten ist. </w:t>
+        <w:t xml:space="preserve">Die Ergebnisse der Auswertung der Risikoskala wird in Abbildung X dargestellt. Die Daten entsprechen, auf dem ersten Blick, in etwa einer Normalverteilung, was bei einer repräsentativen Stichprobe zu erwarten ist. </w:t>
       </w:r>
     </w:p>
     <w:p>
@@ -22997,7 +23051,7 @@
           <w:szCs w:val="24"/>
           <w:lang w:val="de-DE"/>
         </w:rPr>
-        <w:t>Um Hypothese 1 beantworten zu können, wurde in beiden Experimentalgruppen die der jeweilige Mittelwertunterschied in den Investitions</w:t>
+        <w:t>Um Hypothese 1 beantworten zu können, wurde in beiden Experimentalgruppen der jeweilige Mittelwertunterschied in den Investitions</w:t>
       </w:r>
       <w:r>
         <w:rPr>
@@ -23062,25 +23116,7 @@
           <w:szCs w:val="24"/>
           <w:lang w:val="de-DE"/>
         </w:rPr>
-        <w:t xml:space="preserve"> Zunächst müssen die Voraussetzungen für den </w:t>
-      </w:r>
-      <w:r>
-        <w:rPr>
-          <w:rFonts w:ascii="Arial" w:hAnsi="Arial" w:cs="Arial"/>
-          <w:sz w:val="24"/>
-          <w:szCs w:val="24"/>
-          <w:lang w:val="de-DE"/>
-        </w:rPr>
-        <w:t>Einstichproben t-Test</w:t>
-      </w:r>
-      <w:r>
-        <w:rPr>
-          <w:rFonts w:ascii="Arial" w:hAnsi="Arial" w:cs="Arial"/>
-          <w:sz w:val="24"/>
-          <w:szCs w:val="24"/>
-          <w:lang w:val="de-DE"/>
-        </w:rPr>
-        <w:t xml:space="preserve"> geprüft werden (Zufallsstichprobe, metrische Skalen, Normalverteilung). Da die Studienteilnehmer*innen rekrutiert wurden, mit dem Ziel die Bevölkerung zu repräsentieren, und die Zuteilung in die Gruppen randomisiert erfolgte, kann von einer Zufallsstichprobe ausgegangen werden. Die gemessene Variable (Geld) hat metrisches Skalenniveau.</w:t>
+        <w:t xml:space="preserve"> Zunächst müssen die Voraussetzungen für den Einstichproben t-Test geprüft werden (Zufallsstichprobe, metrische Skalen, Normalverteilung). Da die Studienteilnehmer*innen rekrutiert wurden, mit dem Ziel die Bevölkerung zu repräsentieren, und die Zuteilung in die Gruppen randomisiert erfolgte, kann von einer Zufallsstichprobe ausgegangen werden. Die gemessene Variable (Geld) hat metrisches Skalenniveau.</w:t>
       </w:r>
       <w:r>
         <w:rPr>
@@ -23231,25 +23267,25 @@
           <w:szCs w:val="24"/>
           <w:lang w:val="de-DE"/>
         </w:rPr>
-        <w:t xml:space="preserve">Jedoch ist ein Einstichproben t-Test relativ robust auch für nicht-normalverteilte Daten (QUELLE), wenn die Stichprobengröße 30 Personen übersteigt. Da dies hier der Fall ist, wird zunächst ein </w:t>
-      </w:r>
-      <w:r>
-        <w:rPr>
-          <w:rFonts w:ascii="Arial" w:hAnsi="Arial" w:cs="Arial"/>
-          <w:sz w:val="24"/>
-          <w:szCs w:val="24"/>
-          <w:lang w:val="de-DE"/>
-        </w:rPr>
-        <w:t>Einstichproben t-Test</w:t>
-      </w:r>
-      <w:r>
-        <w:rPr>
-          <w:rFonts w:ascii="Arial" w:hAnsi="Arial" w:cs="Arial"/>
-          <w:sz w:val="24"/>
-          <w:szCs w:val="24"/>
-          <w:lang w:val="de-DE"/>
-        </w:rPr>
-        <w:t xml:space="preserve"> durchgeführt. Um das Ergebnis</w:t>
+        <w:t>Jedoch ist ein Einstichproben t-Test relativ robust auch für nicht-normalverteilte Daten (</w:t>
+      </w:r>
+      <w:r>
+        <w:rPr>
+          <w:rFonts w:ascii="Arial" w:hAnsi="Arial" w:cs="Arial"/>
+          <w:sz w:val="24"/>
+          <w:szCs w:val="24"/>
+          <w:lang w:val="de-DE"/>
+        </w:rPr>
+        <w:t>Bortz &amp; Schuster, 2010</w:t>
+      </w:r>
+      <w:r>
+        <w:rPr>
+          <w:rFonts w:ascii="Arial" w:hAnsi="Arial" w:cs="Arial"/>
+          <w:sz w:val="24"/>
+          <w:szCs w:val="24"/>
+          <w:lang w:val="de-DE"/>
+        </w:rPr>
+        <w:t>), wenn die Stichprobengröße 30 Personen übersteigt. Da dies hier der Fall ist, wird zunächst ein Einstichproben t-Test durchgeführt. Um das Ergebnis</w:t>
       </w:r>
       <w:r>
         <w:rPr>
@@ -23349,6 +23385,7 @@
       <w:r>
         <w:rPr>
           <w:rFonts w:ascii="Arial" w:hAnsi="Arial" w:cs="Arial"/>
+          <w:noProof/>
           <w:sz w:val="24"/>
           <w:szCs w:val="24"/>
           <w:lang w:val="de-DE"/>
@@ -23404,6 +23441,7 @@
       <w:r>
         <w:rPr>
           <w:rFonts w:ascii="Times New Roman" w:hAnsi="Times New Roman" w:cs="Times New Roman"/>
+          <w:noProof/>
           <w:sz w:val="24"/>
           <w:szCs w:val="24"/>
           <w:lang w:val="en-AT"/>
@@ -23508,7 +23546,7 @@
           <w:szCs w:val="24"/>
           <w:lang w:val="de-DE"/>
         </w:rPr>
-        <w:t xml:space="preserve">für Gruppe B) abweicht. Abbildung X und Y zeigen die Ergebnisse des Einstichproben t-Tests für </w:t>
+        <w:t xml:space="preserve">für Gruppe B) </w:t>
       </w:r>
       <w:r>
         <w:rPr>
@@ -23518,7 +23556,7 @@
           <w:lang w:val="de-DE"/>
         </w:rPr>
         <w:lastRenderedPageBreak/>
-        <w:t xml:space="preserve">Gruppe A, Abbildung S und F zeigen die Ergebnisse für Gruppe B. Da die Auswertung für beide Gruppen gleich erfolgt, werden die Ergebnisse für Gruppe B in Klammer angeführt. </w:t>
+        <w:t xml:space="preserve">abweicht. Abbildung X und Y zeigen die Ergebnisse des Einstichproben t-Tests für Gruppe A, Abbildung S und F zeigen die Ergebnisse für Gruppe B. Da die Auswertung für beide Gruppen gleich erfolgt, werden die Ergebnisse für Gruppe B in Klammer angeführt. </w:t>
       </w:r>
     </w:p>
     <w:p>
@@ -23565,6 +23603,7 @@
       <w:r>
         <w:rPr>
           <w:rFonts w:ascii="Arial" w:hAnsi="Arial" w:cs="Arial"/>
+          <w:noProof/>
           <w:sz w:val="24"/>
           <w:szCs w:val="24"/>
           <w:lang w:val="de-DE"/>
@@ -23641,6 +23680,7 @@
       <w:r>
         <w:rPr>
           <w:rFonts w:ascii="Arial" w:hAnsi="Arial" w:cs="Arial"/>
+          <w:noProof/>
           <w:sz w:val="24"/>
           <w:szCs w:val="24"/>
           <w:lang w:val="de-DE"/>
@@ -23729,6 +23769,7 @@
       <w:r>
         <w:rPr>
           <w:rFonts w:ascii="Arial" w:hAnsi="Arial" w:cs="Arial"/>
+          <w:noProof/>
           <w:sz w:val="24"/>
           <w:szCs w:val="24"/>
           <w:lang w:val="de-DE"/>
@@ -23805,6 +23846,7 @@
       <w:r>
         <w:rPr>
           <w:rFonts w:ascii="Arial" w:hAnsi="Arial" w:cs="Arial"/>
+          <w:noProof/>
           <w:sz w:val="24"/>
           <w:szCs w:val="24"/>
           <w:lang w:val="de-DE"/>
@@ -23897,16 +23939,7 @@
           <w:szCs w:val="24"/>
           <w:lang w:val="de-DE"/>
         </w:rPr>
-        <w:t xml:space="preserve">Der </w:t>
-      </w:r>
-      <w:r>
-        <w:rPr>
-          <w:rFonts w:ascii="Arial" w:hAnsi="Arial" w:cs="Arial"/>
-          <w:sz w:val="24"/>
-          <w:szCs w:val="24"/>
-          <w:lang w:val="de-DE"/>
-        </w:rPr>
-        <w:t xml:space="preserve">Einstichproben </w:t>
+        <w:t xml:space="preserve">Der Einstichproben </w:t>
       </w:r>
       <w:proofErr w:type="spellStart"/>
       <w:r>
@@ -23926,43 +23959,16 @@
           <w:szCs w:val="24"/>
           <w:lang w:val="de-DE"/>
         </w:rPr>
-        <w:t>-Test</w:t>
-      </w:r>
-      <w:r>
-        <w:rPr>
-          <w:rFonts w:ascii="Arial" w:hAnsi="Arial" w:cs="Arial"/>
-          <w:sz w:val="24"/>
-          <w:szCs w:val="24"/>
-          <w:lang w:val="de-DE"/>
-        </w:rPr>
-        <w:t xml:space="preserve"> </w:t>
-      </w:r>
-      <w:r>
-        <w:rPr>
-          <w:rFonts w:ascii="Arial" w:hAnsi="Arial" w:cs="Arial"/>
-          <w:sz w:val="24"/>
-          <w:szCs w:val="24"/>
-          <w:lang w:val="de-DE"/>
-        </w:rPr>
-        <w:t>vergleicht die Abweichung von einem angenommenen Median (5000€ für Gruppe A</w:t>
-      </w:r>
-      <w:r>
-        <w:rPr>
-          <w:rFonts w:ascii="Arial" w:hAnsi="Arial" w:cs="Arial"/>
-          <w:sz w:val="24"/>
-          <w:szCs w:val="24"/>
-          <w:lang w:val="de-DE"/>
-        </w:rPr>
-        <w:t>, 15000€ für Gruppe B</w:t>
-      </w:r>
-      <w:r>
-        <w:rPr>
-          <w:rFonts w:ascii="Arial" w:hAnsi="Arial" w:cs="Arial"/>
-          <w:sz w:val="24"/>
-          <w:szCs w:val="24"/>
-          <w:lang w:val="de-DE"/>
-        </w:rPr>
-        <w:t xml:space="preserve">) (siehe Abbildung YYXF). </w:t>
+        <w:t xml:space="preserve">-Test </w:t>
+      </w:r>
+      <w:r>
+        <w:rPr>
+          <w:rFonts w:ascii="Arial" w:hAnsi="Arial" w:cs="Arial"/>
+          <w:sz w:val="24"/>
+          <w:szCs w:val="24"/>
+          <w:lang w:val="de-DE"/>
+        </w:rPr>
+        <w:t xml:space="preserve">vergleicht die Abweichung von einem angenommenen Median (5000€ für Gruppe A, 15000€ für Gruppe B) (siehe Abbildung YYXF). </w:t>
       </w:r>
       <w:r>
         <w:rPr>
@@ -24044,6 +24050,7 @@
       <w:r>
         <w:rPr>
           <w:rFonts w:ascii="Arial" w:hAnsi="Arial" w:cs="Arial"/>
+          <w:noProof/>
           <w:sz w:val="24"/>
           <w:szCs w:val="24"/>
           <w:lang w:val="de-DE"/>
@@ -24217,6 +24224,7 @@
       <w:r>
         <w:rPr>
           <w:rFonts w:ascii="Times New Roman" w:hAnsi="Times New Roman" w:cs="Times New Roman"/>
+          <w:noProof/>
           <w:sz w:val="24"/>
           <w:szCs w:val="24"/>
           <w:lang w:val="en-AT"/>
@@ -24370,7 +24378,7 @@
           <w:rFonts w:ascii="Times New Roman" w:hAnsi="Times New Roman" w:cs="Times New Roman"/>
           <w:sz w:val="24"/>
           <w:szCs w:val="24"/>
-          <w:lang w:val="en-US"/>
+          <w:lang w:val="de-DE"/>
         </w:rPr>
         <w:t xml:space="preserve">Gruppe </w:t>
       </w:r>
@@ -24379,7 +24387,7 @@
           <w:rFonts w:ascii="Times New Roman" w:hAnsi="Times New Roman" w:cs="Times New Roman"/>
           <w:sz w:val="24"/>
           <w:szCs w:val="24"/>
-          <w:lang w:val="en-US"/>
+          <w:lang w:val="de-DE"/>
         </w:rPr>
         <w:t>B</w:t>
       </w:r>
@@ -24518,16 +24526,7 @@
           <w:szCs w:val="24"/>
           <w:lang w:val="de-DE"/>
         </w:rPr>
-        <w:t xml:space="preserve">Hypothese 1b wird mithilfe der gleichen Vorgehensweise beantwortet wie Hypothese 1a. </w:t>
-      </w:r>
-      <w:r>
-        <w:rPr>
-          <w:rFonts w:ascii="Arial" w:hAnsi="Arial" w:cs="Arial"/>
-          <w:sz w:val="24"/>
-          <w:szCs w:val="24"/>
-          <w:lang w:val="de-DE"/>
-        </w:rPr>
-        <w:t>Konkret wird getestet, ob die Investition von der Hälfte des zur Verfügung stehenden Kapitals (</w:t>
+        <w:t>Hypothese 1b wird mithilfe der gleichen Vorgehensweise beantwortet wie Hypothese 1a. Konkret wird getestet, ob die Investition von der Hälfte des zur Verfügung stehenden Kapitals (</w:t>
       </w:r>
       <w:r>
         <w:rPr>
@@ -24697,6 +24696,7 @@
       <w:r>
         <w:rPr>
           <w:rFonts w:ascii="Arial" w:hAnsi="Arial" w:cs="Arial"/>
+          <w:noProof/>
           <w:sz w:val="24"/>
           <w:szCs w:val="24"/>
           <w:lang w:val="de-DE"/>
@@ -24773,6 +24773,7 @@
       <w:r>
         <w:rPr>
           <w:rFonts w:ascii="Arial" w:hAnsi="Arial" w:cs="Arial"/>
+          <w:noProof/>
           <w:sz w:val="24"/>
           <w:szCs w:val="24"/>
           <w:lang w:val="de-DE"/>
@@ -24871,34 +24872,7 @@
           <w:szCs w:val="24"/>
           <w:lang w:val="de-DE"/>
         </w:rPr>
-        <w:t xml:space="preserve"> Stichprobengröße wurde wie zuvor erst ein </w:t>
-      </w:r>
-      <w:r>
-        <w:rPr>
-          <w:rFonts w:ascii="Arial" w:hAnsi="Arial" w:cs="Arial"/>
-          <w:sz w:val="24"/>
-          <w:szCs w:val="24"/>
-          <w:lang w:val="de-DE"/>
-        </w:rPr>
-        <w:t>Einstichproben t-Test</w:t>
-      </w:r>
-      <w:r>
-        <w:rPr>
-          <w:rFonts w:ascii="Arial" w:hAnsi="Arial" w:cs="Arial"/>
-          <w:sz w:val="24"/>
-          <w:szCs w:val="24"/>
-          <w:lang w:val="de-DE"/>
-        </w:rPr>
-        <w:t>, gefolgt von einem Einstichproben</w:t>
-      </w:r>
-      <w:r>
-        <w:rPr>
-          <w:rFonts w:ascii="Arial" w:hAnsi="Arial" w:cs="Arial"/>
-          <w:sz w:val="24"/>
-          <w:szCs w:val="24"/>
-          <w:lang w:val="de-DE"/>
-        </w:rPr>
-        <w:t xml:space="preserve"> </w:t>
+        <w:t xml:space="preserve"> Stichprobengröße wurde wie zuvor erst ein Einstichproben t-Test, gefolgt von einem Einstichproben </w:t>
       </w:r>
       <w:proofErr w:type="spellStart"/>
       <w:r>
@@ -24918,25 +24892,7 @@
           <w:szCs w:val="24"/>
           <w:lang w:val="de-DE"/>
         </w:rPr>
-        <w:t>-</w:t>
-      </w:r>
-      <w:r>
-        <w:rPr>
-          <w:rFonts w:ascii="Arial" w:hAnsi="Arial" w:cs="Arial"/>
-          <w:sz w:val="24"/>
-          <w:szCs w:val="24"/>
-          <w:lang w:val="de-DE"/>
-        </w:rPr>
-        <w:t>Tes</w:t>
-      </w:r>
-      <w:r>
-        <w:rPr>
-          <w:rFonts w:ascii="Arial" w:hAnsi="Arial" w:cs="Arial"/>
-          <w:sz w:val="24"/>
-          <w:szCs w:val="24"/>
-          <w:lang w:val="de-DE"/>
-        </w:rPr>
-        <w:t>t durchgeführt</w:t>
+        <w:t>-Test durchgeführt</w:t>
       </w:r>
       <w:r>
         <w:rPr>
@@ -24963,133 +24919,43 @@
           <w:szCs w:val="24"/>
           <w:lang w:val="de-DE"/>
         </w:rPr>
-        <w:t xml:space="preserve">In Gruppe A (B) ergab sich ein Mittelwert von </w:t>
-      </w:r>
-      <w:r>
-        <w:rPr>
-          <w:rFonts w:ascii="Arial" w:hAnsi="Arial" w:cs="Arial"/>
-          <w:sz w:val="24"/>
-          <w:szCs w:val="24"/>
-          <w:lang w:val="de-DE"/>
-        </w:rPr>
-        <w:t>51654</w:t>
-      </w:r>
-      <w:r>
-        <w:rPr>
-          <w:rFonts w:ascii="Arial" w:hAnsi="Arial" w:cs="Arial"/>
-          <w:sz w:val="24"/>
-          <w:szCs w:val="24"/>
-          <w:lang w:val="de-DE"/>
-        </w:rPr>
-        <w:t>,</w:t>
-      </w:r>
-      <w:r>
-        <w:rPr>
-          <w:rFonts w:ascii="Arial" w:hAnsi="Arial" w:cs="Arial"/>
-          <w:sz w:val="24"/>
-          <w:szCs w:val="24"/>
-          <w:lang w:val="de-DE"/>
-        </w:rPr>
-        <w:t>17</w:t>
-      </w:r>
-      <w:r>
-        <w:rPr>
-          <w:rFonts w:ascii="Arial" w:hAnsi="Arial" w:cs="Arial"/>
-          <w:sz w:val="24"/>
-          <w:szCs w:val="24"/>
-          <w:lang w:val="de-DE"/>
-        </w:rPr>
-        <w:t xml:space="preserve">€ (XXX) und eine Standardabweichung von </w:t>
-      </w:r>
-      <w:r>
-        <w:rPr>
-          <w:rFonts w:ascii="Arial" w:hAnsi="Arial" w:cs="Arial"/>
-          <w:sz w:val="24"/>
-          <w:szCs w:val="24"/>
-          <w:lang w:val="de-DE"/>
-        </w:rPr>
-        <w:t>19547</w:t>
-      </w:r>
-      <w:r>
-        <w:rPr>
-          <w:rFonts w:ascii="Arial" w:hAnsi="Arial" w:cs="Arial"/>
-          <w:sz w:val="24"/>
-          <w:szCs w:val="24"/>
-          <w:lang w:val="de-DE"/>
-        </w:rPr>
-        <w:t>,</w:t>
-      </w:r>
-      <w:r>
-        <w:rPr>
-          <w:rFonts w:ascii="Arial" w:hAnsi="Arial" w:cs="Arial"/>
-          <w:sz w:val="24"/>
-          <w:szCs w:val="24"/>
-          <w:lang w:val="de-DE"/>
-        </w:rPr>
-        <w:t>25</w:t>
-      </w:r>
-      <w:r>
-        <w:rPr>
-          <w:rFonts w:ascii="Arial" w:hAnsi="Arial" w:cs="Arial"/>
-          <w:sz w:val="24"/>
-          <w:szCs w:val="24"/>
-          <w:lang w:val="de-DE"/>
-        </w:rPr>
-        <w:t>€ de</w:t>
-      </w:r>
-      <w:r>
-        <w:rPr>
-          <w:rFonts w:ascii="Arial" w:hAnsi="Arial" w:cs="Arial"/>
-          <w:sz w:val="24"/>
-          <w:szCs w:val="24"/>
-          <w:lang w:val="de-DE"/>
-        </w:rPr>
-        <w:t>r Erbschaft</w:t>
-      </w:r>
-      <w:r>
-        <w:rPr>
-          <w:rFonts w:ascii="Arial" w:hAnsi="Arial" w:cs="Arial"/>
-          <w:sz w:val="24"/>
-          <w:szCs w:val="24"/>
-          <w:lang w:val="de-DE"/>
-        </w:rPr>
-        <w:t>, d</w:t>
-      </w:r>
-      <w:r>
-        <w:rPr>
-          <w:rFonts w:ascii="Arial" w:hAnsi="Arial" w:cs="Arial"/>
-          <w:sz w:val="24"/>
-          <w:szCs w:val="24"/>
-          <w:lang w:val="de-DE"/>
-        </w:rPr>
-        <w:t>ie</w:t>
-      </w:r>
-      <w:r>
-        <w:rPr>
-          <w:rFonts w:ascii="Arial" w:hAnsi="Arial" w:cs="Arial"/>
-          <w:sz w:val="24"/>
-          <w:szCs w:val="24"/>
-          <w:lang w:val="de-DE"/>
-        </w:rPr>
-        <w:t xml:space="preserve"> in die </w:t>
-      </w:r>
-      <w:r>
-        <w:rPr>
-          <w:rFonts w:ascii="Arial" w:hAnsi="Arial" w:cs="Arial"/>
-          <w:sz w:val="24"/>
-          <w:szCs w:val="24"/>
-          <w:lang w:val="de-DE"/>
-        </w:rPr>
-        <w:t>sichere</w:t>
-      </w:r>
-      <w:r>
-        <w:rPr>
-          <w:rFonts w:ascii="Arial" w:hAnsi="Arial" w:cs="Arial"/>
-          <w:sz w:val="24"/>
-          <w:szCs w:val="24"/>
-          <w:lang w:val="de-DE"/>
-        </w:rPr>
-        <w:t xml:space="preserve"> Alternative investiert wurde. </w:t>
+        <w:t>In Gruppe A (B) ergab sich ein Mittelwert von 51654,17€ (</w:t>
+      </w:r>
+      <w:r>
+        <w:rPr>
+          <w:rFonts w:ascii="Arial" w:hAnsi="Arial" w:cs="Arial"/>
+          <w:sz w:val="24"/>
+          <w:szCs w:val="24"/>
+          <w:lang w:val="de-DE"/>
+        </w:rPr>
+        <w:t>19547,25€</w:t>
+      </w:r>
+      <w:r>
+        <w:rPr>
+          <w:rFonts w:ascii="Arial" w:hAnsi="Arial" w:cs="Arial"/>
+          <w:sz w:val="24"/>
+          <w:szCs w:val="24"/>
+          <w:lang w:val="de-DE"/>
+        </w:rPr>
+        <w:t>) und eine Standardabweichung von 19547,25€</w:t>
+      </w:r>
+      <w:r>
+        <w:rPr>
+          <w:rFonts w:ascii="Arial" w:hAnsi="Arial" w:cs="Arial"/>
+          <w:sz w:val="24"/>
+          <w:szCs w:val="24"/>
+          <w:lang w:val="de-DE"/>
+        </w:rPr>
+        <w:t xml:space="preserve"> (12478,89€)</w:t>
+      </w:r>
+      <w:r>
+        <w:rPr>
+          <w:rFonts w:ascii="Arial" w:hAnsi="Arial" w:cs="Arial"/>
+          <w:sz w:val="24"/>
+          <w:szCs w:val="24"/>
+          <w:lang w:val="de-DE"/>
+        </w:rPr>
+        <w:t xml:space="preserve"> der Erbschaft, die in die sichere Alternative investiert wurde. </w:t>
       </w:r>
       <w:r>
         <w:rPr>
@@ -25115,6 +24981,7 @@
       <w:r>
         <w:rPr>
           <w:rFonts w:ascii="Arial" w:hAnsi="Arial" w:cs="Arial"/>
+          <w:noProof/>
           <w:sz w:val="24"/>
           <w:szCs w:val="24"/>
           <w:lang w:val="de-DE"/>
@@ -25191,6 +25058,7 @@
       <w:r>
         <w:rPr>
           <w:rFonts w:ascii="Arial" w:hAnsi="Arial" w:cs="Arial"/>
+          <w:noProof/>
           <w:sz w:val="24"/>
           <w:szCs w:val="24"/>
           <w:lang w:val="de-DE"/>
@@ -25267,6 +25135,7 @@
       <w:r>
         <w:rPr>
           <w:rFonts w:ascii="Arial" w:hAnsi="Arial" w:cs="Arial"/>
+          <w:noProof/>
           <w:sz w:val="24"/>
           <w:szCs w:val="24"/>
           <w:lang w:val="de-DE"/>
@@ -25356,6 +25225,7 @@
       <w:r>
         <w:rPr>
           <w:rFonts w:ascii="Arial" w:hAnsi="Arial" w:cs="Arial"/>
+          <w:noProof/>
           <w:sz w:val="24"/>
           <w:szCs w:val="24"/>
           <w:lang w:val="de-DE"/>
@@ -25444,6 +25314,7 @@
       <w:r>
         <w:rPr>
           <w:rFonts w:ascii="Arial" w:hAnsi="Arial" w:cs="Arial"/>
+          <w:noProof/>
           <w:sz w:val="24"/>
           <w:szCs w:val="24"/>
           <w:lang w:val="de-DE"/>
@@ -25630,6 +25501,7 @@
       <w:r>
         <w:rPr>
           <w:rFonts w:ascii="Times New Roman" w:hAnsi="Times New Roman" w:cs="Times New Roman"/>
+          <w:noProof/>
           <w:sz w:val="24"/>
           <w:szCs w:val="24"/>
           <w:lang w:val="en-AT"/>
@@ -25681,7 +25553,7 @@
           <w:rFonts w:ascii="Times New Roman" w:hAnsi="Times New Roman" w:cs="Times New Roman"/>
           <w:sz w:val="24"/>
           <w:szCs w:val="24"/>
-          <w:lang w:val="en-US"/>
+          <w:lang w:val="de-DE"/>
         </w:rPr>
       </w:pPr>
       <w:r>
@@ -25689,10 +25561,52 @@
           <w:rFonts w:ascii="Times New Roman" w:hAnsi="Times New Roman" w:cs="Times New Roman"/>
           <w:sz w:val="24"/>
           <w:szCs w:val="24"/>
-          <w:lang w:val="en-US"/>
+          <w:lang w:val="de-DE"/>
         </w:rPr>
         <w:t>Gruppe B</w:t>
       </w:r>
+    </w:p>
+    <w:p>
+      <w:pPr>
+        <w:autoSpaceDE w:val="0"/>
+        <w:autoSpaceDN w:val="0"/>
+        <w:adjustRightInd w:val="0"/>
+        <w:spacing w:after="0" w:line="240" w:lineRule="auto"/>
+        <w:rPr>
+          <w:rFonts w:ascii="Times New Roman" w:hAnsi="Times New Roman" w:cs="Times New Roman"/>
+          <w:sz w:val="24"/>
+          <w:szCs w:val="24"/>
+          <w:lang w:val="de-DE"/>
+        </w:rPr>
+      </w:pPr>
+    </w:p>
+    <w:p>
+      <w:pPr>
+        <w:autoSpaceDE w:val="0"/>
+        <w:autoSpaceDN w:val="0"/>
+        <w:adjustRightInd w:val="0"/>
+        <w:spacing w:after="0" w:line="240" w:lineRule="auto"/>
+        <w:rPr>
+          <w:rFonts w:ascii="Times New Roman" w:hAnsi="Times New Roman" w:cs="Times New Roman"/>
+          <w:sz w:val="24"/>
+          <w:szCs w:val="24"/>
+          <w:lang w:val="en-AT"/>
+        </w:rPr>
+      </w:pPr>
+    </w:p>
+    <w:p>
+      <w:pPr>
+        <w:autoSpaceDE w:val="0"/>
+        <w:autoSpaceDN w:val="0"/>
+        <w:adjustRightInd w:val="0"/>
+        <w:spacing w:after="0" w:line="240" w:lineRule="auto"/>
+        <w:rPr>
+          <w:rFonts w:ascii="Times New Roman" w:hAnsi="Times New Roman" w:cs="Times New Roman"/>
+          <w:sz w:val="24"/>
+          <w:szCs w:val="24"/>
+          <w:lang w:val="en-AT"/>
+        </w:rPr>
+      </w:pPr>
     </w:p>
     <w:p>
       <w:pPr>
@@ -25814,16 +25728,52 @@
           <w:szCs w:val="24"/>
           <w:lang w:val="de-DE"/>
         </w:rPr>
-        <w:t>ittelwerte sich von der Hälfte des zur Verfügung stehenden Geldes statistisch signifikant unterscheiden. Zusätzlich bedeutet eine positive mittlere Differenz von 16654,17 (</w:t>
-      </w:r>
-      <w:r>
-        <w:rPr>
-          <w:rFonts w:ascii="Arial" w:hAnsi="Arial" w:cs="Arial"/>
-          <w:sz w:val="24"/>
-          <w:szCs w:val="24"/>
-          <w:lang w:val="de-DE"/>
-        </w:rPr>
-        <w:t xml:space="preserve">14336,21) das mehr Geld in die sichere Alternative als in die riskante Alternative investiert wurde. Das gleiche Ergebnis kann in Abbildung X und Abbildung Y beobachtet werden. </w:t>
+        <w:t>ittelwerte sich von der Hälfte des zur Verfügung stehenden Geldes statistisch signifikant unterscheiden. Zusätzlich bedeutet eine positive mittlere Differenz von 16654,17</w:t>
+      </w:r>
+      <w:r>
+        <w:rPr>
+          <w:rFonts w:ascii="Arial" w:hAnsi="Arial" w:cs="Arial"/>
+          <w:sz w:val="24"/>
+          <w:szCs w:val="24"/>
+          <w:lang w:val="de-DE"/>
+        </w:rPr>
+        <w:t>€</w:t>
+      </w:r>
+      <w:r>
+        <w:rPr>
+          <w:rFonts w:ascii="Arial" w:hAnsi="Arial" w:cs="Arial"/>
+          <w:sz w:val="24"/>
+          <w:szCs w:val="24"/>
+          <w:lang w:val="de-DE"/>
+        </w:rPr>
+        <w:t xml:space="preserve"> (</w:t>
+      </w:r>
+      <w:r>
+        <w:rPr>
+          <w:rFonts w:ascii="Arial" w:hAnsi="Arial" w:cs="Arial"/>
+          <w:sz w:val="24"/>
+          <w:szCs w:val="24"/>
+          <w:lang w:val="de-DE"/>
+        </w:rPr>
+        <w:t>14336,21</w:t>
+      </w:r>
+      <w:r>
+        <w:rPr>
+          <w:rFonts w:ascii="Arial" w:hAnsi="Arial" w:cs="Arial"/>
+          <w:sz w:val="24"/>
+          <w:szCs w:val="24"/>
+          <w:lang w:val="de-DE"/>
+        </w:rPr>
+        <w:t>€</w:t>
+      </w:r>
+      <w:r>
+        <w:rPr>
+          <w:rFonts w:ascii="Arial" w:hAnsi="Arial" w:cs="Arial"/>
+          <w:sz w:val="24"/>
+          <w:szCs w:val="24"/>
+          <w:lang w:val="de-DE"/>
+        </w:rPr>
+        <w:t xml:space="preserve">) das mehr Geld in die sichere Alternative als in die riskante Alternative investiert wurde. Das gleiche Ergebnis kann in Abbildung X und Abbildung Y beobachtet werden. </w:t>
       </w:r>
     </w:p>
     <w:p>
@@ -25875,6 +25825,1628 @@
           <w:lang w:val="de-DE"/>
         </w:rPr>
       </w:pPr>
+      <w:r>
+        <w:rPr>
+          <w:rFonts w:ascii="Arial" w:hAnsi="Arial" w:cs="Arial"/>
+          <w:sz w:val="24"/>
+          <w:szCs w:val="24"/>
+          <w:lang w:val="de-DE"/>
+        </w:rPr>
+        <w:t>Hypothese 1c wird mithilfe der gleichen Vorgehensweise beantwortet wie Hypothese 1a und 1b. Konkret wird getestet, ob die Investition von der Hälfte des zur Verfügung stehenden Kapitals (20.000€ Erspartes für Gruppe A, 20.000€ Erspartes für Gruppe B) abweicht.</w:t>
+      </w:r>
+      <w:r>
+        <w:rPr>
+          <w:rFonts w:ascii="Arial" w:hAnsi="Arial" w:cs="Arial"/>
+          <w:sz w:val="24"/>
+          <w:szCs w:val="24"/>
+          <w:lang w:val="de-DE"/>
+        </w:rPr>
+        <w:t xml:space="preserve"> </w:t>
+      </w:r>
+      <w:r>
+        <w:rPr>
+          <w:rFonts w:ascii="Arial" w:hAnsi="Arial" w:cs="Arial"/>
+          <w:sz w:val="24"/>
+          <w:szCs w:val="24"/>
+          <w:lang w:val="de-DE"/>
+        </w:rPr>
+        <w:t>Der Kolmogorov-Smirnov Test und der Shapiro-Wilk Test auf Normalverteilung der Daten fallen für beide Experimentalgruppen statistisch signifikant (p&lt;0,001) aus, was bedeutet, dass die Daten nicht normalverteilt sind.</w:t>
+      </w:r>
+    </w:p>
+    <w:p>
+      <w:pPr>
+        <w:spacing w:line="360" w:lineRule="auto"/>
+        <w:jc w:val="both"/>
+        <w:rPr>
+          <w:rFonts w:ascii="Arial" w:hAnsi="Arial" w:cs="Arial"/>
+          <w:sz w:val="24"/>
+          <w:szCs w:val="24"/>
+          <w:lang w:val="de-DE"/>
+        </w:rPr>
+      </w:pPr>
+      <w:r>
+        <w:rPr>
+          <w:rFonts w:ascii="Arial" w:hAnsi="Arial" w:cs="Arial"/>
+          <w:noProof/>
+          <w:sz w:val="24"/>
+          <w:szCs w:val="24"/>
+          <w:lang w:val="de-DE"/>
+        </w:rPr>
+        <w:drawing>
+          <wp:inline distT="0" distB="0" distL="0" distR="0" wp14:anchorId="2CAB6ED9" wp14:editId="35AF31F9">
+            <wp:extent cx="3253839" cy="734200"/>
+            <wp:effectExtent l="0" t="0" r="3810" b="8890"/>
+            <wp:docPr id="16" name="Grafik 16" descr="Ein Bild, das Tisch enthält.&#10;&#10;Automatisch generierte Beschreibung"/>
+            <wp:cNvGraphicFramePr>
+              <a:graphicFrameLocks xmlns:a="http://schemas.openxmlformats.org/drawingml/2006/main" noChangeAspect="1"/>
+            </wp:cNvGraphicFramePr>
+            <a:graphic xmlns:a="http://schemas.openxmlformats.org/drawingml/2006/main">
+              <a:graphicData uri="http://schemas.openxmlformats.org/drawingml/2006/picture">
+                <pic:pic xmlns:pic="http://schemas.openxmlformats.org/drawingml/2006/picture">
+                  <pic:nvPicPr>
+                    <pic:cNvPr id="16" name="Grafik 16" descr="Ein Bild, das Tisch enthält.&#10;&#10;Automatisch generierte Beschreibung"/>
+                    <pic:cNvPicPr/>
+                  </pic:nvPicPr>
+                  <pic:blipFill>
+                    <a:blip r:embed="rId46"/>
+                    <a:stretch>
+                      <a:fillRect/>
+                    </a:stretch>
+                  </pic:blipFill>
+                  <pic:spPr>
+                    <a:xfrm>
+                      <a:off x="0" y="0"/>
+                      <a:ext cx="3269358" cy="737702"/>
+                    </a:xfrm>
+                    <a:prstGeom prst="rect">
+                      <a:avLst/>
+                    </a:prstGeom>
+                  </pic:spPr>
+                </pic:pic>
+              </a:graphicData>
+            </a:graphic>
+          </wp:inline>
+        </w:drawing>
+      </w:r>
+    </w:p>
+    <w:p>
+      <w:pPr>
+        <w:spacing w:line="360" w:lineRule="auto"/>
+        <w:jc w:val="both"/>
+        <w:rPr>
+          <w:rFonts w:ascii="Arial" w:hAnsi="Arial" w:cs="Arial"/>
+          <w:sz w:val="24"/>
+          <w:szCs w:val="24"/>
+          <w:lang w:val="de-DE"/>
+        </w:rPr>
+      </w:pPr>
+      <w:r>
+        <w:rPr>
+          <w:rFonts w:ascii="Arial" w:hAnsi="Arial" w:cs="Arial"/>
+          <w:sz w:val="24"/>
+          <w:szCs w:val="24"/>
+          <w:lang w:val="de-DE"/>
+        </w:rPr>
+        <w:t>Gruppe A</w:t>
+      </w:r>
+    </w:p>
+    <w:p>
+      <w:pPr>
+        <w:spacing w:line="360" w:lineRule="auto"/>
+        <w:jc w:val="both"/>
+        <w:rPr>
+          <w:rFonts w:ascii="Arial" w:hAnsi="Arial" w:cs="Arial"/>
+          <w:sz w:val="24"/>
+          <w:szCs w:val="24"/>
+          <w:lang w:val="de-DE"/>
+        </w:rPr>
+      </w:pPr>
+      <w:r>
+        <w:rPr>
+          <w:rFonts w:ascii="Arial" w:hAnsi="Arial" w:cs="Arial"/>
+          <w:noProof/>
+          <w:sz w:val="24"/>
+          <w:szCs w:val="24"/>
+          <w:lang w:val="de-DE"/>
+        </w:rPr>
+        <w:drawing>
+          <wp:inline distT="0" distB="0" distL="0" distR="0" wp14:anchorId="445F8B63" wp14:editId="562F2089">
+            <wp:extent cx="3283527" cy="740898"/>
+            <wp:effectExtent l="0" t="0" r="0" b="2540"/>
+            <wp:docPr id="40" name="Grafik 40" descr="Ein Bild, das Tisch enthält.&#10;&#10;Automatisch generierte Beschreibung"/>
+            <wp:cNvGraphicFramePr>
+              <a:graphicFrameLocks xmlns:a="http://schemas.openxmlformats.org/drawingml/2006/main" noChangeAspect="1"/>
+            </wp:cNvGraphicFramePr>
+            <a:graphic xmlns:a="http://schemas.openxmlformats.org/drawingml/2006/main">
+              <a:graphicData uri="http://schemas.openxmlformats.org/drawingml/2006/picture">
+                <pic:pic xmlns:pic="http://schemas.openxmlformats.org/drawingml/2006/picture">
+                  <pic:nvPicPr>
+                    <pic:cNvPr id="40" name="Grafik 40" descr="Ein Bild, das Tisch enthält.&#10;&#10;Automatisch generierte Beschreibung"/>
+                    <pic:cNvPicPr/>
+                  </pic:nvPicPr>
+                  <pic:blipFill>
+                    <a:blip r:embed="rId47"/>
+                    <a:stretch>
+                      <a:fillRect/>
+                    </a:stretch>
+                  </pic:blipFill>
+                  <pic:spPr>
+                    <a:xfrm>
+                      <a:off x="0" y="0"/>
+                      <a:ext cx="3299581" cy="744520"/>
+                    </a:xfrm>
+                    <a:prstGeom prst="rect">
+                      <a:avLst/>
+                    </a:prstGeom>
+                  </pic:spPr>
+                </pic:pic>
+              </a:graphicData>
+            </a:graphic>
+          </wp:inline>
+        </w:drawing>
+      </w:r>
+    </w:p>
+    <w:p>
+      <w:pPr>
+        <w:spacing w:line="360" w:lineRule="auto"/>
+        <w:jc w:val="both"/>
+        <w:rPr>
+          <w:rFonts w:ascii="Arial" w:hAnsi="Arial" w:cs="Arial"/>
+          <w:sz w:val="24"/>
+          <w:szCs w:val="24"/>
+          <w:lang w:val="de-DE"/>
+        </w:rPr>
+      </w:pPr>
+      <w:r>
+        <w:rPr>
+          <w:rFonts w:ascii="Arial" w:hAnsi="Arial" w:cs="Arial"/>
+          <w:sz w:val="24"/>
+          <w:szCs w:val="24"/>
+          <w:lang w:val="de-DE"/>
+        </w:rPr>
+        <w:t>Gruppe B</w:t>
+      </w:r>
+    </w:p>
+    <w:p>
+      <w:pPr>
+        <w:spacing w:line="360" w:lineRule="auto"/>
+        <w:jc w:val="both"/>
+        <w:rPr>
+          <w:rFonts w:ascii="Arial" w:hAnsi="Arial" w:cs="Arial"/>
+          <w:sz w:val="24"/>
+          <w:szCs w:val="24"/>
+          <w:lang w:val="de-DE"/>
+        </w:rPr>
+      </w:pPr>
+      <w:r>
+        <w:rPr>
+          <w:rFonts w:ascii="Arial" w:hAnsi="Arial" w:cs="Arial"/>
+          <w:sz w:val="24"/>
+          <w:szCs w:val="24"/>
+          <w:lang w:val="de-DE"/>
+        </w:rPr>
+        <w:t xml:space="preserve">Aufgrund der Robustheit der Stichprobengröße wurde wie zuvor erst ein Einstichproben t-Test, gefolgt von einem Einstichproben </w:t>
+      </w:r>
+      <w:proofErr w:type="spellStart"/>
+      <w:r>
+        <w:rPr>
+          <w:rFonts w:ascii="Arial" w:hAnsi="Arial" w:cs="Arial"/>
+          <w:sz w:val="24"/>
+          <w:szCs w:val="24"/>
+          <w:lang w:val="de-DE"/>
+        </w:rPr>
+        <w:t>Wilcoxon</w:t>
+      </w:r>
+      <w:proofErr w:type="spellEnd"/>
+      <w:r>
+        <w:rPr>
+          <w:rFonts w:ascii="Arial" w:hAnsi="Arial" w:cs="Arial"/>
+          <w:sz w:val="24"/>
+          <w:szCs w:val="24"/>
+          <w:lang w:val="de-DE"/>
+        </w:rPr>
+        <w:t xml:space="preserve">-Test durchgeführt, </w:t>
+      </w:r>
+      <w:r>
+        <w:rPr>
+          <w:rFonts w:ascii="Arial" w:hAnsi="Arial" w:cs="Arial"/>
+          <w:sz w:val="24"/>
+          <w:szCs w:val="24"/>
+          <w:lang w:val="de-DE"/>
+        </w:rPr>
+        <w:lastRenderedPageBreak/>
+        <w:t xml:space="preserve">um das Ergebnis zu überprüfen. In Gruppe A (B) ergab sich ein Mittelwert von 15316,67€ (15596,55€) und eine Standardabweichung von 5854,67€ (4821,66€) der Erbschaft, die in die sichere Alternative investiert wurde. Beide Tests fallen für beide Versuchsgruppen signifikant aus (p&lt;0,001) (siehe Abbildungen X,Y,Z). </w:t>
+      </w:r>
+    </w:p>
+    <w:p>
+      <w:pPr>
+        <w:spacing w:line="360" w:lineRule="auto"/>
+        <w:jc w:val="both"/>
+        <w:rPr>
+          <w:rFonts w:ascii="Arial" w:hAnsi="Arial" w:cs="Arial"/>
+          <w:sz w:val="24"/>
+          <w:szCs w:val="24"/>
+          <w:lang w:val="de-DE"/>
+        </w:rPr>
+      </w:pPr>
+    </w:p>
+    <w:p>
+      <w:pPr>
+        <w:spacing w:line="360" w:lineRule="auto"/>
+        <w:jc w:val="both"/>
+        <w:rPr>
+          <w:rFonts w:ascii="Arial" w:hAnsi="Arial" w:cs="Arial"/>
+          <w:sz w:val="24"/>
+          <w:szCs w:val="24"/>
+          <w:lang w:val="de-DE"/>
+        </w:rPr>
+      </w:pPr>
+      <w:r>
+        <w:rPr>
+          <w:rFonts w:ascii="Arial" w:hAnsi="Arial" w:cs="Arial"/>
+          <w:noProof/>
+          <w:sz w:val="24"/>
+          <w:szCs w:val="24"/>
+          <w:lang w:val="de-DE"/>
+        </w:rPr>
+        <w:drawing>
+          <wp:inline distT="0" distB="0" distL="0" distR="0" wp14:anchorId="605AD930" wp14:editId="184AE081">
+            <wp:extent cx="4762500" cy="876300"/>
+            <wp:effectExtent l="0" t="0" r="0" b="0"/>
+            <wp:docPr id="41" name="Grafik 41" descr="Ein Bild, das Tisch enthält.&#10;&#10;Automatisch generierte Beschreibung"/>
+            <wp:cNvGraphicFramePr>
+              <a:graphicFrameLocks xmlns:a="http://schemas.openxmlformats.org/drawingml/2006/main" noChangeAspect="1"/>
+            </wp:cNvGraphicFramePr>
+            <a:graphic xmlns:a="http://schemas.openxmlformats.org/drawingml/2006/main">
+              <a:graphicData uri="http://schemas.openxmlformats.org/drawingml/2006/picture">
+                <pic:pic xmlns:pic="http://schemas.openxmlformats.org/drawingml/2006/picture">
+                  <pic:nvPicPr>
+                    <pic:cNvPr id="41" name="Grafik 41" descr="Ein Bild, das Tisch enthält.&#10;&#10;Automatisch generierte Beschreibung"/>
+                    <pic:cNvPicPr/>
+                  </pic:nvPicPr>
+                  <pic:blipFill>
+                    <a:blip r:embed="rId48"/>
+                    <a:stretch>
+                      <a:fillRect/>
+                    </a:stretch>
+                  </pic:blipFill>
+                  <pic:spPr>
+                    <a:xfrm>
+                      <a:off x="0" y="0"/>
+                      <a:ext cx="4762500" cy="876300"/>
+                    </a:xfrm>
+                    <a:prstGeom prst="rect">
+                      <a:avLst/>
+                    </a:prstGeom>
+                  </pic:spPr>
+                </pic:pic>
+              </a:graphicData>
+            </a:graphic>
+          </wp:inline>
+        </w:drawing>
+      </w:r>
+    </w:p>
+    <w:p>
+      <w:pPr>
+        <w:spacing w:line="360" w:lineRule="auto"/>
+        <w:jc w:val="both"/>
+        <w:rPr>
+          <w:rFonts w:ascii="Arial" w:hAnsi="Arial" w:cs="Arial"/>
+          <w:sz w:val="24"/>
+          <w:szCs w:val="24"/>
+          <w:lang w:val="de-DE"/>
+        </w:rPr>
+      </w:pPr>
+      <w:r>
+        <w:rPr>
+          <w:rFonts w:ascii="Arial" w:hAnsi="Arial" w:cs="Arial"/>
+          <w:sz w:val="24"/>
+          <w:szCs w:val="24"/>
+          <w:lang w:val="de-DE"/>
+        </w:rPr>
+        <w:t>Gruppe A</w:t>
+      </w:r>
+    </w:p>
+    <w:p>
+      <w:pPr>
+        <w:spacing w:line="360" w:lineRule="auto"/>
+        <w:jc w:val="both"/>
+        <w:rPr>
+          <w:rFonts w:ascii="Arial" w:hAnsi="Arial" w:cs="Arial"/>
+          <w:sz w:val="24"/>
+          <w:szCs w:val="24"/>
+          <w:lang w:val="de-DE"/>
+        </w:rPr>
+      </w:pPr>
+      <w:r>
+        <w:rPr>
+          <w:rFonts w:ascii="Arial" w:hAnsi="Arial" w:cs="Arial"/>
+          <w:noProof/>
+          <w:sz w:val="24"/>
+          <w:szCs w:val="24"/>
+          <w:lang w:val="de-DE"/>
+        </w:rPr>
+        <w:drawing>
+          <wp:inline distT="0" distB="0" distL="0" distR="0" wp14:anchorId="7B882092" wp14:editId="5CE240BF">
+            <wp:extent cx="5760720" cy="1073150"/>
+            <wp:effectExtent l="0" t="0" r="0" b="0"/>
+            <wp:docPr id="42" name="Grafik 42" descr="Ein Bild, das Tisch enthält.&#10;&#10;Automatisch generierte Beschreibung"/>
+            <wp:cNvGraphicFramePr>
+              <a:graphicFrameLocks xmlns:a="http://schemas.openxmlformats.org/drawingml/2006/main" noChangeAspect="1"/>
+            </wp:cNvGraphicFramePr>
+            <a:graphic xmlns:a="http://schemas.openxmlformats.org/drawingml/2006/main">
+              <a:graphicData uri="http://schemas.openxmlformats.org/drawingml/2006/picture">
+                <pic:pic xmlns:pic="http://schemas.openxmlformats.org/drawingml/2006/picture">
+                  <pic:nvPicPr>
+                    <pic:cNvPr id="42" name="Grafik 42" descr="Ein Bild, das Tisch enthält.&#10;&#10;Automatisch generierte Beschreibung"/>
+                    <pic:cNvPicPr/>
+                  </pic:nvPicPr>
+                  <pic:blipFill>
+                    <a:blip r:embed="rId49"/>
+                    <a:stretch>
+                      <a:fillRect/>
+                    </a:stretch>
+                  </pic:blipFill>
+                  <pic:spPr>
+                    <a:xfrm>
+                      <a:off x="0" y="0"/>
+                      <a:ext cx="5760720" cy="1073150"/>
+                    </a:xfrm>
+                    <a:prstGeom prst="rect">
+                      <a:avLst/>
+                    </a:prstGeom>
+                  </pic:spPr>
+                </pic:pic>
+              </a:graphicData>
+            </a:graphic>
+          </wp:inline>
+        </w:drawing>
+      </w:r>
+    </w:p>
+    <w:p>
+      <w:pPr>
+        <w:spacing w:line="360" w:lineRule="auto"/>
+        <w:jc w:val="both"/>
+        <w:rPr>
+          <w:rFonts w:ascii="Arial" w:hAnsi="Arial" w:cs="Arial"/>
+          <w:sz w:val="24"/>
+          <w:szCs w:val="24"/>
+          <w:lang w:val="de-DE"/>
+        </w:rPr>
+      </w:pPr>
+      <w:r>
+        <w:rPr>
+          <w:rFonts w:ascii="Arial" w:hAnsi="Arial" w:cs="Arial"/>
+          <w:sz w:val="24"/>
+          <w:szCs w:val="24"/>
+          <w:lang w:val="de-DE"/>
+        </w:rPr>
+        <w:t>Gruppe A</w:t>
+      </w:r>
+    </w:p>
+    <w:p>
+      <w:pPr>
+        <w:spacing w:line="360" w:lineRule="auto"/>
+        <w:jc w:val="both"/>
+        <w:rPr>
+          <w:rFonts w:ascii="Arial" w:hAnsi="Arial" w:cs="Arial"/>
+          <w:sz w:val="24"/>
+          <w:szCs w:val="24"/>
+          <w:lang w:val="de-DE"/>
+        </w:rPr>
+      </w:pPr>
+      <w:r>
+        <w:rPr>
+          <w:rFonts w:ascii="Arial" w:hAnsi="Arial" w:cs="Arial"/>
+          <w:noProof/>
+          <w:sz w:val="24"/>
+          <w:szCs w:val="24"/>
+          <w:lang w:val="de-DE"/>
+        </w:rPr>
+        <w:drawing>
+          <wp:inline distT="0" distB="0" distL="0" distR="0" wp14:anchorId="05F59A5D" wp14:editId="3A2F9F60">
+            <wp:extent cx="4762500" cy="876300"/>
+            <wp:effectExtent l="0" t="0" r="0" b="0"/>
+            <wp:docPr id="43" name="Grafik 43" descr="Ein Bild, das Tisch enthält.&#10;&#10;Automatisch generierte Beschreibung"/>
+            <wp:cNvGraphicFramePr>
+              <a:graphicFrameLocks xmlns:a="http://schemas.openxmlformats.org/drawingml/2006/main" noChangeAspect="1"/>
+            </wp:cNvGraphicFramePr>
+            <a:graphic xmlns:a="http://schemas.openxmlformats.org/drawingml/2006/main">
+              <a:graphicData uri="http://schemas.openxmlformats.org/drawingml/2006/picture">
+                <pic:pic xmlns:pic="http://schemas.openxmlformats.org/drawingml/2006/picture">
+                  <pic:nvPicPr>
+                    <pic:cNvPr id="43" name="Grafik 43" descr="Ein Bild, das Tisch enthält.&#10;&#10;Automatisch generierte Beschreibung"/>
+                    <pic:cNvPicPr/>
+                  </pic:nvPicPr>
+                  <pic:blipFill>
+                    <a:blip r:embed="rId50"/>
+                    <a:stretch>
+                      <a:fillRect/>
+                    </a:stretch>
+                  </pic:blipFill>
+                  <pic:spPr>
+                    <a:xfrm>
+                      <a:off x="0" y="0"/>
+                      <a:ext cx="4762500" cy="876300"/>
+                    </a:xfrm>
+                    <a:prstGeom prst="rect">
+                      <a:avLst/>
+                    </a:prstGeom>
+                  </pic:spPr>
+                </pic:pic>
+              </a:graphicData>
+            </a:graphic>
+          </wp:inline>
+        </w:drawing>
+      </w:r>
+    </w:p>
+    <w:p>
+      <w:pPr>
+        <w:spacing w:line="360" w:lineRule="auto"/>
+        <w:jc w:val="both"/>
+        <w:rPr>
+          <w:rFonts w:ascii="Arial" w:hAnsi="Arial" w:cs="Arial"/>
+          <w:sz w:val="24"/>
+          <w:szCs w:val="24"/>
+          <w:lang w:val="de-DE"/>
+        </w:rPr>
+      </w:pPr>
+      <w:r>
+        <w:rPr>
+          <w:rFonts w:ascii="Arial" w:hAnsi="Arial" w:cs="Arial"/>
+          <w:sz w:val="24"/>
+          <w:szCs w:val="24"/>
+          <w:lang w:val="de-DE"/>
+        </w:rPr>
+        <w:t>Gruppe B</w:t>
+      </w:r>
+    </w:p>
+    <w:p>
+      <w:pPr>
+        <w:spacing w:line="360" w:lineRule="auto"/>
+        <w:jc w:val="both"/>
+        <w:rPr>
+          <w:rFonts w:ascii="Arial" w:hAnsi="Arial" w:cs="Arial"/>
+          <w:sz w:val="24"/>
+          <w:szCs w:val="24"/>
+          <w:lang w:val="de-DE"/>
+        </w:rPr>
+      </w:pPr>
+      <w:r>
+        <w:rPr>
+          <w:rFonts w:ascii="Arial" w:hAnsi="Arial" w:cs="Arial"/>
+          <w:noProof/>
+          <w:sz w:val="24"/>
+          <w:szCs w:val="24"/>
+          <w:lang w:val="de-DE"/>
+        </w:rPr>
+        <w:drawing>
+          <wp:inline distT="0" distB="0" distL="0" distR="0" wp14:anchorId="6DC56F22" wp14:editId="6DB20069">
+            <wp:extent cx="5760720" cy="1073150"/>
+            <wp:effectExtent l="0" t="0" r="0" b="0"/>
+            <wp:docPr id="44" name="Grafik 44" descr="Ein Bild, das Tisch enthält.&#10;&#10;Automatisch generierte Beschreibung"/>
+            <wp:cNvGraphicFramePr>
+              <a:graphicFrameLocks xmlns:a="http://schemas.openxmlformats.org/drawingml/2006/main" noChangeAspect="1"/>
+            </wp:cNvGraphicFramePr>
+            <a:graphic xmlns:a="http://schemas.openxmlformats.org/drawingml/2006/main">
+              <a:graphicData uri="http://schemas.openxmlformats.org/drawingml/2006/picture">
+                <pic:pic xmlns:pic="http://schemas.openxmlformats.org/drawingml/2006/picture">
+                  <pic:nvPicPr>
+                    <pic:cNvPr id="44" name="Grafik 44" descr="Ein Bild, das Tisch enthält.&#10;&#10;Automatisch generierte Beschreibung"/>
+                    <pic:cNvPicPr/>
+                  </pic:nvPicPr>
+                  <pic:blipFill>
+                    <a:blip r:embed="rId51"/>
+                    <a:stretch>
+                      <a:fillRect/>
+                    </a:stretch>
+                  </pic:blipFill>
+                  <pic:spPr>
+                    <a:xfrm>
+                      <a:off x="0" y="0"/>
+                      <a:ext cx="5760720" cy="1073150"/>
+                    </a:xfrm>
+                    <a:prstGeom prst="rect">
+                      <a:avLst/>
+                    </a:prstGeom>
+                  </pic:spPr>
+                </pic:pic>
+              </a:graphicData>
+            </a:graphic>
+          </wp:inline>
+        </w:drawing>
+      </w:r>
+    </w:p>
+    <w:p>
+      <w:pPr>
+        <w:spacing w:line="360" w:lineRule="auto"/>
+        <w:jc w:val="both"/>
+        <w:rPr>
+          <w:rFonts w:ascii="Arial" w:hAnsi="Arial" w:cs="Arial"/>
+          <w:sz w:val="24"/>
+          <w:szCs w:val="24"/>
+          <w:lang w:val="de-DE"/>
+        </w:rPr>
+      </w:pPr>
+      <w:r>
+        <w:rPr>
+          <w:rFonts w:ascii="Arial" w:hAnsi="Arial" w:cs="Arial"/>
+          <w:sz w:val="24"/>
+          <w:szCs w:val="24"/>
+          <w:lang w:val="de-DE"/>
+        </w:rPr>
+        <w:t>Gruppe B</w:t>
+      </w:r>
+    </w:p>
+    <w:p>
+      <w:pPr>
+        <w:spacing w:line="360" w:lineRule="auto"/>
+        <w:jc w:val="both"/>
+        <w:rPr>
+          <w:rFonts w:ascii="Arial" w:hAnsi="Arial" w:cs="Arial"/>
+          <w:sz w:val="24"/>
+          <w:szCs w:val="24"/>
+          <w:lang w:val="de-DE"/>
+        </w:rPr>
+      </w:pPr>
+    </w:p>
+    <w:p>
+      <w:pPr>
+        <w:spacing w:line="360" w:lineRule="auto"/>
+        <w:jc w:val="both"/>
+        <w:rPr>
+          <w:rFonts w:ascii="Arial" w:hAnsi="Arial" w:cs="Arial"/>
+          <w:sz w:val="24"/>
+          <w:szCs w:val="24"/>
+          <w:lang w:val="de-DE"/>
+        </w:rPr>
+      </w:pPr>
+    </w:p>
+    <w:p>
+      <w:pPr>
+        <w:spacing w:line="360" w:lineRule="auto"/>
+        <w:jc w:val="both"/>
+        <w:rPr>
+          <w:rFonts w:ascii="Arial" w:hAnsi="Arial" w:cs="Arial"/>
+          <w:sz w:val="24"/>
+          <w:szCs w:val="24"/>
+          <w:lang w:val="de-DE"/>
+        </w:rPr>
+      </w:pPr>
+      <w:r>
+        <w:rPr>
+          <w:rFonts w:ascii="Arial" w:hAnsi="Arial" w:cs="Arial"/>
+          <w:noProof/>
+          <w:sz w:val="24"/>
+          <w:szCs w:val="24"/>
+          <w:lang w:val="de-DE"/>
+        </w:rPr>
+        <w:lastRenderedPageBreak/>
+        <w:drawing>
+          <wp:inline distT="0" distB="0" distL="0" distR="0" wp14:anchorId="6241B1FB" wp14:editId="2B771269">
+            <wp:extent cx="5760720" cy="1184275"/>
+            <wp:effectExtent l="0" t="0" r="0" b="0"/>
+            <wp:docPr id="45" name="Grafik 45"/>
+            <wp:cNvGraphicFramePr>
+              <a:graphicFrameLocks xmlns:a="http://schemas.openxmlformats.org/drawingml/2006/main" noChangeAspect="1"/>
+            </wp:cNvGraphicFramePr>
+            <a:graphic xmlns:a="http://schemas.openxmlformats.org/drawingml/2006/main">
+              <a:graphicData uri="http://schemas.openxmlformats.org/drawingml/2006/picture">
+                <pic:pic xmlns:pic="http://schemas.openxmlformats.org/drawingml/2006/picture">
+                  <pic:nvPicPr>
+                    <pic:cNvPr id="1" name=""/>
+                    <pic:cNvPicPr/>
+                  </pic:nvPicPr>
+                  <pic:blipFill>
+                    <a:blip r:embed="rId52"/>
+                    <a:stretch>
+                      <a:fillRect/>
+                    </a:stretch>
+                  </pic:blipFill>
+                  <pic:spPr>
+                    <a:xfrm>
+                      <a:off x="0" y="0"/>
+                      <a:ext cx="5760720" cy="1184275"/>
+                    </a:xfrm>
+                    <a:prstGeom prst="rect">
+                      <a:avLst/>
+                    </a:prstGeom>
+                  </pic:spPr>
+                </pic:pic>
+              </a:graphicData>
+            </a:graphic>
+          </wp:inline>
+        </w:drawing>
+      </w:r>
+    </w:p>
+    <w:p>
+      <w:pPr>
+        <w:spacing w:line="360" w:lineRule="auto"/>
+        <w:jc w:val="both"/>
+        <w:rPr>
+          <w:rFonts w:ascii="Arial" w:hAnsi="Arial" w:cs="Arial"/>
+          <w:sz w:val="24"/>
+          <w:szCs w:val="24"/>
+          <w:lang w:val="de-DE"/>
+        </w:rPr>
+      </w:pPr>
+      <w:r>
+        <w:rPr>
+          <w:rFonts w:ascii="Arial" w:hAnsi="Arial" w:cs="Arial"/>
+          <w:sz w:val="24"/>
+          <w:szCs w:val="24"/>
+          <w:lang w:val="de-DE"/>
+        </w:rPr>
+        <w:t>Gruppe A</w:t>
+      </w:r>
+    </w:p>
+    <w:p>
+      <w:pPr>
+        <w:spacing w:line="360" w:lineRule="auto"/>
+        <w:jc w:val="both"/>
+        <w:rPr>
+          <w:rFonts w:ascii="Arial" w:hAnsi="Arial" w:cs="Arial"/>
+          <w:sz w:val="24"/>
+          <w:szCs w:val="24"/>
+          <w:lang w:val="de-DE"/>
+        </w:rPr>
+      </w:pPr>
+    </w:p>
+    <w:p>
+      <w:pPr>
+        <w:autoSpaceDE w:val="0"/>
+        <w:autoSpaceDN w:val="0"/>
+        <w:adjustRightInd w:val="0"/>
+        <w:spacing w:after="0" w:line="240" w:lineRule="auto"/>
+        <w:rPr>
+          <w:rFonts w:ascii="Times New Roman" w:hAnsi="Times New Roman" w:cs="Times New Roman"/>
+          <w:sz w:val="24"/>
+          <w:szCs w:val="24"/>
+          <w:lang w:val="en-AT"/>
+        </w:rPr>
+      </w:pPr>
+      <w:r>
+        <w:rPr>
+          <w:rFonts w:ascii="Times New Roman" w:hAnsi="Times New Roman" w:cs="Times New Roman"/>
+          <w:noProof/>
+          <w:sz w:val="24"/>
+          <w:szCs w:val="24"/>
+          <w:lang w:val="en-AT"/>
+        </w:rPr>
+        <w:drawing>
+          <wp:inline distT="0" distB="0" distL="0" distR="0" wp14:anchorId="1867A275" wp14:editId="26F47B7C">
+            <wp:extent cx="2220685" cy="2220685"/>
+            <wp:effectExtent l="0" t="0" r="8255" b="8255"/>
+            <wp:docPr id="46" name="Grafik 46"/>
+            <wp:cNvGraphicFramePr>
+              <a:graphicFrameLocks xmlns:a="http://schemas.openxmlformats.org/drawingml/2006/main" noChangeAspect="1"/>
+            </wp:cNvGraphicFramePr>
+            <a:graphic xmlns:a="http://schemas.openxmlformats.org/drawingml/2006/main">
+              <a:graphicData uri="http://schemas.openxmlformats.org/drawingml/2006/picture">
+                <pic:pic xmlns:pic="http://schemas.openxmlformats.org/drawingml/2006/picture">
+                  <pic:nvPicPr>
+                    <pic:cNvPr id="0" name="Picture 1"/>
+                    <pic:cNvPicPr>
+                      <a:picLocks noChangeAspect="1" noChangeArrowheads="1"/>
+                    </pic:cNvPicPr>
+                  </pic:nvPicPr>
+                  <pic:blipFill>
+                    <a:blip r:embed="rId53">
+                      <a:extLst>
+                        <a:ext uri="{28A0092B-C50C-407E-A947-70E740481C1C}">
+                          <a14:useLocalDpi xmlns:a14="http://schemas.microsoft.com/office/drawing/2010/main" val="0"/>
+                        </a:ext>
+                      </a:extLst>
+                    </a:blip>
+                    <a:srcRect/>
+                    <a:stretch>
+                      <a:fillRect/>
+                    </a:stretch>
+                  </pic:blipFill>
+                  <pic:spPr bwMode="auto">
+                    <a:xfrm>
+                      <a:off x="0" y="0"/>
+                      <a:ext cx="2223905" cy="2223905"/>
+                    </a:xfrm>
+                    <a:prstGeom prst="rect">
+                      <a:avLst/>
+                    </a:prstGeom>
+                    <a:noFill/>
+                    <a:ln>
+                      <a:noFill/>
+                    </a:ln>
+                  </pic:spPr>
+                </pic:pic>
+              </a:graphicData>
+            </a:graphic>
+          </wp:inline>
+        </w:drawing>
+      </w:r>
+    </w:p>
+    <w:p>
+      <w:pPr>
+        <w:autoSpaceDE w:val="0"/>
+        <w:autoSpaceDN w:val="0"/>
+        <w:adjustRightInd w:val="0"/>
+        <w:spacing w:after="0" w:line="240" w:lineRule="auto"/>
+        <w:rPr>
+          <w:rFonts w:ascii="Times New Roman" w:hAnsi="Times New Roman" w:cs="Times New Roman"/>
+          <w:sz w:val="24"/>
+          <w:szCs w:val="24"/>
+          <w:lang w:val="en-US"/>
+        </w:rPr>
+      </w:pPr>
+      <w:r>
+        <w:rPr>
+          <w:rFonts w:ascii="Times New Roman" w:hAnsi="Times New Roman" w:cs="Times New Roman"/>
+          <w:sz w:val="24"/>
+          <w:szCs w:val="24"/>
+          <w:lang w:val="en-US"/>
+        </w:rPr>
+        <w:t>Gruppe A</w:t>
+      </w:r>
+    </w:p>
+    <w:p>
+      <w:pPr>
+        <w:autoSpaceDE w:val="0"/>
+        <w:autoSpaceDN w:val="0"/>
+        <w:adjustRightInd w:val="0"/>
+        <w:spacing w:after="0" w:line="240" w:lineRule="auto"/>
+        <w:rPr>
+          <w:rFonts w:ascii="Times New Roman" w:hAnsi="Times New Roman" w:cs="Times New Roman"/>
+          <w:sz w:val="24"/>
+          <w:szCs w:val="24"/>
+          <w:lang w:val="en-US"/>
+        </w:rPr>
+      </w:pPr>
+    </w:p>
+    <w:p>
+      <w:pPr>
+        <w:autoSpaceDE w:val="0"/>
+        <w:autoSpaceDN w:val="0"/>
+        <w:adjustRightInd w:val="0"/>
+        <w:spacing w:after="0" w:line="240" w:lineRule="auto"/>
+        <w:rPr>
+          <w:rFonts w:ascii="Times New Roman" w:hAnsi="Times New Roman" w:cs="Times New Roman"/>
+          <w:sz w:val="24"/>
+          <w:szCs w:val="24"/>
+          <w:lang w:val="en-US"/>
+        </w:rPr>
+      </w:pPr>
+      <w:r>
+        <w:rPr>
+          <w:rFonts w:ascii="Times New Roman" w:hAnsi="Times New Roman" w:cs="Times New Roman"/>
+          <w:noProof/>
+          <w:sz w:val="24"/>
+          <w:szCs w:val="24"/>
+          <w:lang w:val="en-US"/>
+        </w:rPr>
+        <w:drawing>
+          <wp:inline distT="0" distB="0" distL="0" distR="0" wp14:anchorId="4A1DABBB" wp14:editId="28D9B7FE">
+            <wp:extent cx="5760720" cy="1184275"/>
+            <wp:effectExtent l="0" t="0" r="0" b="0"/>
+            <wp:docPr id="47" name="Grafik 47"/>
+            <wp:cNvGraphicFramePr>
+              <a:graphicFrameLocks xmlns:a="http://schemas.openxmlformats.org/drawingml/2006/main" noChangeAspect="1"/>
+            </wp:cNvGraphicFramePr>
+            <a:graphic xmlns:a="http://schemas.openxmlformats.org/drawingml/2006/main">
+              <a:graphicData uri="http://schemas.openxmlformats.org/drawingml/2006/picture">
+                <pic:pic xmlns:pic="http://schemas.openxmlformats.org/drawingml/2006/picture">
+                  <pic:nvPicPr>
+                    <pic:cNvPr id="1" name=""/>
+                    <pic:cNvPicPr/>
+                  </pic:nvPicPr>
+                  <pic:blipFill>
+                    <a:blip r:embed="rId54"/>
+                    <a:stretch>
+                      <a:fillRect/>
+                    </a:stretch>
+                  </pic:blipFill>
+                  <pic:spPr>
+                    <a:xfrm>
+                      <a:off x="0" y="0"/>
+                      <a:ext cx="5760720" cy="1184275"/>
+                    </a:xfrm>
+                    <a:prstGeom prst="rect">
+                      <a:avLst/>
+                    </a:prstGeom>
+                  </pic:spPr>
+                </pic:pic>
+              </a:graphicData>
+            </a:graphic>
+          </wp:inline>
+        </w:drawing>
+      </w:r>
+    </w:p>
+    <w:p>
+      <w:pPr>
+        <w:autoSpaceDE w:val="0"/>
+        <w:autoSpaceDN w:val="0"/>
+        <w:adjustRightInd w:val="0"/>
+        <w:spacing w:after="0" w:line="240" w:lineRule="auto"/>
+        <w:rPr>
+          <w:rFonts w:ascii="Times New Roman" w:hAnsi="Times New Roman" w:cs="Times New Roman"/>
+          <w:sz w:val="24"/>
+          <w:szCs w:val="24"/>
+          <w:lang w:val="en-US"/>
+        </w:rPr>
+      </w:pPr>
+      <w:r>
+        <w:rPr>
+          <w:rFonts w:ascii="Times New Roman" w:hAnsi="Times New Roman" w:cs="Times New Roman"/>
+          <w:sz w:val="24"/>
+          <w:szCs w:val="24"/>
+          <w:lang w:val="en-US"/>
+        </w:rPr>
+        <w:t>Gruppe B</w:t>
+      </w:r>
+    </w:p>
+    <w:p>
+      <w:pPr>
+        <w:autoSpaceDE w:val="0"/>
+        <w:autoSpaceDN w:val="0"/>
+        <w:adjustRightInd w:val="0"/>
+        <w:spacing w:after="0" w:line="240" w:lineRule="auto"/>
+        <w:rPr>
+          <w:rFonts w:ascii="Times New Roman" w:hAnsi="Times New Roman" w:cs="Times New Roman"/>
+          <w:sz w:val="24"/>
+          <w:szCs w:val="24"/>
+          <w:lang w:val="en-US"/>
+        </w:rPr>
+      </w:pPr>
+    </w:p>
+    <w:p>
+      <w:pPr>
+        <w:autoSpaceDE w:val="0"/>
+        <w:autoSpaceDN w:val="0"/>
+        <w:adjustRightInd w:val="0"/>
+        <w:spacing w:after="0" w:line="240" w:lineRule="auto"/>
+        <w:rPr>
+          <w:rFonts w:ascii="Times New Roman" w:hAnsi="Times New Roman" w:cs="Times New Roman"/>
+          <w:sz w:val="24"/>
+          <w:szCs w:val="24"/>
+          <w:lang w:val="en-AT"/>
+        </w:rPr>
+      </w:pPr>
+      <w:r>
+        <w:rPr>
+          <w:rFonts w:ascii="Times New Roman" w:hAnsi="Times New Roman" w:cs="Times New Roman"/>
+          <w:noProof/>
+          <w:sz w:val="24"/>
+          <w:szCs w:val="24"/>
+          <w:lang w:val="en-AT"/>
+        </w:rPr>
+        <w:drawing>
+          <wp:inline distT="0" distB="0" distL="0" distR="0" wp14:anchorId="6A1D2A5D" wp14:editId="55420427">
+            <wp:extent cx="2119745" cy="2119745"/>
+            <wp:effectExtent l="0" t="0" r="0" b="0"/>
+            <wp:docPr id="48" name="Grafik 48"/>
+            <wp:cNvGraphicFramePr>
+              <a:graphicFrameLocks xmlns:a="http://schemas.openxmlformats.org/drawingml/2006/main" noChangeAspect="1"/>
+            </wp:cNvGraphicFramePr>
+            <a:graphic xmlns:a="http://schemas.openxmlformats.org/drawingml/2006/main">
+              <a:graphicData uri="http://schemas.openxmlformats.org/drawingml/2006/picture">
+                <pic:pic xmlns:pic="http://schemas.openxmlformats.org/drawingml/2006/picture">
+                  <pic:nvPicPr>
+                    <pic:cNvPr id="0" name="Picture 3"/>
+                    <pic:cNvPicPr>
+                      <a:picLocks noChangeAspect="1" noChangeArrowheads="1"/>
+                    </pic:cNvPicPr>
+                  </pic:nvPicPr>
+                  <pic:blipFill>
+                    <a:blip r:embed="rId55">
+                      <a:extLst>
+                        <a:ext uri="{28A0092B-C50C-407E-A947-70E740481C1C}">
+                          <a14:useLocalDpi xmlns:a14="http://schemas.microsoft.com/office/drawing/2010/main" val="0"/>
+                        </a:ext>
+                      </a:extLst>
+                    </a:blip>
+                    <a:srcRect/>
+                    <a:stretch>
+                      <a:fillRect/>
+                    </a:stretch>
+                  </pic:blipFill>
+                  <pic:spPr bwMode="auto">
+                    <a:xfrm>
+                      <a:off x="0" y="0"/>
+                      <a:ext cx="2121710" cy="2121710"/>
+                    </a:xfrm>
+                    <a:prstGeom prst="rect">
+                      <a:avLst/>
+                    </a:prstGeom>
+                    <a:noFill/>
+                    <a:ln>
+                      <a:noFill/>
+                    </a:ln>
+                  </pic:spPr>
+                </pic:pic>
+              </a:graphicData>
+            </a:graphic>
+          </wp:inline>
+        </w:drawing>
+      </w:r>
+    </w:p>
+    <w:p>
+      <w:pPr>
+        <w:autoSpaceDE w:val="0"/>
+        <w:autoSpaceDN w:val="0"/>
+        <w:adjustRightInd w:val="0"/>
+        <w:spacing w:after="0" w:line="240" w:lineRule="auto"/>
+        <w:rPr>
+          <w:rFonts w:ascii="Times New Roman" w:hAnsi="Times New Roman" w:cs="Times New Roman"/>
+          <w:sz w:val="24"/>
+          <w:szCs w:val="24"/>
+          <w:lang w:val="de-DE"/>
+        </w:rPr>
+      </w:pPr>
+      <w:r>
+        <w:rPr>
+          <w:rFonts w:ascii="Times New Roman" w:hAnsi="Times New Roman" w:cs="Times New Roman"/>
+          <w:sz w:val="24"/>
+          <w:szCs w:val="24"/>
+          <w:lang w:val="de-DE"/>
+        </w:rPr>
+        <w:t>Gruppe B</w:t>
+      </w:r>
+    </w:p>
+    <w:p>
+      <w:pPr>
+        <w:autoSpaceDE w:val="0"/>
+        <w:autoSpaceDN w:val="0"/>
+        <w:adjustRightInd w:val="0"/>
+        <w:spacing w:after="0" w:line="400" w:lineRule="atLeast"/>
+        <w:rPr>
+          <w:rFonts w:ascii="Times New Roman" w:hAnsi="Times New Roman" w:cs="Times New Roman"/>
+          <w:sz w:val="24"/>
+          <w:szCs w:val="24"/>
+          <w:lang w:val="en-AT"/>
+        </w:rPr>
+      </w:pPr>
+    </w:p>
+    <w:p>
+      <w:pPr>
+        <w:autoSpaceDE w:val="0"/>
+        <w:autoSpaceDN w:val="0"/>
+        <w:adjustRightInd w:val="0"/>
+        <w:spacing w:after="0" w:line="360" w:lineRule="auto"/>
+        <w:jc w:val="both"/>
+        <w:rPr>
+          <w:rFonts w:ascii="Arial" w:hAnsi="Arial" w:cs="Arial"/>
+          <w:sz w:val="24"/>
+          <w:szCs w:val="24"/>
+          <w:lang w:val="de-DE"/>
+        </w:rPr>
+      </w:pPr>
+      <w:r>
+        <w:rPr>
+          <w:rFonts w:ascii="Arial" w:hAnsi="Arial" w:cs="Arial"/>
+          <w:sz w:val="24"/>
+          <w:szCs w:val="24"/>
+          <w:lang w:val="de-DE"/>
+        </w:rPr>
+        <w:lastRenderedPageBreak/>
+        <w:t>Das bedeutet</w:t>
+      </w:r>
+      <w:r>
+        <w:rPr>
+          <w:rFonts w:ascii="Arial" w:hAnsi="Arial" w:cs="Arial"/>
+          <w:sz w:val="24"/>
+          <w:szCs w:val="24"/>
+          <w:lang w:val="de-DE"/>
+        </w:rPr>
+        <w:t xml:space="preserve"> für beide Gruppen</w:t>
+      </w:r>
+      <w:r>
+        <w:rPr>
+          <w:rFonts w:ascii="Arial" w:hAnsi="Arial" w:cs="Arial"/>
+          <w:sz w:val="24"/>
+          <w:szCs w:val="24"/>
+          <w:lang w:val="de-DE"/>
+        </w:rPr>
+        <w:t>, dass die M</w:t>
+      </w:r>
+      <w:r>
+        <w:rPr>
+          <w:rFonts w:ascii="Arial" w:hAnsi="Arial" w:cs="Arial"/>
+          <w:sz w:val="24"/>
+          <w:szCs w:val="24"/>
+          <w:lang w:val="de-DE"/>
+        </w:rPr>
+        <w:t xml:space="preserve">ittelwerte sich von der Hälfte des zur Verfügung stehenden Geldes statistisch signifikant unterscheiden. Zusätzlich bedeutet eine positive mittlere Differenz von </w:t>
+      </w:r>
+      <w:r>
+        <w:rPr>
+          <w:rFonts w:ascii="Arial" w:hAnsi="Arial" w:cs="Arial"/>
+          <w:sz w:val="24"/>
+          <w:szCs w:val="24"/>
+          <w:lang w:val="de-DE"/>
+        </w:rPr>
+        <w:t>5316</w:t>
+      </w:r>
+      <w:r>
+        <w:rPr>
+          <w:rFonts w:ascii="Arial" w:hAnsi="Arial" w:cs="Arial"/>
+          <w:sz w:val="24"/>
+          <w:szCs w:val="24"/>
+          <w:lang w:val="de-DE"/>
+        </w:rPr>
+        <w:t>,</w:t>
+      </w:r>
+      <w:r>
+        <w:rPr>
+          <w:rFonts w:ascii="Arial" w:hAnsi="Arial" w:cs="Arial"/>
+          <w:sz w:val="24"/>
+          <w:szCs w:val="24"/>
+          <w:lang w:val="de-DE"/>
+        </w:rPr>
+        <w:t>6</w:t>
+      </w:r>
+      <w:r>
+        <w:rPr>
+          <w:rFonts w:ascii="Arial" w:hAnsi="Arial" w:cs="Arial"/>
+          <w:sz w:val="24"/>
+          <w:szCs w:val="24"/>
+          <w:lang w:val="de-DE"/>
+        </w:rPr>
+        <w:t>7€ (</w:t>
+      </w:r>
+      <w:r>
+        <w:rPr>
+          <w:rFonts w:ascii="Arial" w:hAnsi="Arial" w:cs="Arial"/>
+          <w:sz w:val="24"/>
+          <w:szCs w:val="24"/>
+          <w:lang w:val="de-DE"/>
+        </w:rPr>
+        <w:t>5596</w:t>
+      </w:r>
+      <w:r>
+        <w:rPr>
+          <w:rFonts w:ascii="Arial" w:hAnsi="Arial" w:cs="Arial"/>
+          <w:sz w:val="24"/>
+          <w:szCs w:val="24"/>
+          <w:lang w:val="de-DE"/>
+        </w:rPr>
+        <w:t>,</w:t>
+      </w:r>
+      <w:r>
+        <w:rPr>
+          <w:rFonts w:ascii="Arial" w:hAnsi="Arial" w:cs="Arial"/>
+          <w:sz w:val="24"/>
+          <w:szCs w:val="24"/>
+          <w:lang w:val="de-DE"/>
+        </w:rPr>
+        <w:t>55</w:t>
+      </w:r>
+      <w:r>
+        <w:rPr>
+          <w:rFonts w:ascii="Arial" w:hAnsi="Arial" w:cs="Arial"/>
+          <w:sz w:val="24"/>
+          <w:szCs w:val="24"/>
+          <w:lang w:val="de-DE"/>
+        </w:rPr>
+        <w:t xml:space="preserve">€) das mehr Geld in die sichere Alternative als in die riskante Alternative investiert wurde. Das gleiche Ergebnis kann in Abbildung X und Abbildung Y beobachtet werden. </w:t>
+      </w:r>
+    </w:p>
+    <w:p>
+      <w:pPr>
+        <w:autoSpaceDE w:val="0"/>
+        <w:autoSpaceDN w:val="0"/>
+        <w:adjustRightInd w:val="0"/>
+        <w:spacing w:after="0" w:line="360" w:lineRule="auto"/>
+        <w:jc w:val="both"/>
+        <w:rPr>
+          <w:rFonts w:ascii="Arial" w:hAnsi="Arial" w:cs="Arial"/>
+          <w:sz w:val="24"/>
+          <w:szCs w:val="24"/>
+          <w:lang w:val="de-DE"/>
+        </w:rPr>
+      </w:pPr>
+      <w:r>
+        <w:rPr>
+          <w:rFonts w:ascii="Arial" w:hAnsi="Arial" w:cs="Arial"/>
+          <w:sz w:val="24"/>
+          <w:szCs w:val="24"/>
+          <w:lang w:val="de-DE"/>
+        </w:rPr>
+        <w:t>Hypothese 1</w:t>
+      </w:r>
+      <w:r>
+        <w:rPr>
+          <w:rFonts w:ascii="Arial" w:hAnsi="Arial" w:cs="Arial"/>
+          <w:sz w:val="24"/>
+          <w:szCs w:val="24"/>
+          <w:lang w:val="de-DE"/>
+        </w:rPr>
+        <w:t>c</w:t>
+      </w:r>
+      <w:r>
+        <w:rPr>
+          <w:rFonts w:ascii="Arial" w:hAnsi="Arial" w:cs="Arial"/>
+          <w:sz w:val="24"/>
+          <w:szCs w:val="24"/>
+          <w:lang w:val="de-DE"/>
+        </w:rPr>
+        <w:t xml:space="preserve"> kann somit erfolgreich belegt werden. </w:t>
+      </w:r>
+      <w:r>
+        <w:rPr>
+          <w:rFonts w:ascii="Arial" w:hAnsi="Arial" w:cs="Arial"/>
+          <w:sz w:val="24"/>
+          <w:szCs w:val="24"/>
+          <w:lang w:val="de-DE"/>
+        </w:rPr>
+        <w:t xml:space="preserve">Ersparnisse aus erarbeitetem Geld werden </w:t>
+      </w:r>
+      <w:r>
+        <w:rPr>
+          <w:rFonts w:ascii="Arial" w:hAnsi="Arial" w:cs="Arial"/>
+          <w:sz w:val="24"/>
+          <w:szCs w:val="24"/>
+          <w:lang w:val="de-DE"/>
+        </w:rPr>
+        <w:t xml:space="preserve">eher (über 50% des zur Verfügung stehenden Kapitals) in eine sichere Alternative als in eine riskante Alternative investiert. </w:t>
+      </w:r>
+    </w:p>
+    <w:p>
+      <w:pPr>
+        <w:pStyle w:val="berschrift2"/>
+        <w:rPr>
+          <w:lang w:val="de-DE"/>
+        </w:rPr>
+      </w:pPr>
+      <w:r>
+        <w:rPr>
+          <w:lang w:val="de-DE"/>
+        </w:rPr>
+        <w:t>Auswertung von Hypothese 2</w:t>
+      </w:r>
+    </w:p>
+    <w:p>
+      <w:pPr>
+        <w:autoSpaceDE w:val="0"/>
+        <w:autoSpaceDN w:val="0"/>
+        <w:adjustRightInd w:val="0"/>
+        <w:spacing w:after="0" w:line="240" w:lineRule="auto"/>
+        <w:rPr>
+          <w:rFonts w:ascii="Times New Roman" w:hAnsi="Times New Roman" w:cs="Times New Roman"/>
+          <w:sz w:val="24"/>
+          <w:szCs w:val="24"/>
+          <w:lang w:val="de-DE"/>
+        </w:rPr>
+      </w:pPr>
+      <w:r>
+        <w:rPr>
+          <w:rFonts w:ascii="Times New Roman" w:hAnsi="Times New Roman" w:cs="Times New Roman"/>
+          <w:sz w:val="24"/>
+          <w:szCs w:val="24"/>
+          <w:lang w:val="de-DE"/>
+        </w:rPr>
+        <w:t xml:space="preserve">Um Hypothese 2 beantworten zu können, wurde für beide Experimentalgruppen, der normierte Anteil der Investitionen pro Geldquelle miteinander verglichen. In anderen Worten, wurde verglichen ob sich das riskant/sicher investierte Geld einer Geldquelle von dem </w:t>
+      </w:r>
+      <w:r>
+        <w:rPr>
+          <w:rFonts w:ascii="Times New Roman" w:hAnsi="Times New Roman" w:cs="Times New Roman"/>
+          <w:sz w:val="24"/>
+          <w:szCs w:val="24"/>
+          <w:lang w:val="de-DE"/>
+        </w:rPr>
+        <w:t>riskant/sicher investierte</w:t>
+      </w:r>
+      <w:r>
+        <w:rPr>
+          <w:rFonts w:ascii="Times New Roman" w:hAnsi="Times New Roman" w:cs="Times New Roman"/>
+          <w:sz w:val="24"/>
+          <w:szCs w:val="24"/>
+          <w:lang w:val="de-DE"/>
+        </w:rPr>
+        <w:t>n Geld einer anderen Geldquelle unterscheidet.</w:t>
+      </w:r>
+    </w:p>
+    <w:p>
+      <w:pPr>
+        <w:autoSpaceDE w:val="0"/>
+        <w:autoSpaceDN w:val="0"/>
+        <w:adjustRightInd w:val="0"/>
+        <w:spacing w:after="0" w:line="240" w:lineRule="auto"/>
+        <w:rPr>
+          <w:rFonts w:ascii="Times New Roman" w:hAnsi="Times New Roman" w:cs="Times New Roman"/>
+          <w:sz w:val="24"/>
+          <w:szCs w:val="24"/>
+          <w:lang w:val="de-DE"/>
+        </w:rPr>
+      </w:pPr>
+      <w:r>
+        <w:rPr>
+          <w:rFonts w:ascii="Times New Roman" w:hAnsi="Times New Roman" w:cs="Times New Roman"/>
+          <w:sz w:val="24"/>
+          <w:szCs w:val="24"/>
+          <w:lang w:val="de-DE"/>
+        </w:rPr>
+        <w:drawing>
+          <wp:inline distT="0" distB="0" distL="0" distR="0" wp14:anchorId="5BA27006" wp14:editId="0874A931">
+            <wp:extent cx="4082475" cy="1312224"/>
+            <wp:effectExtent l="0" t="0" r="0" b="2540"/>
+            <wp:docPr id="52" name="Grafik 52" descr="Ein Bild, das Text, Quittung enthält.&#10;&#10;Automatisch generierte Beschreibung"/>
+            <wp:cNvGraphicFramePr>
+              <a:graphicFrameLocks xmlns:a="http://schemas.openxmlformats.org/drawingml/2006/main" noChangeAspect="1"/>
+            </wp:cNvGraphicFramePr>
+            <a:graphic xmlns:a="http://schemas.openxmlformats.org/drawingml/2006/main">
+              <a:graphicData uri="http://schemas.openxmlformats.org/drawingml/2006/picture">
+                <pic:pic xmlns:pic="http://schemas.openxmlformats.org/drawingml/2006/picture">
+                  <pic:nvPicPr>
+                    <pic:cNvPr id="52" name="Grafik 52" descr="Ein Bild, das Text, Quittung enthält.&#10;&#10;Automatisch generierte Beschreibung"/>
+                    <pic:cNvPicPr/>
+                  </pic:nvPicPr>
+                  <pic:blipFill>
+                    <a:blip r:embed="rId56"/>
+                    <a:stretch>
+                      <a:fillRect/>
+                    </a:stretch>
+                  </pic:blipFill>
+                  <pic:spPr>
+                    <a:xfrm>
+                      <a:off x="0" y="0"/>
+                      <a:ext cx="4098457" cy="1317361"/>
+                    </a:xfrm>
+                    <a:prstGeom prst="rect">
+                      <a:avLst/>
+                    </a:prstGeom>
+                  </pic:spPr>
+                </pic:pic>
+              </a:graphicData>
+            </a:graphic>
+          </wp:inline>
+        </w:drawing>
+      </w:r>
+    </w:p>
+    <w:p>
+      <w:pPr>
+        <w:autoSpaceDE w:val="0"/>
+        <w:autoSpaceDN w:val="0"/>
+        <w:adjustRightInd w:val="0"/>
+        <w:spacing w:after="0" w:line="240" w:lineRule="auto"/>
+        <w:rPr>
+          <w:rFonts w:ascii="Times New Roman" w:hAnsi="Times New Roman" w:cs="Times New Roman"/>
+          <w:sz w:val="24"/>
+          <w:szCs w:val="24"/>
+          <w:lang w:val="de-DE"/>
+        </w:rPr>
+      </w:pPr>
+    </w:p>
+    <w:p>
+      <w:pPr>
+        <w:pStyle w:val="berschrift2"/>
+        <w:rPr>
+          <w:lang w:val="de-DE"/>
+        </w:rPr>
+      </w:pPr>
+      <w:r>
+        <w:rPr>
+          <w:lang w:val="de-DE"/>
+        </w:rPr>
+        <w:t>A</w:t>
+      </w:r>
+      <w:r>
+        <w:rPr>
+          <w:lang w:val="de-DE"/>
+        </w:rPr>
+        <w:t>uswertung von Hypothese 3</w:t>
+      </w:r>
+    </w:p>
+    <w:p>
+      <w:pPr>
+        <w:spacing w:line="360" w:lineRule="auto"/>
+        <w:jc w:val="both"/>
+        <w:rPr>
+          <w:rFonts w:ascii="Arial" w:hAnsi="Arial" w:cs="Arial"/>
+          <w:sz w:val="24"/>
+          <w:szCs w:val="24"/>
+          <w:lang w:val="de-DE"/>
+        </w:rPr>
+      </w:pPr>
+      <w:r>
+        <w:rPr>
+          <w:rFonts w:ascii="Times New Roman" w:hAnsi="Times New Roman" w:cs="Times New Roman"/>
+          <w:sz w:val="24"/>
+          <w:szCs w:val="24"/>
+          <w:lang w:val="de-DE"/>
+        </w:rPr>
+        <w:t>Um H</w:t>
+      </w:r>
+      <w:r>
+        <w:rPr>
+          <w:rFonts w:ascii="Times New Roman" w:hAnsi="Times New Roman" w:cs="Times New Roman"/>
+          <w:sz w:val="24"/>
+          <w:szCs w:val="24"/>
+          <w:lang w:val="de-DE"/>
+        </w:rPr>
+        <w:t>ypothese</w:t>
+      </w:r>
+    </w:p>
+    <w:p>
+      <w:pPr>
+        <w:spacing w:line="360" w:lineRule="auto"/>
+        <w:jc w:val="both"/>
+        <w:rPr>
+          <w:rFonts w:ascii="Arial" w:hAnsi="Arial" w:cs="Arial"/>
+          <w:sz w:val="24"/>
+          <w:szCs w:val="24"/>
+          <w:lang w:val="de-DE"/>
+        </w:rPr>
+      </w:pPr>
+      <w:r>
+        <w:rPr>
+          <w:rFonts w:ascii="Arial" w:hAnsi="Arial" w:cs="Arial"/>
+          <w:sz w:val="24"/>
+          <w:szCs w:val="24"/>
+          <w:lang w:val="de-DE"/>
+        </w:rPr>
+        <w:t>Test auf Normalverteilung</w:t>
+      </w:r>
+    </w:p>
+    <w:p>
+      <w:pPr>
+        <w:spacing w:line="360" w:lineRule="auto"/>
+        <w:jc w:val="both"/>
+        <w:rPr>
+          <w:rFonts w:ascii="Arial" w:hAnsi="Arial" w:cs="Arial"/>
+          <w:sz w:val="24"/>
+          <w:szCs w:val="24"/>
+          <w:lang w:val="de-DE"/>
+        </w:rPr>
+      </w:pPr>
+      <w:r>
+        <w:rPr>
+          <w:rFonts w:ascii="Arial" w:hAnsi="Arial" w:cs="Arial"/>
+          <w:sz w:val="24"/>
+          <w:szCs w:val="24"/>
+          <w:lang w:val="de-DE"/>
+        </w:rPr>
+        <w:drawing>
+          <wp:inline distT="0" distB="0" distL="0" distR="0" wp14:anchorId="4F1BA487" wp14:editId="6A1B0BD6">
+            <wp:extent cx="3509158" cy="791810"/>
+            <wp:effectExtent l="0" t="0" r="0" b="8890"/>
+            <wp:docPr id="49" name="Grafik 49" descr="Ein Bild, das Tisch enthält.&#10;&#10;Automatisch generierte Beschreibung"/>
+            <wp:cNvGraphicFramePr>
+              <a:graphicFrameLocks xmlns:a="http://schemas.openxmlformats.org/drawingml/2006/main" noChangeAspect="1"/>
+            </wp:cNvGraphicFramePr>
+            <a:graphic xmlns:a="http://schemas.openxmlformats.org/drawingml/2006/main">
+              <a:graphicData uri="http://schemas.openxmlformats.org/drawingml/2006/picture">
+                <pic:pic xmlns:pic="http://schemas.openxmlformats.org/drawingml/2006/picture">
+                  <pic:nvPicPr>
+                    <pic:cNvPr id="49" name="Grafik 49" descr="Ein Bild, das Tisch enthält.&#10;&#10;Automatisch generierte Beschreibung"/>
+                    <pic:cNvPicPr/>
+                  </pic:nvPicPr>
+                  <pic:blipFill>
+                    <a:blip r:embed="rId57"/>
+                    <a:stretch>
+                      <a:fillRect/>
+                    </a:stretch>
+                  </pic:blipFill>
+                  <pic:spPr>
+                    <a:xfrm>
+                      <a:off x="0" y="0"/>
+                      <a:ext cx="3517926" cy="793788"/>
+                    </a:xfrm>
+                    <a:prstGeom prst="rect">
+                      <a:avLst/>
+                    </a:prstGeom>
+                  </pic:spPr>
+                </pic:pic>
+              </a:graphicData>
+            </a:graphic>
+          </wp:inline>
+        </w:drawing>
+      </w:r>
+    </w:p>
+    <w:p>
+      <w:pPr>
+        <w:spacing w:line="360" w:lineRule="auto"/>
+        <w:jc w:val="both"/>
+        <w:rPr>
+          <w:rFonts w:ascii="Arial" w:hAnsi="Arial" w:cs="Arial"/>
+          <w:sz w:val="24"/>
+          <w:szCs w:val="24"/>
+          <w:lang w:val="de-DE"/>
+        </w:rPr>
+      </w:pPr>
+    </w:p>
+    <w:p>
+      <w:pPr>
+        <w:spacing w:line="360" w:lineRule="auto"/>
+        <w:jc w:val="both"/>
+        <w:rPr>
+          <w:rFonts w:ascii="Arial" w:hAnsi="Arial" w:cs="Arial"/>
+          <w:sz w:val="24"/>
+          <w:szCs w:val="24"/>
+          <w:lang w:val="de-DE"/>
+        </w:rPr>
+      </w:pPr>
+      <w:r>
+        <w:rPr>
+          <w:rFonts w:ascii="Arial" w:hAnsi="Arial" w:cs="Arial"/>
+          <w:sz w:val="24"/>
+          <w:szCs w:val="24"/>
+          <w:lang w:val="de-DE"/>
+        </w:rPr>
+        <w:t>Kruskal Wallis Test</w:t>
+      </w:r>
+    </w:p>
+    <w:p>
+      <w:pPr>
+        <w:spacing w:line="360" w:lineRule="auto"/>
+        <w:jc w:val="both"/>
+        <w:rPr>
+          <w:rFonts w:ascii="Arial" w:hAnsi="Arial" w:cs="Arial"/>
+          <w:sz w:val="24"/>
+          <w:szCs w:val="24"/>
+          <w:lang w:val="de-DE"/>
+        </w:rPr>
+      </w:pPr>
+      <w:r>
+        <w:rPr>
+          <w:rFonts w:ascii="Arial" w:hAnsi="Arial" w:cs="Arial"/>
+          <w:sz w:val="24"/>
+          <w:szCs w:val="24"/>
+          <w:lang w:val="de-DE"/>
+        </w:rPr>
+        <w:drawing>
+          <wp:inline distT="0" distB="0" distL="0" distR="0" wp14:anchorId="3ED68936" wp14:editId="28CE5012">
+            <wp:extent cx="1870927" cy="843148"/>
+            <wp:effectExtent l="0" t="0" r="0" b="0"/>
+            <wp:docPr id="50" name="Grafik 50" descr="Ein Bild, das Tisch enthält.&#10;&#10;Automatisch generierte Beschreibung"/>
+            <wp:cNvGraphicFramePr>
+              <a:graphicFrameLocks xmlns:a="http://schemas.openxmlformats.org/drawingml/2006/main" noChangeAspect="1"/>
+            </wp:cNvGraphicFramePr>
+            <a:graphic xmlns:a="http://schemas.openxmlformats.org/drawingml/2006/main">
+              <a:graphicData uri="http://schemas.openxmlformats.org/drawingml/2006/picture">
+                <pic:pic xmlns:pic="http://schemas.openxmlformats.org/drawingml/2006/picture">
+                  <pic:nvPicPr>
+                    <pic:cNvPr id="50" name="Grafik 50" descr="Ein Bild, das Tisch enthält.&#10;&#10;Automatisch generierte Beschreibung"/>
+                    <pic:cNvPicPr/>
+                  </pic:nvPicPr>
+                  <pic:blipFill>
+                    <a:blip r:embed="rId58"/>
+                    <a:stretch>
+                      <a:fillRect/>
+                    </a:stretch>
+                  </pic:blipFill>
+                  <pic:spPr>
+                    <a:xfrm>
+                      <a:off x="0" y="0"/>
+                      <a:ext cx="1875923" cy="845399"/>
+                    </a:xfrm>
+                    <a:prstGeom prst="rect">
+                      <a:avLst/>
+                    </a:prstGeom>
+                  </pic:spPr>
+                </pic:pic>
+              </a:graphicData>
+            </a:graphic>
+          </wp:inline>
+        </w:drawing>
+      </w:r>
+    </w:p>
+    <w:p>
+      <w:pPr>
+        <w:spacing w:line="360" w:lineRule="auto"/>
+        <w:jc w:val="both"/>
+        <w:rPr>
+          <w:rFonts w:ascii="Arial" w:hAnsi="Arial" w:cs="Arial"/>
+          <w:sz w:val="24"/>
+          <w:szCs w:val="24"/>
+          <w:lang w:val="de-DE"/>
+        </w:rPr>
+      </w:pPr>
+      <w:r>
+        <w:rPr>
+          <w:rFonts w:ascii="Arial" w:hAnsi="Arial" w:cs="Arial"/>
+          <w:sz w:val="24"/>
+          <w:szCs w:val="24"/>
+          <w:lang w:val="de-DE"/>
+        </w:rPr>
+        <w:lastRenderedPageBreak/>
+        <w:drawing>
+          <wp:inline distT="0" distB="0" distL="0" distR="0" wp14:anchorId="296B7BCC" wp14:editId="6455F791">
+            <wp:extent cx="1312223" cy="1354553"/>
+            <wp:effectExtent l="0" t="0" r="2540" b="0"/>
+            <wp:docPr id="51" name="Grafik 51" descr="Ein Bild, das Tisch enthält.&#10;&#10;Automatisch generierte Beschreibung"/>
+            <wp:cNvGraphicFramePr>
+              <a:graphicFrameLocks xmlns:a="http://schemas.openxmlformats.org/drawingml/2006/main" noChangeAspect="1"/>
+            </wp:cNvGraphicFramePr>
+            <a:graphic xmlns:a="http://schemas.openxmlformats.org/drawingml/2006/main">
+              <a:graphicData uri="http://schemas.openxmlformats.org/drawingml/2006/picture">
+                <pic:pic xmlns:pic="http://schemas.openxmlformats.org/drawingml/2006/picture">
+                  <pic:nvPicPr>
+                    <pic:cNvPr id="51" name="Grafik 51" descr="Ein Bild, das Tisch enthält.&#10;&#10;Automatisch generierte Beschreibung"/>
+                    <pic:cNvPicPr/>
+                  </pic:nvPicPr>
+                  <pic:blipFill>
+                    <a:blip r:embed="rId59"/>
+                    <a:stretch>
+                      <a:fillRect/>
+                    </a:stretch>
+                  </pic:blipFill>
+                  <pic:spPr>
+                    <a:xfrm>
+                      <a:off x="0" y="0"/>
+                      <a:ext cx="1314038" cy="1356427"/>
+                    </a:xfrm>
+                    <a:prstGeom prst="rect">
+                      <a:avLst/>
+                    </a:prstGeom>
+                  </pic:spPr>
+                </pic:pic>
+              </a:graphicData>
+            </a:graphic>
+          </wp:inline>
+        </w:drawing>
+      </w:r>
+    </w:p>
+    <w:p>
+      <w:pPr>
+        <w:pStyle w:val="berschrift2"/>
+        <w:rPr>
+          <w:lang w:val="de-DE"/>
+        </w:rPr>
+      </w:pPr>
+      <w:r>
+        <w:rPr>
+          <w:lang w:val="de-DE"/>
+        </w:rPr>
+        <w:t>Explorative Auswertung</w:t>
+      </w:r>
+    </w:p>
+    <w:p>
+      <w:pPr>
+        <w:spacing w:line="360" w:lineRule="auto"/>
+        <w:jc w:val="both"/>
+        <w:rPr>
+          <w:rFonts w:ascii="Arial" w:hAnsi="Arial" w:cs="Arial"/>
+          <w:sz w:val="24"/>
+          <w:szCs w:val="24"/>
+          <w:lang w:val="de-DE"/>
+        </w:rPr>
+      </w:pPr>
+      <w:r>
+        <w:rPr>
+          <w:rFonts w:ascii="Arial" w:hAnsi="Arial" w:cs="Arial"/>
+          <w:sz w:val="24"/>
+          <w:szCs w:val="24"/>
+          <w:lang w:val="de-DE"/>
+        </w:rPr>
+        <w:t xml:space="preserve">Kontrollvariable Beziehung zu Eltern nicht brauchbar, da 90% in sehr gut oder gut angegeben haben. </w:t>
+      </w:r>
+      <w:r>
+        <w:rPr>
+          <w:rFonts w:ascii="Arial" w:hAnsi="Arial" w:cs="Arial"/>
+          <w:sz w:val="24"/>
+          <w:szCs w:val="24"/>
+          <w:lang w:val="de-DE"/>
+        </w:rPr>
+        <w:t>Somit nicht aussagekräftig.</w:t>
+      </w:r>
+    </w:p>
+    <w:p>
+      <w:pPr>
+        <w:spacing w:line="360" w:lineRule="auto"/>
+        <w:jc w:val="both"/>
+        <w:rPr>
+          <w:rFonts w:ascii="Arial" w:hAnsi="Arial" w:cs="Arial"/>
+          <w:sz w:val="24"/>
+          <w:szCs w:val="24"/>
+          <w:lang w:val="de-DE"/>
+        </w:rPr>
+      </w:pPr>
+      <w:r>
+        <w:rPr>
+          <w:rFonts w:ascii="Arial" w:hAnsi="Arial" w:cs="Arial"/>
+          <w:sz w:val="24"/>
+          <w:szCs w:val="24"/>
+          <w:lang w:val="de-DE"/>
+        </w:rPr>
+        <w:t xml:space="preserve">Schwacher Korrelationskoeffizient zwischen Risikobereitschaft und Investition in Kontrollgruppe. </w:t>
+      </w:r>
     </w:p>
     <w:p>
       <w:pPr>
@@ -26043,7 +27615,34 @@
           <w:szCs w:val="24"/>
           <w:shd w:val="clear" w:color="auto" w:fill="FFFFFF"/>
         </w:rPr>
-        <w:t xml:space="preserve"> Einstichproben t-Test </w:t>
+        <w:t xml:space="preserve"> </w:t>
+      </w:r>
+      <w:r>
+        <w:rPr>
+          <w:rFonts w:ascii="Arial" w:hAnsi="Arial" w:cs="Arial"/>
+          <w:sz w:val="24"/>
+          <w:szCs w:val="24"/>
+          <w:shd w:val="clear" w:color="auto" w:fill="FFFFFF"/>
+        </w:rPr>
+        <w:t>Zweistichproben</w:t>
+      </w:r>
+      <w:r>
+        <w:rPr>
+          <w:rFonts w:ascii="Arial" w:hAnsi="Arial" w:cs="Arial"/>
+          <w:sz w:val="24"/>
+          <w:szCs w:val="24"/>
+          <w:shd w:val="clear" w:color="auto" w:fill="FFFFFF"/>
+        </w:rPr>
+        <w:t xml:space="preserve"> t-Test</w:t>
+      </w:r>
+      <w:r>
+        <w:rPr>
+          <w:rFonts w:ascii="Arial" w:hAnsi="Arial" w:cs="Arial"/>
+          <w:sz w:val="24"/>
+          <w:szCs w:val="24"/>
+          <w:shd w:val="clear" w:color="auto" w:fill="FFFFFF"/>
+        </w:rPr>
+        <w:t>?</w:t>
       </w:r>
     </w:p>
     <w:p>
@@ -26161,13 +27760,13 @@
         <w:pStyle w:val="berschrift1"/>
         <w:rPr>
           <w:color w:val="FF0000"/>
-          <w:lang w:val="de-DE"/>
+          <w:lang w:val="en-US"/>
         </w:rPr>
       </w:pPr>
       <w:r>
         <w:rPr>
           <w:color w:val="FF0000"/>
-          <w:lang w:val="de-DE"/>
+          <w:lang w:val="en-US"/>
         </w:rPr>
         <w:lastRenderedPageBreak/>
         <w:t xml:space="preserve">QUELLEN DIE RELEVANT SIND: </w:t>
@@ -26358,7 +27957,7 @@
           <w:lang w:val="en-US"/>
         </w:rPr>
       </w:pPr>
-      <w:bookmarkStart w:id="29" w:name="_Toc109221705"/>
+      <w:bookmarkStart w:id="32" w:name="_Toc109221705"/>
       <w:r>
         <w:rPr>
           <w:lang w:val="en-US"/>
@@ -26377,7 +27976,7 @@
         </w:rPr>
         <w:t>mental accounting, and momentum</w:t>
       </w:r>
-      <w:bookmarkEnd w:id="29"/>
+      <w:bookmarkEnd w:id="32"/>
     </w:p>
     <w:p>
       <w:pPr>
@@ -26419,14 +28018,14 @@
           <w:lang w:val="en-US"/>
         </w:rPr>
       </w:pPr>
-      <w:bookmarkStart w:id="30" w:name="_Toc109221706"/>
+      <w:bookmarkStart w:id="33" w:name="_Toc109221706"/>
       <w:r>
         <w:rPr>
           <w:lang w:val="en-US"/>
         </w:rPr>
         <w:t>Money Doesn’t Stink. Or Does It? The Effect of Immorally Acquiring Money on Its Spending</w:t>
       </w:r>
-      <w:bookmarkEnd w:id="30"/>
+      <w:bookmarkEnd w:id="33"/>
     </w:p>
     <w:p>
       <w:pPr>
@@ -26435,14 +28034,14 @@
           <w:lang w:val="en-US"/>
         </w:rPr>
       </w:pPr>
-      <w:bookmarkStart w:id="31" w:name="_Toc109221707"/>
+      <w:bookmarkStart w:id="34" w:name="_Toc109221707"/>
       <w:r>
         <w:rPr>
           <w:lang w:val="en-US"/>
         </w:rPr>
         <w:t>The framing of financial windfalls and implications for public policy</w:t>
       </w:r>
-      <w:bookmarkEnd w:id="31"/>
+      <w:bookmarkEnd w:id="34"/>
     </w:p>
     <w:p>
       <w:pPr>
@@ -26468,7 +28067,7 @@
           <w:lang w:val="en-US"/>
         </w:rPr>
       </w:pPr>
-      <w:hyperlink r:id="rId46" w:history="1">
+      <w:hyperlink r:id="rId60" w:history="1">
         <w:r>
           <w:rPr>
             <w:rStyle w:val="Hyperlink"/>
@@ -26592,14 +28191,14 @@
           <w:lang w:val="en-US"/>
         </w:rPr>
       </w:pPr>
-      <w:bookmarkStart w:id="32" w:name="_Toc109221708"/>
+      <w:bookmarkStart w:id="35" w:name="_Toc109221708"/>
       <w:r>
         <w:rPr>
           <w:lang w:val="en-US"/>
         </w:rPr>
         <w:t>The Role of Mental Accounting in Household Spending and Investing Decisions</w:t>
       </w:r>
-      <w:bookmarkEnd w:id="32"/>
+      <w:bookmarkEnd w:id="35"/>
     </w:p>
     <w:p>
       <w:pPr>
@@ -26790,14 +28389,14 @@
           <w:lang w:val="en-US"/>
         </w:rPr>
       </w:pPr>
-      <w:bookmarkStart w:id="33" w:name="_Toc109221709"/>
+      <w:bookmarkStart w:id="36" w:name="_Toc109221709"/>
       <w:r>
         <w:rPr>
           <w:lang w:val="en-US"/>
         </w:rPr>
         <w:t>Mental Accounting</w:t>
       </w:r>
-      <w:bookmarkEnd w:id="33"/>
+      <w:bookmarkEnd w:id="36"/>
       <w:r>
         <w:rPr>
           <w:lang w:val="en-US"/>
@@ -27029,7 +28628,7 @@
           <w:lang w:val="en-US"/>
         </w:rPr>
       </w:pPr>
-      <w:bookmarkStart w:id="34" w:name="_Toc109221710"/>
+      <w:bookmarkStart w:id="37" w:name="_Toc109221710"/>
       <w:r>
         <w:rPr>
           <w:lang w:val="en-US"/>
@@ -27043,7 +28642,7 @@
         </w:rPr>
         <w:t>Quellen</w:t>
       </w:r>
-      <w:bookmarkEnd w:id="34"/>
+      <w:bookmarkEnd w:id="37"/>
       <w:proofErr w:type="spellEnd"/>
     </w:p>
     <w:p>
@@ -27132,7 +28731,7 @@
       <w:pPr>
         <w:pStyle w:val="berschrift1"/>
       </w:pPr>
-      <w:bookmarkStart w:id="35" w:name="_Toc109221711"/>
+      <w:bookmarkStart w:id="38" w:name="_Toc109221711"/>
       <w:r>
         <w:t>Warum</w:t>
       </w:r>
@@ -27145,7 +28744,7 @@
       <w:r>
         <w:t>cheiß wichtig</w:t>
       </w:r>
-      <w:bookmarkEnd w:id="35"/>
+      <w:bookmarkEnd w:id="38"/>
     </w:p>
     <w:p>
       <w:pPr>
@@ -27188,7 +28787,7 @@
           <w:lang w:val="en-US"/>
         </w:rPr>
       </w:pPr>
-      <w:bookmarkStart w:id="36" w:name="_Toc109221712"/>
+      <w:bookmarkStart w:id="39" w:name="_Toc109221712"/>
       <w:proofErr w:type="spellStart"/>
       <w:r>
         <w:rPr>
@@ -27210,7 +28809,7 @@
         </w:rPr>
         <w:t>Struktur</w:t>
       </w:r>
-      <w:bookmarkEnd w:id="36"/>
+      <w:bookmarkEnd w:id="39"/>
       <w:proofErr w:type="spellEnd"/>
       <w:r>
         <w:rPr>
@@ -27282,11 +28881,11 @@
       <w:pPr>
         <w:pStyle w:val="berschrift1"/>
       </w:pPr>
-      <w:bookmarkStart w:id="37" w:name="_Toc109221713"/>
+      <w:bookmarkStart w:id="40" w:name="_Toc109221713"/>
       <w:r>
         <w:t>Literaturverzeichnis</w:t>
       </w:r>
-      <w:bookmarkEnd w:id="37"/>
+      <w:bookmarkEnd w:id="40"/>
     </w:p>
     <w:p/>
     <w:p>
@@ -27485,45 +29084,67 @@
           <w:rFonts w:ascii="Arial" w:hAnsi="Arial" w:cs="Arial"/>
           <w:sz w:val="24"/>
           <w:szCs w:val="24"/>
+          <w:lang w:val="de-DE"/>
+        </w:rPr>
+      </w:pPr>
+      <w:proofErr w:type="spellStart"/>
+      <w:r>
+        <w:rPr>
+          <w:rFonts w:ascii="Arial" w:hAnsi="Arial" w:cs="Arial"/>
+          <w:sz w:val="24"/>
+          <w:szCs w:val="24"/>
           <w:lang w:val="en-US"/>
         </w:rPr>
-      </w:pPr>
+        <w:t>Barberis</w:t>
+      </w:r>
+      <w:proofErr w:type="spellEnd"/>
+      <w:r>
+        <w:rPr>
+          <w:rFonts w:ascii="Arial" w:hAnsi="Arial" w:cs="Arial"/>
+          <w:sz w:val="24"/>
+          <w:szCs w:val="24"/>
+          <w:lang w:val="en-US"/>
+        </w:rPr>
+        <w:t xml:space="preserve">, N., Huang, M., &amp; Thaler, R. H. (2006). Individual preferences, monetary gambles, and stock market participation: A case for narrow framing. </w:t>
+      </w:r>
+      <w:r>
+        <w:rPr>
+          <w:rFonts w:ascii="Arial" w:hAnsi="Arial" w:cs="Arial"/>
+          <w:i/>
+          <w:sz w:val="24"/>
+          <w:szCs w:val="24"/>
+          <w:lang w:val="de-DE"/>
+        </w:rPr>
+        <w:t xml:space="preserve">American </w:t>
+      </w:r>
       <w:proofErr w:type="spellStart"/>
       <w:r>
         <w:rPr>
           <w:rFonts w:ascii="Arial" w:hAnsi="Arial" w:cs="Arial"/>
-          <w:sz w:val="24"/>
-          <w:szCs w:val="24"/>
-          <w:lang w:val="en-US"/>
-        </w:rPr>
-        <w:t>Barberis</w:t>
+          <w:i/>
+          <w:sz w:val="24"/>
+          <w:szCs w:val="24"/>
+          <w:lang w:val="de-DE"/>
+        </w:rPr>
+        <w:t>economic</w:t>
       </w:r>
       <w:proofErr w:type="spellEnd"/>
       <w:r>
         <w:rPr>
           <w:rFonts w:ascii="Arial" w:hAnsi="Arial" w:cs="Arial"/>
-          <w:sz w:val="24"/>
-          <w:szCs w:val="24"/>
-          <w:lang w:val="en-US"/>
-        </w:rPr>
-        <w:t xml:space="preserve">, N., Huang, M., &amp; Thaler, R. H. (2006). Individual preferences, monetary gambles, and stock market participation: A case for narrow framing. </w:t>
-      </w:r>
-      <w:r>
-        <w:rPr>
-          <w:rFonts w:ascii="Arial" w:hAnsi="Arial" w:cs="Arial"/>
-          <w:i/>
-          <w:sz w:val="24"/>
-          <w:szCs w:val="24"/>
-          <w:lang w:val="en-US"/>
-        </w:rPr>
-        <w:t>American economic review</w:t>
-      </w:r>
-      <w:r>
-        <w:rPr>
-          <w:rFonts w:ascii="Arial" w:hAnsi="Arial" w:cs="Arial"/>
-          <w:sz w:val="24"/>
-          <w:szCs w:val="24"/>
-          <w:lang w:val="en-US"/>
+          <w:i/>
+          <w:sz w:val="24"/>
+          <w:szCs w:val="24"/>
+          <w:lang w:val="de-DE"/>
+        </w:rPr>
+        <w:t xml:space="preserve"> review</w:t>
+      </w:r>
+      <w:r>
+        <w:rPr>
+          <w:rFonts w:ascii="Arial" w:hAnsi="Arial" w:cs="Arial"/>
+          <w:sz w:val="24"/>
+          <w:szCs w:val="24"/>
+          <w:lang w:val="de-DE"/>
         </w:rPr>
         <w:t>, 96(4), 1069-1090.</w:t>
       </w:r>
@@ -27531,85 +29152,136 @@
     <w:p>
       <w:pPr>
         <w:spacing w:line="360" w:lineRule="auto"/>
-        <w:rPr>
-          <w:rFonts w:ascii="Arial" w:hAnsi="Arial" w:cs="Arial"/>
-          <w:sz w:val="24"/>
-          <w:szCs w:val="24"/>
-          <w:lang w:val="en-US"/>
-        </w:rPr>
-      </w:pPr>
-      <w:r>
-        <w:rPr>
-          <w:rFonts w:ascii="Arial" w:hAnsi="Arial" w:cs="Arial"/>
-          <w:sz w:val="24"/>
-          <w:szCs w:val="24"/>
-          <w:lang w:val="en-US"/>
-        </w:rPr>
-        <w:t xml:space="preserve">Briggs, J. S., </w:t>
+        <w:jc w:val="both"/>
+        <w:rPr>
+          <w:rFonts w:ascii="Arial" w:hAnsi="Arial" w:cs="Arial"/>
+          <w:sz w:val="24"/>
+          <w:szCs w:val="24"/>
+          <w:lang w:val="de-DE"/>
+        </w:rPr>
+      </w:pPr>
+      <w:r>
+        <w:rPr>
+          <w:rFonts w:ascii="Arial" w:hAnsi="Arial" w:cs="Arial"/>
+          <w:sz w:val="24"/>
+          <w:szCs w:val="24"/>
+          <w:lang w:val="de-DE"/>
+        </w:rPr>
+        <w:t xml:space="preserve">Bortz, J., &amp; Schuster, C. (2010). Tests zur Überprüfung von Unterschiedshypothesen. In </w:t>
+      </w:r>
+      <w:r>
+        <w:rPr>
+          <w:rFonts w:ascii="Arial" w:hAnsi="Arial" w:cs="Arial"/>
+          <w:i/>
+          <w:sz w:val="24"/>
+          <w:szCs w:val="24"/>
+          <w:lang w:val="de-DE"/>
+        </w:rPr>
+        <w:t xml:space="preserve">Statistik für </w:t>
       </w:r>
       <w:proofErr w:type="spellStart"/>
       <w:r>
         <w:rPr>
           <w:rFonts w:ascii="Arial" w:hAnsi="Arial" w:cs="Arial"/>
-          <w:sz w:val="24"/>
-          <w:szCs w:val="24"/>
-          <w:lang w:val="en-US"/>
-        </w:rPr>
-        <w:t>Cesarini</w:t>
+          <w:i/>
+          <w:sz w:val="24"/>
+          <w:szCs w:val="24"/>
+          <w:lang w:val="de-DE"/>
+        </w:rPr>
+        <w:t>Human-und</w:t>
       </w:r>
       <w:proofErr w:type="spellEnd"/>
       <w:r>
         <w:rPr>
           <w:rFonts w:ascii="Arial" w:hAnsi="Arial" w:cs="Arial"/>
-          <w:sz w:val="24"/>
-          <w:szCs w:val="24"/>
-          <w:lang w:val="en-US"/>
-        </w:rPr>
-        <w:t xml:space="preserve">, D., Lindqvist, E., &amp; </w:t>
-      </w:r>
-      <w:proofErr w:type="spellStart"/>
-      <w:r>
-        <w:rPr>
-          <w:rFonts w:ascii="Arial" w:hAnsi="Arial" w:cs="Arial"/>
-          <w:sz w:val="24"/>
-          <w:szCs w:val="24"/>
-          <w:lang w:val="en-US"/>
-        </w:rPr>
-        <w:t>Östling</w:t>
-      </w:r>
-      <w:proofErr w:type="spellEnd"/>
-      <w:r>
-        <w:rPr>
-          <w:rFonts w:ascii="Arial" w:hAnsi="Arial" w:cs="Arial"/>
-          <w:sz w:val="24"/>
-          <w:szCs w:val="24"/>
-          <w:lang w:val="en-US"/>
-        </w:rPr>
-        <w:t xml:space="preserve">, R. (2015). Windfall gains and stock market participation (No. w21673). </w:t>
-      </w:r>
-      <w:r>
-        <w:rPr>
-          <w:rFonts w:ascii="Arial" w:hAnsi="Arial" w:cs="Arial"/>
-          <w:i/>
-          <w:sz w:val="24"/>
-          <w:szCs w:val="24"/>
-          <w:lang w:val="en-US"/>
-        </w:rPr>
-        <w:t>National Bureau of Economic Research</w:t>
-      </w:r>
-      <w:r>
-        <w:rPr>
-          <w:rFonts w:ascii="Arial" w:hAnsi="Arial" w:cs="Arial"/>
-          <w:sz w:val="24"/>
-          <w:szCs w:val="24"/>
-          <w:lang w:val="en-US"/>
-        </w:rPr>
-        <w:t>.</w:t>
+          <w:i/>
+          <w:sz w:val="24"/>
+          <w:szCs w:val="24"/>
+          <w:lang w:val="de-DE"/>
+        </w:rPr>
+        <w:t xml:space="preserve"> Sozialwissenschaftler</w:t>
+      </w:r>
+      <w:r>
+        <w:rPr>
+          <w:rFonts w:ascii="Arial" w:hAnsi="Arial" w:cs="Arial"/>
+          <w:sz w:val="24"/>
+          <w:szCs w:val="24"/>
+          <w:lang w:val="de-DE"/>
+        </w:rPr>
+        <w:t xml:space="preserve"> (pp. 117-136). Springer, Berlin, Heidelberg.</w:t>
       </w:r>
     </w:p>
     <w:p>
       <w:pPr>
         <w:spacing w:line="360" w:lineRule="auto"/>
+        <w:rPr>
+          <w:rFonts w:ascii="Arial" w:hAnsi="Arial" w:cs="Arial"/>
+          <w:sz w:val="24"/>
+          <w:szCs w:val="24"/>
+          <w:lang w:val="en-US"/>
+        </w:rPr>
+      </w:pPr>
+      <w:r>
+        <w:rPr>
+          <w:rFonts w:ascii="Arial" w:hAnsi="Arial" w:cs="Arial"/>
+          <w:sz w:val="24"/>
+          <w:szCs w:val="24"/>
+          <w:lang w:val="de-DE"/>
+        </w:rPr>
+        <w:t xml:space="preserve">Briggs, J. S., </w:t>
+      </w:r>
+      <w:proofErr w:type="spellStart"/>
+      <w:r>
+        <w:rPr>
+          <w:rFonts w:ascii="Arial" w:hAnsi="Arial" w:cs="Arial"/>
+          <w:sz w:val="24"/>
+          <w:szCs w:val="24"/>
+          <w:lang w:val="de-DE"/>
+        </w:rPr>
+        <w:t>Cesarini</w:t>
+      </w:r>
+      <w:proofErr w:type="spellEnd"/>
+      <w:r>
+        <w:rPr>
+          <w:rFonts w:ascii="Arial" w:hAnsi="Arial" w:cs="Arial"/>
+          <w:sz w:val="24"/>
+          <w:szCs w:val="24"/>
+          <w:lang w:val="de-DE"/>
+        </w:rPr>
+        <w:t xml:space="preserve">, D., Lindqvist, E., &amp; Östling, R. (2015). </w:t>
+      </w:r>
+      <w:r>
+        <w:rPr>
+          <w:rFonts w:ascii="Arial" w:hAnsi="Arial" w:cs="Arial"/>
+          <w:sz w:val="24"/>
+          <w:szCs w:val="24"/>
+          <w:lang w:val="en-US"/>
+        </w:rPr>
+        <w:t xml:space="preserve">Windfall gains and stock market participation (No. w21673). </w:t>
+      </w:r>
+      <w:r>
+        <w:rPr>
+          <w:rFonts w:ascii="Arial" w:hAnsi="Arial" w:cs="Arial"/>
+          <w:i/>
+          <w:sz w:val="24"/>
+          <w:szCs w:val="24"/>
+          <w:lang w:val="en-US"/>
+        </w:rPr>
+        <w:t>National Bureau of Economic Research</w:t>
+      </w:r>
+      <w:r>
+        <w:rPr>
+          <w:rFonts w:ascii="Arial" w:hAnsi="Arial" w:cs="Arial"/>
+          <w:sz w:val="24"/>
+          <w:szCs w:val="24"/>
+          <w:lang w:val="en-US"/>
+        </w:rPr>
+        <w:t>.</w:t>
+      </w:r>
+    </w:p>
+    <w:p>
+      <w:pPr>
+        <w:spacing w:line="360" w:lineRule="auto"/>
         <w:jc w:val="both"/>
         <w:rPr>
           <w:rFonts w:ascii="Arial" w:hAnsi="Arial" w:cs="Arial"/>
@@ -27716,6 +29388,7 @@
           <w:shd w:val="clear" w:color="auto" w:fill="FFFFFF"/>
           <w:lang w:val="en-US"/>
         </w:rPr>
+        <w:lastRenderedPageBreak/>
         <w:t xml:space="preserve">Cohen, J. (1988). Statistical power analysis for the behavioral sciences. Lawrence Erlbaum Associates. </w:t>
       </w:r>
       <w:r>
@@ -27761,7 +29434,6 @@
           <w:shd w:val="clear" w:color="auto" w:fill="FFFFFF"/>
           <w:lang w:val="en-US"/>
         </w:rPr>
-        <w:lastRenderedPageBreak/>
         <w:t>Christiaensen</w:t>
       </w:r>
       <w:proofErr w:type="spellEnd"/>
@@ -28472,6 +30144,7 @@
           <w:szCs w:val="24"/>
           <w:lang w:val="en-US"/>
         </w:rPr>
+        <w:lastRenderedPageBreak/>
         <w:t xml:space="preserve">Heilman, C. M., Nakamoto, K., &amp; Rao, A. G. (2002). Pleasant surprises: Consumer response to unexpected in-store coupons. </w:t>
       </w:r>
       <w:r>
@@ -28516,7 +30189,6 @@
           <w:shd w:val="clear" w:color="auto" w:fill="FFFFFF"/>
           <w:lang w:val="en-US"/>
         </w:rPr>
-        <w:lastRenderedPageBreak/>
         <w:t>Helion, C., &amp; Gilovich, T. (2014). Gift cards and mental accounting: Green</w:t>
       </w:r>
       <w:r>
@@ -29213,6 +30885,7 @@
           <w:szCs w:val="24"/>
           <w:lang w:val="en-US"/>
         </w:rPr>
+        <w:lastRenderedPageBreak/>
         <w:t xml:space="preserve">Liu, Y. J., Wang, M. C., &amp; Zhao, L. (2010). </w:t>
       </w:r>
       <w:r>
@@ -29261,7 +30934,6 @@
           <w:szCs w:val="24"/>
           <w:lang w:val="en-US"/>
         </w:rPr>
-        <w:lastRenderedPageBreak/>
         <w:t xml:space="preserve">Milkman, K. L., &amp; </w:t>
       </w:r>
       <w:proofErr w:type="spellStart"/>
@@ -29976,6 +31648,7 @@
           <w:szCs w:val="24"/>
           <w:lang w:val="en-US"/>
         </w:rPr>
+        <w:lastRenderedPageBreak/>
         <w:t xml:space="preserve">Thaler, R. (1980). Toward a positive theory of consumer choice. </w:t>
       </w:r>
       <w:r>
@@ -30035,7 +31708,6 @@
           <w:szCs w:val="24"/>
           <w:lang w:val="en-US"/>
         </w:rPr>
-        <w:lastRenderedPageBreak/>
         <w:t xml:space="preserve">Thaler, R. (1985). Mental accounting and consumer choice. </w:t>
       </w:r>
       <w:r>
@@ -30391,7 +32063,7 @@
       </w:r>
     </w:p>
     <w:sectPr>
-      <w:footerReference w:type="default" r:id="rId47"/>
+      <w:footerReference w:type="default" r:id="rId61"/>
       <w:pgSz w:w="11906" w:h="16838"/>
       <w:pgMar w:top="1417" w:right="1417" w:bottom="1134" w:left="1417" w:header="708" w:footer="708" w:gutter="0"/>
       <w:cols w:space="708"/>

</xml_diff>